<commit_message>
edit srs according wirefram
</commit_message>
<xml_diff>
--- a/Definition/Requirements/F_SRS.docx
+++ b/Definition/Requirements/F_SRS.docx
@@ -4542,6 +4542,87 @@
                 <w:rtl w:val="0"/>
               </w:rPr>
               <w:t xml:space="preserve">FoodiesWebApp_SRS_V1.2</w:t>
+            </w:r>
+          </w:p>
+        </w:tc>
+      </w:tr>
+      <w:tr>
+        <w:trPr>
+          <w:cantSplit w:val="0"/>
+          <w:tblHeader w:val="0"/>
+        </w:trPr>
+        <w:tc>
+          <w:tcPr>
+            <w:tcBorders>
+              <w:bottom w:color="000000" w:space="0" w:sz="12" w:val="single"/>
+            </w:tcBorders>
+          </w:tcPr>
+          <w:p>
+            <w:pPr>
+              <w:spacing w:after="40" w:before="40" w:lineRule="auto"/>
+              <w:rPr/>
+            </w:pPr>
+            <w:r>
+              <w:rPr>
+                <w:rtl w:val="0"/>
+              </w:rPr>
+              <w:t xml:space="preserve">Noura</w:t>
+            </w:r>
+          </w:p>
+        </w:tc>
+        <w:tc>
+          <w:tcPr>
+            <w:tcBorders>
+              <w:bottom w:color="000000" w:space="0" w:sz="12" w:val="single"/>
+            </w:tcBorders>
+          </w:tcPr>
+          <w:p>
+            <w:pPr>
+              <w:spacing w:after="40" w:before="40" w:lineRule="auto"/>
+              <w:rPr/>
+            </w:pPr>
+            <w:r>
+              <w:rPr>
+                <w:rtl w:val="0"/>
+              </w:rPr>
+              <w:t xml:space="preserve">9/5</w:t>
+            </w:r>
+          </w:p>
+        </w:tc>
+        <w:tc>
+          <w:tcPr>
+            <w:tcBorders>
+              <w:bottom w:color="000000" w:space="0" w:sz="12" w:val="single"/>
+            </w:tcBorders>
+          </w:tcPr>
+          <w:p>
+            <w:pPr>
+              <w:spacing w:after="40" w:before="40" w:lineRule="auto"/>
+              <w:rPr/>
+            </w:pPr>
+            <w:r>
+              <w:rPr>
+                <w:rtl w:val="0"/>
+              </w:rPr>
+              <w:t xml:space="preserve">edit srs according wirefram</w:t>
+            </w:r>
+          </w:p>
+        </w:tc>
+        <w:tc>
+          <w:tcPr>
+            <w:tcBorders>
+              <w:bottom w:color="000000" w:space="0" w:sz="12" w:val="single"/>
+            </w:tcBorders>
+          </w:tcPr>
+          <w:p>
+            <w:pPr>
+              <w:spacing w:after="40" w:before="40" w:lineRule="auto"/>
+              <w:rPr/>
+            </w:pPr>
+            <w:r>
+              <w:rPr>
+                <w:rtl w:val="0"/>
+              </w:rPr>
             </w:r>
           </w:p>
         </w:tc>
@@ -9990,7 +10071,7 @@
                 <w:b w:val="1"/>
                 <w:rtl w:val="0"/>
               </w:rPr>
-              <w:t xml:space="preserve">sign in</w:t>
+              <w:t xml:space="preserve">login</w:t>
             </w:r>
             <w:r>
               <w:rPr>
@@ -14573,7 +14654,7 @@
               <w:rPr>
                 <w:rtl w:val="0"/>
               </w:rPr>
-              <w:t xml:space="preserve">After that he will have to click on “Register” Button.</w:t>
+              <w:t xml:space="preserve">After that he will have to click on “Add” Button.</w:t>
             </w:r>
             <w:r>
               <w:rPr>
@@ -15345,19 +15426,19 @@
               </w:rPr>
               <w:t xml:space="preserve">the admin can add a Restaurant by filling the following field:</w:t>
               <w:br w:type="textWrapping"/>
-              <w:t xml:space="preserve">Restaurant Name</w:t>
-            </w:r>
-          </w:p>
-          <w:p>
-            <w:pPr>
-              <w:widowControl w:val="0"/>
-              <w:rPr/>
-            </w:pPr>
-            <w:r>
-              <w:rPr>
-                <w:rtl w:val="0"/>
-              </w:rPr>
-              <w:t xml:space="preserve">Restaurant logo</w:t>
+              <w:t xml:space="preserve">- Restaurant Name</w:t>
+            </w:r>
+          </w:p>
+          <w:p>
+            <w:pPr>
+              <w:widowControl w:val="0"/>
+              <w:rPr/>
+            </w:pPr>
+            <w:r>
+              <w:rPr>
+                <w:rtl w:val="0"/>
+              </w:rPr>
+              <w:t xml:space="preserve">- upload Restaurant logo</w:t>
               <w:br w:type="textWrapping"/>
               <w:t xml:space="preserve">and then click the “Add” button</w:t>
             </w:r>
@@ -15913,7 +15994,7 @@
               <w:rPr>
                 <w:rtl w:val="0"/>
               </w:rPr>
-              <w:t xml:space="preserve">by selecting a specific restaurant and click on “Add” button</w:t>
+              <w:t xml:space="preserve">by clicking “Add Menu item” button which will direct it to restaurants list and select specific restaurant  </w:t>
             </w:r>
           </w:p>
         </w:tc>
@@ -16201,18 +16282,6 @@
     <w:p>
       <w:pPr>
         <w:rPr/>
-      </w:pPr>
-      <w:r>
-        <w:rPr>
-          <w:rtl w:val="0"/>
-        </w:rPr>
-      </w:r>
-    </w:p>
-    <w:p>
-      <w:pPr>
-        <w:rPr>
-          <w:b w:val="1"/>
-        </w:rPr>
       </w:pPr>
       <w:r>
         <w:rPr>
@@ -16437,7 +16506,7 @@
               <w:rPr>
                 <w:rtl w:val="0"/>
               </w:rPr>
-              <w:t xml:space="preserve">an admin can add a promotion to  a Restaurant by selecting a specific restaurant and click on “Add promotion” button </w:t>
+              <w:t xml:space="preserve">an admin can add a promotion to  a Restaurant by clicking “Add promotion” button which will direct it to restaurants list and select specific restaurant  </w:t>
             </w:r>
           </w:p>
         </w:tc>

</xml_diff>

<commit_message>
Updated SRS in add admin, add user and register according to the front end validations
</commit_message>
<xml_diff>
--- a/Definition/Requirements/F_SRS.docx
+++ b/Definition/Requirements/F_SRS.docx
@@ -71,18 +71,7 @@
           <w:sz w:val="24"/>
           <w:szCs w:val="24"/>
         </w:rPr>
-        <w:t>Foodies web a</w:t>
-      </w:r>
-      <w:r>
-        <w:rPr>
-          <w:rFonts w:ascii="Times New Roman" w:eastAsia="Times New Roman" w:hAnsi="Times New Roman" w:cs="Times New Roman"/>
-          <w:b w:val="0"/>
-          <w:i/>
-          <w:color w:val="0000FF"/>
-          <w:sz w:val="24"/>
-          <w:szCs w:val="24"/>
-        </w:rPr>
-        <w:t>pp</w:t>
+        <w:t>Foodies web app</w:t>
       </w:r>
     </w:p>
     <w:p>
@@ -119,15 +108,7 @@
           <w:i/>
           <w:color w:val="0000FF"/>
         </w:rPr>
-        <w:t>1.</w:t>
-      </w:r>
-      <w:r>
-        <w:rPr>
-          <w:rFonts w:ascii="Times New Roman" w:eastAsia="Times New Roman" w:hAnsi="Times New Roman" w:cs="Times New Roman"/>
-          <w:i/>
-          <w:color w:val="0000FF"/>
-        </w:rPr>
-        <w:t>2</w:t>
+        <w:t>1.2</w:t>
       </w:r>
     </w:p>
     <w:p>
@@ -185,25 +166,7 @@
           <w:i/>
           <w:color w:val="0000FF"/>
         </w:rPr>
-        <w:t>-</w:t>
-      </w:r>
-      <w:proofErr w:type="spellStart"/>
-      <w:r>
-        <w:rPr>
-          <w:rFonts w:ascii="Times New Roman" w:eastAsia="Times New Roman" w:hAnsi="Times New Roman" w:cs="Times New Roman"/>
-          <w:i/>
-          <w:color w:val="0000FF"/>
-        </w:rPr>
-        <w:t>Aml</w:t>
-      </w:r>
-      <w:proofErr w:type="spellEnd"/>
-      <w:r>
-        <w:rPr>
-          <w:rFonts w:ascii="Times New Roman" w:eastAsia="Times New Roman" w:hAnsi="Times New Roman" w:cs="Times New Roman"/>
-          <w:i/>
-          <w:color w:val="0000FF"/>
-        </w:rPr>
-        <w:t xml:space="preserve"> Nasser                        -Marina Hatem</w:t>
+        <w:t>-Aml Nasser                        -Marina Hatem</w:t>
       </w:r>
     </w:p>
     <w:p>
@@ -259,25 +222,7 @@
           <w:i/>
           <w:color w:val="0000FF"/>
         </w:rPr>
-        <w:t xml:space="preserve">                     -</w:t>
-      </w:r>
-      <w:proofErr w:type="spellStart"/>
-      <w:r>
-        <w:rPr>
-          <w:rFonts w:ascii="Times New Roman" w:eastAsia="Times New Roman" w:hAnsi="Times New Roman" w:cs="Times New Roman"/>
-          <w:i/>
-          <w:color w:val="0000FF"/>
-        </w:rPr>
-        <w:t>Noura</w:t>
-      </w:r>
-      <w:proofErr w:type="spellEnd"/>
-      <w:r>
-        <w:rPr>
-          <w:rFonts w:ascii="Times New Roman" w:eastAsia="Times New Roman" w:hAnsi="Times New Roman" w:cs="Times New Roman"/>
-          <w:i/>
-          <w:color w:val="0000FF"/>
-        </w:rPr>
-        <w:t xml:space="preserve"> Amr </w:t>
+        <w:t xml:space="preserve">                     -Noura Amr </w:t>
       </w:r>
     </w:p>
     <w:p>
@@ -837,10 +782,7 @@
             <w:fldChar w:fldCharType="begin"/>
           </w:r>
           <w:r>
-            <w:instrText xml:space="preserve"> PAGEREF _1ks</w:instrText>
-          </w:r>
-          <w:r>
-            <w:instrText xml:space="preserve">v4uv \h </w:instrText>
+            <w:instrText xml:space="preserve"> PAGEREF _1ksv4uv \h </w:instrText>
           </w:r>
           <w:r>
             <w:fldChar w:fldCharType="separate"/>
@@ -996,10 +938,7 @@
             <w:fldChar w:fldCharType="begin"/>
           </w:r>
           <w:r>
-            <w:instrText xml:space="preserve"> PAGEREF</w:instrText>
-          </w:r>
-          <w:r>
-            <w:instrText xml:space="preserve"> _2jxsxqh \h </w:instrText>
+            <w:instrText xml:space="preserve"> PAGEREF _2jxsxqh \h </w:instrText>
           </w:r>
           <w:r>
             <w:fldChar w:fldCharType="separate"/>
@@ -1463,10 +1402,7 @@
             <w:fldChar w:fldCharType="begin"/>
           </w:r>
           <w:r>
-            <w:instrText xml:space="preserve"> PAGEREF _2xcytpi </w:instrText>
-          </w:r>
-          <w:r>
-            <w:instrText xml:space="preserve">\h </w:instrText>
+            <w:instrText xml:space="preserve"> PAGEREF _2xcytpi \h </w:instrText>
           </w:r>
           <w:r>
             <w:fldChar w:fldCharType="separate"/>
@@ -1986,15 +1922,7 @@
               <w:sz w:val="22"/>
               <w:szCs w:val="22"/>
             </w:rPr>
-            <w:t>Performance Require</w:t>
-          </w:r>
-          <w:r>
-            <w:rPr>
-              <w:color w:val="000000"/>
-              <w:sz w:val="22"/>
-              <w:szCs w:val="22"/>
-            </w:rPr>
-            <w:t>ments</w:t>
+            <w:t>Performance Requirements</w:t>
           </w:r>
           <w:r>
             <w:rPr>
@@ -2420,14 +2348,7 @@
               <w:b/>
               <w:color w:val="000000"/>
             </w:rPr>
-            <w:t xml:space="preserve">Appendix B: </w:t>
-          </w:r>
-          <w:r>
-            <w:rPr>
-              <w:b/>
-              <w:color w:val="000000"/>
-            </w:rPr>
-            <w:t>Analysis Models</w:t>
+            <w:t>Appendix B: Analysis Models</w:t>
           </w:r>
           <w:r>
             <w:rPr>
@@ -2764,11 +2685,9 @@
             <w:pPr>
               <w:spacing w:before="40" w:after="40"/>
             </w:pPr>
-            <w:proofErr w:type="spellStart"/>
             <w:r>
               <w:t>Noura</w:t>
             </w:r>
-            <w:proofErr w:type="spellEnd"/>
           </w:p>
         </w:tc>
         <w:tc>
@@ -2835,13 +2754,8 @@
                 <w:b/>
               </w:rPr>
             </w:pPr>
-            <w:proofErr w:type="spellStart"/>
-            <w:r>
-              <w:t>Noura</w:t>
-            </w:r>
-            <w:proofErr w:type="spellEnd"/>
-            <w:r>
-              <w:t xml:space="preserve"> &amp; Marina</w:t>
+            <w:r>
+              <w:t>Noura &amp; Marina</w:t>
             </w:r>
           </w:p>
         </w:tc>
@@ -2906,11 +2820,9 @@
             <w:pPr>
               <w:spacing w:before="40" w:after="40"/>
             </w:pPr>
-            <w:proofErr w:type="spellStart"/>
             <w:r>
               <w:t>Noura</w:t>
             </w:r>
-            <w:proofErr w:type="spellEnd"/>
           </w:p>
         </w:tc>
         <w:tc>
@@ -2941,21 +2853,8 @@
               <w:spacing w:before="40" w:after="40"/>
             </w:pPr>
             <w:r>
-              <w:t xml:space="preserve">edit </w:t>
-            </w:r>
-            <w:proofErr w:type="spellStart"/>
-            <w:r>
-              <w:t>srs</w:t>
-            </w:r>
-            <w:proofErr w:type="spellEnd"/>
-            <w:r>
-              <w:t xml:space="preserve"> according </w:t>
-            </w:r>
-            <w:proofErr w:type="spellStart"/>
-            <w:r>
-              <w:t>wirefram</w:t>
-            </w:r>
-            <w:proofErr w:type="spellEnd"/>
+              <w:t>edit srs according wirefram</w:t>
+            </w:r>
           </w:p>
         </w:tc>
         <w:tc>
@@ -3160,17 +3059,7 @@
           <w:sz w:val="22"/>
           <w:szCs w:val="22"/>
         </w:rPr>
-        <w:t>Intended Audience :developers, project managers, marketing staff, users, testers, and documentation writers. This SRS conta</w:t>
-      </w:r>
-      <w:r>
-        <w:rPr>
-          <w:rFonts w:ascii="Arial" w:eastAsia="Arial" w:hAnsi="Arial" w:cs="Arial"/>
-          <w:i/>
-          <w:color w:val="000000"/>
-          <w:sz w:val="22"/>
-          <w:szCs w:val="22"/>
-        </w:rPr>
-        <w:t xml:space="preserve">ins </w:t>
+        <w:t xml:space="preserve">Intended Audience :developers, project managers, marketing staff, users, testers, and documentation writers. This SRS contains </w:t>
       </w:r>
       <w:r>
         <w:rPr>
@@ -3435,17 +3324,7 @@
           <w:sz w:val="22"/>
           <w:szCs w:val="22"/>
         </w:rPr>
-        <w:t>To build a system that the user can register for getting th</w:t>
-      </w:r>
-      <w:r>
-        <w:rPr>
-          <w:rFonts w:ascii="Arial" w:eastAsia="Arial" w:hAnsi="Arial" w:cs="Arial"/>
-          <w:i/>
-          <w:color w:val="000000"/>
-          <w:sz w:val="22"/>
-          <w:szCs w:val="22"/>
-        </w:rPr>
-        <w:t>e nearby restaurant</w:t>
+        <w:t>To build a system that the user can register for getting the nearby restaurant</w:t>
       </w:r>
     </w:p>
     <w:p>
@@ -3658,29 +3537,7 @@
           <w:szCs w:val="22"/>
         </w:rPr>
         <w:lastRenderedPageBreak/>
-        <w:t xml:space="preserve">It is Web based application that facilitate for user to  access </w:t>
-      </w:r>
-      <w:proofErr w:type="spellStart"/>
-      <w:r>
-        <w:rPr>
-          <w:rFonts w:ascii="Arial" w:eastAsia="Arial" w:hAnsi="Arial" w:cs="Arial"/>
-          <w:i/>
-          <w:color w:val="000000"/>
-          <w:sz w:val="22"/>
-          <w:szCs w:val="22"/>
-        </w:rPr>
-        <w:t>near by</w:t>
-      </w:r>
-      <w:proofErr w:type="spellEnd"/>
-      <w:r>
-        <w:rPr>
-          <w:rFonts w:ascii="Arial" w:eastAsia="Arial" w:hAnsi="Arial" w:cs="Arial"/>
-          <w:i/>
-          <w:color w:val="000000"/>
-          <w:sz w:val="22"/>
-          <w:szCs w:val="22"/>
-        </w:rPr>
-        <w:t xml:space="preserve"> restaurant’s menus and make the order of food easier</w:t>
+        <w:t>It is Web based application that facilitate for user to  access near by restaurant’s menus and make the order of food easier</w:t>
       </w:r>
       <w:r>
         <w:rPr>
@@ -3691,29 +3548,7 @@
           <w:szCs w:val="22"/>
         </w:rPr>
         <w:br/>
-        <w:t xml:space="preserve">help the </w:t>
-      </w:r>
-      <w:proofErr w:type="spellStart"/>
-      <w:r>
-        <w:rPr>
-          <w:rFonts w:ascii="Arial" w:eastAsia="Arial" w:hAnsi="Arial" w:cs="Arial"/>
-          <w:i/>
-          <w:color w:val="000000"/>
-          <w:sz w:val="22"/>
-          <w:szCs w:val="22"/>
-        </w:rPr>
-        <w:t>restaurants</w:t>
-      </w:r>
-      <w:proofErr w:type="spellEnd"/>
-      <w:r>
-        <w:rPr>
-          <w:rFonts w:ascii="Arial" w:eastAsia="Arial" w:hAnsi="Arial" w:cs="Arial"/>
-          <w:i/>
-          <w:color w:val="000000"/>
-          <w:sz w:val="22"/>
-          <w:szCs w:val="22"/>
-        </w:rPr>
-        <w:t xml:space="preserve"> owner reach more users.</w:t>
+        <w:t>help the restaurants owner reach more users.</w:t>
       </w:r>
     </w:p>
     <w:p>
@@ -3783,17 +3618,7 @@
           <w:sz w:val="22"/>
           <w:szCs w:val="22"/>
         </w:rPr>
-        <w:t>Users create their accounts using the registration f</w:t>
-      </w:r>
-      <w:r>
-        <w:rPr>
-          <w:rFonts w:ascii="Arial" w:eastAsia="Arial" w:hAnsi="Arial" w:cs="Arial"/>
-          <w:i/>
-          <w:color w:val="000000"/>
-          <w:sz w:val="22"/>
-          <w:szCs w:val="22"/>
-        </w:rPr>
-        <w:t>orm fields [Email, Password, User ID, Phone Number, and Location].</w:t>
+        <w:t>Users create their accounts using the registration form fields [Email, Password, User ID, Phone Number, and Location].</w:t>
       </w:r>
     </w:p>
     <w:p>
@@ -3917,17 +3742,7 @@
           <w:sz w:val="22"/>
           <w:szCs w:val="22"/>
         </w:rPr>
-        <w:t>U</w:t>
-      </w:r>
-      <w:r>
-        <w:rPr>
-          <w:rFonts w:ascii="Arial" w:eastAsia="Arial" w:hAnsi="Arial" w:cs="Arial"/>
-          <w:i/>
-          <w:color w:val="000000"/>
-          <w:sz w:val="22"/>
-          <w:szCs w:val="22"/>
-        </w:rPr>
-        <w:t>sers can get offers and promos from nearby restaurants</w:t>
+        <w:t>Users can get offers and promos from nearby restaurants</w:t>
       </w:r>
     </w:p>
     <w:p>
@@ -4169,29 +3984,7 @@
           <w:sz w:val="22"/>
           <w:szCs w:val="22"/>
         </w:rPr>
-        <w:t>platform: html ,</w:t>
-      </w:r>
-      <w:proofErr w:type="spellStart"/>
-      <w:r>
-        <w:rPr>
-          <w:rFonts w:ascii="Arial" w:eastAsia="Arial" w:hAnsi="Arial" w:cs="Arial"/>
-          <w:i/>
-          <w:color w:val="000000"/>
-          <w:sz w:val="22"/>
-          <w:szCs w:val="22"/>
-        </w:rPr>
-        <w:t>css</w:t>
-      </w:r>
-      <w:proofErr w:type="spellEnd"/>
-      <w:r>
-        <w:rPr>
-          <w:rFonts w:ascii="Arial" w:eastAsia="Arial" w:hAnsi="Arial" w:cs="Arial"/>
-          <w:i/>
-          <w:color w:val="000000"/>
-          <w:sz w:val="22"/>
-          <w:szCs w:val="22"/>
-        </w:rPr>
-        <w:t>, java script</w:t>
+        <w:t>platform: html ,css, java script</w:t>
       </w:r>
     </w:p>
     <w:p>
@@ -4381,17 +4174,7 @@
           <w:sz w:val="22"/>
           <w:szCs w:val="22"/>
         </w:rPr>
-        <w:t>Cash on Delivery is th</w:t>
-      </w:r>
-      <w:r>
-        <w:rPr>
-          <w:rFonts w:ascii="Arial" w:eastAsia="Arial" w:hAnsi="Arial" w:cs="Arial"/>
-          <w:i/>
-          <w:color w:val="000000"/>
-          <w:sz w:val="22"/>
-          <w:szCs w:val="22"/>
-        </w:rPr>
-        <w:t xml:space="preserve">e only payment method. </w:t>
+        <w:t xml:space="preserve">Cash on Delivery is the only payment method. </w:t>
       </w:r>
     </w:p>
     <w:p>
@@ -5927,10 +5710,13 @@
               <w:widowControl w:val="0"/>
             </w:pPr>
             <w:r>
-              <w:t>-Use</w:t>
-            </w:r>
-            <w:r>
-              <w:t>r mail</w:t>
+              <w:t>-</w:t>
+            </w:r>
+            <w:r>
+              <w:t>E</w:t>
+            </w:r>
+            <w:r>
+              <w:t>mail</w:t>
             </w:r>
           </w:p>
           <w:p>
@@ -6081,6 +5867,9 @@
             <w:r>
               <w:t xml:space="preserve"> must contain characters only except for space</w:t>
             </w:r>
+            <w:r>
+              <w:t>.</w:t>
+            </w:r>
           </w:p>
           <w:p>
             <w:pPr>
@@ -6106,7 +5895,10 @@
               <w:t>“</w:t>
             </w:r>
             <w:r>
-              <w:t>the full name must be characters only”</w:t>
+              <w:t>Please enter characters only</w:t>
+            </w:r>
+            <w:r>
+              <w:t>”</w:t>
             </w:r>
           </w:p>
           <w:p>
@@ -6121,16 +5913,225 @@
               <w:rPr>
                 <w:b/>
               </w:rPr>
-              <w:t>user</w:t>
+              <w:t>username</w:t>
+            </w:r>
+            <w:r>
+              <w:t xml:space="preserve"> must contain characters </w:t>
+            </w:r>
+            <w:r>
+              <w:t xml:space="preserve">and numbers </w:t>
+            </w:r>
+            <w:r>
+              <w:t xml:space="preserve">only </w:t>
+            </w:r>
+          </w:p>
+          <w:p>
+            <w:pPr>
+              <w:keepLines/>
+              <w:widowControl w:val="0"/>
+            </w:pPr>
+            <w:r>
+              <w:t xml:space="preserve"> in case of inva</w:t>
+            </w:r>
+            <w:r>
+              <w:t>li</w:t>
+            </w:r>
+            <w:r>
+              <w:t>d username,</w:t>
+            </w:r>
+            <w:r>
+              <w:t xml:space="preserve"> </w:t>
+            </w:r>
+            <w:r>
+              <w:t xml:space="preserve">an error message will appear that </w:t>
+            </w:r>
+            <w:r>
+              <w:t>“</w:t>
+            </w:r>
+            <w:r>
+              <w:t>Please enter characters and numbers only</w:t>
+            </w:r>
+            <w:r>
+              <w:t>”</w:t>
+            </w:r>
+            <w:r>
+              <w:t>.</w:t>
+            </w:r>
+          </w:p>
+          <w:p>
+            <w:pPr>
+              <w:keepLines/>
+              <w:widowControl w:val="0"/>
+            </w:pPr>
+            <w:r>
+              <w:t xml:space="preserve">3-the </w:t>
             </w:r>
             <w:r>
               <w:rPr>
                 <w:b/>
               </w:rPr>
-              <w:t>name</w:t>
-            </w:r>
-            <w:r>
-              <w:t xml:space="preserve"> must contain characters only </w:t>
+              <w:t xml:space="preserve">email </w:t>
+            </w:r>
+            <w:r>
+              <w:t>in the valid email format</w:t>
+            </w:r>
+            <w:r>
+              <w:t>. I</w:t>
+            </w:r>
+            <w:r>
+              <w:t>n case of inva</w:t>
+            </w:r>
+            <w:r>
+              <w:t>li</w:t>
+            </w:r>
+            <w:r>
+              <w:t xml:space="preserve">d email an error message will appear that </w:t>
+            </w:r>
+            <w:r>
+              <w:t>“</w:t>
+            </w:r>
+            <w:r>
+              <w:t>Please enter valid email</w:t>
+            </w:r>
+            <w:r>
+              <w:t>”</w:t>
+            </w:r>
+            <w:r>
+              <w:t>.</w:t>
+            </w:r>
+          </w:p>
+          <w:p>
+            <w:pPr>
+              <w:widowControl w:val="0"/>
+            </w:pPr>
+            <w:r>
+              <w:t>4- the</w:t>
+            </w:r>
+            <w:r>
+              <w:rPr>
+                <w:b/>
+              </w:rPr>
+              <w:t xml:space="preserve"> password </w:t>
+            </w:r>
+            <w:r>
+              <w:t xml:space="preserve">at least </w:t>
+            </w:r>
+            <w:r>
+              <w:t>8</w:t>
+            </w:r>
+            <w:r>
+              <w:t xml:space="preserve"> characters and contain letters</w:t>
+            </w:r>
+            <w:r>
+              <w:t xml:space="preserve">, </w:t>
+            </w:r>
+            <w:r>
+              <w:t>numbers</w:t>
+            </w:r>
+            <w:r>
+              <w:t xml:space="preserve"> and </w:t>
+            </w:r>
+            <w:r>
+              <w:t>special characters</w:t>
+            </w:r>
+            <w:r>
+              <w:t>.</w:t>
+            </w:r>
+          </w:p>
+          <w:p>
+            <w:pPr>
+              <w:keepLines/>
+              <w:widowControl w:val="0"/>
+            </w:pPr>
+            <w:r>
+              <w:t>I</w:t>
+            </w:r>
+            <w:r>
+              <w:t>n case of inva</w:t>
+            </w:r>
+            <w:r>
+              <w:t>li</w:t>
+            </w:r>
+            <w:r>
+              <w:t xml:space="preserve">d password an error message will appear </w:t>
+            </w:r>
+            <w:r>
+              <w:t>“</w:t>
+            </w:r>
+            <w:r>
+              <w:t>Use minimum 8 characters with a mix of letters, numbers &amp; symbols</w:t>
+            </w:r>
+            <w:r>
+              <w:t xml:space="preserve"> </w:t>
+            </w:r>
+            <w:r>
+              <w:t>Pattern</w:t>
+            </w:r>
+            <w:r>
+              <w:t>.</w:t>
+            </w:r>
+            <w:r>
+              <w:t>”</w:t>
+            </w:r>
+          </w:p>
+          <w:p>
+            <w:pPr>
+              <w:keepLines/>
+              <w:widowControl w:val="0"/>
+            </w:pPr>
+            <w:r>
+              <w:t xml:space="preserve">5-the </w:t>
+            </w:r>
+            <w:r>
+              <w:rPr>
+                <w:b/>
+              </w:rPr>
+              <w:t>confirmation password</w:t>
+            </w:r>
+            <w:r>
+              <w:t xml:space="preserve"> must match password</w:t>
+            </w:r>
+          </w:p>
+          <w:p>
+            <w:pPr>
+              <w:keepLines/>
+              <w:widowControl w:val="0"/>
+            </w:pPr>
+            <w:r>
+              <w:t xml:space="preserve">if confirmation password didn’t match the password  </w:t>
+            </w:r>
+          </w:p>
+          <w:p>
+            <w:pPr>
+              <w:keepLines/>
+              <w:widowControl w:val="0"/>
+            </w:pPr>
+            <w:r>
+              <w:t>an error message will appear “</w:t>
+            </w:r>
+            <w:r>
+              <w:t>Passwords do not match</w:t>
+            </w:r>
+            <w:r>
+              <w:t>”</w:t>
+            </w:r>
+          </w:p>
+          <w:p>
+            <w:pPr>
+              <w:keepLines/>
+              <w:widowControl w:val="0"/>
+            </w:pPr>
+            <w:r>
+              <w:t>6-</w:t>
+            </w:r>
+            <w:r>
+              <w:rPr>
+                <w:b/>
+              </w:rPr>
+              <w:t>Address</w:t>
+            </w:r>
+            <w:r>
+              <w:t xml:space="preserve"> contain characters and numbers only </w:t>
             </w:r>
           </w:p>
           <w:p>
@@ -6145,288 +6146,136 @@
               <w:t>li</w:t>
             </w:r>
             <w:r>
-              <w:t>d username,</w:t>
-            </w:r>
-            <w:r>
-              <w:t xml:space="preserve"> </w:t>
-            </w:r>
-            <w:r>
-              <w:t xml:space="preserve">an error message will appear </w:t>
-            </w:r>
-            <w:r>
-              <w:t xml:space="preserve">that </w:t>
+              <w:t xml:space="preserve">d address, an error message will appear that </w:t>
             </w:r>
             <w:r>
               <w:t>“</w:t>
             </w:r>
             <w:r>
-              <w:t>the user name must be characters only and unique”</w:t>
-            </w:r>
-          </w:p>
-          <w:p>
-            <w:pPr>
-              <w:keepLines/>
-              <w:widowControl w:val="0"/>
-            </w:pPr>
-            <w:r>
-              <w:t xml:space="preserve">3-the </w:t>
+              <w:t>No s</w:t>
+            </w:r>
+            <w:r>
+              <w:t>pe</w:t>
+            </w:r>
+            <w:r>
+              <w:t>cial characters allowed</w:t>
+            </w:r>
+            <w:r>
+              <w:t>”</w:t>
+            </w:r>
+          </w:p>
+          <w:p>
+            <w:pPr>
+              <w:keepLines/>
+              <w:widowControl w:val="0"/>
+            </w:pPr>
+            <w:r>
+              <w:t>7-</w:t>
             </w:r>
             <w:r>
               <w:rPr>
                 <w:b/>
               </w:rPr>
-              <w:t xml:space="preserve">email </w:t>
-            </w:r>
-            <w:r>
-              <w:t xml:space="preserve">in the valid email format </w:t>
-            </w:r>
-          </w:p>
-          <w:p>
-            <w:pPr>
-              <w:keepLines/>
-              <w:widowControl w:val="0"/>
-            </w:pPr>
-            <w:r>
-              <w:t>in case of inva</w:t>
-            </w:r>
-            <w:r>
-              <w:t>li</w:t>
-            </w:r>
-            <w:r>
-              <w:t xml:space="preserve">d email an error message will appear that </w:t>
-            </w:r>
-            <w:r>
-              <w:t>“</w:t>
-            </w:r>
-            <w:r>
-              <w:t xml:space="preserve">the user’s email must be in this format </w:t>
-            </w:r>
-            <w:hyperlink r:id="rId10">
-              <w:r>
-                <w:rPr>
-                  <w:color w:val="1155CC"/>
-                  <w:u w:val="single"/>
-                </w:rPr>
-                <w:t>example@mail.com</w:t>
-              </w:r>
-            </w:hyperlink>
+              <w:t>Phone Number</w:t>
+            </w:r>
+            <w:r>
+              <w:t xml:space="preserve"> must contain </w:t>
+            </w:r>
+            <w:r>
+              <w:t xml:space="preserve">11 </w:t>
+            </w:r>
+            <w:r>
+              <w:t xml:space="preserve">numbers only </w:t>
+            </w:r>
+          </w:p>
+          <w:p>
+            <w:pPr>
+              <w:keepLines/>
+              <w:widowControl w:val="0"/>
+            </w:pPr>
+            <w:r>
+              <w:t xml:space="preserve"> in case of </w:t>
+            </w:r>
+            <w:r>
+              <w:t>invalid</w:t>
+            </w:r>
+            <w:r>
+              <w:t xml:space="preserve"> Phone Number, an error message will appear saying “</w:t>
+            </w:r>
+            <w:r>
+              <w:t>Please enter a valid phone number in 11 digits</w:t>
+            </w:r>
             <w:r>
               <w:t>”</w:t>
             </w:r>
-          </w:p>
-          <w:p>
-            <w:pPr>
-              <w:widowControl w:val="0"/>
-            </w:pPr>
-            <w:r>
-              <w:t>4- the</w:t>
-            </w:r>
-            <w:r>
-              <w:rPr>
-                <w:b/>
-              </w:rPr>
-              <w:t xml:space="preserve"> password </w:t>
-            </w:r>
-            <w:r>
-              <w:t>at least 5 characters and contain</w:t>
-            </w:r>
-            <w:r>
-              <w:t xml:space="preserve"> letters/numbers/special characters</w:t>
-            </w:r>
-          </w:p>
-          <w:p>
-            <w:pPr>
-              <w:keepLines/>
-              <w:widowControl w:val="0"/>
-            </w:pPr>
-            <w:r>
-              <w:t>in case of inva</w:t>
-            </w:r>
-            <w:r>
-              <w:t>li</w:t>
-            </w:r>
-            <w:r>
-              <w:t xml:space="preserve">d password an error message will appear </w:t>
-            </w:r>
-            <w:r>
-              <w:t>“</w:t>
-            </w:r>
-            <w:r>
-              <w:tab/>
-            </w:r>
-          </w:p>
-          <w:p>
-            <w:pPr>
-              <w:keepLines/>
-              <w:widowControl w:val="0"/>
-            </w:pPr>
-            <w:r>
-              <w:t xml:space="preserve">Pattern must match 8-12 character, numeric, and symbol combination 1) at least one uppercase letter, 2) at least on lowercase letter, 3) at least one number, 4) and one special </w:t>
-            </w:r>
-            <w:r>
-              <w:t>character</w:t>
-            </w:r>
-            <w:r>
-              <w:t>, that is specified in advanced. The first character must be a character upper or lower, and no spaces allowed.</w:t>
+            <w:r>
+              <w:t>.</w:t>
+            </w:r>
+          </w:p>
+          <w:p>
+            <w:pPr>
+              <w:keepLines/>
+              <w:widowControl w:val="0"/>
+            </w:pPr>
+          </w:p>
+          <w:p>
+            <w:pPr>
+              <w:keepLines/>
+              <w:widowControl w:val="0"/>
+            </w:pPr>
+            <w:r>
+              <w:t>If all the fields meet the constraints a pop</w:t>
+            </w:r>
+            <w:r>
+              <w:t>-</w:t>
+            </w:r>
+            <w:r>
+              <w:t>up message should appear saying “Account created successfully, welcome to Foodies!”. And then get navigated to the home page that has all the restaurants in it.</w:t>
+            </w:r>
+          </w:p>
+          <w:p>
+            <w:pPr>
+              <w:keepLines/>
+              <w:widowControl w:val="0"/>
+            </w:pPr>
+          </w:p>
+          <w:p>
+            <w:pPr>
+              <w:keepLines/>
+              <w:widowControl w:val="0"/>
+            </w:pPr>
+            <w:r>
+              <w:t xml:space="preserve">If any </w:t>
+            </w:r>
+            <w:r>
+              <w:t>fie</w:t>
+            </w:r>
+            <w:r>
+              <w:t>ld is left empty an error message will appear saying: “</w:t>
+            </w:r>
+            <w:r>
+              <w:t>This field is required</w:t>
             </w:r>
             <w:r>
               <w:t>”</w:t>
             </w:r>
-          </w:p>
-          <w:p>
-            <w:pPr>
-              <w:keepLines/>
-              <w:widowControl w:val="0"/>
-            </w:pPr>
-            <w:r>
-              <w:t xml:space="preserve">5-the </w:t>
-            </w:r>
-            <w:r>
-              <w:rPr>
-                <w:b/>
-              </w:rPr>
-              <w:t>confirmation password</w:t>
-            </w:r>
-            <w:r>
-              <w:t xml:space="preserve"> must match password</w:t>
-            </w:r>
-          </w:p>
-          <w:p>
-            <w:pPr>
-              <w:keepLines/>
-              <w:widowControl w:val="0"/>
-            </w:pPr>
-            <w:r>
-              <w:t xml:space="preserve">if confirmation password didn’t match the password  </w:t>
-            </w:r>
-          </w:p>
-          <w:p>
-            <w:pPr>
-              <w:keepLines/>
-              <w:widowControl w:val="0"/>
-            </w:pPr>
-            <w:r>
-              <w:t>an error m</w:t>
-            </w:r>
-            <w:r>
-              <w:t>essage will appear “Confirmation password didn’t match the password”</w:t>
-            </w:r>
-          </w:p>
-          <w:p>
-            <w:pPr>
-              <w:keepLines/>
-              <w:widowControl w:val="0"/>
-            </w:pPr>
-            <w:r>
-              <w:t>6-</w:t>
-            </w:r>
-            <w:r>
-              <w:rPr>
-                <w:b/>
-              </w:rPr>
-              <w:t>Address</w:t>
-            </w:r>
-            <w:r>
-              <w:t xml:space="preserve"> contain characters and numbers only </w:t>
-            </w:r>
-          </w:p>
-          <w:p>
-            <w:pPr>
-              <w:keepLines/>
-              <w:widowControl w:val="0"/>
-            </w:pPr>
-            <w:r>
-              <w:t xml:space="preserve"> in case of inva</w:t>
-            </w:r>
-            <w:r>
-              <w:t>li</w:t>
-            </w:r>
-            <w:r>
-              <w:t xml:space="preserve">d address, an error message will appear that </w:t>
-            </w:r>
-            <w:r>
-              <w:t>“</w:t>
-            </w:r>
-            <w:r>
-              <w:t>the address must be characters and numbers only”</w:t>
-            </w:r>
-          </w:p>
-          <w:p>
-            <w:pPr>
-              <w:keepLines/>
-              <w:widowControl w:val="0"/>
-            </w:pPr>
-            <w:r>
-              <w:t>7-</w:t>
-            </w:r>
-            <w:r>
-              <w:rPr>
-                <w:b/>
-              </w:rPr>
-              <w:t>Phone Number</w:t>
-            </w:r>
-            <w:r>
-              <w:t xml:space="preserve"> must contain</w:t>
-            </w:r>
-            <w:r>
-              <w:t xml:space="preserve"> numbers only </w:t>
-            </w:r>
-          </w:p>
-          <w:p>
-            <w:pPr>
-              <w:keepLines/>
-              <w:widowControl w:val="0"/>
-            </w:pPr>
-            <w:r>
-              <w:t xml:space="preserve"> in case of </w:t>
-            </w:r>
-            <w:r>
-              <w:t>invalid</w:t>
-            </w:r>
-            <w:r>
-              <w:t xml:space="preserve"> Phone Number, an error message will appear saying “the Phone Number must be numbers only”</w:t>
-            </w:r>
-          </w:p>
-          <w:p>
-            <w:pPr>
-              <w:keepLines/>
-              <w:widowControl w:val="0"/>
-            </w:pPr>
-          </w:p>
-          <w:p>
-            <w:pPr>
-              <w:keepLines/>
-              <w:widowControl w:val="0"/>
-            </w:pPr>
-            <w:r>
-              <w:t>If all the fields meet the constraints a pop</w:t>
-            </w:r>
-            <w:r>
-              <w:t>-</w:t>
-            </w:r>
-            <w:r>
-              <w:t>up message should appear saying “Account created successfully, welcome to Foodies!”.</w:t>
-            </w:r>
-            <w:r>
-              <w:t xml:space="preserve"> And then get navigated to the home page that has all the restaurants in it.</w:t>
-            </w:r>
-          </w:p>
-          <w:p>
-            <w:pPr>
-              <w:keepLines/>
-              <w:widowControl w:val="0"/>
-            </w:pPr>
-          </w:p>
-          <w:p>
-            <w:pPr>
-              <w:keepLines/>
-              <w:widowControl w:val="0"/>
-            </w:pPr>
-            <w:r>
-              <w:t>If the user already has an account, under the register button he will find a line saying “Have an account? Login here”. The ‘Login here’ will be clickable to navigate the user to</w:t>
-            </w:r>
-            <w:r>
-              <w:t xml:space="preserve"> the sign in page.</w:t>
+            <w:r>
+              <w:t>.</w:t>
+            </w:r>
+          </w:p>
+          <w:p>
+            <w:pPr>
+              <w:keepLines/>
+              <w:widowControl w:val="0"/>
+            </w:pPr>
+          </w:p>
+          <w:p>
+            <w:pPr>
+              <w:keepLines/>
+              <w:widowControl w:val="0"/>
+            </w:pPr>
+            <w:r>
+              <w:t>If the user already has an account, under the register button he will find a line saying “Have an account? Login here”. The ‘Login here’ will be clickable to navigate the user to the sign in page.</w:t>
             </w:r>
           </w:p>
           <w:p>
@@ -6758,10 +6607,7 @@
               <w:widowControl w:val="0"/>
             </w:pPr>
             <w:r>
-              <w:t>And then c</w:t>
-            </w:r>
-            <w:r>
-              <w:t xml:space="preserve">lick on the “ </w:t>
+              <w:t xml:space="preserve">And then click on the “ </w:t>
             </w:r>
             <w:r>
               <w:rPr>
@@ -6894,52 +6740,38 @@
               <w:widowControl w:val="0"/>
             </w:pPr>
             <w:r>
-              <w:t xml:space="preserve"> in case of </w:t>
-            </w:r>
-            <w:proofErr w:type="spellStart"/>
-            <w:r>
-              <w:t>invaild</w:t>
-            </w:r>
-            <w:proofErr w:type="spellEnd"/>
-            <w:r>
-              <w:t xml:space="preserve"> username, an error message will appear saying that “Invalid </w:t>
+              <w:t xml:space="preserve"> in case of invaild username, an error message will appear saying that “Invalid </w:t>
             </w:r>
             <w:r>
               <w:rPr>
                 <w:b/>
               </w:rPr>
-              <w:t>usernam</w:t>
+              <w:t>username or password</w:t>
+            </w:r>
+            <w:r>
+              <w:t>”</w:t>
+            </w:r>
+          </w:p>
+          <w:p>
+            <w:pPr>
+              <w:widowControl w:val="0"/>
+            </w:pPr>
+            <w:r>
+              <w:t xml:space="preserve">2- The </w:t>
             </w:r>
             <w:r>
               <w:rPr>
                 <w:b/>
               </w:rPr>
-              <w:t>e or password</w:t>
-            </w:r>
-            <w:r>
-              <w:t>”</w:t>
-            </w:r>
-          </w:p>
-          <w:p>
-            <w:pPr>
-              <w:widowControl w:val="0"/>
-            </w:pPr>
-            <w:r>
-              <w:t xml:space="preserve">2- The </w:t>
+              <w:t>password</w:t>
+            </w:r>
+            <w:r>
+              <w:t xml:space="preserve"> field must</w:t>
             </w:r>
             <w:r>
               <w:rPr>
                 <w:b/>
               </w:rPr>
-              <w:t>password</w:t>
-            </w:r>
-            <w:r>
-              <w:t xml:space="preserve"> field must</w:t>
-            </w:r>
-            <w:r>
-              <w:rPr>
-                <w:b/>
-              </w:rPr>
               <w:t xml:space="preserve"> </w:t>
             </w:r>
             <w:r>
@@ -6951,15 +6783,7 @@
               <w:widowControl w:val="0"/>
             </w:pPr>
             <w:r>
-              <w:t xml:space="preserve"> in case of </w:t>
-            </w:r>
-            <w:proofErr w:type="spellStart"/>
-            <w:r>
-              <w:t>invaild</w:t>
-            </w:r>
-            <w:proofErr w:type="spellEnd"/>
-            <w:r>
-              <w:t xml:space="preserve"> password, an error message will appear saying that “Invalid </w:t>
+              <w:t xml:space="preserve"> in case of invaild password, an error message will appear saying that “Invalid </w:t>
             </w:r>
             <w:r>
               <w:rPr>
@@ -7373,35 +7197,21 @@
               <w:widowControl w:val="0"/>
             </w:pPr>
             <w:r>
-              <w:t>He will write the name of the restaurant he wants in the search b</w:t>
-            </w:r>
-            <w:r>
-              <w:t xml:space="preserve">ar found at the top of the page and when he clicks on the “search” button, the results of the </w:t>
-            </w:r>
-            <w:proofErr w:type="spellStart"/>
-            <w:r>
-              <w:t>restraunts</w:t>
-            </w:r>
-            <w:proofErr w:type="spellEnd"/>
-            <w:r>
-              <w:t xml:space="preserve"> matching exactly the input he entered will be displayed.</w:t>
-            </w:r>
-          </w:p>
-          <w:p>
-            <w:pPr>
-              <w:widowControl w:val="0"/>
-            </w:pPr>
-          </w:p>
-          <w:p>
-            <w:pPr>
-              <w:keepLines/>
-              <w:widowControl w:val="0"/>
-            </w:pPr>
-            <w:r>
-              <w:t>In case the user enters a restaurant name that is not available in the system, a pop up messa</w:t>
-            </w:r>
-            <w:r>
-              <w:t>ge saying “Restaurant not found” will appear.</w:t>
+              <w:t>He will write the name of the restaurant he wants in the search bar found at the top of the page and when he clicks on the “search” button, the results of the restraunts matching exactly the input he entered will be displayed.</w:t>
+            </w:r>
+          </w:p>
+          <w:p>
+            <w:pPr>
+              <w:widowControl w:val="0"/>
+            </w:pPr>
+          </w:p>
+          <w:p>
+            <w:pPr>
+              <w:keepLines/>
+              <w:widowControl w:val="0"/>
+            </w:pPr>
+            <w:r>
+              <w:t>In case the user enters a restaurant name that is not available in the system, a pop up message saying “Restaurant not found” will appear.</w:t>
             </w:r>
           </w:p>
         </w:tc>
@@ -7690,10 +7500,7 @@
               <w:widowControl w:val="0"/>
             </w:pPr>
             <w:r>
-              <w:t>The restaurant shall show the list of</w:t>
-            </w:r>
-            <w:r>
-              <w:t xml:space="preserve"> meals it has after clicking on it successfully by the user.</w:t>
+              <w:t>The restaurant shall show the list of meals it has after clicking on it successfully by the user.</w:t>
             </w:r>
           </w:p>
         </w:tc>
@@ -7882,15 +7689,7 @@
               <w:widowControl w:val="0"/>
             </w:pPr>
             <w:r>
-              <w:t xml:space="preserve">In “foodies </w:t>
-            </w:r>
-            <w:proofErr w:type="spellStart"/>
-            <w:r>
-              <w:t>App”,first</w:t>
-            </w:r>
-            <w:proofErr w:type="spellEnd"/>
-            <w:r>
-              <w:t xml:space="preserve"> the user has to sign in</w:t>
+              <w:t>In “foodies App”,first the user has to sign in</w:t>
             </w:r>
             <w:r>
               <w:rPr>
@@ -8095,15 +7894,7 @@
               <w:widowControl w:val="0"/>
             </w:pPr>
             <w:r>
-              <w:t xml:space="preserve">The menu item </w:t>
-            </w:r>
-            <w:proofErr w:type="spellStart"/>
-            <w:r>
-              <w:t>can not</w:t>
-            </w:r>
-            <w:proofErr w:type="spellEnd"/>
-            <w:r>
-              <w:t xml:space="preserve"> be less than 0 </w:t>
+              <w:t xml:space="preserve">The menu item can not be less than 0 </w:t>
             </w:r>
             <w:r>
               <w:br/>
@@ -8608,10 +8399,7 @@
               <w:widowControl w:val="0"/>
             </w:pPr>
             <w:r>
-              <w:t>If the user is sure of his order he will click on the “Confirm” button and a pop-up message appears saying “Order Confirmed and</w:t>
-            </w:r>
-            <w:r>
-              <w:t xml:space="preserve"> X points are added”.</w:t>
+              <w:t>If the user is sure of his order he will click on the “Confirm” button and a pop-up message appears saying “Order Confirmed and X points are added”.</w:t>
             </w:r>
           </w:p>
           <w:p>
@@ -8657,13 +8445,7 @@
                 <w:color w:val="1C4587"/>
               </w:rPr>
               <w:lastRenderedPageBreak/>
-              <w:t>If there are NO items selec</w:t>
-            </w:r>
-            <w:r>
-              <w:rPr>
-                <w:color w:val="1C4587"/>
-              </w:rPr>
-              <w:t>ted:</w:t>
+              <w:t>If there are NO items selected:</w:t>
             </w:r>
           </w:p>
           <w:p>
@@ -9055,15 +8837,7 @@
               <w:widowControl w:val="0"/>
             </w:pPr>
             <w:r>
-              <w:t xml:space="preserve">25 LE  OFF.. </w:t>
-            </w:r>
-            <w:proofErr w:type="spellStart"/>
-            <w:r>
-              <w:t>etc</w:t>
-            </w:r>
-            <w:proofErr w:type="spellEnd"/>
-            <w:r>
-              <w:t>).</w:t>
+              <w:t>25 LE  OFF.. etc).</w:t>
             </w:r>
           </w:p>
           <w:p>
@@ -9084,13 +8858,7 @@
               <w:rPr>
                 <w:color w:val="1C4587"/>
               </w:rPr>
-              <w:t>2-Loya</w:t>
-            </w:r>
-            <w:r>
-              <w:rPr>
-                <w:color w:val="1C4587"/>
-              </w:rPr>
-              <w:t>lty points:</w:t>
+              <w:t>2-Loyalty points:</w:t>
             </w:r>
           </w:p>
           <w:p>
@@ -9342,7 +9110,6 @@
                 <w:szCs w:val="22"/>
               </w:rPr>
             </w:pPr>
-            <w:proofErr w:type="spellStart"/>
             <w:r>
               <w:rPr>
                 <w:rFonts w:ascii="Arial" w:eastAsia="Arial" w:hAnsi="Arial" w:cs="Arial"/>
@@ -9352,7 +9119,6 @@
               </w:rPr>
               <w:t>HIgh</w:t>
             </w:r>
-            <w:proofErr w:type="spellEnd"/>
           </w:p>
         </w:tc>
       </w:tr>
@@ -9522,10 +9288,7 @@
               <w:widowControl w:val="0"/>
             </w:pPr>
             <w:r>
-              <w:t>If the user clicks on this button he will be red</w:t>
-            </w:r>
-            <w:r>
-              <w:t>irected to the page of the menu of this specific restaurant and will find the discount on the total price in the order summary.</w:t>
+              <w:t>If the user clicks on this button he will be redirected to the page of the menu of this specific restaurant and will find the discount on the total price in the order summary.</w:t>
             </w:r>
           </w:p>
           <w:p>
@@ -9624,21 +9387,7 @@
               <w:rPr>
                 <w:color w:val="0D0D0D"/>
               </w:rPr>
-              <w:t xml:space="preserve">The user can either use an offer from a restaurant or use his loyalty points; he </w:t>
-            </w:r>
-            <w:proofErr w:type="spellStart"/>
-            <w:r>
-              <w:rPr>
-                <w:color w:val="0D0D0D"/>
-              </w:rPr>
-              <w:t>can not</w:t>
-            </w:r>
-            <w:proofErr w:type="spellEnd"/>
-            <w:r>
-              <w:rPr>
-                <w:color w:val="0D0D0D"/>
-              </w:rPr>
-              <w:t xml:space="preserve"> do both.</w:t>
+              <w:t>The user can either use an offer from a restaurant or use his loyalty points; he can not do both.</w:t>
             </w:r>
           </w:p>
         </w:tc>
@@ -10168,10 +9917,7 @@
               <w:widowControl w:val="0"/>
             </w:pPr>
             <w:r>
-              <w:t>-Phone Nu</w:t>
-            </w:r>
-            <w:r>
-              <w:t>mber</w:t>
+              <w:t>-Phone Number</w:t>
             </w:r>
           </w:p>
           <w:p>
@@ -10255,19 +10001,12 @@
             <w:pPr>
               <w:keepLines/>
               <w:widowControl w:val="0"/>
-              <w:rPr>
-                <w:color w:val="0000FF"/>
-                <w:sz w:val="26"/>
-                <w:szCs w:val="26"/>
-              </w:rPr>
-            </w:pPr>
-            <w:r>
-              <w:rPr>
-                <w:color w:val="0000FF"/>
-                <w:sz w:val="26"/>
-                <w:szCs w:val="26"/>
-              </w:rPr>
-              <w:t>system check the fields based on the following criteria:</w:t>
+            </w:pPr>
+            <w:r>
+              <w:rPr>
+                <w:color w:val="1C4587"/>
+              </w:rPr>
+              <w:t>The fields must match the following criteria:</w:t>
             </w:r>
           </w:p>
           <w:p>
@@ -10285,32 +10024,22 @@
               <w:t>full name</w:t>
             </w:r>
             <w:r>
-              <w:t xml:space="preserve"> must contain characters only except for space</w:t>
-            </w:r>
-          </w:p>
-          <w:p>
-            <w:pPr>
-              <w:keepLines/>
-              <w:widowControl w:val="0"/>
-            </w:pPr>
-            <w:r>
-              <w:t xml:space="preserve"> in case of </w:t>
-            </w:r>
-            <w:proofErr w:type="spellStart"/>
-            <w:r>
-              <w:t>invaild</w:t>
-            </w:r>
-            <w:proofErr w:type="spellEnd"/>
-            <w:r>
-              <w:t xml:space="preserve"> full </w:t>
-            </w:r>
-            <w:proofErr w:type="spellStart"/>
-            <w:r>
-              <w:t>name,an</w:t>
-            </w:r>
-            <w:proofErr w:type="spellEnd"/>
-            <w:r>
-              <w:t xml:space="preserve"> error message will appear that ”the full name must be characters only”</w:t>
+              <w:t xml:space="preserve"> must contain characters only except for space.</w:t>
+            </w:r>
+          </w:p>
+          <w:p>
+            <w:pPr>
+              <w:keepLines/>
+              <w:widowControl w:val="0"/>
+            </w:pPr>
+            <w:r>
+              <w:t xml:space="preserve"> in case of invalid full name, an error message will appear that “</w:t>
+            </w:r>
+            <w:r>
+              <w:t>Please enter characters only</w:t>
+            </w:r>
+            <w:r>
+              <w:t>”</w:t>
             </w:r>
           </w:p>
           <w:p>
@@ -10325,248 +10054,236 @@
               <w:rPr>
                 <w:b/>
               </w:rPr>
-              <w:t>user name</w:t>
-            </w:r>
-            <w:r>
-              <w:t xml:space="preserve"> must contain characters only </w:t>
-            </w:r>
-          </w:p>
-          <w:p>
-            <w:pPr>
-              <w:keepLines/>
-              <w:widowControl w:val="0"/>
-            </w:pPr>
-            <w:r>
-              <w:t xml:space="preserve"> in case of </w:t>
-            </w:r>
-            <w:proofErr w:type="spellStart"/>
-            <w:r>
-              <w:t>invaild</w:t>
-            </w:r>
-            <w:proofErr w:type="spellEnd"/>
+              <w:t>username</w:t>
+            </w:r>
+            <w:r>
+              <w:t xml:space="preserve"> must contain characters and numbers only </w:t>
+            </w:r>
+          </w:p>
+          <w:p>
+            <w:pPr>
+              <w:keepLines/>
+              <w:widowControl w:val="0"/>
+            </w:pPr>
+            <w:r>
+              <w:t xml:space="preserve"> in case of invalid username, an error message will appear that “</w:t>
+            </w:r>
+            <w:r>
+              <w:t>Please enter characters and numbers only</w:t>
+            </w:r>
+            <w:r>
+              <w:t>”.</w:t>
+            </w:r>
+          </w:p>
+          <w:p>
+            <w:pPr>
+              <w:keepLines/>
+              <w:widowControl w:val="0"/>
+            </w:pPr>
+            <w:r>
+              <w:t xml:space="preserve">3-the </w:t>
+            </w:r>
+            <w:r>
+              <w:rPr>
+                <w:b/>
+              </w:rPr>
+              <w:t xml:space="preserve">email </w:t>
+            </w:r>
+            <w:r>
+              <w:t>in the valid email format. In case of invalid email an error message will appear that “</w:t>
+            </w:r>
+            <w:r>
+              <w:t>Please enter valid email</w:t>
+            </w:r>
+            <w:r>
+              <w:t>”.</w:t>
+            </w:r>
+          </w:p>
+          <w:p>
+            <w:pPr>
+              <w:widowControl w:val="0"/>
+            </w:pPr>
+            <w:r>
+              <w:t>4- the</w:t>
+            </w:r>
+            <w:r>
+              <w:rPr>
+                <w:b/>
+              </w:rPr>
+              <w:t xml:space="preserve"> password </w:t>
+            </w:r>
+            <w:r>
+              <w:t>at least 8 characters and contain letters, numbers and special characters.</w:t>
+            </w:r>
+          </w:p>
+          <w:p>
+            <w:pPr>
+              <w:keepLines/>
+              <w:widowControl w:val="0"/>
+            </w:pPr>
+            <w:r>
+              <w:t>In case of invalid password an error message will appear “</w:t>
+            </w:r>
+            <w:r>
+              <w:t>Use minimum 8 characters with a mix of letters, numbers &amp; symbols</w:t>
+            </w:r>
             <w:r>
               <w:t xml:space="preserve"> </w:t>
             </w:r>
-            <w:proofErr w:type="spellStart"/>
-            <w:r>
-              <w:t>username,an</w:t>
-            </w:r>
-            <w:proofErr w:type="spellEnd"/>
-            <w:r>
-              <w:t xml:space="preserve"> error message will appear that ”the user name must be characters only and</w:t>
-            </w:r>
-            <w:r>
-              <w:t xml:space="preserve"> unique”</w:t>
-            </w:r>
-          </w:p>
-          <w:p>
-            <w:pPr>
-              <w:keepLines/>
-              <w:widowControl w:val="0"/>
-            </w:pPr>
-            <w:r>
-              <w:t xml:space="preserve">3-the </w:t>
+            <w:r>
+              <w:t>Pattern</w:t>
+            </w:r>
+            <w:r>
+              <w:t>.”</w:t>
+            </w:r>
+          </w:p>
+          <w:p>
+            <w:pPr>
+              <w:keepLines/>
+              <w:widowControl w:val="0"/>
+            </w:pPr>
+            <w:r>
+              <w:t xml:space="preserve">5-the </w:t>
             </w:r>
             <w:r>
               <w:rPr>
                 <w:b/>
               </w:rPr>
-              <w:t xml:space="preserve">email </w:t>
-            </w:r>
-            <w:r>
-              <w:t xml:space="preserve">in the valid email format </w:t>
-            </w:r>
-          </w:p>
-          <w:p>
-            <w:pPr>
-              <w:keepLines/>
-              <w:widowControl w:val="0"/>
-            </w:pPr>
-            <w:r>
-              <w:t xml:space="preserve">in case of </w:t>
-            </w:r>
-            <w:proofErr w:type="spellStart"/>
-            <w:r>
-              <w:t>invaild</w:t>
-            </w:r>
-            <w:proofErr w:type="spellEnd"/>
-            <w:r>
-              <w:t xml:space="preserve"> email an error message will appear that ”the user’s email must be in this format </w:t>
-            </w:r>
-            <w:hyperlink r:id="rId11">
-              <w:r>
-                <w:rPr>
-                  <w:color w:val="1155CC"/>
-                  <w:u w:val="single"/>
-                </w:rPr>
-                <w:t>example@mail.com</w:t>
-              </w:r>
-            </w:hyperlink>
+              <w:t>confirmation password</w:t>
+            </w:r>
+            <w:r>
+              <w:t xml:space="preserve"> must match password</w:t>
+            </w:r>
+          </w:p>
+          <w:p>
+            <w:pPr>
+              <w:keepLines/>
+              <w:widowControl w:val="0"/>
+            </w:pPr>
+            <w:r>
+              <w:t xml:space="preserve">if confirmation password didn’t match the password  </w:t>
+            </w:r>
+          </w:p>
+          <w:p>
+            <w:pPr>
+              <w:keepLines/>
+              <w:widowControl w:val="0"/>
+            </w:pPr>
+            <w:r>
+              <w:t>an error message will appear “</w:t>
+            </w:r>
+            <w:r>
+              <w:t>Passwords do not match</w:t>
+            </w:r>
             <w:r>
               <w:t>”</w:t>
             </w:r>
           </w:p>
           <w:p>
             <w:pPr>
-              <w:widowControl w:val="0"/>
-            </w:pPr>
-            <w:r>
-              <w:t>4- the</w:t>
+              <w:keepLines/>
+              <w:widowControl w:val="0"/>
+            </w:pPr>
+            <w:r>
+              <w:t>6-</w:t>
             </w:r>
             <w:r>
               <w:rPr>
                 <w:b/>
               </w:rPr>
-              <w:t xml:space="preserve"> password </w:t>
-            </w:r>
-            <w:r>
-              <w:t>at least 5 characters and conta</w:t>
-            </w:r>
-            <w:r>
-              <w:t>in  letters/numbers/special characters</w:t>
-            </w:r>
-          </w:p>
-          <w:p>
-            <w:pPr>
-              <w:keepLines/>
-              <w:widowControl w:val="0"/>
-            </w:pPr>
-            <w:r>
-              <w:t xml:space="preserve">in case of </w:t>
-            </w:r>
-            <w:proofErr w:type="spellStart"/>
-            <w:r>
-              <w:t>invaild</w:t>
-            </w:r>
-            <w:proofErr w:type="spellEnd"/>
-            <w:r>
-              <w:t xml:space="preserve"> password an error message will appear ”password must be at least 5 characters and contain letters/numbers/special characters”</w:t>
-            </w:r>
-          </w:p>
-          <w:p>
-            <w:pPr>
-              <w:keepLines/>
-              <w:widowControl w:val="0"/>
-            </w:pPr>
-            <w:r>
-              <w:t xml:space="preserve">5-the </w:t>
+              <w:t>Address</w:t>
+            </w:r>
+            <w:r>
+              <w:t xml:space="preserve"> contain characters and numbers only </w:t>
+            </w:r>
+          </w:p>
+          <w:p>
+            <w:pPr>
+              <w:keepLines/>
+              <w:widowControl w:val="0"/>
+            </w:pPr>
+            <w:r>
+              <w:lastRenderedPageBreak/>
+              <w:t xml:space="preserve"> in case of invalid address, an error message will appear that “</w:t>
+            </w:r>
+            <w:r>
+              <w:t>No s</w:t>
+            </w:r>
+            <w:r>
+              <w:t>pe</w:t>
+            </w:r>
+            <w:r>
+              <w:t>cial characters allowed</w:t>
+            </w:r>
+            <w:r>
+              <w:t>”</w:t>
+            </w:r>
+          </w:p>
+          <w:p>
+            <w:pPr>
+              <w:keepLines/>
+              <w:widowControl w:val="0"/>
+            </w:pPr>
+            <w:r>
+              <w:t>7-</w:t>
             </w:r>
             <w:r>
               <w:rPr>
                 <w:b/>
               </w:rPr>
-              <w:t>confirmation password</w:t>
-            </w:r>
-            <w:r>
-              <w:t xml:space="preserve"> must match password</w:t>
-            </w:r>
-          </w:p>
-          <w:p>
-            <w:pPr>
-              <w:keepLines/>
-              <w:widowControl w:val="0"/>
-            </w:pPr>
-            <w:r>
-              <w:t xml:space="preserve">if confirmation password didn’t match the password  </w:t>
-            </w:r>
-          </w:p>
-          <w:p>
-            <w:pPr>
-              <w:keepLines/>
-              <w:widowControl w:val="0"/>
-            </w:pPr>
-            <w:r>
-              <w:t>an error message will appear “Confirmation password didn’t match the password”</w:t>
-            </w:r>
-          </w:p>
-          <w:p>
-            <w:pPr>
-              <w:keepLines/>
-              <w:widowControl w:val="0"/>
-            </w:pPr>
-            <w:r>
-              <w:lastRenderedPageBreak/>
-              <w:t>6-</w:t>
-            </w:r>
-            <w:r>
-              <w:rPr>
-                <w:b/>
-              </w:rPr>
-              <w:t>Address</w:t>
-            </w:r>
-            <w:r>
-              <w:t xml:space="preserve"> contain characters and numbers only </w:t>
-            </w:r>
-          </w:p>
-          <w:p>
-            <w:pPr>
-              <w:keepLines/>
-              <w:widowControl w:val="0"/>
-            </w:pPr>
-            <w:r>
-              <w:t xml:space="preserve"> in case of </w:t>
-            </w:r>
-            <w:proofErr w:type="spellStart"/>
-            <w:r>
-              <w:t>invaild</w:t>
-            </w:r>
-            <w:proofErr w:type="spellEnd"/>
-            <w:r>
-              <w:t xml:space="preserve"> address, an error message will appear that ”the address m</w:t>
-            </w:r>
-            <w:r>
-              <w:t>ust be characters and numbers only”</w:t>
-            </w:r>
-          </w:p>
-          <w:p>
-            <w:pPr>
-              <w:keepLines/>
-              <w:widowControl w:val="0"/>
-            </w:pPr>
-            <w:r>
-              <w:t>7-</w:t>
-            </w:r>
-            <w:r>
-              <w:rPr>
-                <w:b/>
-              </w:rPr>
               <w:t>Phone Number</w:t>
             </w:r>
             <w:r>
-              <w:t xml:space="preserve"> must contain numbers only </w:t>
-            </w:r>
-          </w:p>
-          <w:p>
-            <w:pPr>
-              <w:keepLines/>
-              <w:widowControl w:val="0"/>
-            </w:pPr>
-            <w:r>
-              <w:t xml:space="preserve"> in case of </w:t>
-            </w:r>
-            <w:proofErr w:type="spellStart"/>
-            <w:r>
-              <w:t>invaild</w:t>
-            </w:r>
-            <w:proofErr w:type="spellEnd"/>
-            <w:r>
-              <w:t xml:space="preserve"> Phone Number, an error message will appear saying “the Phone Number must be numbers only”</w:t>
-            </w:r>
-          </w:p>
-          <w:p>
-            <w:pPr>
-              <w:keepLines/>
-              <w:widowControl w:val="0"/>
-              <w:rPr>
-                <w:color w:val="202124"/>
-              </w:rPr>
-            </w:pPr>
-            <w:r>
-              <w:t>If all the fields meet the constraints a pop up message should appear saying “Account created successfully, welcome to Foodies!”. And then get nav</w:t>
-            </w:r>
-            <w:r>
-              <w:t>igated to the home page that has all the restaurants in it.</w:t>
-            </w:r>
+              <w:t xml:space="preserve"> must contain 11 numbers only </w:t>
+            </w:r>
+          </w:p>
+          <w:p>
+            <w:pPr>
+              <w:keepLines/>
+              <w:widowControl w:val="0"/>
+            </w:pPr>
+            <w:r>
+              <w:t xml:space="preserve"> in case of invalid Phone Number, an error message will appear saying “</w:t>
+            </w:r>
+            <w:r>
+              <w:t>Please enter a valid phone number in 11 digits</w:t>
+            </w:r>
+            <w:r>
+              <w:t>”.</w:t>
+            </w:r>
+          </w:p>
+          <w:p>
+            <w:pPr>
+              <w:keepLines/>
+              <w:widowControl w:val="0"/>
+            </w:pPr>
+          </w:p>
+          <w:p>
+            <w:pPr>
+              <w:keepLines/>
+              <w:widowControl w:val="0"/>
+            </w:pPr>
+            <w:r>
+              <w:t xml:space="preserve">If all the fields meet the constraints a pop-up message should appear saying “Account created successfully”. And then get navigated </w:t>
+            </w:r>
+            <w:r>
+              <w:t xml:space="preserve">back </w:t>
+            </w:r>
+            <w:r>
+              <w:t xml:space="preserve">to the </w:t>
+            </w:r>
+            <w:r>
+              <w:t>admin home page</w:t>
+            </w:r>
+            <w:r>
+              <w:t>.</w:t>
+            </w:r>
+          </w:p>
+          <w:p>
+            <w:pPr>
+              <w:keepLines/>
+              <w:widowControl w:val="0"/>
+            </w:pPr>
           </w:p>
         </w:tc>
         <w:tc>
@@ -10935,23 +10652,7 @@
               <w:widowControl w:val="0"/>
             </w:pPr>
             <w:r>
-              <w:t xml:space="preserve"> in case of </w:t>
-            </w:r>
-            <w:proofErr w:type="spellStart"/>
-            <w:r>
-              <w:t>invaild</w:t>
-            </w:r>
-            <w:proofErr w:type="spellEnd"/>
-            <w:r>
-              <w:t xml:space="preserve"> Restaurant </w:t>
-            </w:r>
-            <w:proofErr w:type="spellStart"/>
-            <w:r>
-              <w:t>Name,an</w:t>
-            </w:r>
-            <w:proofErr w:type="spellEnd"/>
-            <w:r>
-              <w:t xml:space="preserve"> error message will appear that ”Restaurant Name must be characters only”</w:t>
+              <w:t xml:space="preserve"> in case of invaild Restaurant Name,an error message will appear that ”Restaurant Name must be characters only”</w:t>
             </w:r>
           </w:p>
           <w:p>
@@ -10968,34 +10669,15 @@
               <w:t>Restaurant logo</w:t>
             </w:r>
             <w:r>
-              <w:t xml:space="preserve"> field must</w:t>
-            </w:r>
-            <w:r>
-              <w:t xml:space="preserve"> contains only files with the following extension -JPG   -JPEG    -PNG</w:t>
-            </w:r>
-          </w:p>
-          <w:p>
-            <w:pPr>
-              <w:widowControl w:val="0"/>
-            </w:pPr>
-            <w:r>
-              <w:t xml:space="preserve">in case of </w:t>
-            </w:r>
-            <w:proofErr w:type="spellStart"/>
-            <w:r>
-              <w:t>invaild</w:t>
-            </w:r>
-            <w:proofErr w:type="spellEnd"/>
-            <w:r>
-              <w:t xml:space="preserve"> Restaurant </w:t>
-            </w:r>
-            <w:proofErr w:type="spellStart"/>
-            <w:r>
-              <w:t>logo,an</w:t>
-            </w:r>
-            <w:proofErr w:type="spellEnd"/>
-            <w:r>
-              <w:t xml:space="preserve"> error message will appear that ”Restaurant logo must be  JPG  ,JPEG  or PNG extension ”</w:t>
+              <w:t xml:space="preserve"> field must contains only files with the following extension -JPG   -JPEG    -PNG</w:t>
+            </w:r>
+          </w:p>
+          <w:p>
+            <w:pPr>
+              <w:widowControl w:val="0"/>
+            </w:pPr>
+            <w:r>
+              <w:t>in case of invaild Restaurant logo,an error message will appear that ”Restaurant logo must be  JPG  ,JPEG  or PNG extension ”</w:t>
             </w:r>
           </w:p>
           <w:p>
@@ -11440,18 +11122,7 @@
               <w:widowControl w:val="0"/>
             </w:pPr>
             <w:r>
-              <w:t xml:space="preserve">in case of </w:t>
-            </w:r>
-            <w:proofErr w:type="spellStart"/>
-            <w:r>
-              <w:t>invaild</w:t>
-            </w:r>
-            <w:proofErr w:type="spellEnd"/>
-            <w:r>
-              <w:t xml:space="preserve"> menu image ,</w:t>
-            </w:r>
-            <w:r>
-              <w:t>an error message will appear that ”menu item image must be  JPG  ,JPEG  or PNG extension ”</w:t>
+              <w:t>in case of invaild menu image ,an error message will appear that ”menu item image must be  JPG  ,JPEG  or PNG extension ”</w:t>
             </w:r>
           </w:p>
           <w:p>
@@ -11525,10 +11196,7 @@
         <w:pStyle w:val="Heading2"/>
       </w:pPr>
       <w:r>
-        <w:t xml:space="preserve">3.12 </w:t>
-      </w:r>
-      <w:r>
-        <w:t>Add Offers</w:t>
+        <w:t>3.12 Add Offers</w:t>
       </w:r>
     </w:p>
     <w:tbl>
@@ -11867,34 +11535,7 @@
               <w:widowControl w:val="0"/>
             </w:pPr>
             <w:r>
-              <w:t xml:space="preserve"> in case of </w:t>
-            </w:r>
-            <w:proofErr w:type="spellStart"/>
-            <w:r>
-              <w:t>i</w:t>
-            </w:r>
-            <w:r>
-              <w:t>nvaild</w:t>
-            </w:r>
-            <w:proofErr w:type="spellEnd"/>
-            <w:r>
-              <w:t xml:space="preserve"> Promotion </w:t>
-            </w:r>
-            <w:proofErr w:type="spellStart"/>
-            <w:r>
-              <w:t>Code,an</w:t>
-            </w:r>
-            <w:proofErr w:type="spellEnd"/>
-            <w:r>
-              <w:t xml:space="preserve"> error message will appear that ”Offer Code must be 5 characters only and be </w:t>
-            </w:r>
-            <w:proofErr w:type="spellStart"/>
-            <w:r>
-              <w:t>be</w:t>
-            </w:r>
-            <w:proofErr w:type="spellEnd"/>
-            <w:r>
-              <w:t xml:space="preserve"> unique”</w:t>
+              <w:t xml:space="preserve"> in case of invaild Promotion Code,an error message will appear that ”Offer Code must be 5 characters only and be be unique”</w:t>
             </w:r>
             <w:r>
               <w:br/>
@@ -11936,18 +11577,7 @@
               <w:widowControl w:val="0"/>
             </w:pPr>
             <w:r>
-              <w:t xml:space="preserve">in case of </w:t>
-            </w:r>
-            <w:proofErr w:type="spellStart"/>
-            <w:r>
-              <w:t>invaild</w:t>
-            </w:r>
-            <w:proofErr w:type="spellEnd"/>
-            <w:r>
-              <w:t xml:space="preserve"> Promotion Discount amount ,an error message will appear that ” Offer Disc</w:t>
-            </w:r>
-            <w:r>
-              <w:t>ount amount must be numbers only”</w:t>
+              <w:t>in case of invaild Promotion Discount amount ,an error message will appear that ” Offer Discount amount must be numbers only”</w:t>
             </w:r>
           </w:p>
           <w:p>
@@ -12365,35 +11995,22 @@
               <w:t>full name</w:t>
             </w:r>
             <w:r>
-              <w:t xml:space="preserve"> must contain characters only except for space</w:t>
-            </w:r>
-          </w:p>
-          <w:p>
-            <w:pPr>
-              <w:keepLines/>
-              <w:widowControl w:val="0"/>
-            </w:pPr>
-            <w:r>
-              <w:t xml:space="preserve"> in case of </w:t>
-            </w:r>
-            <w:proofErr w:type="spellStart"/>
-            <w:r>
-              <w:t>invaild</w:t>
-            </w:r>
-            <w:proofErr w:type="spellEnd"/>
-            <w:r>
-              <w:t xml:space="preserve"> full </w:t>
-            </w:r>
-            <w:proofErr w:type="spellStart"/>
-            <w:r>
-              <w:t>name,an</w:t>
-            </w:r>
-            <w:proofErr w:type="spellEnd"/>
-            <w:r>
-              <w:t xml:space="preserve"> error message will appear that ”</w:t>
-            </w:r>
-            <w:r>
-              <w:t>the full name must be characters only”</w:t>
+              <w:t xml:space="preserve"> must contain characters only except for space.</w:t>
+            </w:r>
+          </w:p>
+          <w:p>
+            <w:pPr>
+              <w:keepLines/>
+              <w:widowControl w:val="0"/>
+            </w:pPr>
+            <w:r>
+              <w:t xml:space="preserve"> in case of invalid full name, an error message will appear that “</w:t>
+            </w:r>
+            <w:r>
+              <w:t>Please enter characters only</w:t>
+            </w:r>
+            <w:r>
+              <w:t>”</w:t>
             </w:r>
           </w:p>
           <w:p>
@@ -12408,213 +12025,228 @@
               <w:rPr>
                 <w:b/>
               </w:rPr>
-              <w:t>user name</w:t>
-            </w:r>
-            <w:r>
-              <w:t xml:space="preserve"> must contain characters only </w:t>
-            </w:r>
-          </w:p>
-          <w:p>
-            <w:pPr>
-              <w:keepLines/>
-              <w:widowControl w:val="0"/>
-            </w:pPr>
-            <w:r>
-              <w:t xml:space="preserve"> in case of </w:t>
-            </w:r>
-            <w:proofErr w:type="spellStart"/>
-            <w:r>
-              <w:t>invaild</w:t>
-            </w:r>
-            <w:proofErr w:type="spellEnd"/>
+              <w:t>username</w:t>
+            </w:r>
+            <w:r>
+              <w:t xml:space="preserve"> must contain characters and numbers only </w:t>
+            </w:r>
+          </w:p>
+          <w:p>
+            <w:pPr>
+              <w:keepLines/>
+              <w:widowControl w:val="0"/>
+            </w:pPr>
+            <w:r>
+              <w:t xml:space="preserve"> in case of invalid username, an error message will appear that “</w:t>
+            </w:r>
+            <w:r>
+              <w:t>Please enter characters and numbers only</w:t>
+            </w:r>
+            <w:r>
+              <w:t>”.</w:t>
+            </w:r>
+          </w:p>
+          <w:p>
+            <w:pPr>
+              <w:keepLines/>
+              <w:widowControl w:val="0"/>
+            </w:pPr>
+            <w:r>
+              <w:t xml:space="preserve">3-the </w:t>
+            </w:r>
+            <w:r>
+              <w:rPr>
+                <w:b/>
+              </w:rPr>
+              <w:t xml:space="preserve">email </w:t>
+            </w:r>
+            <w:r>
+              <w:t>in the valid email format. In case of invalid email an error message will appear that “</w:t>
+            </w:r>
+            <w:r>
+              <w:t>Please enter valid email</w:t>
+            </w:r>
+            <w:r>
+              <w:t>”.</w:t>
+            </w:r>
+          </w:p>
+          <w:p>
+            <w:pPr>
+              <w:widowControl w:val="0"/>
+            </w:pPr>
+            <w:r>
+              <w:t>4- the</w:t>
+            </w:r>
+            <w:r>
+              <w:rPr>
+                <w:b/>
+              </w:rPr>
+              <w:t xml:space="preserve"> password </w:t>
+            </w:r>
+            <w:r>
+              <w:t>at least 8 characters and contain letters, numbers and special characters.</w:t>
+            </w:r>
+          </w:p>
+          <w:p>
+            <w:pPr>
+              <w:keepLines/>
+              <w:widowControl w:val="0"/>
+            </w:pPr>
+            <w:r>
+              <w:t>In case of invalid password an error message will appear “</w:t>
+            </w:r>
+            <w:r>
+              <w:t>Use minimum 8 characters with a mix of letters, numbers &amp; symbols</w:t>
+            </w:r>
             <w:r>
               <w:t xml:space="preserve"> </w:t>
             </w:r>
-            <w:proofErr w:type="spellStart"/>
-            <w:r>
-              <w:t>username,an</w:t>
-            </w:r>
-            <w:proofErr w:type="spellEnd"/>
-            <w:r>
-              <w:t xml:space="preserve"> error message will appear that ”the user name must be characters only and unique”</w:t>
-            </w:r>
-          </w:p>
-          <w:p>
-            <w:pPr>
-              <w:keepLines/>
-              <w:widowControl w:val="0"/>
-            </w:pPr>
-            <w:r>
-              <w:t xml:space="preserve">3-the </w:t>
+            <w:r>
+              <w:t>Pattern</w:t>
+            </w:r>
+            <w:r>
+              <w:t>.”</w:t>
+            </w:r>
+          </w:p>
+          <w:p>
+            <w:pPr>
+              <w:keepLines/>
+              <w:widowControl w:val="0"/>
+            </w:pPr>
+            <w:r>
+              <w:t xml:space="preserve">5-the </w:t>
             </w:r>
             <w:r>
               <w:rPr>
                 <w:b/>
               </w:rPr>
-              <w:t xml:space="preserve">email </w:t>
-            </w:r>
-            <w:r>
-              <w:t xml:space="preserve">in the valid email format </w:t>
-            </w:r>
-          </w:p>
-          <w:p>
-            <w:pPr>
-              <w:keepLines/>
-              <w:widowControl w:val="0"/>
-            </w:pPr>
-            <w:r>
-              <w:t xml:space="preserve">in case of </w:t>
-            </w:r>
-            <w:proofErr w:type="spellStart"/>
-            <w:r>
-              <w:t>invail</w:t>
-            </w:r>
-            <w:r>
-              <w:t>d</w:t>
-            </w:r>
-            <w:proofErr w:type="spellEnd"/>
-            <w:r>
-              <w:t xml:space="preserve"> email an error message will appear that ”the user’s email must be in this format </w:t>
-            </w:r>
-            <w:hyperlink r:id="rId12">
-              <w:r>
-                <w:rPr>
-                  <w:color w:val="1155CC"/>
-                  <w:u w:val="single"/>
-                </w:rPr>
-                <w:t>example@mail.com</w:t>
-              </w:r>
-            </w:hyperlink>
+              <w:t>confirmation password</w:t>
+            </w:r>
+            <w:r>
+              <w:t xml:space="preserve"> must match password</w:t>
+            </w:r>
+          </w:p>
+          <w:p>
+            <w:pPr>
+              <w:keepLines/>
+              <w:widowControl w:val="0"/>
+            </w:pPr>
+            <w:r>
+              <w:t xml:space="preserve">if confirmation password didn’t match the password  </w:t>
+            </w:r>
+          </w:p>
+          <w:p>
+            <w:pPr>
+              <w:keepLines/>
+              <w:widowControl w:val="0"/>
+            </w:pPr>
+            <w:r>
+              <w:t>an error message will appear “</w:t>
+            </w:r>
+            <w:r>
+              <w:t>Passwords do not match</w:t>
+            </w:r>
             <w:r>
               <w:t>”</w:t>
             </w:r>
           </w:p>
           <w:p>
             <w:pPr>
-              <w:widowControl w:val="0"/>
-            </w:pPr>
-            <w:r>
-              <w:t>4- the</w:t>
+              <w:keepLines/>
+              <w:widowControl w:val="0"/>
+            </w:pPr>
+            <w:r>
+              <w:t>6-</w:t>
             </w:r>
             <w:r>
               <w:rPr>
                 <w:b/>
               </w:rPr>
-              <w:t xml:space="preserve"> password </w:t>
-            </w:r>
-            <w:r>
-              <w:t>at least 5 characters and contain  letters/numbers/special characters</w:t>
-            </w:r>
-          </w:p>
-          <w:p>
-            <w:pPr>
-              <w:keepLines/>
-              <w:widowControl w:val="0"/>
-            </w:pPr>
-            <w:r>
-              <w:t xml:space="preserve">in case of </w:t>
-            </w:r>
-            <w:proofErr w:type="spellStart"/>
-            <w:r>
-              <w:t>invaild</w:t>
-            </w:r>
-            <w:proofErr w:type="spellEnd"/>
-            <w:r>
-              <w:t xml:space="preserve"> password an error message will appear ”password must be at least 5 characters and contain letters/numbers/special characters”</w:t>
-            </w:r>
-          </w:p>
-          <w:p>
-            <w:pPr>
-              <w:keepLines/>
-              <w:widowControl w:val="0"/>
-            </w:pPr>
-            <w:r>
-              <w:t xml:space="preserve">5-the </w:t>
+              <w:t>Address</w:t>
+            </w:r>
+            <w:r>
+              <w:t xml:space="preserve"> contain characters and numbers only </w:t>
+            </w:r>
+          </w:p>
+          <w:p>
+            <w:pPr>
+              <w:keepLines/>
+              <w:widowControl w:val="0"/>
+            </w:pPr>
+            <w:r>
+              <w:t xml:space="preserve"> in case of invalid address, an error message will appear that “</w:t>
+            </w:r>
+            <w:r>
+              <w:t>No s</w:t>
+            </w:r>
+            <w:r>
+              <w:t>pe</w:t>
+            </w:r>
+            <w:r>
+              <w:t>cial characters allowed</w:t>
+            </w:r>
+            <w:r>
+              <w:t>”</w:t>
+            </w:r>
+          </w:p>
+          <w:p>
+            <w:pPr>
+              <w:keepLines/>
+              <w:widowControl w:val="0"/>
+            </w:pPr>
+            <w:r>
+              <w:t>7-</w:t>
             </w:r>
             <w:r>
               <w:rPr>
                 <w:b/>
               </w:rPr>
-              <w:t>confirmation password</w:t>
-            </w:r>
-            <w:r>
-              <w:t xml:space="preserve"> must match password</w:t>
-            </w:r>
-          </w:p>
-          <w:p>
-            <w:pPr>
-              <w:keepLines/>
-              <w:widowControl w:val="0"/>
-            </w:pPr>
-            <w:r>
-              <w:t xml:space="preserve">if confirmation password didn’t match the password  </w:t>
-            </w:r>
-          </w:p>
-          <w:p>
-            <w:pPr>
-              <w:keepLines/>
-              <w:widowControl w:val="0"/>
-            </w:pPr>
-            <w:r>
-              <w:t>an error m</w:t>
-            </w:r>
-            <w:r>
-              <w:t>essage will appear “Confirmation password didn’t match the password”</w:t>
-            </w:r>
-          </w:p>
-          <w:p>
-            <w:pPr>
-              <w:widowControl w:val="0"/>
-            </w:pPr>
-            <w:r>
-              <w:t>6-</w:t>
-            </w:r>
-            <w:r>
-              <w:rPr>
-                <w:b/>
-              </w:rPr>
-              <w:t>Address</w:t>
-            </w:r>
-            <w:r>
-              <w:t xml:space="preserve"> contain characters and numbers only an error message must appear to tell the admin.</w:t>
-            </w:r>
-          </w:p>
-          <w:p>
-            <w:pPr>
-              <w:keepLines/>
-              <w:widowControl w:val="0"/>
-            </w:pPr>
-            <w:r>
-              <w:t xml:space="preserve"> in case of </w:t>
-            </w:r>
-            <w:proofErr w:type="spellStart"/>
-            <w:r>
-              <w:t>invaild</w:t>
-            </w:r>
-            <w:proofErr w:type="spellEnd"/>
-            <w:r>
-              <w:t xml:space="preserve"> address, an error message will appear that ”the address must be character</w:t>
-            </w:r>
-            <w:r>
-              <w:t>s and numbers only”</w:t>
-            </w:r>
-          </w:p>
-          <w:p>
-            <w:pPr>
-              <w:keepLines/>
-              <w:widowControl w:val="0"/>
-            </w:pPr>
-            <w:r>
-              <w:t>7-</w:t>
-            </w:r>
-            <w:r>
-              <w:rPr>
-                <w:b/>
-              </w:rPr>
               <w:t>Phone Number</w:t>
             </w:r>
             <w:r>
-              <w:t xml:space="preserve"> must contain numbers only </w:t>
+              <w:t xml:space="preserve"> must contain 11 numbers only </w:t>
+            </w:r>
+          </w:p>
+          <w:p>
+            <w:pPr>
+              <w:keepLines/>
+              <w:widowControl w:val="0"/>
+            </w:pPr>
+            <w:r>
+              <w:t xml:space="preserve"> in case of invalid Phone Number, an error message will appear saying “</w:t>
+            </w:r>
+            <w:r>
+              <w:t>Please enter a valid phone number in 11 digits</w:t>
+            </w:r>
+            <w:r>
+              <w:t>”.</w:t>
+            </w:r>
+          </w:p>
+          <w:p>
+            <w:pPr>
+              <w:keepLines/>
+              <w:widowControl w:val="0"/>
+            </w:pPr>
+          </w:p>
+          <w:p>
+            <w:pPr>
+              <w:keepLines/>
+              <w:widowControl w:val="0"/>
+            </w:pPr>
+            <w:r>
+              <w:t>If all the fields meet the constraints a pop-up message should appear saying “A</w:t>
+            </w:r>
+            <w:r>
+              <w:t>dmin account</w:t>
+            </w:r>
+            <w:r>
+              <w:t xml:space="preserve"> created successfully”. And then get navigated </w:t>
+            </w:r>
+            <w:r>
+              <w:t>back to the admin home page</w:t>
+            </w:r>
+            <w:r>
+              <w:t>.</w:t>
             </w:r>
           </w:p>
           <w:p>
@@ -12626,17 +12258,6 @@
                 <w:szCs w:val="28"/>
               </w:rPr>
             </w:pPr>
-            <w:r>
-              <w:t xml:space="preserve"> in case of </w:t>
-            </w:r>
-            <w:proofErr w:type="spellStart"/>
-            <w:r>
-              <w:t>invaild</w:t>
-            </w:r>
-            <w:proofErr w:type="spellEnd"/>
-            <w:r>
-              <w:t xml:space="preserve"> Phone Number, an error message will appear saying “the Phone Number must be numbers only”</w:t>
-            </w:r>
           </w:p>
         </w:tc>
         <w:tc>
@@ -12692,7 +12313,6 @@
           <w:sz w:val="32"/>
           <w:szCs w:val="32"/>
         </w:rPr>
-        <w:lastRenderedPageBreak/>
         <w:t>4. External Interface Requirements</w:t>
       </w:r>
     </w:p>
@@ -12841,15 +12461,7 @@
           <w:sz w:val="22"/>
           <w:szCs w:val="22"/>
         </w:rPr>
-        <w:t xml:space="preserve"> 2 second</w:t>
-      </w:r>
-      <w:r>
-        <w:rPr>
-          <w:i/>
-          <w:sz w:val="22"/>
-          <w:szCs w:val="22"/>
-        </w:rPr>
-        <w:t xml:space="preserve">s to respond </w:t>
+        <w:t xml:space="preserve"> 2 seconds to respond </w:t>
       </w:r>
     </w:p>
     <w:p>
@@ -12979,39 +12591,7 @@
           <w:sz w:val="22"/>
           <w:szCs w:val="22"/>
         </w:rPr>
-        <w:t>-Authorization of admin to Updat</w:t>
-      </w:r>
-      <w:r>
-        <w:rPr>
-          <w:rFonts w:ascii="Arial" w:eastAsia="Arial" w:hAnsi="Arial" w:cs="Arial"/>
-          <w:i/>
-          <w:color w:val="000000"/>
-          <w:sz w:val="22"/>
-          <w:szCs w:val="22"/>
-        </w:rPr>
-        <w:t xml:space="preserve">e/Delete/Add users, admins, </w:t>
-      </w:r>
-      <w:proofErr w:type="spellStart"/>
-      <w:r>
-        <w:rPr>
-          <w:rFonts w:ascii="Arial" w:eastAsia="Arial" w:hAnsi="Arial" w:cs="Arial"/>
-          <w:i/>
-          <w:color w:val="000000"/>
-          <w:sz w:val="22"/>
-          <w:szCs w:val="22"/>
-        </w:rPr>
-        <w:t>restaurants,menus</w:t>
-      </w:r>
-      <w:proofErr w:type="spellEnd"/>
-      <w:r>
-        <w:rPr>
-          <w:rFonts w:ascii="Arial" w:eastAsia="Arial" w:hAnsi="Arial" w:cs="Arial"/>
-          <w:i/>
-          <w:color w:val="000000"/>
-          <w:sz w:val="22"/>
-          <w:szCs w:val="22"/>
-        </w:rPr>
-        <w:t xml:space="preserve"> and promotions.</w:t>
+        <w:t>-Authorization of admin to Update/Delete/Add users, admins, restaurants,menus and promotions.</w:t>
       </w:r>
     </w:p>
     <w:p>
@@ -13126,6 +12706,7 @@
         <w:rPr>
           <w:b/>
         </w:rPr>
+        <w:lastRenderedPageBreak/>
         <w:t>Reliability</w:t>
       </w:r>
       <w:r>
@@ -13161,14 +12742,7 @@
         <w:rPr>
           <w:color w:val="901B20"/>
         </w:rPr>
-        <w:lastRenderedPageBreak/>
-        <w:t>Other Requir</w:t>
-      </w:r>
-      <w:r>
-        <w:rPr>
-          <w:color w:val="901B20"/>
-        </w:rPr>
-        <w:t>ements</w:t>
+        <w:t>Other Requirements</w:t>
       </w:r>
     </w:p>
     <w:p>
@@ -13206,7 +12780,7 @@
     <w:p/>
     <w:p/>
     <w:sectPr>
-      <w:headerReference w:type="default" r:id="rId13"/>
+      <w:headerReference w:type="default" r:id="rId10"/>
       <w:pgSz w:w="12240" w:h="15840"/>
       <w:pgMar w:top="1440" w:right="1296" w:bottom="1440" w:left="1296" w:header="720" w:footer="720" w:gutter="0"/>
       <w:pgNumType w:start="1"/>
@@ -13267,29 +12841,7 @@
         <w:sz w:val="20"/>
         <w:szCs w:val="20"/>
       </w:rPr>
-      <w:t xml:space="preserve">Copyright © 2002 by Karl E. </w:t>
-    </w:r>
-    <w:proofErr w:type="spellStart"/>
-    <w:r>
-      <w:rPr>
-        <w:b/>
-        <w:i/>
-        <w:color w:val="000000"/>
-        <w:sz w:val="20"/>
-        <w:szCs w:val="20"/>
-      </w:rPr>
-      <w:t>Wiegers</w:t>
-    </w:r>
-    <w:proofErr w:type="spellEnd"/>
-    <w:r>
-      <w:rPr>
-        <w:b/>
-        <w:i/>
-        <w:color w:val="000000"/>
-        <w:sz w:val="20"/>
-        <w:szCs w:val="20"/>
-      </w:rPr>
-      <w:t>. Permission is granted to use, modify, and distribute this document.</w:t>
+      <w:t>Copyright © 2002 by Karl E. Wiegers. Permission is granted to use, modify, and distribute this document.</w:t>
     </w:r>
   </w:p>
 </w:ftr>
@@ -15141,6 +14693,7 @@
   <w:style w:type="paragraph" w:default="1" w:styleId="Normal">
     <w:name w:val="Normal"/>
     <w:qFormat/>
+    <w:rsid w:val="008E1C43"/>
   </w:style>
   <w:style w:type="paragraph" w:styleId="Heading1">
     <w:name w:val="heading 1"/>
@@ -15253,7 +14806,6 @@
   <w:style w:type="character" w:default="1" w:styleId="DefaultParagraphFont">
     <w:name w:val="Default Paragraph Font"/>
     <w:uiPriority w:val="1"/>
-    <w:semiHidden/>
     <w:unhideWhenUsed/>
   </w:style>
   <w:style w:type="table" w:default="1" w:styleId="TableNormal">

</xml_diff>

<commit_message>
edit add offer feature
</commit_message>
<xml_diff>
--- a/Definition/Requirements/F_SRS.docx
+++ b/Definition/Requirements/F_SRS.docx
@@ -1,6 +1,6 @@
 
 <file path=word/document.xml><?xml version="1.0" encoding="utf-8"?>
-<w:document xmlns:wpc="http://schemas.microsoft.com/office/word/2010/wordprocessingCanvas" xmlns:cx="http://schemas.microsoft.com/office/drawing/2014/chartex" xmlns:cx1="http://schemas.microsoft.com/office/drawing/2015/9/8/chartex" xmlns:cx2="http://schemas.microsoft.com/office/drawing/2015/10/21/chartex" xmlns:cx3="http://schemas.microsoft.com/office/drawing/2016/5/9/chartex" xmlns:cx4="http://schemas.microsoft.com/office/drawing/2016/5/10/chartex" xmlns:cx5="http://schemas.microsoft.com/office/drawing/2016/5/11/chartex" xmlns:cx6="http://schemas.microsoft.com/office/drawing/2016/5/12/chartex" xmlns:cx7="http://schemas.microsoft.com/office/drawing/2016/5/13/chartex" xmlns:cx8="http://schemas.microsoft.com/office/drawing/2016/5/14/chartex" xmlns:mc="http://schemas.openxmlformats.org/markup-compatibility/2006" xmlns:aink="http://schemas.microsoft.com/office/drawing/2016/ink" xmlns:am3d="http://schemas.microsoft.com/office/drawing/2017/model3d" xmlns:o="urn:schemas-microsoft-com:office:office" xmlns:oel="http://schemas.microsoft.com/office/2019/extlst" xmlns:r="http://schemas.openxmlformats.org/officeDocument/2006/relationships" xmlns:m="http://schemas.openxmlformats.org/officeDocument/2006/math" xmlns:v="urn:schemas-microsoft-com:vml" xmlns:wp14="http://schemas.microsoft.com/office/word/2010/wordprocessingDrawing" xmlns:wp="http://schemas.openxmlformats.org/drawingml/2006/wordprocessingDrawing" xmlns:w10="urn:schemas-microsoft-com:office:word" xmlns:w="http://schemas.openxmlformats.org/wordprocessingml/2006/main" xmlns:w14="http://schemas.microsoft.com/office/word/2010/wordml" xmlns:w15="http://schemas.microsoft.com/office/word/2012/wordml" xmlns:w16cex="http://schemas.microsoft.com/office/word/2018/wordml/cex" xmlns:w16cid="http://schemas.microsoft.com/office/word/2016/wordml/cid" xmlns:w16="http://schemas.microsoft.com/office/word/2018/wordml" xmlns:w16sdtdh="http://schemas.microsoft.com/office/word/2020/wordml/sdtdatahash" xmlns:w16se="http://schemas.microsoft.com/office/word/2015/wordml/symex" xmlns:wpg="http://schemas.microsoft.com/office/word/2010/wordprocessingGroup" xmlns:wpi="http://schemas.microsoft.com/office/word/2010/wordprocessingInk" xmlns:wne="http://schemas.microsoft.com/office/word/2006/wordml" xmlns:wps="http://schemas.microsoft.com/office/word/2010/wordprocessingShape" mc:Ignorable="w14 w15 w16se w16cid w16 w16cex w16sdtdh wp14">
+<w:document xmlns:wpc="http://schemas.microsoft.com/office/word/2010/wordprocessingCanvas" xmlns:cx="http://schemas.microsoft.com/office/drawing/2014/chartex" xmlns:mc="http://schemas.openxmlformats.org/markup-compatibility/2006" xmlns:o="urn:schemas-microsoft-com:office:office" xmlns:r="http://schemas.openxmlformats.org/officeDocument/2006/relationships" xmlns:m="http://schemas.openxmlformats.org/officeDocument/2006/math" xmlns:v="urn:schemas-microsoft-com:vml" xmlns:wp14="http://schemas.microsoft.com/office/word/2010/wordprocessingDrawing" xmlns:wp="http://schemas.openxmlformats.org/drawingml/2006/wordprocessingDrawing" xmlns:w10="urn:schemas-microsoft-com:office:word" xmlns:w="http://schemas.openxmlformats.org/wordprocessingml/2006/main" xmlns:w14="http://schemas.microsoft.com/office/word/2010/wordml" xmlns:w15="http://schemas.microsoft.com/office/word/2012/wordml" xmlns:w16se="http://schemas.microsoft.com/office/word/2015/wordml/symex" xmlns:wpg="http://schemas.microsoft.com/office/word/2010/wordprocessingGroup" xmlns:wpi="http://schemas.microsoft.com/office/word/2010/wordprocessingInk" xmlns:wne="http://schemas.microsoft.com/office/word/2006/wordml" xmlns:wps="http://schemas.microsoft.com/office/word/2010/wordprocessingShape" mc:Ignorable="w14 w15 w16se wp14">
   <w:body>
     <w:p>
       <w:pPr>
@@ -166,7 +166,25 @@
           <w:i/>
           <w:color w:val="0000FF"/>
         </w:rPr>
-        <w:t>-Aml Nasser                        -Marina Hatem</w:t>
+        <w:t>-</w:t>
+      </w:r>
+      <w:proofErr w:type="spellStart"/>
+      <w:r>
+        <w:rPr>
+          <w:rFonts w:ascii="Times New Roman" w:eastAsia="Times New Roman" w:hAnsi="Times New Roman" w:cs="Times New Roman"/>
+          <w:i/>
+          <w:color w:val="0000FF"/>
+        </w:rPr>
+        <w:t>Aml</w:t>
+      </w:r>
+      <w:proofErr w:type="spellEnd"/>
+      <w:r>
+        <w:rPr>
+          <w:rFonts w:ascii="Times New Roman" w:eastAsia="Times New Roman" w:hAnsi="Times New Roman" w:cs="Times New Roman"/>
+          <w:i/>
+          <w:color w:val="0000FF"/>
+        </w:rPr>
+        <w:t xml:space="preserve"> Nasser                        -Marina Hatem</w:t>
       </w:r>
     </w:p>
     <w:p>
@@ -222,7 +240,25 @@
           <w:i/>
           <w:color w:val="0000FF"/>
         </w:rPr>
-        <w:t xml:space="preserve">                     -Noura Amr </w:t>
+        <w:t xml:space="preserve">                     -</w:t>
+      </w:r>
+      <w:proofErr w:type="spellStart"/>
+      <w:r>
+        <w:rPr>
+          <w:rFonts w:ascii="Times New Roman" w:eastAsia="Times New Roman" w:hAnsi="Times New Roman" w:cs="Times New Roman"/>
+          <w:i/>
+          <w:color w:val="0000FF"/>
+        </w:rPr>
+        <w:t>Noura</w:t>
+      </w:r>
+      <w:proofErr w:type="spellEnd"/>
+      <w:r>
+        <w:rPr>
+          <w:rFonts w:ascii="Times New Roman" w:eastAsia="Times New Roman" w:hAnsi="Times New Roman" w:cs="Times New Roman"/>
+          <w:i/>
+          <w:color w:val="0000FF"/>
+        </w:rPr>
+        <w:t xml:space="preserve"> Amr </w:t>
       </w:r>
     </w:p>
     <w:p>
@@ -2685,9 +2721,11 @@
             <w:pPr>
               <w:spacing w:before="40" w:after="40"/>
             </w:pPr>
+            <w:proofErr w:type="spellStart"/>
             <w:r>
               <w:t>Noura</w:t>
             </w:r>
+            <w:proofErr w:type="spellEnd"/>
           </w:p>
         </w:tc>
         <w:tc>
@@ -2754,8 +2792,13 @@
                 <w:b/>
               </w:rPr>
             </w:pPr>
-            <w:r>
-              <w:t>Noura &amp; Marina</w:t>
+            <w:proofErr w:type="spellStart"/>
+            <w:r>
+              <w:t>Noura</w:t>
+            </w:r>
+            <w:proofErr w:type="spellEnd"/>
+            <w:r>
+              <w:t xml:space="preserve"> &amp; Marina</w:t>
             </w:r>
           </w:p>
         </w:tc>
@@ -2820,9 +2863,11 @@
             <w:pPr>
               <w:spacing w:before="40" w:after="40"/>
             </w:pPr>
+            <w:proofErr w:type="spellStart"/>
             <w:r>
               <w:t>Noura</w:t>
             </w:r>
+            <w:proofErr w:type="spellEnd"/>
           </w:p>
         </w:tc>
         <w:tc>
@@ -2853,8 +2898,21 @@
               <w:spacing w:before="40" w:after="40"/>
             </w:pPr>
             <w:r>
-              <w:t>edit srs according wirefram</w:t>
-            </w:r>
+              <w:t xml:space="preserve">edit </w:t>
+            </w:r>
+            <w:proofErr w:type="spellStart"/>
+            <w:r>
+              <w:t>srs</w:t>
+            </w:r>
+            <w:proofErr w:type="spellEnd"/>
+            <w:r>
+              <w:t xml:space="preserve"> according </w:t>
+            </w:r>
+            <w:proofErr w:type="spellStart"/>
+            <w:r>
+              <w:t>wirefram</w:t>
+            </w:r>
+            <w:proofErr w:type="spellEnd"/>
           </w:p>
         </w:tc>
         <w:tc>
@@ -2937,7 +2995,29 @@
           <w:sz w:val="22"/>
           <w:szCs w:val="22"/>
         </w:rPr>
-        <w:t xml:space="preserve">Foodies is a web app that will provide a good source of the nearby restaurants so the users can discover and order their food .Also the </w:t>
+        <w:t xml:space="preserve">Foodies is a web app that will provide a good source of the nearby restaurants so the users can discover and order their </w:t>
+      </w:r>
+      <w:proofErr w:type="gramStart"/>
+      <w:r>
+        <w:rPr>
+          <w:rFonts w:ascii="Arial" w:eastAsia="Arial" w:hAnsi="Arial" w:cs="Arial"/>
+          <w:i/>
+          <w:color w:val="000000"/>
+          <w:sz w:val="22"/>
+          <w:szCs w:val="22"/>
+        </w:rPr>
+        <w:t>food .Also</w:t>
+      </w:r>
+      <w:proofErr w:type="gramEnd"/>
+      <w:r>
+        <w:rPr>
+          <w:rFonts w:ascii="Arial" w:eastAsia="Arial" w:hAnsi="Arial" w:cs="Arial"/>
+          <w:i/>
+          <w:color w:val="000000"/>
+          <w:sz w:val="22"/>
+          <w:szCs w:val="22"/>
+        </w:rPr>
+        <w:t xml:space="preserve"> the </w:t>
       </w:r>
       <w:r>
         <w:rPr>
@@ -3013,7 +3093,29 @@
           <w:sz w:val="22"/>
           <w:szCs w:val="22"/>
         </w:rPr>
-        <w:t xml:space="preserve"> without change the font or headers ,tailoring the content based on type of       project </w:t>
+        <w:t xml:space="preserve"> without change the font or </w:t>
+      </w:r>
+      <w:proofErr w:type="gramStart"/>
+      <w:r>
+        <w:rPr>
+          <w:rFonts w:ascii="Arial" w:eastAsia="Arial" w:hAnsi="Arial" w:cs="Arial"/>
+          <w:i/>
+          <w:color w:val="000000"/>
+          <w:sz w:val="22"/>
+          <w:szCs w:val="22"/>
+        </w:rPr>
+        <w:t>headers ,tailoring</w:t>
+      </w:r>
+      <w:proofErr w:type="gramEnd"/>
+      <w:r>
+        <w:rPr>
+          <w:rFonts w:ascii="Arial" w:eastAsia="Arial" w:hAnsi="Arial" w:cs="Arial"/>
+          <w:i/>
+          <w:color w:val="000000"/>
+          <w:sz w:val="22"/>
+          <w:szCs w:val="22"/>
+        </w:rPr>
+        <w:t xml:space="preserve"> the content based on type of       project </w:t>
       </w:r>
     </w:p>
     <w:p>
@@ -3059,7 +3161,29 @@
           <w:sz w:val="22"/>
           <w:szCs w:val="22"/>
         </w:rPr>
-        <w:t xml:space="preserve">Intended Audience :developers, project managers, marketing staff, users, testers, and documentation writers. This SRS contains </w:t>
+        <w:t xml:space="preserve">Intended </w:t>
+      </w:r>
+      <w:proofErr w:type="gramStart"/>
+      <w:r>
+        <w:rPr>
+          <w:rFonts w:ascii="Arial" w:eastAsia="Arial" w:hAnsi="Arial" w:cs="Arial"/>
+          <w:i/>
+          <w:color w:val="000000"/>
+          <w:sz w:val="22"/>
+          <w:szCs w:val="22"/>
+        </w:rPr>
+        <w:t>Audience :developers</w:t>
+      </w:r>
+      <w:proofErr w:type="gramEnd"/>
+      <w:r>
+        <w:rPr>
+          <w:rFonts w:ascii="Arial" w:eastAsia="Arial" w:hAnsi="Arial" w:cs="Arial"/>
+          <w:i/>
+          <w:color w:val="000000"/>
+          <w:sz w:val="22"/>
+          <w:szCs w:val="22"/>
+        </w:rPr>
+        <w:t xml:space="preserve">, project managers, marketing staff, users, testers, and documentation writers. This SRS contains </w:t>
       </w:r>
       <w:r>
         <w:rPr>
@@ -3285,7 +3409,25 @@
           <w:i/>
           <w:color w:val="000000"/>
         </w:rPr>
-        <w:t xml:space="preserve">The Scope of the project is as follows:- </w:t>
+        <w:t xml:space="preserve">The Scope of the project is as </w:t>
+      </w:r>
+      <w:proofErr w:type="gramStart"/>
+      <w:r>
+        <w:rPr>
+          <w:rFonts w:ascii="Arial" w:eastAsia="Arial" w:hAnsi="Arial" w:cs="Arial"/>
+          <w:i/>
+          <w:color w:val="000000"/>
+        </w:rPr>
+        <w:t>follows:-</w:t>
+      </w:r>
+      <w:proofErr w:type="gramEnd"/>
+      <w:r>
+        <w:rPr>
+          <w:rFonts w:ascii="Arial" w:eastAsia="Arial" w:hAnsi="Arial" w:cs="Arial"/>
+          <w:i/>
+          <w:color w:val="000000"/>
+        </w:rPr>
+        <w:t xml:space="preserve"> </w:t>
       </w:r>
     </w:p>
     <w:p>
@@ -3537,7 +3679,29 @@
           <w:szCs w:val="22"/>
         </w:rPr>
         <w:lastRenderedPageBreak/>
-        <w:t>It is Web based application that facilitate for user to  access near by restaurant’s menus and make the order of food easier</w:t>
+        <w:t xml:space="preserve">It is Web based application that facilitate for user to  access </w:t>
+      </w:r>
+      <w:proofErr w:type="spellStart"/>
+      <w:r>
+        <w:rPr>
+          <w:rFonts w:ascii="Arial" w:eastAsia="Arial" w:hAnsi="Arial" w:cs="Arial"/>
+          <w:i/>
+          <w:color w:val="000000"/>
+          <w:sz w:val="22"/>
+          <w:szCs w:val="22"/>
+        </w:rPr>
+        <w:t>near by</w:t>
+      </w:r>
+      <w:proofErr w:type="spellEnd"/>
+      <w:r>
+        <w:rPr>
+          <w:rFonts w:ascii="Arial" w:eastAsia="Arial" w:hAnsi="Arial" w:cs="Arial"/>
+          <w:i/>
+          <w:color w:val="000000"/>
+          <w:sz w:val="22"/>
+          <w:szCs w:val="22"/>
+        </w:rPr>
+        <w:t xml:space="preserve"> restaurant’s menus and make the order of food easier</w:t>
       </w:r>
       <w:r>
         <w:rPr>
@@ -3548,7 +3712,29 @@
           <w:szCs w:val="22"/>
         </w:rPr>
         <w:br/>
-        <w:t>help the restaurants owner reach more users.</w:t>
+        <w:t xml:space="preserve">help the </w:t>
+      </w:r>
+      <w:proofErr w:type="spellStart"/>
+      <w:r>
+        <w:rPr>
+          <w:rFonts w:ascii="Arial" w:eastAsia="Arial" w:hAnsi="Arial" w:cs="Arial"/>
+          <w:i/>
+          <w:color w:val="000000"/>
+          <w:sz w:val="22"/>
+          <w:szCs w:val="22"/>
+        </w:rPr>
+        <w:t>restaurants</w:t>
+      </w:r>
+      <w:proofErr w:type="spellEnd"/>
+      <w:r>
+        <w:rPr>
+          <w:rFonts w:ascii="Arial" w:eastAsia="Arial" w:hAnsi="Arial" w:cs="Arial"/>
+          <w:i/>
+          <w:color w:val="000000"/>
+          <w:sz w:val="22"/>
+          <w:szCs w:val="22"/>
+        </w:rPr>
+        <w:t xml:space="preserve"> owner reach more users.</w:t>
       </w:r>
     </w:p>
     <w:p>
@@ -3984,7 +4170,41 @@
           <w:sz w:val="22"/>
           <w:szCs w:val="22"/>
         </w:rPr>
-        <w:t>platform: html ,css, java script</w:t>
+        <w:t xml:space="preserve">platform: </w:t>
+      </w:r>
+      <w:proofErr w:type="gramStart"/>
+      <w:r>
+        <w:rPr>
+          <w:rFonts w:ascii="Arial" w:eastAsia="Arial" w:hAnsi="Arial" w:cs="Arial"/>
+          <w:i/>
+          <w:color w:val="000000"/>
+          <w:sz w:val="22"/>
+          <w:szCs w:val="22"/>
+        </w:rPr>
+        <w:t>html ,</w:t>
+      </w:r>
+      <w:proofErr w:type="spellStart"/>
+      <w:r>
+        <w:rPr>
+          <w:rFonts w:ascii="Arial" w:eastAsia="Arial" w:hAnsi="Arial" w:cs="Arial"/>
+          <w:i/>
+          <w:color w:val="000000"/>
+          <w:sz w:val="22"/>
+          <w:szCs w:val="22"/>
+        </w:rPr>
+        <w:t>css</w:t>
+      </w:r>
+      <w:proofErr w:type="spellEnd"/>
+      <w:proofErr w:type="gramEnd"/>
+      <w:r>
+        <w:rPr>
+          <w:rFonts w:ascii="Arial" w:eastAsia="Arial" w:hAnsi="Arial" w:cs="Arial"/>
+          <w:i/>
+          <w:color w:val="000000"/>
+          <w:sz w:val="22"/>
+          <w:szCs w:val="22"/>
+        </w:rPr>
+        <w:t>, java script</w:t>
       </w:r>
     </w:p>
     <w:p>
@@ -5182,6 +5402,7 @@
           <w:sz w:val="32"/>
           <w:szCs w:val="32"/>
         </w:rPr>
+        <w:lastRenderedPageBreak/>
         <w:t>Foodies web app contains two types of users: admin and normal user.</w:t>
       </w:r>
       <w:r>
@@ -5222,6 +5443,7 @@
         </w:rPr>
         <w:t xml:space="preserve">USERS </w:t>
       </w:r>
+      <w:proofErr w:type="gramStart"/>
       <w:r>
         <w:rPr>
           <w:b/>
@@ -5231,6 +5453,7 @@
         </w:rPr>
         <w:t>FUNCTIONALITIES :</w:t>
       </w:r>
+      <w:proofErr w:type="gramEnd"/>
     </w:p>
     <w:p>
       <w:pPr>
@@ -5710,13 +5933,7 @@
               <w:widowControl w:val="0"/>
             </w:pPr>
             <w:r>
-              <w:t>-</w:t>
-            </w:r>
-            <w:r>
-              <w:t>E</w:t>
-            </w:r>
-            <w:r>
-              <w:t>mail</w:t>
+              <w:t>-User mail</w:t>
             </w:r>
           </w:p>
           <w:p>
@@ -5822,7 +6039,6 @@
                 <w:sz w:val="22"/>
                 <w:szCs w:val="22"/>
               </w:rPr>
-              <w:lastRenderedPageBreak/>
               <w:t>F_REQ_U_Reg_3.1.2</w:t>
             </w:r>
           </w:p>
@@ -5856,6 +6072,7 @@
               <w:widowControl w:val="0"/>
             </w:pPr>
             <w:r>
+              <w:lastRenderedPageBreak/>
               <w:t xml:space="preserve">1- the </w:t>
             </w:r>
             <w:r>
@@ -5867,9 +6084,6 @@
             <w:r>
               <w:t xml:space="preserve"> must contain characters only except for space</w:t>
             </w:r>
-            <w:r>
-              <w:t>.</w:t>
-            </w:r>
           </w:p>
           <w:p>
             <w:pPr>
@@ -5895,34 +6109,213 @@
               <w:t>“</w:t>
             </w:r>
             <w:r>
-              <w:t>Please enter characters only</w:t>
-            </w:r>
+              <w:t>the full name must be characters only”</w:t>
+            </w:r>
+          </w:p>
+          <w:p>
+            <w:pPr>
+              <w:keepLines/>
+              <w:widowControl w:val="0"/>
+            </w:pPr>
+            <w:r>
+              <w:t xml:space="preserve">2- the </w:t>
+            </w:r>
+            <w:r>
+              <w:rPr>
+                <w:b/>
+              </w:rPr>
+              <w:t>username</w:t>
+            </w:r>
+            <w:r>
+              <w:t xml:space="preserve"> must contain characters only </w:t>
+            </w:r>
+          </w:p>
+          <w:p>
+            <w:pPr>
+              <w:keepLines/>
+              <w:widowControl w:val="0"/>
+            </w:pPr>
+            <w:r>
+              <w:t xml:space="preserve"> in case of inva</w:t>
+            </w:r>
+            <w:r>
+              <w:t>li</w:t>
+            </w:r>
+            <w:r>
+              <w:t>d username,</w:t>
+            </w:r>
+            <w:r>
+              <w:t xml:space="preserve"> </w:t>
+            </w:r>
+            <w:r>
+              <w:t xml:space="preserve">an error message will appear that </w:t>
+            </w:r>
+            <w:r>
+              <w:t>“</w:t>
+            </w:r>
+            <w:r>
+              <w:t>the user name must be characters only and unique”</w:t>
+            </w:r>
+          </w:p>
+          <w:p>
+            <w:pPr>
+              <w:keepLines/>
+              <w:widowControl w:val="0"/>
+            </w:pPr>
+            <w:r>
+              <w:t xml:space="preserve">3-the </w:t>
+            </w:r>
+            <w:r>
+              <w:rPr>
+                <w:b/>
+              </w:rPr>
+              <w:t xml:space="preserve">email </w:t>
+            </w:r>
+            <w:r>
+              <w:t xml:space="preserve">in the valid email format </w:t>
+            </w:r>
+          </w:p>
+          <w:p>
+            <w:pPr>
+              <w:keepLines/>
+              <w:widowControl w:val="0"/>
+            </w:pPr>
+            <w:r>
+              <w:t>in case of inva</w:t>
+            </w:r>
+            <w:r>
+              <w:t>li</w:t>
+            </w:r>
+            <w:r>
+              <w:t xml:space="preserve">d email an error message will appear that </w:t>
+            </w:r>
+            <w:r>
+              <w:t>“</w:t>
+            </w:r>
+            <w:r>
+              <w:t xml:space="preserve">the user’s email must be in this format </w:t>
+            </w:r>
+            <w:hyperlink r:id="rId10">
+              <w:r>
+                <w:rPr>
+                  <w:color w:val="1155CC"/>
+                  <w:u w:val="single"/>
+                </w:rPr>
+                <w:t>example@mail.com</w:t>
+              </w:r>
+            </w:hyperlink>
             <w:r>
               <w:t>”</w:t>
             </w:r>
           </w:p>
           <w:p>
             <w:pPr>
-              <w:keepLines/>
-              <w:widowControl w:val="0"/>
-            </w:pPr>
-            <w:r>
-              <w:t xml:space="preserve">2- the </w:t>
+              <w:widowControl w:val="0"/>
+            </w:pPr>
+            <w:r>
+              <w:t>4- the</w:t>
             </w:r>
             <w:r>
               <w:rPr>
                 <w:b/>
               </w:rPr>
-              <w:t>username</w:t>
-            </w:r>
-            <w:r>
-              <w:t xml:space="preserve"> must contain characters </w:t>
-            </w:r>
-            <w:r>
-              <w:t xml:space="preserve">and numbers </w:t>
-            </w:r>
-            <w:r>
-              <w:t xml:space="preserve">only </w:t>
+              <w:t xml:space="preserve"> password </w:t>
+            </w:r>
+            <w:r>
+              <w:t>at least 5 characters and contain letters/numbers/special characters</w:t>
+            </w:r>
+          </w:p>
+          <w:p>
+            <w:pPr>
+              <w:keepLines/>
+              <w:widowControl w:val="0"/>
+            </w:pPr>
+            <w:r>
+              <w:t>in case of inva</w:t>
+            </w:r>
+            <w:r>
+              <w:t>li</w:t>
+            </w:r>
+            <w:r>
+              <w:t xml:space="preserve">d password an error message will appear </w:t>
+            </w:r>
+            <w:r>
+              <w:t>“</w:t>
+            </w:r>
+            <w:r>
+              <w:tab/>
+            </w:r>
+          </w:p>
+          <w:p>
+            <w:pPr>
+              <w:keepLines/>
+              <w:widowControl w:val="0"/>
+            </w:pPr>
+            <w:r>
+              <w:t xml:space="preserve">Pattern must match 8-12 character, numeric, and symbol combination 1) at least one uppercase letter, 2) at least on lowercase letter, 3) at least one number, 4) and one special </w:t>
+            </w:r>
+            <w:r>
+              <w:t>character</w:t>
+            </w:r>
+            <w:r>
+              <w:t>, that is specified in advanced. The first character must be a character upper or lower, and no spaces allowed.</w:t>
+            </w:r>
+            <w:r>
+              <w:t>”</w:t>
+            </w:r>
+          </w:p>
+          <w:p>
+            <w:pPr>
+              <w:keepLines/>
+              <w:widowControl w:val="0"/>
+            </w:pPr>
+            <w:r>
+              <w:t xml:space="preserve">5-the </w:t>
+            </w:r>
+            <w:r>
+              <w:rPr>
+                <w:b/>
+              </w:rPr>
+              <w:t>confirmation password</w:t>
+            </w:r>
+            <w:r>
+              <w:t xml:space="preserve"> must match password</w:t>
+            </w:r>
+          </w:p>
+          <w:p>
+            <w:pPr>
+              <w:keepLines/>
+              <w:widowControl w:val="0"/>
+            </w:pPr>
+            <w:r>
+              <w:t xml:space="preserve">if confirmation password didn’t match the password  </w:t>
+            </w:r>
+          </w:p>
+          <w:p>
+            <w:pPr>
+              <w:keepLines/>
+              <w:widowControl w:val="0"/>
+            </w:pPr>
+            <w:r>
+              <w:t>an error message will appear “Confirmation password didn’t match the password”</w:t>
+            </w:r>
+          </w:p>
+          <w:p>
+            <w:pPr>
+              <w:keepLines/>
+              <w:widowControl w:val="0"/>
+            </w:pPr>
+            <w:r>
+              <w:t>6-</w:t>
+            </w:r>
+            <w:r>
+              <w:rPr>
+                <w:b/>
+              </w:rPr>
+              <w:t>Address</w:t>
+            </w:r>
+            <w:r>
+              <w:t xml:space="preserve"> contain characters and numbers only </w:t>
             </w:r>
           </w:p>
           <w:p>
@@ -5937,255 +6330,31 @@
               <w:t>li</w:t>
             </w:r>
             <w:r>
-              <w:t>d username,</w:t>
-            </w:r>
-            <w:r>
-              <w:t xml:space="preserve"> </w:t>
-            </w:r>
-            <w:r>
-              <w:t xml:space="preserve">an error message will appear that </w:t>
+              <w:t xml:space="preserve">d address, an error message will appear that </w:t>
             </w:r>
             <w:r>
               <w:t>“</w:t>
             </w:r>
             <w:r>
-              <w:t>Please enter characters and numbers only</w:t>
-            </w:r>
-            <w:r>
-              <w:t>”</w:t>
-            </w:r>
-            <w:r>
-              <w:t>.</w:t>
-            </w:r>
-          </w:p>
-          <w:p>
-            <w:pPr>
-              <w:keepLines/>
-              <w:widowControl w:val="0"/>
-            </w:pPr>
-            <w:r>
-              <w:t xml:space="preserve">3-the </w:t>
+              <w:t>the address must be characters and numbers only”</w:t>
+            </w:r>
+          </w:p>
+          <w:p>
+            <w:pPr>
+              <w:keepLines/>
+              <w:widowControl w:val="0"/>
+            </w:pPr>
+            <w:r>
+              <w:t>7-</w:t>
             </w:r>
             <w:r>
               <w:rPr>
                 <w:b/>
               </w:rPr>
-              <w:t xml:space="preserve">email </w:t>
-            </w:r>
-            <w:r>
-              <w:t>in the valid email format</w:t>
-            </w:r>
-            <w:r>
-              <w:t>. I</w:t>
-            </w:r>
-            <w:r>
-              <w:t>n case of inva</w:t>
-            </w:r>
-            <w:r>
-              <w:t>li</w:t>
-            </w:r>
-            <w:r>
-              <w:t xml:space="preserve">d email an error message will appear that </w:t>
-            </w:r>
-            <w:r>
-              <w:t>“</w:t>
-            </w:r>
-            <w:r>
-              <w:t>Please enter valid email</w:t>
-            </w:r>
-            <w:r>
-              <w:t>”</w:t>
-            </w:r>
-            <w:r>
-              <w:t>.</w:t>
-            </w:r>
-          </w:p>
-          <w:p>
-            <w:pPr>
-              <w:widowControl w:val="0"/>
-            </w:pPr>
-            <w:r>
-              <w:t>4- the</w:t>
-            </w:r>
-            <w:r>
-              <w:rPr>
-                <w:b/>
-              </w:rPr>
-              <w:t xml:space="preserve"> password </w:t>
-            </w:r>
-            <w:r>
-              <w:t xml:space="preserve">at least </w:t>
-            </w:r>
-            <w:r>
-              <w:t>8</w:t>
-            </w:r>
-            <w:r>
-              <w:t xml:space="preserve"> characters and contain letters</w:t>
-            </w:r>
-            <w:r>
-              <w:t xml:space="preserve">, </w:t>
-            </w:r>
-            <w:r>
-              <w:t>numbers</w:t>
-            </w:r>
-            <w:r>
-              <w:t xml:space="preserve"> and </w:t>
-            </w:r>
-            <w:r>
-              <w:t>special characters</w:t>
-            </w:r>
-            <w:r>
-              <w:t>.</w:t>
-            </w:r>
-          </w:p>
-          <w:p>
-            <w:pPr>
-              <w:keepLines/>
-              <w:widowControl w:val="0"/>
-            </w:pPr>
-            <w:r>
-              <w:t>I</w:t>
-            </w:r>
-            <w:r>
-              <w:t>n case of inva</w:t>
-            </w:r>
-            <w:r>
-              <w:t>li</w:t>
-            </w:r>
-            <w:r>
-              <w:t xml:space="preserve">d password an error message will appear </w:t>
-            </w:r>
-            <w:r>
-              <w:t>“</w:t>
-            </w:r>
-            <w:r>
-              <w:t>Use minimum 8 characters with a mix of letters, numbers &amp; symbols</w:t>
-            </w:r>
-            <w:r>
-              <w:t xml:space="preserve"> </w:t>
-            </w:r>
-            <w:r>
-              <w:t>Pattern</w:t>
-            </w:r>
-            <w:r>
-              <w:t>.</w:t>
-            </w:r>
-            <w:r>
-              <w:t>”</w:t>
-            </w:r>
-          </w:p>
-          <w:p>
-            <w:pPr>
-              <w:keepLines/>
-              <w:widowControl w:val="0"/>
-            </w:pPr>
-            <w:r>
-              <w:t xml:space="preserve">5-the </w:t>
-            </w:r>
-            <w:r>
-              <w:rPr>
-                <w:b/>
-              </w:rPr>
-              <w:t>confirmation password</w:t>
-            </w:r>
-            <w:r>
-              <w:t xml:space="preserve"> must match password</w:t>
-            </w:r>
-          </w:p>
-          <w:p>
-            <w:pPr>
-              <w:keepLines/>
-              <w:widowControl w:val="0"/>
-            </w:pPr>
-            <w:r>
-              <w:t xml:space="preserve">if confirmation password didn’t match the password  </w:t>
-            </w:r>
-          </w:p>
-          <w:p>
-            <w:pPr>
-              <w:keepLines/>
-              <w:widowControl w:val="0"/>
-            </w:pPr>
-            <w:r>
-              <w:t>an error message will appear “</w:t>
-            </w:r>
-            <w:r>
-              <w:t>Passwords do not match</w:t>
-            </w:r>
-            <w:r>
-              <w:t>”</w:t>
-            </w:r>
-          </w:p>
-          <w:p>
-            <w:pPr>
-              <w:keepLines/>
-              <w:widowControl w:val="0"/>
-            </w:pPr>
-            <w:r>
-              <w:t>6-</w:t>
-            </w:r>
-            <w:r>
-              <w:rPr>
-                <w:b/>
-              </w:rPr>
-              <w:t>Address</w:t>
-            </w:r>
-            <w:r>
-              <w:t xml:space="preserve"> contain characters and numbers only </w:t>
-            </w:r>
-          </w:p>
-          <w:p>
-            <w:pPr>
-              <w:keepLines/>
-              <w:widowControl w:val="0"/>
-            </w:pPr>
-            <w:r>
-              <w:t xml:space="preserve"> in case of inva</w:t>
-            </w:r>
-            <w:r>
-              <w:t>li</w:t>
-            </w:r>
-            <w:r>
-              <w:t xml:space="preserve">d address, an error message will appear that </w:t>
-            </w:r>
-            <w:r>
-              <w:t>“</w:t>
-            </w:r>
-            <w:r>
-              <w:t>No s</w:t>
-            </w:r>
-            <w:r>
-              <w:t>pe</w:t>
-            </w:r>
-            <w:r>
-              <w:t>cial characters allowed</w:t>
-            </w:r>
-            <w:r>
-              <w:t>”</w:t>
-            </w:r>
-          </w:p>
-          <w:p>
-            <w:pPr>
-              <w:keepLines/>
-              <w:widowControl w:val="0"/>
-            </w:pPr>
-            <w:r>
-              <w:t>7-</w:t>
-            </w:r>
-            <w:r>
-              <w:rPr>
-                <w:b/>
-              </w:rPr>
               <w:t>Phone Number</w:t>
             </w:r>
             <w:r>
-              <w:t xml:space="preserve"> must contain </w:t>
-            </w:r>
-            <w:r>
-              <w:t xml:space="preserve">11 </w:t>
-            </w:r>
-            <w:r>
-              <w:t xml:space="preserve">numbers only </w:t>
+              <w:t xml:space="preserve"> must contain numbers only </w:t>
             </w:r>
           </w:p>
           <w:p>
@@ -6200,16 +6369,7 @@
               <w:t>invalid</w:t>
             </w:r>
             <w:r>
-              <w:t xml:space="preserve"> Phone Number, an error message will appear saying “</w:t>
-            </w:r>
-            <w:r>
-              <w:t>Please enter a valid phone number in 11 digits</w:t>
-            </w:r>
-            <w:r>
-              <w:t>”</w:t>
-            </w:r>
-            <w:r>
-              <w:t>.</w:t>
+              <w:t xml:space="preserve"> Phone Number, an error message will appear saying “the Phone Number must be numbers only”</w:t>
             </w:r>
           </w:p>
           <w:p>
@@ -6231,36 +6391,6 @@
             </w:r>
             <w:r>
               <w:t>up message should appear saying “Account created successfully, welcome to Foodies!”. And then get navigated to the home page that has all the restaurants in it.</w:t>
-            </w:r>
-          </w:p>
-          <w:p>
-            <w:pPr>
-              <w:keepLines/>
-              <w:widowControl w:val="0"/>
-            </w:pPr>
-          </w:p>
-          <w:p>
-            <w:pPr>
-              <w:keepLines/>
-              <w:widowControl w:val="0"/>
-            </w:pPr>
-            <w:r>
-              <w:t xml:space="preserve">If any </w:t>
-            </w:r>
-            <w:r>
-              <w:t>fie</w:t>
-            </w:r>
-            <w:r>
-              <w:t>ld is left empty an error message will appear saying: “</w:t>
-            </w:r>
-            <w:r>
-              <w:t>This field is required</w:t>
-            </w:r>
-            <w:r>
-              <w:t>”</w:t>
-            </w:r>
-            <w:r>
-              <w:t>.</w:t>
             </w:r>
           </w:p>
           <w:p>
@@ -6307,6 +6437,7 @@
                 <w:sz w:val="22"/>
                 <w:szCs w:val="22"/>
               </w:rPr>
+              <w:lastRenderedPageBreak/>
               <w:t>HIGH</w:t>
             </w:r>
           </w:p>
@@ -6740,7 +6871,15 @@
               <w:widowControl w:val="0"/>
             </w:pPr>
             <w:r>
-              <w:t xml:space="preserve"> in case of invaild username, an error message will appear saying that “Invalid </w:t>
+              <w:t xml:space="preserve"> in case of </w:t>
+            </w:r>
+            <w:proofErr w:type="spellStart"/>
+            <w:r>
+              <w:t>invaild</w:t>
+            </w:r>
+            <w:proofErr w:type="spellEnd"/>
+            <w:r>
+              <w:t xml:space="preserve"> username, an error message will appear saying that “Invalid </w:t>
             </w:r>
             <w:r>
               <w:rPr>
@@ -6783,7 +6922,15 @@
               <w:widowControl w:val="0"/>
             </w:pPr>
             <w:r>
-              <w:t xml:space="preserve"> in case of invaild password, an error message will appear saying that “Invalid </w:t>
+              <w:t xml:space="preserve"> in case of </w:t>
+            </w:r>
+            <w:proofErr w:type="spellStart"/>
+            <w:r>
+              <w:t>invaild</w:t>
+            </w:r>
+            <w:proofErr w:type="spellEnd"/>
+            <w:r>
+              <w:t xml:space="preserve"> password, an error message will appear saying that “Invalid </w:t>
             </w:r>
             <w:r>
               <w:rPr>
@@ -7197,7 +7344,15 @@
               <w:widowControl w:val="0"/>
             </w:pPr>
             <w:r>
-              <w:t>He will write the name of the restaurant he wants in the search bar found at the top of the page and when he clicks on the “search” button, the results of the restraunts matching exactly the input he entered will be displayed.</w:t>
+              <w:t xml:space="preserve">He will write the name of the restaurant he wants in the search bar found at the top of the page and when he clicks on the “search” button, the results of the </w:t>
+            </w:r>
+            <w:proofErr w:type="spellStart"/>
+            <w:r>
+              <w:t>restraunts</w:t>
+            </w:r>
+            <w:proofErr w:type="spellEnd"/>
+            <w:r>
+              <w:t xml:space="preserve"> matching exactly the input he entered will be displayed.</w:t>
             </w:r>
           </w:p>
           <w:p>
@@ -7689,7 +7844,15 @@
               <w:widowControl w:val="0"/>
             </w:pPr>
             <w:r>
-              <w:t>In “foodies App”,first the user has to sign in</w:t>
+              <w:t xml:space="preserve">In “foodies </w:t>
+            </w:r>
+            <w:proofErr w:type="spellStart"/>
+            <w:r>
+              <w:t>App”,first</w:t>
+            </w:r>
+            <w:proofErr w:type="spellEnd"/>
+            <w:r>
+              <w:t xml:space="preserve"> the user has to sign in</w:t>
             </w:r>
             <w:r>
               <w:rPr>
@@ -7894,7 +8057,15 @@
               <w:widowControl w:val="0"/>
             </w:pPr>
             <w:r>
-              <w:t xml:space="preserve">The menu item can not be less than 0 </w:t>
+              <w:t xml:space="preserve">The menu item </w:t>
+            </w:r>
+            <w:proofErr w:type="spellStart"/>
+            <w:r>
+              <w:t>can not</w:t>
+            </w:r>
+            <w:proofErr w:type="spellEnd"/>
+            <w:r>
+              <w:t xml:space="preserve"> be less than 0 </w:t>
             </w:r>
             <w:r>
               <w:br/>
@@ -8384,7 +8555,15 @@
               <w:widowControl w:val="0"/>
             </w:pPr>
             <w:r>
-              <w:t>The user will  be navigated to another page that has a summary of the order. There will be two buttons: “Confirm” and “Cancel”.</w:t>
+              <w:t xml:space="preserve">The user </w:t>
+            </w:r>
+            <w:proofErr w:type="gramStart"/>
+            <w:r>
+              <w:t>will  be</w:t>
+            </w:r>
+            <w:proofErr w:type="gramEnd"/>
+            <w:r>
+              <w:t xml:space="preserve"> navigated to another page that has a summary of the order. There will be two buttons: “Confirm” and “Cancel”.</w:t>
             </w:r>
           </w:p>
           <w:p>
@@ -8837,7 +9016,23 @@
               <w:widowControl w:val="0"/>
             </w:pPr>
             <w:r>
-              <w:t>25 LE  OFF.. etc).</w:t>
+              <w:t xml:space="preserve">25 </w:t>
+            </w:r>
+            <w:proofErr w:type="gramStart"/>
+            <w:r>
+              <w:t>LE  OFF..</w:t>
+            </w:r>
+            <w:proofErr w:type="gramEnd"/>
+            <w:r>
+              <w:t xml:space="preserve"> </w:t>
+            </w:r>
+            <w:proofErr w:type="spellStart"/>
+            <w:r>
+              <w:t>etc</w:t>
+            </w:r>
+            <w:proofErr w:type="spellEnd"/>
+            <w:r>
+              <w:t>).</w:t>
             </w:r>
           </w:p>
           <w:p>
@@ -9110,6 +9305,7 @@
                 <w:szCs w:val="22"/>
               </w:rPr>
             </w:pPr>
+            <w:proofErr w:type="spellStart"/>
             <w:r>
               <w:rPr>
                 <w:rFonts w:ascii="Arial" w:eastAsia="Arial" w:hAnsi="Arial" w:cs="Arial"/>
@@ -9119,6 +9315,7 @@
               </w:rPr>
               <w:t>HIgh</w:t>
             </w:r>
+            <w:proofErr w:type="spellEnd"/>
           </w:p>
         </w:tc>
       </w:tr>
@@ -9387,7 +9584,21 @@
               <w:rPr>
                 <w:color w:val="0D0D0D"/>
               </w:rPr>
-              <w:t>The user can either use an offer from a restaurant or use his loyalty points; he can not do both.</w:t>
+              <w:t xml:space="preserve">The user can either use an offer from a restaurant or use his loyalty points; he </w:t>
+            </w:r>
+            <w:proofErr w:type="spellStart"/>
+            <w:r>
+              <w:rPr>
+                <w:color w:val="0D0D0D"/>
+              </w:rPr>
+              <w:t>can not</w:t>
+            </w:r>
+            <w:proofErr w:type="spellEnd"/>
+            <w:r>
+              <w:rPr>
+                <w:color w:val="0D0D0D"/>
+              </w:rPr>
+              <w:t xml:space="preserve"> do both.</w:t>
             </w:r>
           </w:p>
         </w:tc>
@@ -9697,7 +9908,15 @@
       <w:bookmarkStart w:id="5" w:name="_uas9is6kmlox" w:colFirst="0" w:colLast="0"/>
       <w:bookmarkEnd w:id="5"/>
       <w:r>
-        <w:t xml:space="preserve">             3.9  Add User</w:t>
+        <w:t xml:space="preserve">             </w:t>
+      </w:r>
+      <w:proofErr w:type="gramStart"/>
+      <w:r>
+        <w:t>3.9  Add</w:t>
+      </w:r>
+      <w:proofErr w:type="gramEnd"/>
+      <w:r>
+        <w:t xml:space="preserve"> User</w:t>
       </w:r>
     </w:p>
     <w:tbl>
@@ -9854,7 +10073,15 @@
               <w:widowControl w:val="0"/>
             </w:pPr>
             <w:r>
-              <w:t>an admin can add a normal user who can access the app ,select restaurant and make order by click on Add user which direct him to the register form to fill the following fields:</w:t>
+              <w:t xml:space="preserve">an admin can add a normal user who can access the </w:t>
+            </w:r>
+            <w:proofErr w:type="gramStart"/>
+            <w:r>
+              <w:t>app ,select</w:t>
+            </w:r>
+            <w:proofErr w:type="gramEnd"/>
+            <w:r>
+              <w:t xml:space="preserve"> restaurant and make order by click on Add user which direct him to the register form to fill the following fields:</w:t>
             </w:r>
           </w:p>
           <w:p>
@@ -10001,12 +10228,19 @@
             <w:pPr>
               <w:keepLines/>
               <w:widowControl w:val="0"/>
-            </w:pPr>
-            <w:r>
-              <w:rPr>
-                <w:color w:val="1C4587"/>
-              </w:rPr>
-              <w:t>The fields must match the following criteria:</w:t>
+              <w:rPr>
+                <w:color w:val="0000FF"/>
+                <w:sz w:val="26"/>
+                <w:szCs w:val="26"/>
+              </w:rPr>
+            </w:pPr>
+            <w:r>
+              <w:rPr>
+                <w:color w:val="0000FF"/>
+                <w:sz w:val="26"/>
+                <w:szCs w:val="26"/>
+              </w:rPr>
+              <w:t>system check the fields based on the following criteria:</w:t>
             </w:r>
           </w:p>
           <w:p>
@@ -10024,266 +10258,304 @@
               <w:t>full name</w:t>
             </w:r>
             <w:r>
-              <w:t xml:space="preserve"> must contain characters only except for space.</w:t>
-            </w:r>
-          </w:p>
-          <w:p>
-            <w:pPr>
-              <w:keepLines/>
-              <w:widowControl w:val="0"/>
-            </w:pPr>
-            <w:r>
-              <w:t xml:space="preserve"> in case of invalid full name, an error message will appear that “</w:t>
-            </w:r>
-            <w:r>
-              <w:t>Please enter characters only</w:t>
-            </w:r>
+              <w:t xml:space="preserve"> must contain characters only except for space</w:t>
+            </w:r>
+          </w:p>
+          <w:p>
+            <w:pPr>
+              <w:keepLines/>
+              <w:widowControl w:val="0"/>
+            </w:pPr>
+            <w:r>
+              <w:t xml:space="preserve"> in case of </w:t>
+            </w:r>
+            <w:proofErr w:type="spellStart"/>
+            <w:r>
+              <w:t>invaild</w:t>
+            </w:r>
+            <w:proofErr w:type="spellEnd"/>
+            <w:r>
+              <w:t xml:space="preserve"> full </w:t>
+            </w:r>
+            <w:proofErr w:type="spellStart"/>
+            <w:proofErr w:type="gramStart"/>
+            <w:r>
+              <w:t>name,an</w:t>
+            </w:r>
+            <w:proofErr w:type="spellEnd"/>
+            <w:proofErr w:type="gramEnd"/>
+            <w:r>
+              <w:t xml:space="preserve"> error message will appear that ”the full name must be characters only”</w:t>
+            </w:r>
+          </w:p>
+          <w:p>
+            <w:pPr>
+              <w:keepLines/>
+              <w:widowControl w:val="0"/>
+            </w:pPr>
+            <w:r>
+              <w:t xml:space="preserve">2- the </w:t>
+            </w:r>
+            <w:r>
+              <w:rPr>
+                <w:b/>
+              </w:rPr>
+              <w:t>user name</w:t>
+            </w:r>
+            <w:r>
+              <w:t xml:space="preserve"> must contain characters only </w:t>
+            </w:r>
+          </w:p>
+          <w:p>
+            <w:pPr>
+              <w:keepLines/>
+              <w:widowControl w:val="0"/>
+            </w:pPr>
+            <w:r>
+              <w:t xml:space="preserve"> in case of </w:t>
+            </w:r>
+            <w:proofErr w:type="spellStart"/>
+            <w:r>
+              <w:t>invaild</w:t>
+            </w:r>
+            <w:proofErr w:type="spellEnd"/>
+            <w:r>
+              <w:t xml:space="preserve"> </w:t>
+            </w:r>
+            <w:proofErr w:type="spellStart"/>
+            <w:proofErr w:type="gramStart"/>
+            <w:r>
+              <w:t>username,an</w:t>
+            </w:r>
+            <w:proofErr w:type="spellEnd"/>
+            <w:proofErr w:type="gramEnd"/>
+            <w:r>
+              <w:t xml:space="preserve"> error message will appear that ”the user name must be characters only and unique”</w:t>
+            </w:r>
+          </w:p>
+          <w:p>
+            <w:pPr>
+              <w:keepLines/>
+              <w:widowControl w:val="0"/>
+            </w:pPr>
+            <w:r>
+              <w:t xml:space="preserve">3-the </w:t>
+            </w:r>
+            <w:r>
+              <w:rPr>
+                <w:b/>
+              </w:rPr>
+              <w:t xml:space="preserve">email </w:t>
+            </w:r>
+            <w:r>
+              <w:t xml:space="preserve">in the valid email format </w:t>
+            </w:r>
+          </w:p>
+          <w:p>
+            <w:pPr>
+              <w:keepLines/>
+              <w:widowControl w:val="0"/>
+            </w:pPr>
+            <w:r>
+              <w:t xml:space="preserve">in case of </w:t>
+            </w:r>
+            <w:proofErr w:type="spellStart"/>
+            <w:r>
+              <w:t>invaild</w:t>
+            </w:r>
+            <w:proofErr w:type="spellEnd"/>
+            <w:r>
+              <w:t xml:space="preserve"> email an error message will appear that ”the user’s email must be in this format </w:t>
+            </w:r>
+            <w:hyperlink r:id="rId11">
+              <w:r>
+                <w:rPr>
+                  <w:color w:val="1155CC"/>
+                  <w:u w:val="single"/>
+                </w:rPr>
+                <w:t>example@mail.com</w:t>
+              </w:r>
+            </w:hyperlink>
             <w:r>
               <w:t>”</w:t>
             </w:r>
           </w:p>
           <w:p>
             <w:pPr>
-              <w:keepLines/>
-              <w:widowControl w:val="0"/>
-            </w:pPr>
-            <w:r>
-              <w:t xml:space="preserve">2- the </w:t>
+              <w:widowControl w:val="0"/>
+            </w:pPr>
+            <w:r>
+              <w:t>4- the</w:t>
             </w:r>
             <w:r>
               <w:rPr>
                 <w:b/>
               </w:rPr>
-              <w:t>username</w:t>
-            </w:r>
-            <w:r>
-              <w:t xml:space="preserve"> must contain characters and numbers only </w:t>
-            </w:r>
-          </w:p>
-          <w:p>
-            <w:pPr>
-              <w:keepLines/>
-              <w:widowControl w:val="0"/>
-            </w:pPr>
-            <w:r>
-              <w:t xml:space="preserve"> in case of invalid username, an error message will appear that “</w:t>
-            </w:r>
-            <w:r>
-              <w:t>Please enter characters and numbers only</w:t>
-            </w:r>
-            <w:r>
-              <w:t>”.</w:t>
-            </w:r>
-          </w:p>
-          <w:p>
-            <w:pPr>
-              <w:keepLines/>
-              <w:widowControl w:val="0"/>
-            </w:pPr>
-            <w:r>
-              <w:t xml:space="preserve">3-the </w:t>
+              <w:t xml:space="preserve"> password </w:t>
+            </w:r>
+            <w:r>
+              <w:t xml:space="preserve">at least 5 characters and </w:t>
+            </w:r>
+            <w:proofErr w:type="gramStart"/>
+            <w:r>
+              <w:t>contain  letters</w:t>
+            </w:r>
+            <w:proofErr w:type="gramEnd"/>
+            <w:r>
+              <w:t>/numbers/special characters</w:t>
+            </w:r>
+          </w:p>
+          <w:p>
+            <w:pPr>
+              <w:keepLines/>
+              <w:widowControl w:val="0"/>
+            </w:pPr>
+            <w:r>
+              <w:t xml:space="preserve">in case of </w:t>
+            </w:r>
+            <w:proofErr w:type="spellStart"/>
+            <w:r>
+              <w:t>invaild</w:t>
+            </w:r>
+            <w:proofErr w:type="spellEnd"/>
+            <w:r>
+              <w:t xml:space="preserve"> password an error message will </w:t>
+            </w:r>
+            <w:proofErr w:type="gramStart"/>
+            <w:r>
+              <w:t>appear ”password</w:t>
+            </w:r>
+            <w:proofErr w:type="gramEnd"/>
+            <w:r>
+              <w:t xml:space="preserve"> must be at least 5 characters and contain letters/numbers/special characters”</w:t>
+            </w:r>
+          </w:p>
+          <w:p>
+            <w:pPr>
+              <w:keepLines/>
+              <w:widowControl w:val="0"/>
+            </w:pPr>
+            <w:r>
+              <w:t xml:space="preserve">5-the </w:t>
             </w:r>
             <w:r>
               <w:rPr>
                 <w:b/>
               </w:rPr>
-              <w:t xml:space="preserve">email </w:t>
-            </w:r>
-            <w:r>
-              <w:t>in the valid email format. In case of invalid email an error message will appear that “</w:t>
-            </w:r>
-            <w:r>
-              <w:t>Please enter valid email</w:t>
-            </w:r>
-            <w:r>
-              <w:t>”.</w:t>
-            </w:r>
-          </w:p>
-          <w:p>
-            <w:pPr>
-              <w:widowControl w:val="0"/>
-            </w:pPr>
-            <w:r>
-              <w:t>4- the</w:t>
+              <w:t>confirmation password</w:t>
+            </w:r>
+            <w:r>
+              <w:t xml:space="preserve"> must match password</w:t>
+            </w:r>
+          </w:p>
+          <w:p>
+            <w:pPr>
+              <w:keepLines/>
+              <w:widowControl w:val="0"/>
+            </w:pPr>
+            <w:r>
+              <w:t xml:space="preserve">if confirmation password didn’t match the password  </w:t>
+            </w:r>
+          </w:p>
+          <w:p>
+            <w:pPr>
+              <w:keepLines/>
+              <w:widowControl w:val="0"/>
+            </w:pPr>
+            <w:r>
+              <w:t>an error message will appear “Confirmation password didn’t match the password”</w:t>
+            </w:r>
+          </w:p>
+          <w:p>
+            <w:pPr>
+              <w:keepLines/>
+              <w:widowControl w:val="0"/>
+            </w:pPr>
+            <w:r>
+              <w:lastRenderedPageBreak/>
+              <w:t>6-</w:t>
             </w:r>
             <w:r>
               <w:rPr>
                 <w:b/>
               </w:rPr>
-              <w:t xml:space="preserve"> password </w:t>
-            </w:r>
-            <w:r>
-              <w:t>at least 8 characters and contain letters, numbers and special characters.</w:t>
-            </w:r>
-          </w:p>
-          <w:p>
-            <w:pPr>
-              <w:keepLines/>
-              <w:widowControl w:val="0"/>
-            </w:pPr>
-            <w:r>
-              <w:t>In case of invalid password an error message will appear “</w:t>
-            </w:r>
-            <w:r>
-              <w:t>Use minimum 8 characters with a mix of letters, numbers &amp; symbols</w:t>
-            </w:r>
-            <w:r>
-              <w:t xml:space="preserve"> </w:t>
-            </w:r>
-            <w:r>
-              <w:t>Pattern</w:t>
-            </w:r>
-            <w:r>
-              <w:t>.”</w:t>
-            </w:r>
-          </w:p>
-          <w:p>
-            <w:pPr>
-              <w:keepLines/>
-              <w:widowControl w:val="0"/>
-            </w:pPr>
-            <w:r>
-              <w:t xml:space="preserve">5-the </w:t>
+              <w:t>Address</w:t>
+            </w:r>
+            <w:r>
+              <w:t xml:space="preserve"> contain characters and numbers only </w:t>
+            </w:r>
+          </w:p>
+          <w:p>
+            <w:pPr>
+              <w:keepLines/>
+              <w:widowControl w:val="0"/>
+            </w:pPr>
+            <w:r>
+              <w:t xml:space="preserve"> in case of </w:t>
+            </w:r>
+            <w:proofErr w:type="spellStart"/>
+            <w:r>
+              <w:t>invaild</w:t>
+            </w:r>
+            <w:proofErr w:type="spellEnd"/>
+            <w:r>
+              <w:t xml:space="preserve"> address, an error message will appear </w:t>
+            </w:r>
+            <w:proofErr w:type="gramStart"/>
+            <w:r>
+              <w:t>that ”the</w:t>
+            </w:r>
+            <w:proofErr w:type="gramEnd"/>
+            <w:r>
+              <w:t xml:space="preserve"> address must be characters and numbers only”</w:t>
+            </w:r>
+          </w:p>
+          <w:p>
+            <w:pPr>
+              <w:keepLines/>
+              <w:widowControl w:val="0"/>
+            </w:pPr>
+            <w:r>
+              <w:t>7-</w:t>
             </w:r>
             <w:r>
               <w:rPr>
                 <w:b/>
               </w:rPr>
-              <w:t>confirmation password</w:t>
-            </w:r>
-            <w:r>
-              <w:t xml:space="preserve"> must match password</w:t>
-            </w:r>
-          </w:p>
-          <w:p>
-            <w:pPr>
-              <w:keepLines/>
-              <w:widowControl w:val="0"/>
-            </w:pPr>
-            <w:r>
-              <w:t xml:space="preserve">if confirmation password didn’t match the password  </w:t>
-            </w:r>
-          </w:p>
-          <w:p>
-            <w:pPr>
-              <w:keepLines/>
-              <w:widowControl w:val="0"/>
-            </w:pPr>
-            <w:r>
-              <w:t>an error message will appear “</w:t>
-            </w:r>
-            <w:r>
-              <w:t>Passwords do not match</w:t>
-            </w:r>
-            <w:r>
-              <w:t>”</w:t>
-            </w:r>
-          </w:p>
-          <w:p>
-            <w:pPr>
-              <w:keepLines/>
-              <w:widowControl w:val="0"/>
-            </w:pPr>
-            <w:r>
-              <w:t>6-</w:t>
-            </w:r>
-            <w:r>
-              <w:rPr>
-                <w:b/>
-              </w:rPr>
-              <w:t>Address</w:t>
-            </w:r>
-            <w:r>
-              <w:t xml:space="preserve"> contain characters and numbers only </w:t>
-            </w:r>
-          </w:p>
-          <w:p>
-            <w:pPr>
-              <w:keepLines/>
-              <w:widowControl w:val="0"/>
-            </w:pPr>
-            <w:r>
-              <w:lastRenderedPageBreak/>
-              <w:t xml:space="preserve"> in case of invalid address, an error message will appear that “</w:t>
-            </w:r>
-            <w:r>
-              <w:t>No s</w:t>
-            </w:r>
-            <w:r>
-              <w:t>pe</w:t>
-            </w:r>
-            <w:r>
-              <w:t>cial characters allowed</w:t>
-            </w:r>
-            <w:r>
-              <w:t>”</w:t>
-            </w:r>
-          </w:p>
-          <w:p>
-            <w:pPr>
-              <w:keepLines/>
-              <w:widowControl w:val="0"/>
-            </w:pPr>
-            <w:r>
-              <w:t>7-</w:t>
-            </w:r>
-            <w:r>
-              <w:rPr>
-                <w:b/>
-              </w:rPr>
               <w:t>Phone Number</w:t>
             </w:r>
             <w:r>
-              <w:t xml:space="preserve"> must contain 11 numbers only </w:t>
-            </w:r>
-          </w:p>
-          <w:p>
-            <w:pPr>
-              <w:keepLines/>
-              <w:widowControl w:val="0"/>
-            </w:pPr>
-            <w:r>
-              <w:t xml:space="preserve"> in case of invalid Phone Number, an error message will appear saying “</w:t>
-            </w:r>
-            <w:r>
-              <w:t>Please enter a valid phone number in 11 digits</w:t>
-            </w:r>
-            <w:r>
-              <w:t>”.</w:t>
-            </w:r>
-          </w:p>
-          <w:p>
-            <w:pPr>
-              <w:keepLines/>
-              <w:widowControl w:val="0"/>
-            </w:pPr>
-          </w:p>
-          <w:p>
-            <w:pPr>
-              <w:keepLines/>
-              <w:widowControl w:val="0"/>
-            </w:pPr>
-            <w:r>
-              <w:t xml:space="preserve">If all the fields meet the constraints a pop-up message should appear saying “Account created successfully”. And then get navigated </w:t>
-            </w:r>
-            <w:r>
-              <w:t xml:space="preserve">back </w:t>
-            </w:r>
-            <w:r>
-              <w:t xml:space="preserve">to the </w:t>
-            </w:r>
-            <w:r>
-              <w:t>admin home page</w:t>
-            </w:r>
-            <w:r>
-              <w:t>.</w:t>
-            </w:r>
-          </w:p>
-          <w:p>
-            <w:pPr>
-              <w:keepLines/>
-              <w:widowControl w:val="0"/>
-            </w:pPr>
+              <w:t xml:space="preserve"> must contain numbers only </w:t>
+            </w:r>
+          </w:p>
+          <w:p>
+            <w:pPr>
+              <w:keepLines/>
+              <w:widowControl w:val="0"/>
+            </w:pPr>
+            <w:r>
+              <w:t xml:space="preserve"> in case of </w:t>
+            </w:r>
+            <w:proofErr w:type="spellStart"/>
+            <w:r>
+              <w:t>invaild</w:t>
+            </w:r>
+            <w:proofErr w:type="spellEnd"/>
+            <w:r>
+              <w:t xml:space="preserve"> Phone Number, an error message will appear saying “the Phone Number must be numbers only”</w:t>
+            </w:r>
+          </w:p>
+          <w:p>
+            <w:pPr>
+              <w:keepLines/>
+              <w:widowControl w:val="0"/>
+              <w:rPr>
+                <w:color w:val="202124"/>
+              </w:rPr>
+            </w:pPr>
+            <w:r>
+              <w:t>If all the fields meet the constraints a pop up message should appear saying “Account created successfully, welcome to Foodies!”. And then get navigated to the home page that has all the restaurants in it.</w:t>
+            </w:r>
           </w:p>
         </w:tc>
         <w:tc>
@@ -10521,6 +10793,7 @@
                 <w:szCs w:val="28"/>
               </w:rPr>
             </w:pPr>
+            <w:proofErr w:type="gramStart"/>
             <w:r>
               <w:t>.</w:t>
             </w:r>
@@ -10530,7 +10803,16 @@
                 <w:sz w:val="28"/>
                 <w:szCs w:val="28"/>
               </w:rPr>
-              <w:t>Add Restaurant</w:t>
+              <w:t>Add</w:t>
+            </w:r>
+            <w:proofErr w:type="gramEnd"/>
+            <w:r>
+              <w:rPr>
+                <w:b/>
+                <w:sz w:val="28"/>
+                <w:szCs w:val="28"/>
+              </w:rPr>
+              <w:t xml:space="preserve"> Restaurant</w:t>
             </w:r>
           </w:p>
           <w:p>
@@ -10652,7 +10934,25 @@
               <w:widowControl w:val="0"/>
             </w:pPr>
             <w:r>
-              <w:t xml:space="preserve"> in case of invaild Restaurant Name,an error message will appear that ”Restaurant Name must be characters only”</w:t>
+              <w:t xml:space="preserve"> in case of </w:t>
+            </w:r>
+            <w:proofErr w:type="spellStart"/>
+            <w:r>
+              <w:t>invaild</w:t>
+            </w:r>
+            <w:proofErr w:type="spellEnd"/>
+            <w:r>
+              <w:t xml:space="preserve"> Restaurant </w:t>
+            </w:r>
+            <w:proofErr w:type="spellStart"/>
+            <w:proofErr w:type="gramStart"/>
+            <w:r>
+              <w:t>Name,an</w:t>
+            </w:r>
+            <w:proofErr w:type="spellEnd"/>
+            <w:proofErr w:type="gramEnd"/>
+            <w:r>
+              <w:t xml:space="preserve"> error message will appear that ”Restaurant Name must be characters only”</w:t>
             </w:r>
           </w:p>
           <w:p>
@@ -10669,15 +10969,41 @@
               <w:t>Restaurant logo</w:t>
             </w:r>
             <w:r>
-              <w:t xml:space="preserve"> field must contains only files with the following extension -JPG   -JPEG    -PNG</w:t>
-            </w:r>
-          </w:p>
-          <w:p>
-            <w:pPr>
-              <w:widowControl w:val="0"/>
-            </w:pPr>
-            <w:r>
-              <w:t>in case of invaild Restaurant logo,an error message will appear that ”Restaurant logo must be  JPG  ,JPEG  or PNG extension ”</w:t>
+              <w:t xml:space="preserve"> field must </w:t>
+            </w:r>
+            <w:proofErr w:type="gramStart"/>
+            <w:r>
+              <w:t>contains</w:t>
+            </w:r>
+            <w:proofErr w:type="gramEnd"/>
+            <w:r>
+              <w:t xml:space="preserve"> only files with the following extension -JPG   -JPEG    -PNG</w:t>
+            </w:r>
+          </w:p>
+          <w:p>
+            <w:pPr>
+              <w:widowControl w:val="0"/>
+            </w:pPr>
+            <w:r>
+              <w:t xml:space="preserve">in case of </w:t>
+            </w:r>
+            <w:proofErr w:type="spellStart"/>
+            <w:r>
+              <w:t>invaild</w:t>
+            </w:r>
+            <w:proofErr w:type="spellEnd"/>
+            <w:r>
+              <w:t xml:space="preserve"> Restaurant </w:t>
+            </w:r>
+            <w:proofErr w:type="spellStart"/>
+            <w:proofErr w:type="gramStart"/>
+            <w:r>
+              <w:t>logo,an</w:t>
+            </w:r>
+            <w:proofErr w:type="spellEnd"/>
+            <w:proofErr w:type="gramEnd"/>
+            <w:r>
+              <w:t xml:space="preserve"> error message will appear that ”Restaurant logo must be  JPG  ,JPEG  or PNG extension ”</w:t>
             </w:r>
           </w:p>
           <w:p>
@@ -11114,15 +11440,39 @@
               <w:t xml:space="preserve">menu item image </w:t>
             </w:r>
             <w:r>
-              <w:t>field must contains only files with the following extension -JPG   -JPEG    -PNG</w:t>
-            </w:r>
-          </w:p>
-          <w:p>
-            <w:pPr>
-              <w:widowControl w:val="0"/>
-            </w:pPr>
-            <w:r>
-              <w:t>in case of invaild menu image ,an error message will appear that ”menu item image must be  JPG  ,JPEG  or PNG extension ”</w:t>
+              <w:t xml:space="preserve">field must </w:t>
+            </w:r>
+            <w:proofErr w:type="gramStart"/>
+            <w:r>
+              <w:t>contains</w:t>
+            </w:r>
+            <w:proofErr w:type="gramEnd"/>
+            <w:r>
+              <w:t xml:space="preserve"> only files with the following extension -JPG   -JPEG    -PNG</w:t>
+            </w:r>
+          </w:p>
+          <w:p>
+            <w:pPr>
+              <w:widowControl w:val="0"/>
+            </w:pPr>
+            <w:r>
+              <w:t xml:space="preserve">in case of </w:t>
+            </w:r>
+            <w:proofErr w:type="spellStart"/>
+            <w:r>
+              <w:t>invaild</w:t>
+            </w:r>
+            <w:proofErr w:type="spellEnd"/>
+            <w:r>
+              <w:t xml:space="preserve"> menu </w:t>
+            </w:r>
+            <w:proofErr w:type="gramStart"/>
+            <w:r>
+              <w:t>image ,an</w:t>
+            </w:r>
+            <w:proofErr w:type="gramEnd"/>
+            <w:r>
+              <w:t xml:space="preserve"> error message will appear that ”menu item image must be  JPG  ,JPEG  or PNG extension ”</w:t>
             </w:r>
           </w:p>
           <w:p>
@@ -11139,7 +11489,15 @@
               <w:t xml:space="preserve">price field </w:t>
             </w:r>
             <w:r>
-              <w:t>must contains only integers and cannot be zero or less.</w:t>
+              <w:t xml:space="preserve">must </w:t>
+            </w:r>
+            <w:proofErr w:type="gramStart"/>
+            <w:r>
+              <w:t>contains</w:t>
+            </w:r>
+            <w:proofErr w:type="gramEnd"/>
+            <w:r>
+              <w:t xml:space="preserve"> only integers and cannot be zero or less.</w:t>
             </w:r>
           </w:p>
           <w:p>
@@ -11339,7 +11697,13 @@
               <w:widowControl w:val="0"/>
             </w:pPr>
             <w:r>
-              <w:t xml:space="preserve">an admin can add a promotion to  a Restaurant by clicking “Add promotion” button which will direct it to restaurants list and select specific restaurant  </w:t>
+              <w:t xml:space="preserve">an admin can add a promotion to  a Restaurant by clicking “Add </w:t>
+            </w:r>
+            <w:r>
+              <w:t>offer</w:t>
+            </w:r>
+            <w:r>
+              <w:t xml:space="preserve">” button which will direct it to restaurants list and select specific restaurant  </w:t>
             </w:r>
           </w:p>
         </w:tc>
@@ -11405,7 +11769,13 @@
               <w:widowControl w:val="0"/>
             </w:pPr>
             <w:r>
-              <w:t>Admin can Start entering the promotion info to the following fields :</w:t>
+              <w:t xml:space="preserve">Admin can Start entering the </w:t>
+            </w:r>
+            <w:r>
+              <w:t>offer info by</w:t>
+            </w:r>
+            <w:r>
+              <w:t xml:space="preserve"> the following fields :</w:t>
             </w:r>
             <w:r>
               <w:br/>
@@ -11417,7 +11787,7 @@
               <w:widowControl w:val="0"/>
             </w:pPr>
             <w:r>
-              <w:t xml:space="preserve">-promotion discount amount </w:t>
+              <w:t xml:space="preserve">- discount amount </w:t>
             </w:r>
           </w:p>
           <w:p>
@@ -11520,6 +11890,7 @@
               </w:rPr>
               <w:t xml:space="preserve">Offer </w:t>
             </w:r>
+            <w:proofErr w:type="gramStart"/>
             <w:r>
               <w:rPr>
                 <w:b/>
@@ -11527,15 +11898,50 @@
               <w:t xml:space="preserve">Code  </w:t>
             </w:r>
             <w:r>
-              <w:t xml:space="preserve">must contain characters </w:t>
-            </w:r>
-          </w:p>
-          <w:p>
-            <w:pPr>
-              <w:widowControl w:val="0"/>
-            </w:pPr>
-            <w:r>
-              <w:t xml:space="preserve"> in case of invaild Promotion Code,an error message will appear that ”Offer Code must be 5 characters only and be be unique”</w:t>
+              <w:t>must</w:t>
+            </w:r>
+            <w:proofErr w:type="gramEnd"/>
+            <w:r>
+              <w:t xml:space="preserve"> contain characters </w:t>
+            </w:r>
+          </w:p>
+          <w:p>
+            <w:pPr>
+              <w:widowControl w:val="0"/>
+            </w:pPr>
+            <w:r>
+              <w:t xml:space="preserve"> in case of </w:t>
+            </w:r>
+            <w:r>
+              <w:t>invalid</w:t>
+            </w:r>
+            <w:r>
+              <w:t xml:space="preserve"> </w:t>
+            </w:r>
+            <w:r>
+              <w:t xml:space="preserve">offer </w:t>
+            </w:r>
+            <w:proofErr w:type="spellStart"/>
+            <w:proofErr w:type="gramStart"/>
+            <w:r>
+              <w:t>Code,an</w:t>
+            </w:r>
+            <w:proofErr w:type="spellEnd"/>
+            <w:proofErr w:type="gramEnd"/>
+            <w:r>
+              <w:t xml:space="preserve"> error message will appear that ”</w:t>
+            </w:r>
+            <w:r>
+              <w:rPr>
+                <w:rFonts w:ascii="Cascadia Mono" w:hAnsi="Cascadia Mono" w:cs="Cascadia Mono"/>
+                <w:color w:val="0000FF"/>
+                <w:sz w:val="19"/>
+                <w:szCs w:val="19"/>
+              </w:rPr>
+              <w:t xml:space="preserve"> Numbers only, please.</w:t>
+            </w:r>
+            <w:r>
+              <w:t>”  and must be unique</w:t>
             </w:r>
             <w:r>
               <w:br/>
@@ -11554,13 +11960,15 @@
               </w:rPr>
               <w:t xml:space="preserve"> </w:t>
             </w:r>
+            <w:bookmarkStart w:id="7" w:name="_GoBack"/>
+            <w:bookmarkEnd w:id="7"/>
             <w:r>
               <w:rPr>
                 <w:b/>
                 <w:sz w:val="28"/>
                 <w:szCs w:val="28"/>
               </w:rPr>
-              <w:t>Offer Discount</w:t>
+              <w:t>Discount</w:t>
             </w:r>
             <w:r>
               <w:rPr>
@@ -11577,7 +11985,39 @@
               <w:widowControl w:val="0"/>
             </w:pPr>
             <w:r>
-              <w:t>in case of invaild Promotion Discount amount ,an error message will appear that ” Offer Discount amount must be numbers only”</w:t>
+              <w:t xml:space="preserve">in case of </w:t>
+            </w:r>
+            <w:r>
+              <w:t>invalid</w:t>
+            </w:r>
+            <w:r>
+              <w:t xml:space="preserve"> </w:t>
+            </w:r>
+            <w:r>
+              <w:t>offer</w:t>
+            </w:r>
+            <w:r>
+              <w:t xml:space="preserve"> Discount </w:t>
+            </w:r>
+            <w:proofErr w:type="spellStart"/>
+            <w:r>
+              <w:t>amount,an</w:t>
+            </w:r>
+            <w:proofErr w:type="spellEnd"/>
+            <w:r>
+              <w:t xml:space="preserve"> error message will appear” </w:t>
+            </w:r>
+            <w:r>
+              <w:rPr>
+                <w:rFonts w:ascii="Cascadia Mono" w:hAnsi="Cascadia Mono" w:cs="Cascadia Mono"/>
+                <w:color w:val="0000FF"/>
+                <w:sz w:val="19"/>
+                <w:szCs w:val="19"/>
+              </w:rPr>
+              <w:t>Numbers only, please.</w:t>
+            </w:r>
+            <w:r>
+              <w:t>”</w:t>
             </w:r>
           </w:p>
           <w:p>
@@ -11627,8 +12067,8 @@
       <w:pPr>
         <w:pStyle w:val="Heading2"/>
       </w:pPr>
-      <w:bookmarkStart w:id="7" w:name="_h5iqxyj5avla" w:colFirst="0" w:colLast="0"/>
-      <w:bookmarkEnd w:id="7"/>
+      <w:bookmarkStart w:id="8" w:name="_h5iqxyj5avla" w:colFirst="0" w:colLast="0"/>
+      <w:bookmarkEnd w:id="8"/>
     </w:p>
     <w:p/>
     <w:p/>
@@ -11664,7 +12104,15 @@
       </w:pPr>
       <w:r>
         <w:br/>
-        <w:t xml:space="preserve">  3.13  Add Admin</w:t>
+        <w:t xml:space="preserve">  </w:t>
+      </w:r>
+      <w:proofErr w:type="gramStart"/>
+      <w:r>
+        <w:t>3.13  Add</w:t>
+      </w:r>
+      <w:proofErr w:type="gramEnd"/>
+      <w:r>
+        <w:t xml:space="preserve"> Admin</w:t>
       </w:r>
     </w:p>
     <w:tbl>
@@ -11995,258 +12443,272 @@
               <w:t>full name</w:t>
             </w:r>
             <w:r>
-              <w:t xml:space="preserve"> must contain characters only except for space.</w:t>
-            </w:r>
-          </w:p>
-          <w:p>
-            <w:pPr>
-              <w:keepLines/>
-              <w:widowControl w:val="0"/>
-            </w:pPr>
-            <w:r>
-              <w:t xml:space="preserve"> in case of invalid full name, an error message will appear that “</w:t>
-            </w:r>
-            <w:r>
-              <w:t>Please enter characters only</w:t>
-            </w:r>
+              <w:t xml:space="preserve"> must contain characters only except for space</w:t>
+            </w:r>
+          </w:p>
+          <w:p>
+            <w:pPr>
+              <w:keepLines/>
+              <w:widowControl w:val="0"/>
+            </w:pPr>
+            <w:r>
+              <w:t xml:space="preserve"> in case of </w:t>
+            </w:r>
+            <w:proofErr w:type="spellStart"/>
+            <w:r>
+              <w:t>invaild</w:t>
+            </w:r>
+            <w:proofErr w:type="spellEnd"/>
+            <w:r>
+              <w:t xml:space="preserve"> full </w:t>
+            </w:r>
+            <w:proofErr w:type="spellStart"/>
+            <w:proofErr w:type="gramStart"/>
+            <w:r>
+              <w:t>name,an</w:t>
+            </w:r>
+            <w:proofErr w:type="spellEnd"/>
+            <w:proofErr w:type="gramEnd"/>
+            <w:r>
+              <w:t xml:space="preserve"> error message will appear that ”the full name must be characters only”</w:t>
+            </w:r>
+          </w:p>
+          <w:p>
+            <w:pPr>
+              <w:keepLines/>
+              <w:widowControl w:val="0"/>
+            </w:pPr>
+            <w:r>
+              <w:t xml:space="preserve">2- the </w:t>
+            </w:r>
+            <w:r>
+              <w:rPr>
+                <w:b/>
+              </w:rPr>
+              <w:t>user name</w:t>
+            </w:r>
+            <w:r>
+              <w:t xml:space="preserve"> must contain characters only </w:t>
+            </w:r>
+          </w:p>
+          <w:p>
+            <w:pPr>
+              <w:keepLines/>
+              <w:widowControl w:val="0"/>
+            </w:pPr>
+            <w:r>
+              <w:t xml:space="preserve"> in case of </w:t>
+            </w:r>
+            <w:proofErr w:type="spellStart"/>
+            <w:r>
+              <w:t>invaild</w:t>
+            </w:r>
+            <w:proofErr w:type="spellEnd"/>
+            <w:r>
+              <w:t xml:space="preserve"> </w:t>
+            </w:r>
+            <w:proofErr w:type="spellStart"/>
+            <w:proofErr w:type="gramStart"/>
+            <w:r>
+              <w:t>username,an</w:t>
+            </w:r>
+            <w:proofErr w:type="spellEnd"/>
+            <w:proofErr w:type="gramEnd"/>
+            <w:r>
+              <w:t xml:space="preserve"> error message will appear that ”the user name must be characters only and unique”</w:t>
+            </w:r>
+          </w:p>
+          <w:p>
+            <w:pPr>
+              <w:keepLines/>
+              <w:widowControl w:val="0"/>
+            </w:pPr>
+            <w:r>
+              <w:t xml:space="preserve">3-the </w:t>
+            </w:r>
+            <w:r>
+              <w:rPr>
+                <w:b/>
+              </w:rPr>
+              <w:t xml:space="preserve">email </w:t>
+            </w:r>
+            <w:r>
+              <w:t xml:space="preserve">in the valid email format </w:t>
+            </w:r>
+          </w:p>
+          <w:p>
+            <w:pPr>
+              <w:keepLines/>
+              <w:widowControl w:val="0"/>
+            </w:pPr>
+            <w:r>
+              <w:t xml:space="preserve">in case of </w:t>
+            </w:r>
+            <w:proofErr w:type="spellStart"/>
+            <w:r>
+              <w:t>invaild</w:t>
+            </w:r>
+            <w:proofErr w:type="spellEnd"/>
+            <w:r>
+              <w:t xml:space="preserve"> email an error message will appear that ”the user’s email must be in this format </w:t>
+            </w:r>
+            <w:hyperlink r:id="rId12">
+              <w:r>
+                <w:rPr>
+                  <w:color w:val="1155CC"/>
+                  <w:u w:val="single"/>
+                </w:rPr>
+                <w:t>example@mail.com</w:t>
+              </w:r>
+            </w:hyperlink>
             <w:r>
               <w:t>”</w:t>
             </w:r>
           </w:p>
           <w:p>
             <w:pPr>
-              <w:keepLines/>
-              <w:widowControl w:val="0"/>
-            </w:pPr>
-            <w:r>
-              <w:t xml:space="preserve">2- the </w:t>
+              <w:widowControl w:val="0"/>
+            </w:pPr>
+            <w:r>
+              <w:t>4- the</w:t>
             </w:r>
             <w:r>
               <w:rPr>
                 <w:b/>
               </w:rPr>
-              <w:t>username</w:t>
-            </w:r>
-            <w:r>
-              <w:t xml:space="preserve"> must contain characters and numbers only </w:t>
-            </w:r>
-          </w:p>
-          <w:p>
-            <w:pPr>
-              <w:keepLines/>
-              <w:widowControl w:val="0"/>
-            </w:pPr>
-            <w:r>
-              <w:t xml:space="preserve"> in case of invalid username, an error message will appear that “</w:t>
-            </w:r>
-            <w:r>
-              <w:t>Please enter characters and numbers only</w:t>
-            </w:r>
-            <w:r>
-              <w:t>”.</w:t>
-            </w:r>
-          </w:p>
-          <w:p>
-            <w:pPr>
-              <w:keepLines/>
-              <w:widowControl w:val="0"/>
-            </w:pPr>
-            <w:r>
-              <w:t xml:space="preserve">3-the </w:t>
+              <w:t xml:space="preserve"> password </w:t>
+            </w:r>
+            <w:r>
+              <w:t xml:space="preserve">at least 5 characters and </w:t>
+            </w:r>
+            <w:proofErr w:type="gramStart"/>
+            <w:r>
+              <w:t>contain  letters</w:t>
+            </w:r>
+            <w:proofErr w:type="gramEnd"/>
+            <w:r>
+              <w:t>/numbers/special characters</w:t>
+            </w:r>
+          </w:p>
+          <w:p>
+            <w:pPr>
+              <w:keepLines/>
+              <w:widowControl w:val="0"/>
+            </w:pPr>
+            <w:r>
+              <w:t xml:space="preserve">in case of </w:t>
+            </w:r>
+            <w:proofErr w:type="spellStart"/>
+            <w:r>
+              <w:t>invaild</w:t>
+            </w:r>
+            <w:proofErr w:type="spellEnd"/>
+            <w:r>
+              <w:t xml:space="preserve"> password an error message will </w:t>
+            </w:r>
+            <w:proofErr w:type="gramStart"/>
+            <w:r>
+              <w:t>appear ”password</w:t>
+            </w:r>
+            <w:proofErr w:type="gramEnd"/>
+            <w:r>
+              <w:t xml:space="preserve"> must be at least 5 characters and contain letters/numbers/special characters”</w:t>
+            </w:r>
+          </w:p>
+          <w:p>
+            <w:pPr>
+              <w:keepLines/>
+              <w:widowControl w:val="0"/>
+            </w:pPr>
+            <w:r>
+              <w:t xml:space="preserve">5-the </w:t>
             </w:r>
             <w:r>
               <w:rPr>
                 <w:b/>
               </w:rPr>
-              <w:t xml:space="preserve">email </w:t>
-            </w:r>
-            <w:r>
-              <w:t>in the valid email format. In case of invalid email an error message will appear that “</w:t>
-            </w:r>
-            <w:r>
-              <w:t>Please enter valid email</w:t>
-            </w:r>
-            <w:r>
-              <w:t>”.</w:t>
-            </w:r>
-          </w:p>
-          <w:p>
-            <w:pPr>
-              <w:widowControl w:val="0"/>
-            </w:pPr>
-            <w:r>
-              <w:t>4- the</w:t>
+              <w:t>confirmation password</w:t>
+            </w:r>
+            <w:r>
+              <w:t xml:space="preserve"> must match password</w:t>
+            </w:r>
+          </w:p>
+          <w:p>
+            <w:pPr>
+              <w:keepLines/>
+              <w:widowControl w:val="0"/>
+            </w:pPr>
+            <w:r>
+              <w:t xml:space="preserve">if confirmation password didn’t match the password  </w:t>
+            </w:r>
+          </w:p>
+          <w:p>
+            <w:pPr>
+              <w:keepLines/>
+              <w:widowControl w:val="0"/>
+            </w:pPr>
+            <w:r>
+              <w:t>an error message will appear “Confirmation password didn’t match the password”</w:t>
+            </w:r>
+          </w:p>
+          <w:p>
+            <w:pPr>
+              <w:widowControl w:val="0"/>
+            </w:pPr>
+            <w:r>
+              <w:t>6-</w:t>
             </w:r>
             <w:r>
               <w:rPr>
                 <w:b/>
               </w:rPr>
-              <w:t xml:space="preserve"> password </w:t>
-            </w:r>
-            <w:r>
-              <w:t>at least 8 characters and contain letters, numbers and special characters.</w:t>
-            </w:r>
-          </w:p>
-          <w:p>
-            <w:pPr>
-              <w:keepLines/>
-              <w:widowControl w:val="0"/>
-            </w:pPr>
-            <w:r>
-              <w:t>In case of invalid password an error message will appear “</w:t>
-            </w:r>
-            <w:r>
-              <w:t>Use minimum 8 characters with a mix of letters, numbers &amp; symbols</w:t>
-            </w:r>
-            <w:r>
-              <w:t xml:space="preserve"> </w:t>
-            </w:r>
-            <w:r>
-              <w:t>Pattern</w:t>
-            </w:r>
-            <w:r>
-              <w:t>.”</w:t>
-            </w:r>
-          </w:p>
-          <w:p>
-            <w:pPr>
-              <w:keepLines/>
-              <w:widowControl w:val="0"/>
-            </w:pPr>
-            <w:r>
-              <w:t xml:space="preserve">5-the </w:t>
+              <w:t>Address</w:t>
+            </w:r>
+            <w:r>
+              <w:t xml:space="preserve"> contain characters and numbers only an error message must appear to tell the admin.</w:t>
+            </w:r>
+          </w:p>
+          <w:p>
+            <w:pPr>
+              <w:keepLines/>
+              <w:widowControl w:val="0"/>
+            </w:pPr>
+            <w:r>
+              <w:t xml:space="preserve"> in case of </w:t>
+            </w:r>
+            <w:proofErr w:type="spellStart"/>
+            <w:r>
+              <w:t>invaild</w:t>
+            </w:r>
+            <w:proofErr w:type="spellEnd"/>
+            <w:r>
+              <w:t xml:space="preserve"> address, an error message will appear </w:t>
+            </w:r>
+            <w:proofErr w:type="gramStart"/>
+            <w:r>
+              <w:t>that ”the</w:t>
+            </w:r>
+            <w:proofErr w:type="gramEnd"/>
+            <w:r>
+              <w:t xml:space="preserve"> address must be characters and numbers only”</w:t>
+            </w:r>
+          </w:p>
+          <w:p>
+            <w:pPr>
+              <w:keepLines/>
+              <w:widowControl w:val="0"/>
+            </w:pPr>
+            <w:r>
+              <w:t>7-</w:t>
             </w:r>
             <w:r>
               <w:rPr>
                 <w:b/>
               </w:rPr>
-              <w:t>confirmation password</w:t>
-            </w:r>
-            <w:r>
-              <w:t xml:space="preserve"> must match password</w:t>
-            </w:r>
-          </w:p>
-          <w:p>
-            <w:pPr>
-              <w:keepLines/>
-              <w:widowControl w:val="0"/>
-            </w:pPr>
-            <w:r>
-              <w:t xml:space="preserve">if confirmation password didn’t match the password  </w:t>
-            </w:r>
-          </w:p>
-          <w:p>
-            <w:pPr>
-              <w:keepLines/>
-              <w:widowControl w:val="0"/>
-            </w:pPr>
-            <w:r>
-              <w:t>an error message will appear “</w:t>
-            </w:r>
-            <w:r>
-              <w:t>Passwords do not match</w:t>
-            </w:r>
-            <w:r>
-              <w:t>”</w:t>
-            </w:r>
-          </w:p>
-          <w:p>
-            <w:pPr>
-              <w:keepLines/>
-              <w:widowControl w:val="0"/>
-            </w:pPr>
-            <w:r>
-              <w:t>6-</w:t>
-            </w:r>
-            <w:r>
-              <w:rPr>
-                <w:b/>
-              </w:rPr>
-              <w:t>Address</w:t>
-            </w:r>
-            <w:r>
-              <w:t xml:space="preserve"> contain characters and numbers only </w:t>
-            </w:r>
-          </w:p>
-          <w:p>
-            <w:pPr>
-              <w:keepLines/>
-              <w:widowControl w:val="0"/>
-            </w:pPr>
-            <w:r>
-              <w:t xml:space="preserve"> in case of invalid address, an error message will appear that “</w:t>
-            </w:r>
-            <w:r>
-              <w:t>No s</w:t>
-            </w:r>
-            <w:r>
-              <w:t>pe</w:t>
-            </w:r>
-            <w:r>
-              <w:t>cial characters allowed</w:t>
-            </w:r>
-            <w:r>
-              <w:t>”</w:t>
-            </w:r>
-          </w:p>
-          <w:p>
-            <w:pPr>
-              <w:keepLines/>
-              <w:widowControl w:val="0"/>
-            </w:pPr>
-            <w:r>
-              <w:t>7-</w:t>
-            </w:r>
-            <w:r>
-              <w:rPr>
-                <w:b/>
-              </w:rPr>
               <w:t>Phone Number</w:t>
             </w:r>
             <w:r>
-              <w:t xml:space="preserve"> must contain 11 numbers only </w:t>
-            </w:r>
-          </w:p>
-          <w:p>
-            <w:pPr>
-              <w:keepLines/>
-              <w:widowControl w:val="0"/>
-            </w:pPr>
-            <w:r>
-              <w:t xml:space="preserve"> in case of invalid Phone Number, an error message will appear saying “</w:t>
-            </w:r>
-            <w:r>
-              <w:t>Please enter a valid phone number in 11 digits</w:t>
-            </w:r>
-            <w:r>
-              <w:t>”.</w:t>
-            </w:r>
-          </w:p>
-          <w:p>
-            <w:pPr>
-              <w:keepLines/>
-              <w:widowControl w:val="0"/>
-            </w:pPr>
-          </w:p>
-          <w:p>
-            <w:pPr>
-              <w:keepLines/>
-              <w:widowControl w:val="0"/>
-            </w:pPr>
-            <w:r>
-              <w:t>If all the fields meet the constraints a pop-up message should appear saying “A</w:t>
-            </w:r>
-            <w:r>
-              <w:t>dmin account</w:t>
-            </w:r>
-            <w:r>
-              <w:t xml:space="preserve"> created successfully”. And then get navigated </w:t>
-            </w:r>
-            <w:r>
-              <w:t>back to the admin home page</w:t>
-            </w:r>
-            <w:r>
-              <w:t>.</w:t>
+              <w:t xml:space="preserve"> must contain numbers only </w:t>
             </w:r>
           </w:p>
           <w:p>
@@ -12258,6 +12720,17 @@
                 <w:szCs w:val="28"/>
               </w:rPr>
             </w:pPr>
+            <w:r>
+              <w:t xml:space="preserve"> in case of </w:t>
+            </w:r>
+            <w:proofErr w:type="spellStart"/>
+            <w:r>
+              <w:t>invaild</w:t>
+            </w:r>
+            <w:proofErr w:type="spellEnd"/>
+            <w:r>
+              <w:t xml:space="preserve"> Phone Number, an error message will appear saying “the Phone Number must be numbers only”</w:t>
+            </w:r>
           </w:p>
         </w:tc>
         <w:tc>
@@ -12305,14 +12778,15 @@
           <w:szCs w:val="32"/>
         </w:rPr>
       </w:pPr>
-      <w:bookmarkStart w:id="8" w:name="_tyjcwt" w:colFirst="0" w:colLast="0"/>
-      <w:bookmarkEnd w:id="8"/>
+      <w:bookmarkStart w:id="9" w:name="_tyjcwt" w:colFirst="0" w:colLast="0"/>
+      <w:bookmarkEnd w:id="9"/>
       <w:r>
         <w:rPr>
           <w:color w:val="901B20"/>
           <w:sz w:val="32"/>
           <w:szCs w:val="32"/>
         </w:rPr>
+        <w:lastRenderedPageBreak/>
         <w:t>4. External Interface Requirements</w:t>
       </w:r>
     </w:p>
@@ -12416,8 +12890,8 @@
           <w:color w:val="901B20"/>
         </w:rPr>
       </w:pPr>
-      <w:bookmarkStart w:id="9" w:name="_3dy6vkm" w:colFirst="0" w:colLast="0"/>
-      <w:bookmarkEnd w:id="9"/>
+      <w:bookmarkStart w:id="10" w:name="_3dy6vkm" w:colFirst="0" w:colLast="0"/>
+      <w:bookmarkEnd w:id="10"/>
       <w:r>
         <w:rPr>
           <w:color w:val="901B20"/>
@@ -12429,8 +12903,8 @@
       <w:pPr>
         <w:pStyle w:val="Heading2"/>
       </w:pPr>
-      <w:bookmarkStart w:id="10" w:name="_1t3h5sf" w:colFirst="0" w:colLast="0"/>
-      <w:bookmarkEnd w:id="10"/>
+      <w:bookmarkStart w:id="11" w:name="_1t3h5sf" w:colFirst="0" w:colLast="0"/>
+      <w:bookmarkEnd w:id="11"/>
       <w:r>
         <w:t>Performance Requirements</w:t>
       </w:r>
@@ -12443,8 +12917,8 @@
           <w:szCs w:val="22"/>
         </w:rPr>
       </w:pPr>
-      <w:bookmarkStart w:id="11" w:name="_4d34og8" w:colFirst="0" w:colLast="0"/>
-      <w:bookmarkEnd w:id="11"/>
+      <w:bookmarkStart w:id="12" w:name="_4d34og8" w:colFirst="0" w:colLast="0"/>
+      <w:bookmarkEnd w:id="12"/>
       <w:r>
         <w:rPr>
           <w:i/>
@@ -12504,8 +12978,8 @@
       <w:pPr>
         <w:pStyle w:val="Heading2"/>
       </w:pPr>
-      <w:bookmarkStart w:id="12" w:name="_2s8eyo1" w:colFirst="0" w:colLast="0"/>
-      <w:bookmarkEnd w:id="12"/>
+      <w:bookmarkStart w:id="13" w:name="_2s8eyo1" w:colFirst="0" w:colLast="0"/>
+      <w:bookmarkEnd w:id="13"/>
       <w:r>
         <w:t>Security Requirements</w:t>
       </w:r>
@@ -12591,7 +13065,31 @@
           <w:sz w:val="22"/>
           <w:szCs w:val="22"/>
         </w:rPr>
-        <w:t>-Authorization of admin to Update/Delete/Add users, admins, restaurants,menus and promotions.</w:t>
+        <w:t xml:space="preserve">-Authorization of admin to Update/Delete/Add users, admins, </w:t>
+      </w:r>
+      <w:proofErr w:type="spellStart"/>
+      <w:proofErr w:type="gramStart"/>
+      <w:r>
+        <w:rPr>
+          <w:rFonts w:ascii="Arial" w:eastAsia="Arial" w:hAnsi="Arial" w:cs="Arial"/>
+          <w:i/>
+          <w:color w:val="000000"/>
+          <w:sz w:val="22"/>
+          <w:szCs w:val="22"/>
+        </w:rPr>
+        <w:t>restaurants,menus</w:t>
+      </w:r>
+      <w:proofErr w:type="spellEnd"/>
+      <w:proofErr w:type="gramEnd"/>
+      <w:r>
+        <w:rPr>
+          <w:rFonts w:ascii="Arial" w:eastAsia="Arial" w:hAnsi="Arial" w:cs="Arial"/>
+          <w:i/>
+          <w:color w:val="000000"/>
+          <w:sz w:val="22"/>
+          <w:szCs w:val="22"/>
+        </w:rPr>
+        <w:t xml:space="preserve"> and promotions.</w:t>
       </w:r>
     </w:p>
     <w:p>
@@ -12626,8 +13124,8 @@
       <w:pPr>
         <w:pStyle w:val="Heading2"/>
       </w:pPr>
-      <w:bookmarkStart w:id="13" w:name="_17dp8vu" w:colFirst="0" w:colLast="0"/>
-      <w:bookmarkEnd w:id="13"/>
+      <w:bookmarkStart w:id="14" w:name="_17dp8vu" w:colFirst="0" w:colLast="0"/>
+      <w:bookmarkEnd w:id="14"/>
       <w:r>
         <w:t>Software Quality Attributes</w:t>
       </w:r>
@@ -12706,7 +13204,6 @@
         <w:rPr>
           <w:b/>
         </w:rPr>
-        <w:lastRenderedPageBreak/>
         <w:t>Reliability</w:t>
       </w:r>
       <w:r>
@@ -12736,12 +13233,13 @@
           <w:color w:val="901B20"/>
         </w:rPr>
       </w:pPr>
-      <w:bookmarkStart w:id="14" w:name="_3rdcrjn" w:colFirst="0" w:colLast="0"/>
-      <w:bookmarkEnd w:id="14"/>
+      <w:bookmarkStart w:id="15" w:name="_3rdcrjn" w:colFirst="0" w:colLast="0"/>
+      <w:bookmarkEnd w:id="15"/>
       <w:r>
         <w:rPr>
           <w:color w:val="901B20"/>
         </w:rPr>
+        <w:lastRenderedPageBreak/>
         <w:t>Other Requirements</w:t>
       </w:r>
     </w:p>
@@ -12780,7 +13278,7 @@
     <w:p/>
     <w:p/>
     <w:sectPr>
-      <w:headerReference w:type="default" r:id="rId10"/>
+      <w:headerReference w:type="default" r:id="rId13"/>
       <w:pgSz w:w="12240" w:h="15840"/>
       <w:pgMar w:top="1440" w:right="1296" w:bottom="1440" w:left="1296" w:header="720" w:footer="720" w:gutter="0"/>
       <w:pgNumType w:start="1"/>
@@ -12791,7 +13289,7 @@
 </file>
 
 <file path=word/endnotes.xml><?xml version="1.0" encoding="utf-8"?>
-<w:endnotes xmlns:wpc="http://schemas.microsoft.com/office/word/2010/wordprocessingCanvas" xmlns:cx="http://schemas.microsoft.com/office/drawing/2014/chartex" xmlns:cx1="http://schemas.microsoft.com/office/drawing/2015/9/8/chartex" xmlns:cx2="http://schemas.microsoft.com/office/drawing/2015/10/21/chartex" xmlns:cx3="http://schemas.microsoft.com/office/drawing/2016/5/9/chartex" xmlns:cx4="http://schemas.microsoft.com/office/drawing/2016/5/10/chartex" xmlns:cx5="http://schemas.microsoft.com/office/drawing/2016/5/11/chartex" xmlns:cx6="http://schemas.microsoft.com/office/drawing/2016/5/12/chartex" xmlns:cx7="http://schemas.microsoft.com/office/drawing/2016/5/13/chartex" xmlns:cx8="http://schemas.microsoft.com/office/drawing/2016/5/14/chartex" xmlns:mc="http://schemas.openxmlformats.org/markup-compatibility/2006" xmlns:aink="http://schemas.microsoft.com/office/drawing/2016/ink" xmlns:am3d="http://schemas.microsoft.com/office/drawing/2017/model3d" xmlns:o="urn:schemas-microsoft-com:office:office" xmlns:oel="http://schemas.microsoft.com/office/2019/extlst" xmlns:r="http://schemas.openxmlformats.org/officeDocument/2006/relationships" xmlns:m="http://schemas.openxmlformats.org/officeDocument/2006/math" xmlns:v="urn:schemas-microsoft-com:vml" xmlns:wp14="http://schemas.microsoft.com/office/word/2010/wordprocessingDrawing" xmlns:wp="http://schemas.openxmlformats.org/drawingml/2006/wordprocessingDrawing" xmlns:w10="urn:schemas-microsoft-com:office:word" xmlns:w="http://schemas.openxmlformats.org/wordprocessingml/2006/main" xmlns:w14="http://schemas.microsoft.com/office/word/2010/wordml" xmlns:w15="http://schemas.microsoft.com/office/word/2012/wordml" xmlns:w16cex="http://schemas.microsoft.com/office/word/2018/wordml/cex" xmlns:w16cid="http://schemas.microsoft.com/office/word/2016/wordml/cid" xmlns:w16="http://schemas.microsoft.com/office/word/2018/wordml" xmlns:w16sdtdh="http://schemas.microsoft.com/office/word/2020/wordml/sdtdatahash" xmlns:w16se="http://schemas.microsoft.com/office/word/2015/wordml/symex" xmlns:wpg="http://schemas.microsoft.com/office/word/2010/wordprocessingGroup" xmlns:wpi="http://schemas.microsoft.com/office/word/2010/wordprocessingInk" xmlns:wne="http://schemas.microsoft.com/office/word/2006/wordml" xmlns:wps="http://schemas.microsoft.com/office/word/2010/wordprocessingShape" mc:Ignorable="w14 w15 w16se w16cid w16 w16cex w16sdtdh wp14">
+<w:endnotes xmlns:wpc="http://schemas.microsoft.com/office/word/2010/wordprocessingCanvas" xmlns:cx="http://schemas.microsoft.com/office/drawing/2014/chartex" xmlns:mc="http://schemas.openxmlformats.org/markup-compatibility/2006" xmlns:o="urn:schemas-microsoft-com:office:office" xmlns:r="http://schemas.openxmlformats.org/officeDocument/2006/relationships" xmlns:m="http://schemas.openxmlformats.org/officeDocument/2006/math" xmlns:v="urn:schemas-microsoft-com:vml" xmlns:wp14="http://schemas.microsoft.com/office/word/2010/wordprocessingDrawing" xmlns:wp="http://schemas.openxmlformats.org/drawingml/2006/wordprocessingDrawing" xmlns:w10="urn:schemas-microsoft-com:office:word" xmlns:w="http://schemas.openxmlformats.org/wordprocessingml/2006/main" xmlns:w14="http://schemas.microsoft.com/office/word/2010/wordml" xmlns:w15="http://schemas.microsoft.com/office/word/2012/wordml" xmlns:w16se="http://schemas.microsoft.com/office/word/2015/wordml/symex" xmlns:wpg="http://schemas.microsoft.com/office/word/2010/wordprocessingGroup" xmlns:wpi="http://schemas.microsoft.com/office/word/2010/wordprocessingInk" xmlns:wne="http://schemas.microsoft.com/office/word/2006/wordml" xmlns:wps="http://schemas.microsoft.com/office/word/2010/wordprocessingShape" mc:Ignorable="w14 w15 w16se wp14">
   <w:endnote w:type="separator" w:id="-1">
     <w:p>
       <w:r>
@@ -12810,7 +13308,7 @@
 </file>
 
 <file path=word/footer1.xml><?xml version="1.0" encoding="utf-8"?>
-<w:ftr xmlns:wpc="http://schemas.microsoft.com/office/word/2010/wordprocessingCanvas" xmlns:cx="http://schemas.microsoft.com/office/drawing/2014/chartex" xmlns:cx1="http://schemas.microsoft.com/office/drawing/2015/9/8/chartex" xmlns:cx2="http://schemas.microsoft.com/office/drawing/2015/10/21/chartex" xmlns:cx3="http://schemas.microsoft.com/office/drawing/2016/5/9/chartex" xmlns:cx4="http://schemas.microsoft.com/office/drawing/2016/5/10/chartex" xmlns:cx5="http://schemas.microsoft.com/office/drawing/2016/5/11/chartex" xmlns:cx6="http://schemas.microsoft.com/office/drawing/2016/5/12/chartex" xmlns:cx7="http://schemas.microsoft.com/office/drawing/2016/5/13/chartex" xmlns:cx8="http://schemas.microsoft.com/office/drawing/2016/5/14/chartex" xmlns:mc="http://schemas.openxmlformats.org/markup-compatibility/2006" xmlns:aink="http://schemas.microsoft.com/office/drawing/2016/ink" xmlns:am3d="http://schemas.microsoft.com/office/drawing/2017/model3d" xmlns:o="urn:schemas-microsoft-com:office:office" xmlns:oel="http://schemas.microsoft.com/office/2019/extlst" xmlns:r="http://schemas.openxmlformats.org/officeDocument/2006/relationships" xmlns:m="http://schemas.openxmlformats.org/officeDocument/2006/math" xmlns:v="urn:schemas-microsoft-com:vml" xmlns:wp14="http://schemas.microsoft.com/office/word/2010/wordprocessingDrawing" xmlns:wp="http://schemas.openxmlformats.org/drawingml/2006/wordprocessingDrawing" xmlns:w10="urn:schemas-microsoft-com:office:word" xmlns:w="http://schemas.openxmlformats.org/wordprocessingml/2006/main" xmlns:w14="http://schemas.microsoft.com/office/word/2010/wordml" xmlns:w15="http://schemas.microsoft.com/office/word/2012/wordml" xmlns:w16cex="http://schemas.microsoft.com/office/word/2018/wordml/cex" xmlns:w16cid="http://schemas.microsoft.com/office/word/2016/wordml/cid" xmlns:w16="http://schemas.microsoft.com/office/word/2018/wordml" xmlns:w16sdtdh="http://schemas.microsoft.com/office/word/2020/wordml/sdtdatahash" xmlns:w16se="http://schemas.microsoft.com/office/word/2015/wordml/symex" xmlns:wpg="http://schemas.microsoft.com/office/word/2010/wordprocessingGroup" xmlns:wpi="http://schemas.microsoft.com/office/word/2010/wordprocessingInk" xmlns:wne="http://schemas.microsoft.com/office/word/2006/wordml" xmlns:wps="http://schemas.microsoft.com/office/word/2010/wordprocessingShape" mc:Ignorable="w14 w15 w16se w16cid w16 w16cex w16sdtdh wp14">
+<w:ftr xmlns:wpc="http://schemas.microsoft.com/office/word/2010/wordprocessingCanvas" xmlns:cx="http://schemas.microsoft.com/office/drawing/2014/chartex" xmlns:mc="http://schemas.openxmlformats.org/markup-compatibility/2006" xmlns:o="urn:schemas-microsoft-com:office:office" xmlns:r="http://schemas.openxmlformats.org/officeDocument/2006/relationships" xmlns:m="http://schemas.openxmlformats.org/officeDocument/2006/math" xmlns:v="urn:schemas-microsoft-com:vml" xmlns:wp14="http://schemas.microsoft.com/office/word/2010/wordprocessingDrawing" xmlns:wp="http://schemas.openxmlformats.org/drawingml/2006/wordprocessingDrawing" xmlns:w10="urn:schemas-microsoft-com:office:word" xmlns:w="http://schemas.openxmlformats.org/wordprocessingml/2006/main" xmlns:w14="http://schemas.microsoft.com/office/word/2010/wordml" xmlns:w15="http://schemas.microsoft.com/office/word/2012/wordml" xmlns:w16se="http://schemas.microsoft.com/office/word/2015/wordml/symex" xmlns:wpg="http://schemas.microsoft.com/office/word/2010/wordprocessingGroup" xmlns:wpi="http://schemas.microsoft.com/office/word/2010/wordprocessingInk" xmlns:wne="http://schemas.microsoft.com/office/word/2006/wordml" xmlns:wps="http://schemas.microsoft.com/office/word/2010/wordprocessingShape" mc:Ignorable="w14 w15 w16se wp14">
   <w:p>
     <w:pPr>
       <w:pBdr>
@@ -12841,14 +13339,36 @@
         <w:sz w:val="20"/>
         <w:szCs w:val="20"/>
       </w:rPr>
-      <w:t>Copyright © 2002 by Karl E. Wiegers. Permission is granted to use, modify, and distribute this document.</w:t>
+      <w:t xml:space="preserve">Copyright © 2002 by Karl E. </w:t>
+    </w:r>
+    <w:proofErr w:type="spellStart"/>
+    <w:r>
+      <w:rPr>
+        <w:b/>
+        <w:i/>
+        <w:color w:val="000000"/>
+        <w:sz w:val="20"/>
+        <w:szCs w:val="20"/>
+      </w:rPr>
+      <w:t>Wiegers</w:t>
+    </w:r>
+    <w:proofErr w:type="spellEnd"/>
+    <w:r>
+      <w:rPr>
+        <w:b/>
+        <w:i/>
+        <w:color w:val="000000"/>
+        <w:sz w:val="20"/>
+        <w:szCs w:val="20"/>
+      </w:rPr>
+      <w:t>. Permission is granted to use, modify, and distribute this document.</w:t>
     </w:r>
   </w:p>
 </w:ftr>
 </file>
 
 <file path=word/footer2.xml><?xml version="1.0" encoding="utf-8"?>
-<w:ftr xmlns:wpc="http://schemas.microsoft.com/office/word/2010/wordprocessingCanvas" xmlns:cx="http://schemas.microsoft.com/office/drawing/2014/chartex" xmlns:cx1="http://schemas.microsoft.com/office/drawing/2015/9/8/chartex" xmlns:cx2="http://schemas.microsoft.com/office/drawing/2015/10/21/chartex" xmlns:cx3="http://schemas.microsoft.com/office/drawing/2016/5/9/chartex" xmlns:cx4="http://schemas.microsoft.com/office/drawing/2016/5/10/chartex" xmlns:cx5="http://schemas.microsoft.com/office/drawing/2016/5/11/chartex" xmlns:cx6="http://schemas.microsoft.com/office/drawing/2016/5/12/chartex" xmlns:cx7="http://schemas.microsoft.com/office/drawing/2016/5/13/chartex" xmlns:cx8="http://schemas.microsoft.com/office/drawing/2016/5/14/chartex" xmlns:mc="http://schemas.openxmlformats.org/markup-compatibility/2006" xmlns:aink="http://schemas.microsoft.com/office/drawing/2016/ink" xmlns:am3d="http://schemas.microsoft.com/office/drawing/2017/model3d" xmlns:o="urn:schemas-microsoft-com:office:office" xmlns:oel="http://schemas.microsoft.com/office/2019/extlst" xmlns:r="http://schemas.openxmlformats.org/officeDocument/2006/relationships" xmlns:m="http://schemas.openxmlformats.org/officeDocument/2006/math" xmlns:v="urn:schemas-microsoft-com:vml" xmlns:wp14="http://schemas.microsoft.com/office/word/2010/wordprocessingDrawing" xmlns:wp="http://schemas.openxmlformats.org/drawingml/2006/wordprocessingDrawing" xmlns:w10="urn:schemas-microsoft-com:office:word" xmlns:w="http://schemas.openxmlformats.org/wordprocessingml/2006/main" xmlns:w14="http://schemas.microsoft.com/office/word/2010/wordml" xmlns:w15="http://schemas.microsoft.com/office/word/2012/wordml" xmlns:w16cex="http://schemas.microsoft.com/office/word/2018/wordml/cex" xmlns:w16cid="http://schemas.microsoft.com/office/word/2016/wordml/cid" xmlns:w16="http://schemas.microsoft.com/office/word/2018/wordml" xmlns:w16sdtdh="http://schemas.microsoft.com/office/word/2020/wordml/sdtdatahash" xmlns:w16se="http://schemas.microsoft.com/office/word/2015/wordml/symex" xmlns:wpg="http://schemas.microsoft.com/office/word/2010/wordprocessingGroup" xmlns:wpi="http://schemas.microsoft.com/office/word/2010/wordprocessingInk" xmlns:wne="http://schemas.microsoft.com/office/word/2006/wordml" xmlns:wps="http://schemas.microsoft.com/office/word/2010/wordprocessingShape" mc:Ignorable="w14 w15 w16se w16cid w16 w16cex w16sdtdh wp14">
+<w:ftr xmlns:wpc="http://schemas.microsoft.com/office/word/2010/wordprocessingCanvas" xmlns:cx="http://schemas.microsoft.com/office/drawing/2014/chartex" xmlns:mc="http://schemas.openxmlformats.org/markup-compatibility/2006" xmlns:o="urn:schemas-microsoft-com:office:office" xmlns:r="http://schemas.openxmlformats.org/officeDocument/2006/relationships" xmlns:m="http://schemas.openxmlformats.org/officeDocument/2006/math" xmlns:v="urn:schemas-microsoft-com:vml" xmlns:wp14="http://schemas.microsoft.com/office/word/2010/wordprocessingDrawing" xmlns:wp="http://schemas.openxmlformats.org/drawingml/2006/wordprocessingDrawing" xmlns:w10="urn:schemas-microsoft-com:office:word" xmlns:w="http://schemas.openxmlformats.org/wordprocessingml/2006/main" xmlns:w14="http://schemas.microsoft.com/office/word/2010/wordml" xmlns:w15="http://schemas.microsoft.com/office/word/2012/wordml" xmlns:w16se="http://schemas.microsoft.com/office/word/2015/wordml/symex" xmlns:wpg="http://schemas.microsoft.com/office/word/2010/wordprocessingGroup" xmlns:wpi="http://schemas.microsoft.com/office/word/2010/wordprocessingInk" xmlns:wne="http://schemas.microsoft.com/office/word/2006/wordml" xmlns:wps="http://schemas.microsoft.com/office/word/2010/wordprocessingShape" mc:Ignorable="w14 w15 w16se wp14">
   <w:p>
     <w:pPr>
       <w:pBdr>
@@ -12875,7 +13395,7 @@
 </file>
 
 <file path=word/footnotes.xml><?xml version="1.0" encoding="utf-8"?>
-<w:footnotes xmlns:wpc="http://schemas.microsoft.com/office/word/2010/wordprocessingCanvas" xmlns:cx="http://schemas.microsoft.com/office/drawing/2014/chartex" xmlns:cx1="http://schemas.microsoft.com/office/drawing/2015/9/8/chartex" xmlns:cx2="http://schemas.microsoft.com/office/drawing/2015/10/21/chartex" xmlns:cx3="http://schemas.microsoft.com/office/drawing/2016/5/9/chartex" xmlns:cx4="http://schemas.microsoft.com/office/drawing/2016/5/10/chartex" xmlns:cx5="http://schemas.microsoft.com/office/drawing/2016/5/11/chartex" xmlns:cx6="http://schemas.microsoft.com/office/drawing/2016/5/12/chartex" xmlns:cx7="http://schemas.microsoft.com/office/drawing/2016/5/13/chartex" xmlns:cx8="http://schemas.microsoft.com/office/drawing/2016/5/14/chartex" xmlns:mc="http://schemas.openxmlformats.org/markup-compatibility/2006" xmlns:aink="http://schemas.microsoft.com/office/drawing/2016/ink" xmlns:am3d="http://schemas.microsoft.com/office/drawing/2017/model3d" xmlns:o="urn:schemas-microsoft-com:office:office" xmlns:oel="http://schemas.microsoft.com/office/2019/extlst" xmlns:r="http://schemas.openxmlformats.org/officeDocument/2006/relationships" xmlns:m="http://schemas.openxmlformats.org/officeDocument/2006/math" xmlns:v="urn:schemas-microsoft-com:vml" xmlns:wp14="http://schemas.microsoft.com/office/word/2010/wordprocessingDrawing" xmlns:wp="http://schemas.openxmlformats.org/drawingml/2006/wordprocessingDrawing" xmlns:w10="urn:schemas-microsoft-com:office:word" xmlns:w="http://schemas.openxmlformats.org/wordprocessingml/2006/main" xmlns:w14="http://schemas.microsoft.com/office/word/2010/wordml" xmlns:w15="http://schemas.microsoft.com/office/word/2012/wordml" xmlns:w16cex="http://schemas.microsoft.com/office/word/2018/wordml/cex" xmlns:w16cid="http://schemas.microsoft.com/office/word/2016/wordml/cid" xmlns:w16="http://schemas.microsoft.com/office/word/2018/wordml" xmlns:w16sdtdh="http://schemas.microsoft.com/office/word/2020/wordml/sdtdatahash" xmlns:w16se="http://schemas.microsoft.com/office/word/2015/wordml/symex" xmlns:wpg="http://schemas.microsoft.com/office/word/2010/wordprocessingGroup" xmlns:wpi="http://schemas.microsoft.com/office/word/2010/wordprocessingInk" xmlns:wne="http://schemas.microsoft.com/office/word/2006/wordml" xmlns:wps="http://schemas.microsoft.com/office/word/2010/wordprocessingShape" mc:Ignorable="w14 w15 w16se w16cid w16 w16cex w16sdtdh wp14">
+<w:footnotes xmlns:wpc="http://schemas.microsoft.com/office/word/2010/wordprocessingCanvas" xmlns:cx="http://schemas.microsoft.com/office/drawing/2014/chartex" xmlns:mc="http://schemas.openxmlformats.org/markup-compatibility/2006" xmlns:o="urn:schemas-microsoft-com:office:office" xmlns:r="http://schemas.openxmlformats.org/officeDocument/2006/relationships" xmlns:m="http://schemas.openxmlformats.org/officeDocument/2006/math" xmlns:v="urn:schemas-microsoft-com:vml" xmlns:wp14="http://schemas.microsoft.com/office/word/2010/wordprocessingDrawing" xmlns:wp="http://schemas.openxmlformats.org/drawingml/2006/wordprocessingDrawing" xmlns:w10="urn:schemas-microsoft-com:office:word" xmlns:w="http://schemas.openxmlformats.org/wordprocessingml/2006/main" xmlns:w14="http://schemas.microsoft.com/office/word/2010/wordml" xmlns:w15="http://schemas.microsoft.com/office/word/2012/wordml" xmlns:w16se="http://schemas.microsoft.com/office/word/2015/wordml/symex" xmlns:wpg="http://schemas.microsoft.com/office/word/2010/wordprocessingGroup" xmlns:wpi="http://schemas.microsoft.com/office/word/2010/wordprocessingInk" xmlns:wne="http://schemas.microsoft.com/office/word/2006/wordml" xmlns:wps="http://schemas.microsoft.com/office/word/2010/wordprocessingShape" mc:Ignorable="w14 w15 w16se wp14">
   <w:footnote w:type="separator" w:id="-1">
     <w:p>
       <w:r>
@@ -12894,7 +13414,7 @@
 </file>
 
 <file path=word/header1.xml><?xml version="1.0" encoding="utf-8"?>
-<w:hdr xmlns:wpc="http://schemas.microsoft.com/office/word/2010/wordprocessingCanvas" xmlns:cx="http://schemas.microsoft.com/office/drawing/2014/chartex" xmlns:cx1="http://schemas.microsoft.com/office/drawing/2015/9/8/chartex" xmlns:cx2="http://schemas.microsoft.com/office/drawing/2015/10/21/chartex" xmlns:cx3="http://schemas.microsoft.com/office/drawing/2016/5/9/chartex" xmlns:cx4="http://schemas.microsoft.com/office/drawing/2016/5/10/chartex" xmlns:cx5="http://schemas.microsoft.com/office/drawing/2016/5/11/chartex" xmlns:cx6="http://schemas.microsoft.com/office/drawing/2016/5/12/chartex" xmlns:cx7="http://schemas.microsoft.com/office/drawing/2016/5/13/chartex" xmlns:cx8="http://schemas.microsoft.com/office/drawing/2016/5/14/chartex" xmlns:mc="http://schemas.openxmlformats.org/markup-compatibility/2006" xmlns:aink="http://schemas.microsoft.com/office/drawing/2016/ink" xmlns:am3d="http://schemas.microsoft.com/office/drawing/2017/model3d" xmlns:o="urn:schemas-microsoft-com:office:office" xmlns:oel="http://schemas.microsoft.com/office/2019/extlst" xmlns:r="http://schemas.openxmlformats.org/officeDocument/2006/relationships" xmlns:m="http://schemas.openxmlformats.org/officeDocument/2006/math" xmlns:v="urn:schemas-microsoft-com:vml" xmlns:wp14="http://schemas.microsoft.com/office/word/2010/wordprocessingDrawing" xmlns:wp="http://schemas.openxmlformats.org/drawingml/2006/wordprocessingDrawing" xmlns:w10="urn:schemas-microsoft-com:office:word" xmlns:w="http://schemas.openxmlformats.org/wordprocessingml/2006/main" xmlns:w14="http://schemas.microsoft.com/office/word/2010/wordml" xmlns:w15="http://schemas.microsoft.com/office/word/2012/wordml" xmlns:w16cex="http://schemas.microsoft.com/office/word/2018/wordml/cex" xmlns:w16cid="http://schemas.microsoft.com/office/word/2016/wordml/cid" xmlns:w16="http://schemas.microsoft.com/office/word/2018/wordml" xmlns:w16sdtdh="http://schemas.microsoft.com/office/word/2020/wordml/sdtdatahash" xmlns:w16se="http://schemas.microsoft.com/office/word/2015/wordml/symex" xmlns:wpg="http://schemas.microsoft.com/office/word/2010/wordprocessingGroup" xmlns:wpi="http://schemas.microsoft.com/office/word/2010/wordprocessingInk" xmlns:wne="http://schemas.microsoft.com/office/word/2006/wordml" xmlns:wps="http://schemas.microsoft.com/office/word/2010/wordprocessingShape" mc:Ignorable="w14 w15 w16se w16cid w16 w16cex w16sdtdh wp14">
+<w:hdr xmlns:wpc="http://schemas.microsoft.com/office/word/2010/wordprocessingCanvas" xmlns:cx="http://schemas.microsoft.com/office/drawing/2014/chartex" xmlns:mc="http://schemas.openxmlformats.org/markup-compatibility/2006" xmlns:o="urn:schemas-microsoft-com:office:office" xmlns:r="http://schemas.openxmlformats.org/officeDocument/2006/relationships" xmlns:m="http://schemas.openxmlformats.org/officeDocument/2006/math" xmlns:v="urn:schemas-microsoft-com:vml" xmlns:wp14="http://schemas.microsoft.com/office/word/2010/wordprocessingDrawing" xmlns:wp="http://schemas.openxmlformats.org/drawingml/2006/wordprocessingDrawing" xmlns:w10="urn:schemas-microsoft-com:office:word" xmlns:w="http://schemas.openxmlformats.org/wordprocessingml/2006/main" xmlns:w14="http://schemas.microsoft.com/office/word/2010/wordml" xmlns:w15="http://schemas.microsoft.com/office/word/2012/wordml" xmlns:w16se="http://schemas.microsoft.com/office/word/2015/wordml/symex" xmlns:wpg="http://schemas.microsoft.com/office/word/2010/wordprocessingGroup" xmlns:wpi="http://schemas.microsoft.com/office/word/2010/wordprocessingInk" xmlns:wne="http://schemas.microsoft.com/office/word/2006/wordml" xmlns:wps="http://schemas.microsoft.com/office/word/2010/wordprocessingShape" mc:Ignorable="w14 w15 w16se wp14">
   <w:p>
     <w:pPr>
       <w:pBdr>
@@ -13004,7 +13524,7 @@
         <w:sz w:val="20"/>
         <w:szCs w:val="20"/>
       </w:rPr>
-      <w:t>2</w:t>
+      <w:t>3</w:t>
     </w:r>
     <w:r>
       <w:rPr>
@@ -13041,7 +13561,7 @@
 </file>
 
 <file path=word/header2.xml><?xml version="1.0" encoding="utf-8"?>
-<w:hdr xmlns:wpc="http://schemas.microsoft.com/office/word/2010/wordprocessingCanvas" xmlns:cx="http://schemas.microsoft.com/office/drawing/2014/chartex" xmlns:cx1="http://schemas.microsoft.com/office/drawing/2015/9/8/chartex" xmlns:cx2="http://schemas.microsoft.com/office/drawing/2015/10/21/chartex" xmlns:cx3="http://schemas.microsoft.com/office/drawing/2016/5/9/chartex" xmlns:cx4="http://schemas.microsoft.com/office/drawing/2016/5/10/chartex" xmlns:cx5="http://schemas.microsoft.com/office/drawing/2016/5/11/chartex" xmlns:cx6="http://schemas.microsoft.com/office/drawing/2016/5/12/chartex" xmlns:cx7="http://schemas.microsoft.com/office/drawing/2016/5/13/chartex" xmlns:cx8="http://schemas.microsoft.com/office/drawing/2016/5/14/chartex" xmlns:mc="http://schemas.openxmlformats.org/markup-compatibility/2006" xmlns:aink="http://schemas.microsoft.com/office/drawing/2016/ink" xmlns:am3d="http://schemas.microsoft.com/office/drawing/2017/model3d" xmlns:o="urn:schemas-microsoft-com:office:office" xmlns:oel="http://schemas.microsoft.com/office/2019/extlst" xmlns:r="http://schemas.openxmlformats.org/officeDocument/2006/relationships" xmlns:m="http://schemas.openxmlformats.org/officeDocument/2006/math" xmlns:v="urn:schemas-microsoft-com:vml" xmlns:wp14="http://schemas.microsoft.com/office/word/2010/wordprocessingDrawing" xmlns:wp="http://schemas.openxmlformats.org/drawingml/2006/wordprocessingDrawing" xmlns:w10="urn:schemas-microsoft-com:office:word" xmlns:w="http://schemas.openxmlformats.org/wordprocessingml/2006/main" xmlns:w14="http://schemas.microsoft.com/office/word/2010/wordml" xmlns:w15="http://schemas.microsoft.com/office/word/2012/wordml" xmlns:w16cex="http://schemas.microsoft.com/office/word/2018/wordml/cex" xmlns:w16cid="http://schemas.microsoft.com/office/word/2016/wordml/cid" xmlns:w16="http://schemas.microsoft.com/office/word/2018/wordml" xmlns:w16sdtdh="http://schemas.microsoft.com/office/word/2020/wordml/sdtdatahash" xmlns:w16se="http://schemas.microsoft.com/office/word/2015/wordml/symex" xmlns:wpg="http://schemas.microsoft.com/office/word/2010/wordprocessingGroup" xmlns:wpi="http://schemas.microsoft.com/office/word/2010/wordprocessingInk" xmlns:wne="http://schemas.microsoft.com/office/word/2006/wordml" xmlns:wps="http://schemas.microsoft.com/office/word/2010/wordprocessingShape" mc:Ignorable="w14 w15 w16se w16cid w16 w16cex w16sdtdh wp14">
+<w:hdr xmlns:wpc="http://schemas.microsoft.com/office/word/2010/wordprocessingCanvas" xmlns:cx="http://schemas.microsoft.com/office/drawing/2014/chartex" xmlns:mc="http://schemas.openxmlformats.org/markup-compatibility/2006" xmlns:o="urn:schemas-microsoft-com:office:office" xmlns:r="http://schemas.openxmlformats.org/officeDocument/2006/relationships" xmlns:m="http://schemas.openxmlformats.org/officeDocument/2006/math" xmlns:v="urn:schemas-microsoft-com:vml" xmlns:wp14="http://schemas.microsoft.com/office/word/2010/wordprocessingDrawing" xmlns:wp="http://schemas.openxmlformats.org/drawingml/2006/wordprocessingDrawing" xmlns:w10="urn:schemas-microsoft-com:office:word" xmlns:w="http://schemas.openxmlformats.org/wordprocessingml/2006/main" xmlns:w14="http://schemas.microsoft.com/office/word/2010/wordml" xmlns:w15="http://schemas.microsoft.com/office/word/2012/wordml" xmlns:w16se="http://schemas.microsoft.com/office/word/2015/wordml/symex" xmlns:wpg="http://schemas.microsoft.com/office/word/2010/wordprocessingGroup" xmlns:wpi="http://schemas.microsoft.com/office/word/2010/wordprocessingInk" xmlns:wne="http://schemas.microsoft.com/office/word/2006/wordml" xmlns:wps="http://schemas.microsoft.com/office/word/2010/wordprocessingShape" mc:Ignorable="w14 w15 w16se wp14">
   <w:p>
     <w:pPr>
       <w:pBdr>
@@ -13152,7 +13672,7 @@
         <w:sz w:val="20"/>
         <w:szCs w:val="20"/>
       </w:rPr>
-      <w:t>1</w:t>
+      <w:t>14</w:t>
     </w:r>
     <w:r>
       <w:rPr>
@@ -13189,7 +13709,7 @@
 </file>
 
 <file path=word/numbering.xml><?xml version="1.0" encoding="utf-8"?>
-<w:numbering xmlns:wpc="http://schemas.microsoft.com/office/word/2010/wordprocessingCanvas" xmlns:cx="http://schemas.microsoft.com/office/drawing/2014/chartex" xmlns:cx1="http://schemas.microsoft.com/office/drawing/2015/9/8/chartex" xmlns:cx2="http://schemas.microsoft.com/office/drawing/2015/10/21/chartex" xmlns:cx3="http://schemas.microsoft.com/office/drawing/2016/5/9/chartex" xmlns:cx4="http://schemas.microsoft.com/office/drawing/2016/5/10/chartex" xmlns:cx5="http://schemas.microsoft.com/office/drawing/2016/5/11/chartex" xmlns:cx6="http://schemas.microsoft.com/office/drawing/2016/5/12/chartex" xmlns:cx7="http://schemas.microsoft.com/office/drawing/2016/5/13/chartex" xmlns:cx8="http://schemas.microsoft.com/office/drawing/2016/5/14/chartex" xmlns:mc="http://schemas.openxmlformats.org/markup-compatibility/2006" xmlns:aink="http://schemas.microsoft.com/office/drawing/2016/ink" xmlns:am3d="http://schemas.microsoft.com/office/drawing/2017/model3d" xmlns:o="urn:schemas-microsoft-com:office:office" xmlns:oel="http://schemas.microsoft.com/office/2019/extlst" xmlns:r="http://schemas.openxmlformats.org/officeDocument/2006/relationships" xmlns:m="http://schemas.openxmlformats.org/officeDocument/2006/math" xmlns:v="urn:schemas-microsoft-com:vml" xmlns:wp14="http://schemas.microsoft.com/office/word/2010/wordprocessingDrawing" xmlns:wp="http://schemas.openxmlformats.org/drawingml/2006/wordprocessingDrawing" xmlns:w10="urn:schemas-microsoft-com:office:word" xmlns:w="http://schemas.openxmlformats.org/wordprocessingml/2006/main" xmlns:w14="http://schemas.microsoft.com/office/word/2010/wordml" xmlns:w15="http://schemas.microsoft.com/office/word/2012/wordml" xmlns:w16cex="http://schemas.microsoft.com/office/word/2018/wordml/cex" xmlns:w16cid="http://schemas.microsoft.com/office/word/2016/wordml/cid" xmlns:w16="http://schemas.microsoft.com/office/word/2018/wordml" xmlns:w16sdtdh="http://schemas.microsoft.com/office/word/2020/wordml/sdtdatahash" xmlns:w16se="http://schemas.microsoft.com/office/word/2015/wordml/symex" xmlns:wpg="http://schemas.microsoft.com/office/word/2010/wordprocessingGroup" xmlns:wpi="http://schemas.microsoft.com/office/word/2010/wordprocessingInk" xmlns:wne="http://schemas.microsoft.com/office/word/2006/wordml" xmlns:wps="http://schemas.microsoft.com/office/word/2010/wordprocessingShape" mc:Ignorable="w14 w15 w16se w16cid w16 w16cex w16sdtdh wp14">
+<w:numbering xmlns:wpc="http://schemas.microsoft.com/office/word/2010/wordprocessingCanvas" xmlns:cx="http://schemas.microsoft.com/office/drawing/2014/chartex" xmlns:mc="http://schemas.openxmlformats.org/markup-compatibility/2006" xmlns:o="urn:schemas-microsoft-com:office:office" xmlns:r="http://schemas.openxmlformats.org/officeDocument/2006/relationships" xmlns:m="http://schemas.openxmlformats.org/officeDocument/2006/math" xmlns:v="urn:schemas-microsoft-com:vml" xmlns:wp14="http://schemas.microsoft.com/office/word/2010/wordprocessingDrawing" xmlns:wp="http://schemas.openxmlformats.org/drawingml/2006/wordprocessingDrawing" xmlns:w10="urn:schemas-microsoft-com:office:word" xmlns:w="http://schemas.openxmlformats.org/wordprocessingml/2006/main" xmlns:w14="http://schemas.microsoft.com/office/word/2010/wordml" xmlns:w15="http://schemas.microsoft.com/office/word/2012/wordml" xmlns:w16se="http://schemas.microsoft.com/office/word/2015/wordml/symex" xmlns:wpg="http://schemas.microsoft.com/office/word/2010/wordprocessingGroup" xmlns:wpi="http://schemas.microsoft.com/office/word/2010/wordprocessingInk" xmlns:wne="http://schemas.microsoft.com/office/word/2006/wordml" xmlns:wps="http://schemas.microsoft.com/office/word/2010/wordprocessingShape" mc:Ignorable="w14 w15 w16se wp14">
   <w:abstractNum w:abstractNumId="0" w15:restartNumberingAfterBreak="0">
     <w:nsid w:val="0B1C66FB"/>
     <w:multiLevelType w:val="multilevel"/>
@@ -14266,41 +14786,41 @@
       </w:rPr>
     </w:lvl>
   </w:abstractNum>
-  <w:num w:numId="1" w16cid:durableId="1610891645">
+  <w:num w:numId="1">
     <w:abstractNumId w:val="0"/>
   </w:num>
-  <w:num w:numId="2" w16cid:durableId="2074354677">
+  <w:num w:numId="2">
     <w:abstractNumId w:val="7"/>
   </w:num>
-  <w:num w:numId="3" w16cid:durableId="1225215833">
+  <w:num w:numId="3">
     <w:abstractNumId w:val="5"/>
   </w:num>
-  <w:num w:numId="4" w16cid:durableId="3631059">
+  <w:num w:numId="4">
     <w:abstractNumId w:val="4"/>
   </w:num>
-  <w:num w:numId="5" w16cid:durableId="1202400619">
+  <w:num w:numId="5">
     <w:abstractNumId w:val="1"/>
   </w:num>
-  <w:num w:numId="6" w16cid:durableId="372577145">
+  <w:num w:numId="6">
     <w:abstractNumId w:val="6"/>
   </w:num>
-  <w:num w:numId="7" w16cid:durableId="2093160494">
+  <w:num w:numId="7">
     <w:abstractNumId w:val="9"/>
   </w:num>
-  <w:num w:numId="8" w16cid:durableId="1307588115">
+  <w:num w:numId="8">
     <w:abstractNumId w:val="2"/>
   </w:num>
-  <w:num w:numId="9" w16cid:durableId="1613123671">
+  <w:num w:numId="9">
     <w:abstractNumId w:val="8"/>
   </w:num>
-  <w:num w:numId="10" w16cid:durableId="256669432">
+  <w:num w:numId="10">
     <w:abstractNumId w:val="3"/>
   </w:num>
 </w:numbering>
 </file>
 
 <file path=word/styles.xml><?xml version="1.0" encoding="utf-8"?>
-<w:styles xmlns:mc="http://schemas.openxmlformats.org/markup-compatibility/2006" xmlns:r="http://schemas.openxmlformats.org/officeDocument/2006/relationships" xmlns:w="http://schemas.openxmlformats.org/wordprocessingml/2006/main" xmlns:w14="http://schemas.microsoft.com/office/word/2010/wordml" xmlns:w15="http://schemas.microsoft.com/office/word/2012/wordml" xmlns:w16cex="http://schemas.microsoft.com/office/word/2018/wordml/cex" xmlns:w16cid="http://schemas.microsoft.com/office/word/2016/wordml/cid" xmlns:w16="http://schemas.microsoft.com/office/word/2018/wordml" xmlns:w16sdtdh="http://schemas.microsoft.com/office/word/2020/wordml/sdtdatahash" xmlns:w16se="http://schemas.microsoft.com/office/word/2015/wordml/symex" mc:Ignorable="w14 w15 w16se w16cid w16 w16cex w16sdtdh">
+<w:styles xmlns:mc="http://schemas.openxmlformats.org/markup-compatibility/2006" xmlns:r="http://schemas.openxmlformats.org/officeDocument/2006/relationships" xmlns:w="http://schemas.openxmlformats.org/wordprocessingml/2006/main" xmlns:w14="http://schemas.microsoft.com/office/word/2010/wordml" xmlns:w15="http://schemas.microsoft.com/office/word/2012/wordml" xmlns:w16se="http://schemas.microsoft.com/office/word/2015/wordml/symex" mc:Ignorable="w14 w15 w16se">
   <w:docDefaults>
     <w:rPrDefault>
       <w:rPr>
@@ -14312,7 +14832,7 @@
     </w:rPrDefault>
     <w:pPrDefault/>
   </w:docDefaults>
-  <w:latentStyles w:defLockedState="0" w:defUIPriority="99" w:defSemiHidden="0" w:defUnhideWhenUsed="0" w:defQFormat="0" w:count="376">
+  <w:latentStyles w:defLockedState="0" w:defUIPriority="99" w:defSemiHidden="0" w:defUnhideWhenUsed="0" w:defQFormat="0" w:count="371">
     <w:lsdException w:name="Normal" w:uiPriority="0" w:qFormat="1"/>
     <w:lsdException w:name="heading 1" w:uiPriority="9" w:qFormat="1"/>
     <w:lsdException w:name="heading 2" w:semiHidden="1" w:uiPriority="9" w:unhideWhenUsed="1" w:qFormat="1"/>
@@ -14684,16 +15204,10 @@
     <w:lsdException w:name="List Table 5 Dark Accent 6" w:uiPriority="50"/>
     <w:lsdException w:name="List Table 6 Colorful Accent 6" w:uiPriority="51"/>
     <w:lsdException w:name="List Table 7 Colorful Accent 6" w:uiPriority="52"/>
-    <w:lsdException w:name="Mention" w:semiHidden="1" w:unhideWhenUsed="1"/>
-    <w:lsdException w:name="Smart Hyperlink" w:semiHidden="1" w:unhideWhenUsed="1"/>
-    <w:lsdException w:name="Hashtag" w:semiHidden="1" w:unhideWhenUsed="1"/>
-    <w:lsdException w:name="Unresolved Mention" w:semiHidden="1" w:unhideWhenUsed="1"/>
-    <w:lsdException w:name="Smart Link" w:semiHidden="1" w:unhideWhenUsed="1"/>
   </w:latentStyles>
   <w:style w:type="paragraph" w:default="1" w:styleId="Normal">
     <w:name w:val="Normal"/>
     <w:qFormat/>
-    <w:rsid w:val="008E1C43"/>
   </w:style>
   <w:style w:type="paragraph" w:styleId="Heading1">
     <w:name w:val="heading 1"/>
@@ -14806,6 +15320,7 @@
   <w:style w:type="character" w:default="1" w:styleId="DefaultParagraphFont">
     <w:name w:val="Default Paragraph Font"/>
     <w:uiPriority w:val="1"/>
+    <w:semiHidden/>
     <w:unhideWhenUsed/>
   </w:style>
   <w:style w:type="table" w:default="1" w:styleId="TableNormal">

</xml_diff>

<commit_message>
Edit menu item feature
</commit_message>
<xml_diff>
--- a/Definition/Requirements/F_SRS.docx
+++ b/Definition/Requirements/F_SRS.docx
@@ -401,7 +401,6 @@
           <w:docPartUnique/>
         </w:docPartObj>
       </w:sdtPr>
-      <w:sdtEndPr/>
       <w:sdtContent>
         <w:p>
           <w:pPr>
@@ -2635,7 +2634,7 @@
               <w:rPr>
                 <w:b/>
               </w:rPr>
-              <w:t>Version</w:t>
+              <w:t>version</w:t>
             </w:r>
           </w:p>
         </w:tc>
@@ -2704,7 +2703,7 @@
               <w:spacing w:before="40" w:after="40"/>
             </w:pPr>
             <w:r>
-              <w:t>FoodiesWebApp_SRS_V1</w:t>
+              <w:t>F_SRS</w:t>
             </w:r>
           </w:p>
         </w:tc>
@@ -2771,9 +2770,6 @@
             <w:pPr>
               <w:spacing w:before="40" w:after="40"/>
             </w:pPr>
-            <w:r>
-              <w:t>FoodiesWebApp_SRS_V1</w:t>
-            </w:r>
           </w:p>
         </w:tc>
       </w:tr>
@@ -2845,9 +2841,233 @@
             <w:pPr>
               <w:spacing w:before="40" w:after="40"/>
             </w:pPr>
-            <w:r>
-              <w:t>FoodiesWebApp_SRS_V1.2</w:t>
-            </w:r>
+          </w:p>
+        </w:tc>
+      </w:tr>
+      <w:tr>
+        <w:tc>
+          <w:tcPr>
+            <w:tcW w:w="2160" w:type="dxa"/>
+          </w:tcPr>
+          <w:p>
+            <w:pPr>
+              <w:spacing w:before="40" w:after="40"/>
+            </w:pPr>
+            <w:proofErr w:type="spellStart"/>
+            <w:r>
+              <w:t>Noura</w:t>
+            </w:r>
+            <w:proofErr w:type="spellEnd"/>
+          </w:p>
+        </w:tc>
+        <w:tc>
+          <w:tcPr>
+            <w:tcW w:w="1170" w:type="dxa"/>
+          </w:tcPr>
+          <w:p>
+            <w:pPr>
+              <w:spacing w:before="40" w:after="40"/>
+            </w:pPr>
+            <w:r>
+              <w:t>9/5</w:t>
+            </w:r>
+          </w:p>
+        </w:tc>
+        <w:tc>
+          <w:tcPr>
+            <w:tcW w:w="2595" w:type="dxa"/>
+          </w:tcPr>
+          <w:p>
+            <w:pPr>
+              <w:spacing w:before="40" w:after="40"/>
+            </w:pPr>
+            <w:r>
+              <w:t xml:space="preserve">edit </w:t>
+            </w:r>
+            <w:proofErr w:type="spellStart"/>
+            <w:r>
+              <w:t>srs</w:t>
+            </w:r>
+            <w:proofErr w:type="spellEnd"/>
+            <w:r>
+              <w:t xml:space="preserve"> according</w:t>
+            </w:r>
+            <w:r>
+              <w:t xml:space="preserve"> to</w:t>
+            </w:r>
+            <w:r>
+              <w:t xml:space="preserve"> </w:t>
+            </w:r>
+            <w:proofErr w:type="spellStart"/>
+            <w:r>
+              <w:t>wirefram</w:t>
+            </w:r>
+            <w:proofErr w:type="spellEnd"/>
+          </w:p>
+        </w:tc>
+        <w:tc>
+          <w:tcPr>
+            <w:tcW w:w="3945" w:type="dxa"/>
+          </w:tcPr>
+          <w:p>
+            <w:pPr>
+              <w:spacing w:before="40" w:after="40"/>
+            </w:pPr>
+          </w:p>
+        </w:tc>
+      </w:tr>
+      <w:tr>
+        <w:tc>
+          <w:tcPr>
+            <w:tcW w:w="2160" w:type="dxa"/>
+          </w:tcPr>
+          <w:p>
+            <w:pPr>
+              <w:spacing w:before="40" w:after="40"/>
+            </w:pPr>
+            <w:r>
+              <w:t>Marina</w:t>
+            </w:r>
+          </w:p>
+        </w:tc>
+        <w:tc>
+          <w:tcPr>
+            <w:tcW w:w="1170" w:type="dxa"/>
+          </w:tcPr>
+          <w:p>
+            <w:pPr>
+              <w:spacing w:before="40" w:after="40"/>
+            </w:pPr>
+            <w:r>
+              <w:t>10/5</w:t>
+            </w:r>
+          </w:p>
+        </w:tc>
+        <w:tc>
+          <w:tcPr>
+            <w:tcW w:w="2595" w:type="dxa"/>
+          </w:tcPr>
+          <w:p>
+            <w:pPr>
+              <w:spacing w:before="40" w:after="40"/>
+            </w:pPr>
+            <w:r>
+              <w:t>Continued some html form validation in admin pages</w:t>
+            </w:r>
+          </w:p>
+        </w:tc>
+        <w:tc>
+          <w:tcPr>
+            <w:tcW w:w="3945" w:type="dxa"/>
+          </w:tcPr>
+          <w:p>
+            <w:pPr>
+              <w:spacing w:before="40" w:after="40"/>
+            </w:pPr>
+          </w:p>
+        </w:tc>
+      </w:tr>
+      <w:tr>
+        <w:tc>
+          <w:tcPr>
+            <w:tcW w:w="2160" w:type="dxa"/>
+          </w:tcPr>
+          <w:p>
+            <w:pPr>
+              <w:spacing w:before="40" w:after="40"/>
+            </w:pPr>
+            <w:r>
+              <w:t>Marina</w:t>
+            </w:r>
+          </w:p>
+        </w:tc>
+        <w:tc>
+          <w:tcPr>
+            <w:tcW w:w="1170" w:type="dxa"/>
+          </w:tcPr>
+          <w:p>
+            <w:pPr>
+              <w:spacing w:before="40" w:after="40"/>
+            </w:pPr>
+            <w:r>
+              <w:t>12/5</w:t>
+            </w:r>
+          </w:p>
+        </w:tc>
+        <w:tc>
+          <w:tcPr>
+            <w:tcW w:w="2595" w:type="dxa"/>
+          </w:tcPr>
+          <w:p>
+            <w:pPr>
+              <w:spacing w:before="40" w:after="40"/>
+            </w:pPr>
+            <w:r>
+              <w:t>Updated SRS in add admin, add user and register according to the front end validations</w:t>
+            </w:r>
+          </w:p>
+        </w:tc>
+        <w:tc>
+          <w:tcPr>
+            <w:tcW w:w="3945" w:type="dxa"/>
+          </w:tcPr>
+          <w:p>
+            <w:pPr>
+              <w:spacing w:before="40" w:after="40"/>
+            </w:pPr>
+          </w:p>
+        </w:tc>
+      </w:tr>
+      <w:tr>
+        <w:tc>
+          <w:tcPr>
+            <w:tcW w:w="2160" w:type="dxa"/>
+          </w:tcPr>
+          <w:p>
+            <w:pPr>
+              <w:spacing w:before="40" w:after="40"/>
+            </w:pPr>
+            <w:proofErr w:type="spellStart"/>
+            <w:r>
+              <w:t>Noura</w:t>
+            </w:r>
+            <w:proofErr w:type="spellEnd"/>
+          </w:p>
+        </w:tc>
+        <w:tc>
+          <w:tcPr>
+            <w:tcW w:w="1170" w:type="dxa"/>
+          </w:tcPr>
+          <w:p>
+            <w:pPr>
+              <w:spacing w:before="40" w:after="40"/>
+            </w:pPr>
+            <w:r>
+              <w:t>13/5</w:t>
+            </w:r>
+          </w:p>
+        </w:tc>
+        <w:tc>
+          <w:tcPr>
+            <w:tcW w:w="2595" w:type="dxa"/>
+          </w:tcPr>
+          <w:p>
+            <w:pPr>
+              <w:spacing w:before="40" w:after="40"/>
+            </w:pPr>
+            <w:r>
+              <w:t>edit add offer feature</w:t>
+            </w:r>
+          </w:p>
+        </w:tc>
+        <w:tc>
+          <w:tcPr>
+            <w:tcW w:w="3945" w:type="dxa"/>
+          </w:tcPr>
+          <w:p>
+            <w:pPr>
+              <w:spacing w:before="40" w:after="40"/>
+            </w:pPr>
           </w:p>
         </w:tc>
       </w:tr>
@@ -2882,7 +3102,7 @@
               <w:spacing w:before="40" w:after="40"/>
             </w:pPr>
             <w:r>
-              <w:t>9/5</w:t>
+              <w:t>13/5</w:t>
             </w:r>
           </w:p>
         </w:tc>
@@ -2897,22 +3117,6 @@
             <w:pPr>
               <w:spacing w:before="40" w:after="40"/>
             </w:pPr>
-            <w:r>
-              <w:t xml:space="preserve">edit </w:t>
-            </w:r>
-            <w:proofErr w:type="spellStart"/>
-            <w:r>
-              <w:t>srs</w:t>
-            </w:r>
-            <w:proofErr w:type="spellEnd"/>
-            <w:r>
-              <w:t xml:space="preserve"> according </w:t>
-            </w:r>
-            <w:proofErr w:type="spellStart"/>
-            <w:r>
-              <w:t>wirefram</w:t>
-            </w:r>
-            <w:proofErr w:type="spellEnd"/>
           </w:p>
         </w:tc>
         <w:tc>
@@ -11365,10 +11569,61 @@
               <w:rPr>
                 <w:b/>
               </w:rPr>
-              <w:t xml:space="preserve">upload </w:t>
-            </w:r>
-            <w:r>
-              <w:t xml:space="preserve">the menu item image of the restaurant and enter the price of the meal  then click the “Add” button </w:t>
+              <w:t xml:space="preserve">entering </w:t>
+            </w:r>
+            <w:r>
+              <w:t>the</w:t>
+            </w:r>
+            <w:r>
+              <w:rPr>
+                <w:b/>
+                <w:bCs/>
+              </w:rPr>
+              <w:t xml:space="preserve"> </w:t>
+            </w:r>
+            <w:r>
+              <w:t xml:space="preserve">item </w:t>
+            </w:r>
+            <w:r>
+              <w:rPr>
+                <w:b/>
+                <w:bCs/>
+              </w:rPr>
+              <w:t>name</w:t>
+            </w:r>
+            <w:r>
+              <w:t>,</w:t>
+            </w:r>
+            <w:r>
+              <w:t xml:space="preserve"> menu item </w:t>
+            </w:r>
+            <w:r>
+              <w:rPr>
+                <w:b/>
+                <w:bCs/>
+              </w:rPr>
+              <w:t>image</w:t>
+            </w:r>
+            <w:r>
+              <w:t xml:space="preserve"> </w:t>
+            </w:r>
+            <w:r>
+              <w:t xml:space="preserve"> and enter the </w:t>
+            </w:r>
+            <w:r>
+              <w:rPr>
+                <w:b/>
+                <w:bCs/>
+              </w:rPr>
+              <w:t>price</w:t>
+            </w:r>
+            <w:r>
+              <w:t xml:space="preserve"> the</w:t>
+            </w:r>
+            <w:bookmarkStart w:id="7" w:name="_GoBack"/>
+            <w:bookmarkEnd w:id="7"/>
+            <w:r>
+              <w:t xml:space="preserve">n click the “Add” button </w:t>
             </w:r>
           </w:p>
         </w:tc>
@@ -11431,11 +11686,32 @@
               <w:widowControl w:val="0"/>
             </w:pPr>
             <w:r>
-              <w:t xml:space="preserve">-  </w:t>
+              <w:t>-</w:t>
             </w:r>
             <w:r>
               <w:rPr>
                 <w:b/>
+                <w:bCs/>
+              </w:rPr>
+              <w:t>item name</w:t>
+            </w:r>
+            <w:r>
+              <w:t xml:space="preserve"> </w:t>
+            </w:r>
+            <w:r>
+              <w:t>must be characters only</w:t>
+            </w:r>
+          </w:p>
+          <w:p>
+            <w:pPr>
+              <w:widowControl w:val="0"/>
+            </w:pPr>
+            <w:r>
+              <w:t xml:space="preserve">- </w:t>
+            </w:r>
+            <w:r>
+              <w:rPr>
+                <w:b/>
               </w:rPr>
               <w:t xml:space="preserve">menu item image </w:t>
             </w:r>
@@ -11485,8 +11761,18 @@
             <w:r>
               <w:rPr>
                 <w:b/>
-              </w:rPr>
-              <w:t xml:space="preserve">price field </w:t>
+                <w:bCs/>
+              </w:rPr>
+              <w:t>item</w:t>
+            </w:r>
+            <w:r>
+              <w:t xml:space="preserve"> </w:t>
+            </w:r>
+            <w:r>
+              <w:rPr>
+                <w:b/>
+              </w:rPr>
+              <w:t xml:space="preserve">price </w:t>
             </w:r>
             <w:r>
               <w:t xml:space="preserve">must </w:t>
@@ -11960,8 +12246,6 @@
               </w:rPr>
               <w:t xml:space="preserve"> </w:t>
             </w:r>
-            <w:bookmarkStart w:id="7" w:name="_GoBack"/>
-            <w:bookmarkEnd w:id="7"/>
             <w:r>
               <w:rPr>
                 <w:b/>
@@ -13672,7 +13956,7 @@
         <w:sz w:val="20"/>
         <w:szCs w:val="20"/>
       </w:rPr>
-      <w:t>14</w:t>
+      <w:t>17</w:t>
     </w:r>
     <w:r>
       <w:rPr>

</xml_diff>

<commit_message>
update project manager name
</commit_message>
<xml_diff>
--- a/Definition/Requirements/F_SRS.docx
+++ b/Definition/Requirements/F_SRS.docx
@@ -1,6 +1,6 @@
 
 <file path=word/document.xml><?xml version="1.0" encoding="utf-8"?>
-<w:document xmlns:wpc="http://schemas.microsoft.com/office/word/2010/wordprocessingCanvas" xmlns:cx="http://schemas.microsoft.com/office/drawing/2014/chartex" xmlns:mc="http://schemas.openxmlformats.org/markup-compatibility/2006" xmlns:o="urn:schemas-microsoft-com:office:office" xmlns:r="http://schemas.openxmlformats.org/officeDocument/2006/relationships" xmlns:m="http://schemas.openxmlformats.org/officeDocument/2006/math" xmlns:v="urn:schemas-microsoft-com:vml" xmlns:wp14="http://schemas.microsoft.com/office/word/2010/wordprocessingDrawing" xmlns:wp="http://schemas.openxmlformats.org/drawingml/2006/wordprocessingDrawing" xmlns:w10="urn:schemas-microsoft-com:office:word" xmlns:w="http://schemas.openxmlformats.org/wordprocessingml/2006/main" xmlns:w14="http://schemas.microsoft.com/office/word/2010/wordml" xmlns:w15="http://schemas.microsoft.com/office/word/2012/wordml" xmlns:w16se="http://schemas.microsoft.com/office/word/2015/wordml/symex" xmlns:wpg="http://schemas.microsoft.com/office/word/2010/wordprocessingGroup" xmlns:wpi="http://schemas.microsoft.com/office/word/2010/wordprocessingInk" xmlns:wne="http://schemas.microsoft.com/office/word/2006/wordml" xmlns:wps="http://schemas.microsoft.com/office/word/2010/wordprocessingShape" mc:Ignorable="w14 w15 w16se wp14">
+<w:document xmlns:wpc="http://schemas.microsoft.com/office/word/2010/wordprocessingCanvas" xmlns:cx="http://schemas.microsoft.com/office/drawing/2014/chartex" xmlns:cx1="http://schemas.microsoft.com/office/drawing/2015/9/8/chartex" xmlns:mc="http://schemas.openxmlformats.org/markup-compatibility/2006" xmlns:o="urn:schemas-microsoft-com:office:office" xmlns:r="http://schemas.openxmlformats.org/officeDocument/2006/relationships" xmlns:m="http://schemas.openxmlformats.org/officeDocument/2006/math" xmlns:v="urn:schemas-microsoft-com:vml" xmlns:wp14="http://schemas.microsoft.com/office/word/2010/wordprocessingDrawing" xmlns:wp="http://schemas.openxmlformats.org/drawingml/2006/wordprocessingDrawing" xmlns:w10="urn:schemas-microsoft-com:office:word" xmlns:w="http://schemas.openxmlformats.org/wordprocessingml/2006/main" xmlns:w14="http://schemas.microsoft.com/office/word/2010/wordml" xmlns:w15="http://schemas.microsoft.com/office/word/2012/wordml" xmlns:w16se="http://schemas.microsoft.com/office/word/2015/wordml/symex" xmlns:wpg="http://schemas.microsoft.com/office/word/2010/wordprocessingGroup" xmlns:wpi="http://schemas.microsoft.com/office/word/2010/wordprocessingInk" xmlns:wne="http://schemas.microsoft.com/office/word/2006/wordml" xmlns:wps="http://schemas.microsoft.com/office/word/2010/wordprocessingShape" mc:Ignorable="w14 w15 w16se wp14">
   <w:body>
     <w:p>
       <w:pPr>
@@ -166,7 +166,7 @@
           <w:i/>
           <w:color w:val="0000FF"/>
         </w:rPr>
-        <w:t>-</w:t>
+        <w:t xml:space="preserve">-Monica </w:t>
       </w:r>
       <w:proofErr w:type="spellStart"/>
       <w:r>
@@ -175,7 +175,7 @@
           <w:i/>
           <w:color w:val="0000FF"/>
         </w:rPr>
-        <w:t>Aml</w:t>
+        <w:t>Atef</w:t>
       </w:r>
       <w:proofErr w:type="spellEnd"/>
       <w:r>
@@ -184,7 +184,7 @@
           <w:i/>
           <w:color w:val="0000FF"/>
         </w:rPr>
-        <w:t xml:space="preserve"> Nasser                        -Marina Hatem</w:t>
+        <w:t xml:space="preserve">                       -Marina Hatem</w:t>
       </w:r>
     </w:p>
     <w:p>
@@ -401,6 +401,7 @@
           <w:docPartUnique/>
         </w:docPartObj>
       </w:sdtPr>
+      <w:sdtEndPr/>
       <w:sdtContent>
         <w:p>
           <w:pPr>
@@ -3199,29 +3200,7 @@
           <w:sz w:val="22"/>
           <w:szCs w:val="22"/>
         </w:rPr>
-        <w:t xml:space="preserve">Foodies is a web app that will provide a good source of the nearby restaurants so the users can discover and order their </w:t>
-      </w:r>
-      <w:proofErr w:type="gramStart"/>
-      <w:r>
-        <w:rPr>
-          <w:rFonts w:ascii="Arial" w:eastAsia="Arial" w:hAnsi="Arial" w:cs="Arial"/>
-          <w:i/>
-          <w:color w:val="000000"/>
-          <w:sz w:val="22"/>
-          <w:szCs w:val="22"/>
-        </w:rPr>
-        <w:t>food .Also</w:t>
-      </w:r>
-      <w:proofErr w:type="gramEnd"/>
-      <w:r>
-        <w:rPr>
-          <w:rFonts w:ascii="Arial" w:eastAsia="Arial" w:hAnsi="Arial" w:cs="Arial"/>
-          <w:i/>
-          <w:color w:val="000000"/>
-          <w:sz w:val="22"/>
-          <w:szCs w:val="22"/>
-        </w:rPr>
-        <w:t xml:space="preserve"> the </w:t>
+        <w:t xml:space="preserve">Foodies is a web app that will provide a good source of the nearby restaurants so the users can discover and order their food .Also the </w:t>
       </w:r>
       <w:r>
         <w:rPr>
@@ -3613,25 +3592,7 @@
           <w:i/>
           <w:color w:val="000000"/>
         </w:rPr>
-        <w:t xml:space="preserve">The Scope of the project is as </w:t>
-      </w:r>
-      <w:proofErr w:type="gramStart"/>
-      <w:r>
-        <w:rPr>
-          <w:rFonts w:ascii="Arial" w:eastAsia="Arial" w:hAnsi="Arial" w:cs="Arial"/>
-          <w:i/>
-          <w:color w:val="000000"/>
-        </w:rPr>
-        <w:t>follows:-</w:t>
-      </w:r>
-      <w:proofErr w:type="gramEnd"/>
-      <w:r>
-        <w:rPr>
-          <w:rFonts w:ascii="Arial" w:eastAsia="Arial" w:hAnsi="Arial" w:cs="Arial"/>
-          <w:i/>
-          <w:color w:val="000000"/>
-        </w:rPr>
-        <w:t xml:space="preserve"> </w:t>
+        <w:t xml:space="preserve">The Scope of the project is as follows:- </w:t>
       </w:r>
     </w:p>
     <w:p>
@@ -4374,18 +4335,7 @@
           <w:sz w:val="22"/>
           <w:szCs w:val="22"/>
         </w:rPr>
-        <w:t xml:space="preserve">platform: </w:t>
-      </w:r>
-      <w:proofErr w:type="gramStart"/>
-      <w:r>
-        <w:rPr>
-          <w:rFonts w:ascii="Arial" w:eastAsia="Arial" w:hAnsi="Arial" w:cs="Arial"/>
-          <w:i/>
-          <w:color w:val="000000"/>
-          <w:sz w:val="22"/>
-          <w:szCs w:val="22"/>
-        </w:rPr>
-        <w:t>html ,</w:t>
+        <w:t>platform: html ,</w:t>
       </w:r>
       <w:proofErr w:type="spellStart"/>
       <w:r>
@@ -4399,7 +4349,6 @@
         <w:t>css</w:t>
       </w:r>
       <w:proofErr w:type="spellEnd"/>
-      <w:proofErr w:type="gramEnd"/>
       <w:r>
         <w:rPr>
           <w:rFonts w:ascii="Arial" w:eastAsia="Arial" w:hAnsi="Arial" w:cs="Arial"/>
@@ -5647,7 +5596,6 @@
         </w:rPr>
         <w:t xml:space="preserve">USERS </w:t>
       </w:r>
-      <w:proofErr w:type="gramStart"/>
       <w:r>
         <w:rPr>
           <w:b/>
@@ -5657,7 +5605,6 @@
         </w:rPr>
         <w:t>FUNCTIONALITIES :</w:t>
       </w:r>
-      <w:proofErr w:type="gramEnd"/>
     </w:p>
     <w:p>
       <w:pPr>
@@ -9224,11 +9171,11 @@
             </w:r>
             <w:proofErr w:type="gramStart"/>
             <w:r>
-              <w:t>LE  OFF..</w:t>
+              <w:t>LE  OFF</w:t>
             </w:r>
             <w:proofErr w:type="gramEnd"/>
             <w:r>
-              <w:t xml:space="preserve"> </w:t>
+              <w:t xml:space="preserve">.. </w:t>
             </w:r>
             <w:proofErr w:type="spellStart"/>
             <w:r>
@@ -10277,15 +10224,7 @@
               <w:widowControl w:val="0"/>
             </w:pPr>
             <w:r>
-              <w:t xml:space="preserve">an admin can add a normal user who can access the </w:t>
-            </w:r>
-            <w:proofErr w:type="gramStart"/>
-            <w:r>
-              <w:t>app ,select</w:t>
-            </w:r>
-            <w:proofErr w:type="gramEnd"/>
-            <w:r>
-              <w:t xml:space="preserve"> restaurant and make order by click on Add user which direct him to the register form to fill the following fields:</w:t>
+              <w:t>an admin can add a normal user who can access the app ,select restaurant and make order by click on Add user which direct him to the register form to fill the following fields:</w:t>
             </w:r>
           </w:p>
           <w:p>
@@ -10482,12 +10421,10 @@
               <w:t xml:space="preserve"> full </w:t>
             </w:r>
             <w:proofErr w:type="spellStart"/>
-            <w:proofErr w:type="gramStart"/>
             <w:r>
               <w:t>name,an</w:t>
             </w:r>
             <w:proofErr w:type="spellEnd"/>
-            <w:proofErr w:type="gramEnd"/>
             <w:r>
               <w:t xml:space="preserve"> error message will appear that ”the full name must be characters only”</w:t>
             </w:r>
@@ -10527,12 +10464,10 @@
               <w:t xml:space="preserve"> </w:t>
             </w:r>
             <w:proofErr w:type="spellStart"/>
-            <w:proofErr w:type="gramStart"/>
             <w:r>
               <w:t>username,an</w:t>
             </w:r>
             <w:proofErr w:type="spellEnd"/>
-            <w:proofErr w:type="gramEnd"/>
             <w:r>
               <w:t xml:space="preserve"> error message will appear that ”the user name must be characters only and unique”</w:t>
             </w:r>
@@ -10598,15 +10533,7 @@
               <w:t xml:space="preserve"> password </w:t>
             </w:r>
             <w:r>
-              <w:t xml:space="preserve">at least 5 characters and </w:t>
-            </w:r>
-            <w:proofErr w:type="gramStart"/>
-            <w:r>
-              <w:t>contain  letters</w:t>
-            </w:r>
-            <w:proofErr w:type="gramEnd"/>
-            <w:r>
-              <w:t>/numbers/special characters</w:t>
+              <w:t>at least 5 characters and contain  letters/numbers/special characters</w:t>
             </w:r>
           </w:p>
           <w:p>
@@ -10623,15 +10550,7 @@
             </w:r>
             <w:proofErr w:type="spellEnd"/>
             <w:r>
-              <w:t xml:space="preserve"> password an error message will </w:t>
-            </w:r>
-            <w:proofErr w:type="gramStart"/>
-            <w:r>
-              <w:t>appear ”password</w:t>
-            </w:r>
-            <w:proofErr w:type="gramEnd"/>
-            <w:r>
-              <w:t xml:space="preserve"> must be at least 5 characters and contain letters/numbers/special characters”</w:t>
+              <w:t xml:space="preserve"> password an error message will appear ”password must be at least 5 characters and contain letters/numbers/special characters”</w:t>
             </w:r>
           </w:p>
           <w:p>
@@ -10703,15 +10622,7 @@
             </w:r>
             <w:proofErr w:type="spellEnd"/>
             <w:r>
-              <w:t xml:space="preserve"> address, an error message will appear </w:t>
-            </w:r>
-            <w:proofErr w:type="gramStart"/>
-            <w:r>
-              <w:t>that ”the</w:t>
-            </w:r>
-            <w:proofErr w:type="gramEnd"/>
-            <w:r>
-              <w:t xml:space="preserve"> address must be characters and numbers only”</w:t>
+              <w:t xml:space="preserve"> address, an error message will appear that ”the address must be characters and numbers only”</w:t>
             </w:r>
           </w:p>
           <w:p>
@@ -10997,7 +10908,6 @@
                 <w:szCs w:val="28"/>
               </w:rPr>
             </w:pPr>
-            <w:proofErr w:type="gramStart"/>
             <w:r>
               <w:t>.</w:t>
             </w:r>
@@ -11007,16 +10917,7 @@
                 <w:sz w:val="28"/>
                 <w:szCs w:val="28"/>
               </w:rPr>
-              <w:t>Add</w:t>
-            </w:r>
-            <w:proofErr w:type="gramEnd"/>
-            <w:r>
-              <w:rPr>
-                <w:b/>
-                <w:sz w:val="28"/>
-                <w:szCs w:val="28"/>
-              </w:rPr>
-              <w:t xml:space="preserve"> Restaurant</w:t>
+              <w:t>Add Restaurant</w:t>
             </w:r>
           </w:p>
           <w:p>
@@ -11149,12 +11050,10 @@
               <w:t xml:space="preserve"> Restaurant </w:t>
             </w:r>
             <w:proofErr w:type="spellStart"/>
-            <w:proofErr w:type="gramStart"/>
             <w:r>
               <w:t>Name,an</w:t>
             </w:r>
             <w:proofErr w:type="spellEnd"/>
-            <w:proofErr w:type="gramEnd"/>
             <w:r>
               <w:t xml:space="preserve"> error message will appear that ”Restaurant Name must be characters only”</w:t>
             </w:r>
@@ -11173,15 +11072,7 @@
               <w:t>Restaurant logo</w:t>
             </w:r>
             <w:r>
-              <w:t xml:space="preserve"> field must </w:t>
-            </w:r>
-            <w:proofErr w:type="gramStart"/>
-            <w:r>
-              <w:t>contains</w:t>
-            </w:r>
-            <w:proofErr w:type="gramEnd"/>
-            <w:r>
-              <w:t xml:space="preserve"> only files with the following extension -JPG   -JPEG    -PNG</w:t>
+              <w:t xml:space="preserve"> field must contains only files with the following extension -JPG   -JPEG    -PNG</w:t>
             </w:r>
           </w:p>
           <w:p>
@@ -11200,12 +11091,10 @@
               <w:t xml:space="preserve"> Restaurant </w:t>
             </w:r>
             <w:proofErr w:type="spellStart"/>
-            <w:proofErr w:type="gramStart"/>
             <w:r>
               <w:t>logo,an</w:t>
             </w:r>
             <w:proofErr w:type="spellEnd"/>
-            <w:proofErr w:type="gramEnd"/>
             <w:r>
               <w:t xml:space="preserve"> error message will appear that ”Restaurant logo must be  JPG  ,JPEG  or PNG extension ”</w:t>
             </w:r>
@@ -11618,12 +11507,7 @@
               <w:t>price</w:t>
             </w:r>
             <w:r>
-              <w:t xml:space="preserve"> the</w:t>
-            </w:r>
-            <w:bookmarkStart w:id="7" w:name="_GoBack"/>
-            <w:bookmarkEnd w:id="7"/>
-            <w:r>
-              <w:t xml:space="preserve">n click the “Add” button </w:t>
+              <w:t xml:space="preserve"> then click the “Add” button </w:t>
             </w:r>
           </w:p>
         </w:tc>
@@ -11696,10 +11580,7 @@
               <w:t>item name</w:t>
             </w:r>
             <w:r>
-              <w:t xml:space="preserve"> </w:t>
-            </w:r>
-            <w:r>
-              <w:t>must be characters only</w:t>
+              <w:t xml:space="preserve"> must be characters only</w:t>
             </w:r>
           </w:p>
           <w:p>
@@ -11716,15 +11597,7 @@
               <w:t xml:space="preserve">menu item image </w:t>
             </w:r>
             <w:r>
-              <w:t xml:space="preserve">field must </w:t>
-            </w:r>
-            <w:proofErr w:type="gramStart"/>
-            <w:r>
-              <w:t>contains</w:t>
-            </w:r>
-            <w:proofErr w:type="gramEnd"/>
-            <w:r>
-              <w:t xml:space="preserve"> only files with the following extension -JPG   -JPEG    -PNG</w:t>
+              <w:t>field must contains only files with the following extension -JPG   -JPEG    -PNG</w:t>
             </w:r>
           </w:p>
           <w:p>
@@ -11740,15 +11613,7 @@
             </w:r>
             <w:proofErr w:type="spellEnd"/>
             <w:r>
-              <w:t xml:space="preserve"> menu </w:t>
-            </w:r>
-            <w:proofErr w:type="gramStart"/>
-            <w:r>
-              <w:t>image ,an</w:t>
-            </w:r>
-            <w:proofErr w:type="gramEnd"/>
-            <w:r>
-              <w:t xml:space="preserve"> error message will appear that ”menu item image must be  JPG  ,JPEG  or PNG extension ”</w:t>
+              <w:t xml:space="preserve"> menu image ,an error message will appear that ”menu item image must be  JPG  ,JPEG  or PNG extension ”</w:t>
             </w:r>
           </w:p>
           <w:p>
@@ -11775,15 +11640,7 @@
               <w:t xml:space="preserve">price </w:t>
             </w:r>
             <w:r>
-              <w:t xml:space="preserve">must </w:t>
-            </w:r>
-            <w:proofErr w:type="gramStart"/>
-            <w:r>
-              <w:t>contains</w:t>
-            </w:r>
-            <w:proofErr w:type="gramEnd"/>
-            <w:r>
-              <w:t xml:space="preserve"> only integers and cannot be zero or less.</w:t>
+              <w:t>must contains only integers and cannot be zero or less.</w:t>
             </w:r>
           </w:p>
           <w:p>
@@ -12176,27 +12033,30 @@
               </w:rPr>
               <w:t xml:space="preserve">Offer </w:t>
             </w:r>
+            <w:r>
+              <w:rPr>
+                <w:b/>
+              </w:rPr>
+              <w:t xml:space="preserve">Code  </w:t>
+            </w:r>
+            <w:r>
+              <w:t xml:space="preserve">must contain characters </w:t>
+            </w:r>
+          </w:p>
+          <w:p>
+            <w:pPr>
+              <w:widowControl w:val="0"/>
+            </w:pPr>
+            <w:r>
+              <w:t xml:space="preserve"> </w:t>
+            </w:r>
             <w:proofErr w:type="gramStart"/>
             <w:r>
-              <w:rPr>
-                <w:b/>
-              </w:rPr>
-              <w:t xml:space="preserve">Code  </w:t>
-            </w:r>
-            <w:r>
-              <w:t>must</w:t>
+              <w:t>in</w:t>
             </w:r>
             <w:proofErr w:type="gramEnd"/>
             <w:r>
-              <w:t xml:space="preserve"> contain characters </w:t>
-            </w:r>
-          </w:p>
-          <w:p>
-            <w:pPr>
-              <w:widowControl w:val="0"/>
-            </w:pPr>
-            <w:r>
-              <w:t xml:space="preserve"> in case of </w:t>
+              <w:t xml:space="preserve"> case of </w:t>
             </w:r>
             <w:r>
               <w:t>invalid</w:t>
@@ -12208,12 +12068,10 @@
               <w:t xml:space="preserve">offer </w:t>
             </w:r>
             <w:proofErr w:type="spellStart"/>
-            <w:proofErr w:type="gramStart"/>
             <w:r>
               <w:t>Code,an</w:t>
             </w:r>
             <w:proofErr w:type="spellEnd"/>
-            <w:proofErr w:type="gramEnd"/>
             <w:r>
               <w:t xml:space="preserve"> error message will appear that ”</w:t>
             </w:r>
@@ -12351,8 +12209,8 @@
       <w:pPr>
         <w:pStyle w:val="Heading2"/>
       </w:pPr>
-      <w:bookmarkStart w:id="8" w:name="_h5iqxyj5avla" w:colFirst="0" w:colLast="0"/>
-      <w:bookmarkEnd w:id="8"/>
+      <w:bookmarkStart w:id="7" w:name="_h5iqxyj5avla" w:colFirst="0" w:colLast="0"/>
+      <w:bookmarkEnd w:id="7"/>
     </w:p>
     <w:p/>
     <w:p/>
@@ -12747,12 +12605,10 @@
               <w:t xml:space="preserve"> full </w:t>
             </w:r>
             <w:proofErr w:type="spellStart"/>
-            <w:proofErr w:type="gramStart"/>
             <w:r>
               <w:t>name,an</w:t>
             </w:r>
             <w:proofErr w:type="spellEnd"/>
-            <w:proofErr w:type="gramEnd"/>
             <w:r>
               <w:t xml:space="preserve"> error message will appear that ”the full name must be characters only”</w:t>
             </w:r>
@@ -12792,12 +12648,10 @@
               <w:t xml:space="preserve"> </w:t>
             </w:r>
             <w:proofErr w:type="spellStart"/>
-            <w:proofErr w:type="gramStart"/>
             <w:r>
               <w:t>username,an</w:t>
             </w:r>
             <w:proofErr w:type="spellEnd"/>
-            <w:proofErr w:type="gramEnd"/>
             <w:r>
               <w:t xml:space="preserve"> error message will appear that ”the user name must be characters only and unique”</w:t>
             </w:r>
@@ -12863,15 +12717,7 @@
               <w:t xml:space="preserve"> password </w:t>
             </w:r>
             <w:r>
-              <w:t xml:space="preserve">at least 5 characters and </w:t>
-            </w:r>
-            <w:proofErr w:type="gramStart"/>
-            <w:r>
-              <w:t>contain  letters</w:t>
-            </w:r>
-            <w:proofErr w:type="gramEnd"/>
-            <w:r>
-              <w:t>/numbers/special characters</w:t>
+              <w:t>at least 5 characters and contain  letters/numbers/special characters</w:t>
             </w:r>
           </w:p>
           <w:p>
@@ -12888,15 +12734,7 @@
             </w:r>
             <w:proofErr w:type="spellEnd"/>
             <w:r>
-              <w:t xml:space="preserve"> password an error message will </w:t>
-            </w:r>
-            <w:proofErr w:type="gramStart"/>
-            <w:r>
-              <w:t>appear ”password</w:t>
-            </w:r>
-            <w:proofErr w:type="gramEnd"/>
-            <w:r>
-              <w:t xml:space="preserve"> must be at least 5 characters and contain letters/numbers/special characters”</w:t>
+              <w:t xml:space="preserve"> password an error message will appear ”password must be at least 5 characters and contain letters/numbers/special characters”</w:t>
             </w:r>
           </w:p>
           <w:p>
@@ -12966,15 +12804,7 @@
             </w:r>
             <w:proofErr w:type="spellEnd"/>
             <w:r>
-              <w:t xml:space="preserve"> address, an error message will appear </w:t>
-            </w:r>
-            <w:proofErr w:type="gramStart"/>
-            <w:r>
-              <w:t>that ”the</w:t>
-            </w:r>
-            <w:proofErr w:type="gramEnd"/>
-            <w:r>
-              <w:t xml:space="preserve"> address must be characters and numbers only”</w:t>
+              <w:t xml:space="preserve"> address, an error message will appear that ”the address must be characters and numbers only”</w:t>
             </w:r>
           </w:p>
           <w:p>
@@ -13062,8 +12892,8 @@
           <w:szCs w:val="32"/>
         </w:rPr>
       </w:pPr>
-      <w:bookmarkStart w:id="9" w:name="_tyjcwt" w:colFirst="0" w:colLast="0"/>
-      <w:bookmarkEnd w:id="9"/>
+      <w:bookmarkStart w:id="8" w:name="_tyjcwt" w:colFirst="0" w:colLast="0"/>
+      <w:bookmarkEnd w:id="8"/>
       <w:r>
         <w:rPr>
           <w:color w:val="901B20"/>
@@ -13174,35 +13004,35 @@
           <w:color w:val="901B20"/>
         </w:rPr>
       </w:pPr>
-      <w:bookmarkStart w:id="10" w:name="_3dy6vkm" w:colFirst="0" w:colLast="0"/>
+      <w:bookmarkStart w:id="9" w:name="_3dy6vkm" w:colFirst="0" w:colLast="0"/>
+      <w:bookmarkEnd w:id="9"/>
+      <w:r>
+        <w:rPr>
+          <w:color w:val="901B20"/>
+        </w:rPr>
+        <w:t>Nonfunctional Requirements</w:t>
+      </w:r>
+    </w:p>
+    <w:p>
+      <w:pPr>
+        <w:pStyle w:val="Heading2"/>
+      </w:pPr>
+      <w:bookmarkStart w:id="10" w:name="_1t3h5sf" w:colFirst="0" w:colLast="0"/>
       <w:bookmarkEnd w:id="10"/>
       <w:r>
-        <w:rPr>
-          <w:color w:val="901B20"/>
-        </w:rPr>
-        <w:t>Nonfunctional Requirements</w:t>
-      </w:r>
-    </w:p>
-    <w:p>
-      <w:pPr>
-        <w:pStyle w:val="Heading2"/>
-      </w:pPr>
-      <w:bookmarkStart w:id="11" w:name="_1t3h5sf" w:colFirst="0" w:colLast="0"/>
+        <w:t>Performance Requirements</w:t>
+      </w:r>
+    </w:p>
+    <w:p>
+      <w:pPr>
+        <w:rPr>
+          <w:i/>
+          <w:sz w:val="22"/>
+          <w:szCs w:val="22"/>
+        </w:rPr>
+      </w:pPr>
+      <w:bookmarkStart w:id="11" w:name="_4d34og8" w:colFirst="0" w:colLast="0"/>
       <w:bookmarkEnd w:id="11"/>
-      <w:r>
-        <w:t>Performance Requirements</w:t>
-      </w:r>
-    </w:p>
-    <w:p>
-      <w:pPr>
-        <w:rPr>
-          <w:i/>
-          <w:sz w:val="22"/>
-          <w:szCs w:val="22"/>
-        </w:rPr>
-      </w:pPr>
-      <w:bookmarkStart w:id="12" w:name="_4d34og8" w:colFirst="0" w:colLast="0"/>
-      <w:bookmarkEnd w:id="12"/>
       <w:r>
         <w:rPr>
           <w:i/>
@@ -13262,8 +13092,8 @@
       <w:pPr>
         <w:pStyle w:val="Heading2"/>
       </w:pPr>
-      <w:bookmarkStart w:id="13" w:name="_2s8eyo1" w:colFirst="0" w:colLast="0"/>
-      <w:bookmarkEnd w:id="13"/>
+      <w:bookmarkStart w:id="12" w:name="_2s8eyo1" w:colFirst="0" w:colLast="0"/>
+      <w:bookmarkEnd w:id="12"/>
       <w:r>
         <w:t>Security Requirements</w:t>
       </w:r>
@@ -13352,6 +13182,16 @@
         <w:t xml:space="preserve">-Authorization of admin to Update/Delete/Add users, admins, </w:t>
       </w:r>
       <w:proofErr w:type="spellStart"/>
+      <w:r>
+        <w:rPr>
+          <w:rFonts w:ascii="Arial" w:eastAsia="Arial" w:hAnsi="Arial" w:cs="Arial"/>
+          <w:i/>
+          <w:color w:val="000000"/>
+          <w:sz w:val="22"/>
+          <w:szCs w:val="22"/>
+        </w:rPr>
+        <w:t>restaurants</w:t>
+      </w:r>
       <w:proofErr w:type="gramStart"/>
       <w:r>
         <w:rPr>
@@ -13361,7 +13201,7 @@
           <w:sz w:val="22"/>
           <w:szCs w:val="22"/>
         </w:rPr>
-        <w:t>restaurants,menus</w:t>
+        <w:t>,menus</w:t>
       </w:r>
       <w:proofErr w:type="spellEnd"/>
       <w:proofErr w:type="gramEnd"/>
@@ -13408,8 +13248,8 @@
       <w:pPr>
         <w:pStyle w:val="Heading2"/>
       </w:pPr>
-      <w:bookmarkStart w:id="14" w:name="_17dp8vu" w:colFirst="0" w:colLast="0"/>
-      <w:bookmarkEnd w:id="14"/>
+      <w:bookmarkStart w:id="13" w:name="_17dp8vu" w:colFirst="0" w:colLast="0"/>
+      <w:bookmarkEnd w:id="13"/>
       <w:r>
         <w:t>Software Quality Attributes</w:t>
       </w:r>
@@ -13517,8 +13357,8 @@
           <w:color w:val="901B20"/>
         </w:rPr>
       </w:pPr>
-      <w:bookmarkStart w:id="15" w:name="_3rdcrjn" w:colFirst="0" w:colLast="0"/>
-      <w:bookmarkEnd w:id="15"/>
+      <w:bookmarkStart w:id="14" w:name="_3rdcrjn" w:colFirst="0" w:colLast="0"/>
+      <w:bookmarkEnd w:id="14"/>
       <w:r>
         <w:rPr>
           <w:color w:val="901B20"/>
@@ -13560,7 +13400,10 @@
     <w:p/>
     <w:p/>
     <w:p/>
-    <w:p/>
+    <w:p>
+      <w:bookmarkStart w:id="15" w:name="_GoBack"/>
+      <w:bookmarkEnd w:id="15"/>
+    </w:p>
     <w:sectPr>
       <w:headerReference w:type="default" r:id="rId13"/>
       <w:pgSz w:w="12240" w:h="15840"/>
@@ -13573,7 +13416,7 @@
 </file>
 
 <file path=word/endnotes.xml><?xml version="1.0" encoding="utf-8"?>
-<w:endnotes xmlns:wpc="http://schemas.microsoft.com/office/word/2010/wordprocessingCanvas" xmlns:cx="http://schemas.microsoft.com/office/drawing/2014/chartex" xmlns:mc="http://schemas.openxmlformats.org/markup-compatibility/2006" xmlns:o="urn:schemas-microsoft-com:office:office" xmlns:r="http://schemas.openxmlformats.org/officeDocument/2006/relationships" xmlns:m="http://schemas.openxmlformats.org/officeDocument/2006/math" xmlns:v="urn:schemas-microsoft-com:vml" xmlns:wp14="http://schemas.microsoft.com/office/word/2010/wordprocessingDrawing" xmlns:wp="http://schemas.openxmlformats.org/drawingml/2006/wordprocessingDrawing" xmlns:w10="urn:schemas-microsoft-com:office:word" xmlns:w="http://schemas.openxmlformats.org/wordprocessingml/2006/main" xmlns:w14="http://schemas.microsoft.com/office/word/2010/wordml" xmlns:w15="http://schemas.microsoft.com/office/word/2012/wordml" xmlns:w16se="http://schemas.microsoft.com/office/word/2015/wordml/symex" xmlns:wpg="http://schemas.microsoft.com/office/word/2010/wordprocessingGroup" xmlns:wpi="http://schemas.microsoft.com/office/word/2010/wordprocessingInk" xmlns:wne="http://schemas.microsoft.com/office/word/2006/wordml" xmlns:wps="http://schemas.microsoft.com/office/word/2010/wordprocessingShape" mc:Ignorable="w14 w15 w16se wp14">
+<w:endnotes xmlns:wpc="http://schemas.microsoft.com/office/word/2010/wordprocessingCanvas" xmlns:cx="http://schemas.microsoft.com/office/drawing/2014/chartex" xmlns:cx1="http://schemas.microsoft.com/office/drawing/2015/9/8/chartex" xmlns:mc="http://schemas.openxmlformats.org/markup-compatibility/2006" xmlns:o="urn:schemas-microsoft-com:office:office" xmlns:r="http://schemas.openxmlformats.org/officeDocument/2006/relationships" xmlns:m="http://schemas.openxmlformats.org/officeDocument/2006/math" xmlns:v="urn:schemas-microsoft-com:vml" xmlns:wp14="http://schemas.microsoft.com/office/word/2010/wordprocessingDrawing" xmlns:wp="http://schemas.openxmlformats.org/drawingml/2006/wordprocessingDrawing" xmlns:w10="urn:schemas-microsoft-com:office:word" xmlns:w="http://schemas.openxmlformats.org/wordprocessingml/2006/main" xmlns:w14="http://schemas.microsoft.com/office/word/2010/wordml" xmlns:w15="http://schemas.microsoft.com/office/word/2012/wordml" xmlns:w16se="http://schemas.microsoft.com/office/word/2015/wordml/symex" xmlns:wpg="http://schemas.microsoft.com/office/word/2010/wordprocessingGroup" xmlns:wpi="http://schemas.microsoft.com/office/word/2010/wordprocessingInk" xmlns:wne="http://schemas.microsoft.com/office/word/2006/wordml" xmlns:wps="http://schemas.microsoft.com/office/word/2010/wordprocessingShape" mc:Ignorable="w14 w15 w16se wp14">
   <w:endnote w:type="separator" w:id="-1">
     <w:p>
       <w:r>
@@ -13592,7 +13435,7 @@
 </file>
 
 <file path=word/footer1.xml><?xml version="1.0" encoding="utf-8"?>
-<w:ftr xmlns:wpc="http://schemas.microsoft.com/office/word/2010/wordprocessingCanvas" xmlns:cx="http://schemas.microsoft.com/office/drawing/2014/chartex" xmlns:mc="http://schemas.openxmlformats.org/markup-compatibility/2006" xmlns:o="urn:schemas-microsoft-com:office:office" xmlns:r="http://schemas.openxmlformats.org/officeDocument/2006/relationships" xmlns:m="http://schemas.openxmlformats.org/officeDocument/2006/math" xmlns:v="urn:schemas-microsoft-com:vml" xmlns:wp14="http://schemas.microsoft.com/office/word/2010/wordprocessingDrawing" xmlns:wp="http://schemas.openxmlformats.org/drawingml/2006/wordprocessingDrawing" xmlns:w10="urn:schemas-microsoft-com:office:word" xmlns:w="http://schemas.openxmlformats.org/wordprocessingml/2006/main" xmlns:w14="http://schemas.microsoft.com/office/word/2010/wordml" xmlns:w15="http://schemas.microsoft.com/office/word/2012/wordml" xmlns:w16se="http://schemas.microsoft.com/office/word/2015/wordml/symex" xmlns:wpg="http://schemas.microsoft.com/office/word/2010/wordprocessingGroup" xmlns:wpi="http://schemas.microsoft.com/office/word/2010/wordprocessingInk" xmlns:wne="http://schemas.microsoft.com/office/word/2006/wordml" xmlns:wps="http://schemas.microsoft.com/office/word/2010/wordprocessingShape" mc:Ignorable="w14 w15 w16se wp14">
+<w:ftr xmlns:wpc="http://schemas.microsoft.com/office/word/2010/wordprocessingCanvas" xmlns:cx="http://schemas.microsoft.com/office/drawing/2014/chartex" xmlns:cx1="http://schemas.microsoft.com/office/drawing/2015/9/8/chartex" xmlns:mc="http://schemas.openxmlformats.org/markup-compatibility/2006" xmlns:o="urn:schemas-microsoft-com:office:office" xmlns:r="http://schemas.openxmlformats.org/officeDocument/2006/relationships" xmlns:m="http://schemas.openxmlformats.org/officeDocument/2006/math" xmlns:v="urn:schemas-microsoft-com:vml" xmlns:wp14="http://schemas.microsoft.com/office/word/2010/wordprocessingDrawing" xmlns:wp="http://schemas.openxmlformats.org/drawingml/2006/wordprocessingDrawing" xmlns:w10="urn:schemas-microsoft-com:office:word" xmlns:w="http://schemas.openxmlformats.org/wordprocessingml/2006/main" xmlns:w14="http://schemas.microsoft.com/office/word/2010/wordml" xmlns:w15="http://schemas.microsoft.com/office/word/2012/wordml" xmlns:w16se="http://schemas.microsoft.com/office/word/2015/wordml/symex" xmlns:wpg="http://schemas.microsoft.com/office/word/2010/wordprocessingGroup" xmlns:wpi="http://schemas.microsoft.com/office/word/2010/wordprocessingInk" xmlns:wne="http://schemas.microsoft.com/office/word/2006/wordml" xmlns:wps="http://schemas.microsoft.com/office/word/2010/wordprocessingShape" mc:Ignorable="w14 w15 w16se wp14">
   <w:p>
     <w:pPr>
       <w:pBdr>
@@ -13652,7 +13495,7 @@
 </file>
 
 <file path=word/footer2.xml><?xml version="1.0" encoding="utf-8"?>
-<w:ftr xmlns:wpc="http://schemas.microsoft.com/office/word/2010/wordprocessingCanvas" xmlns:cx="http://schemas.microsoft.com/office/drawing/2014/chartex" xmlns:mc="http://schemas.openxmlformats.org/markup-compatibility/2006" xmlns:o="urn:schemas-microsoft-com:office:office" xmlns:r="http://schemas.openxmlformats.org/officeDocument/2006/relationships" xmlns:m="http://schemas.openxmlformats.org/officeDocument/2006/math" xmlns:v="urn:schemas-microsoft-com:vml" xmlns:wp14="http://schemas.microsoft.com/office/word/2010/wordprocessingDrawing" xmlns:wp="http://schemas.openxmlformats.org/drawingml/2006/wordprocessingDrawing" xmlns:w10="urn:schemas-microsoft-com:office:word" xmlns:w="http://schemas.openxmlformats.org/wordprocessingml/2006/main" xmlns:w14="http://schemas.microsoft.com/office/word/2010/wordml" xmlns:w15="http://schemas.microsoft.com/office/word/2012/wordml" xmlns:w16se="http://schemas.microsoft.com/office/word/2015/wordml/symex" xmlns:wpg="http://schemas.microsoft.com/office/word/2010/wordprocessingGroup" xmlns:wpi="http://schemas.microsoft.com/office/word/2010/wordprocessingInk" xmlns:wne="http://schemas.microsoft.com/office/word/2006/wordml" xmlns:wps="http://schemas.microsoft.com/office/word/2010/wordprocessingShape" mc:Ignorable="w14 w15 w16se wp14">
+<w:ftr xmlns:wpc="http://schemas.microsoft.com/office/word/2010/wordprocessingCanvas" xmlns:cx="http://schemas.microsoft.com/office/drawing/2014/chartex" xmlns:cx1="http://schemas.microsoft.com/office/drawing/2015/9/8/chartex" xmlns:mc="http://schemas.openxmlformats.org/markup-compatibility/2006" xmlns:o="urn:schemas-microsoft-com:office:office" xmlns:r="http://schemas.openxmlformats.org/officeDocument/2006/relationships" xmlns:m="http://schemas.openxmlformats.org/officeDocument/2006/math" xmlns:v="urn:schemas-microsoft-com:vml" xmlns:wp14="http://schemas.microsoft.com/office/word/2010/wordprocessingDrawing" xmlns:wp="http://schemas.openxmlformats.org/drawingml/2006/wordprocessingDrawing" xmlns:w10="urn:schemas-microsoft-com:office:word" xmlns:w="http://schemas.openxmlformats.org/wordprocessingml/2006/main" xmlns:w14="http://schemas.microsoft.com/office/word/2010/wordml" xmlns:w15="http://schemas.microsoft.com/office/word/2012/wordml" xmlns:w16se="http://schemas.microsoft.com/office/word/2015/wordml/symex" xmlns:wpg="http://schemas.microsoft.com/office/word/2010/wordprocessingGroup" xmlns:wpi="http://schemas.microsoft.com/office/word/2010/wordprocessingInk" xmlns:wne="http://schemas.microsoft.com/office/word/2006/wordml" xmlns:wps="http://schemas.microsoft.com/office/word/2010/wordprocessingShape" mc:Ignorable="w14 w15 w16se wp14">
   <w:p>
     <w:pPr>
       <w:pBdr>
@@ -13679,7 +13522,7 @@
 </file>
 
 <file path=word/footnotes.xml><?xml version="1.0" encoding="utf-8"?>
-<w:footnotes xmlns:wpc="http://schemas.microsoft.com/office/word/2010/wordprocessingCanvas" xmlns:cx="http://schemas.microsoft.com/office/drawing/2014/chartex" xmlns:mc="http://schemas.openxmlformats.org/markup-compatibility/2006" xmlns:o="urn:schemas-microsoft-com:office:office" xmlns:r="http://schemas.openxmlformats.org/officeDocument/2006/relationships" xmlns:m="http://schemas.openxmlformats.org/officeDocument/2006/math" xmlns:v="urn:schemas-microsoft-com:vml" xmlns:wp14="http://schemas.microsoft.com/office/word/2010/wordprocessingDrawing" xmlns:wp="http://schemas.openxmlformats.org/drawingml/2006/wordprocessingDrawing" xmlns:w10="urn:schemas-microsoft-com:office:word" xmlns:w="http://schemas.openxmlformats.org/wordprocessingml/2006/main" xmlns:w14="http://schemas.microsoft.com/office/word/2010/wordml" xmlns:w15="http://schemas.microsoft.com/office/word/2012/wordml" xmlns:w16se="http://schemas.microsoft.com/office/word/2015/wordml/symex" xmlns:wpg="http://schemas.microsoft.com/office/word/2010/wordprocessingGroup" xmlns:wpi="http://schemas.microsoft.com/office/word/2010/wordprocessingInk" xmlns:wne="http://schemas.microsoft.com/office/word/2006/wordml" xmlns:wps="http://schemas.microsoft.com/office/word/2010/wordprocessingShape" mc:Ignorable="w14 w15 w16se wp14">
+<w:footnotes xmlns:wpc="http://schemas.microsoft.com/office/word/2010/wordprocessingCanvas" xmlns:cx="http://schemas.microsoft.com/office/drawing/2014/chartex" xmlns:cx1="http://schemas.microsoft.com/office/drawing/2015/9/8/chartex" xmlns:mc="http://schemas.openxmlformats.org/markup-compatibility/2006" xmlns:o="urn:schemas-microsoft-com:office:office" xmlns:r="http://schemas.openxmlformats.org/officeDocument/2006/relationships" xmlns:m="http://schemas.openxmlformats.org/officeDocument/2006/math" xmlns:v="urn:schemas-microsoft-com:vml" xmlns:wp14="http://schemas.microsoft.com/office/word/2010/wordprocessingDrawing" xmlns:wp="http://schemas.openxmlformats.org/drawingml/2006/wordprocessingDrawing" xmlns:w10="urn:schemas-microsoft-com:office:word" xmlns:w="http://schemas.openxmlformats.org/wordprocessingml/2006/main" xmlns:w14="http://schemas.microsoft.com/office/word/2010/wordml" xmlns:w15="http://schemas.microsoft.com/office/word/2012/wordml" xmlns:w16se="http://schemas.microsoft.com/office/word/2015/wordml/symex" xmlns:wpg="http://schemas.microsoft.com/office/word/2010/wordprocessingGroup" xmlns:wpi="http://schemas.microsoft.com/office/word/2010/wordprocessingInk" xmlns:wne="http://schemas.microsoft.com/office/word/2006/wordml" xmlns:wps="http://schemas.microsoft.com/office/word/2010/wordprocessingShape" mc:Ignorable="w14 w15 w16se wp14">
   <w:footnote w:type="separator" w:id="-1">
     <w:p>
       <w:r>
@@ -13698,7 +13541,7 @@
 </file>
 
 <file path=word/header1.xml><?xml version="1.0" encoding="utf-8"?>
-<w:hdr xmlns:wpc="http://schemas.microsoft.com/office/word/2010/wordprocessingCanvas" xmlns:cx="http://schemas.microsoft.com/office/drawing/2014/chartex" xmlns:mc="http://schemas.openxmlformats.org/markup-compatibility/2006" xmlns:o="urn:schemas-microsoft-com:office:office" xmlns:r="http://schemas.openxmlformats.org/officeDocument/2006/relationships" xmlns:m="http://schemas.openxmlformats.org/officeDocument/2006/math" xmlns:v="urn:schemas-microsoft-com:vml" xmlns:wp14="http://schemas.microsoft.com/office/word/2010/wordprocessingDrawing" xmlns:wp="http://schemas.openxmlformats.org/drawingml/2006/wordprocessingDrawing" xmlns:w10="urn:schemas-microsoft-com:office:word" xmlns:w="http://schemas.openxmlformats.org/wordprocessingml/2006/main" xmlns:w14="http://schemas.microsoft.com/office/word/2010/wordml" xmlns:w15="http://schemas.microsoft.com/office/word/2012/wordml" xmlns:w16se="http://schemas.microsoft.com/office/word/2015/wordml/symex" xmlns:wpg="http://schemas.microsoft.com/office/word/2010/wordprocessingGroup" xmlns:wpi="http://schemas.microsoft.com/office/word/2010/wordprocessingInk" xmlns:wne="http://schemas.microsoft.com/office/word/2006/wordml" xmlns:wps="http://schemas.microsoft.com/office/word/2010/wordprocessingShape" mc:Ignorable="w14 w15 w16se wp14">
+<w:hdr xmlns:wpc="http://schemas.microsoft.com/office/word/2010/wordprocessingCanvas" xmlns:cx="http://schemas.microsoft.com/office/drawing/2014/chartex" xmlns:cx1="http://schemas.microsoft.com/office/drawing/2015/9/8/chartex" xmlns:mc="http://schemas.openxmlformats.org/markup-compatibility/2006" xmlns:o="urn:schemas-microsoft-com:office:office" xmlns:r="http://schemas.openxmlformats.org/officeDocument/2006/relationships" xmlns:m="http://schemas.openxmlformats.org/officeDocument/2006/math" xmlns:v="urn:schemas-microsoft-com:vml" xmlns:wp14="http://schemas.microsoft.com/office/word/2010/wordprocessingDrawing" xmlns:wp="http://schemas.openxmlformats.org/drawingml/2006/wordprocessingDrawing" xmlns:w10="urn:schemas-microsoft-com:office:word" xmlns:w="http://schemas.openxmlformats.org/wordprocessingml/2006/main" xmlns:w14="http://schemas.microsoft.com/office/word/2010/wordml" xmlns:w15="http://schemas.microsoft.com/office/word/2012/wordml" xmlns:w16se="http://schemas.microsoft.com/office/word/2015/wordml/symex" xmlns:wpg="http://schemas.microsoft.com/office/word/2010/wordprocessingGroup" xmlns:wpi="http://schemas.microsoft.com/office/word/2010/wordprocessingInk" xmlns:wne="http://schemas.microsoft.com/office/word/2006/wordml" xmlns:wps="http://schemas.microsoft.com/office/word/2010/wordprocessingShape" mc:Ignorable="w14 w15 w16se wp14">
   <w:p>
     <w:pPr>
       <w:pBdr>
@@ -13845,7 +13688,7 @@
 </file>
 
 <file path=word/header2.xml><?xml version="1.0" encoding="utf-8"?>
-<w:hdr xmlns:wpc="http://schemas.microsoft.com/office/word/2010/wordprocessingCanvas" xmlns:cx="http://schemas.microsoft.com/office/drawing/2014/chartex" xmlns:mc="http://schemas.openxmlformats.org/markup-compatibility/2006" xmlns:o="urn:schemas-microsoft-com:office:office" xmlns:r="http://schemas.openxmlformats.org/officeDocument/2006/relationships" xmlns:m="http://schemas.openxmlformats.org/officeDocument/2006/math" xmlns:v="urn:schemas-microsoft-com:vml" xmlns:wp14="http://schemas.microsoft.com/office/word/2010/wordprocessingDrawing" xmlns:wp="http://schemas.openxmlformats.org/drawingml/2006/wordprocessingDrawing" xmlns:w10="urn:schemas-microsoft-com:office:word" xmlns:w="http://schemas.openxmlformats.org/wordprocessingml/2006/main" xmlns:w14="http://schemas.microsoft.com/office/word/2010/wordml" xmlns:w15="http://schemas.microsoft.com/office/word/2012/wordml" xmlns:w16se="http://schemas.microsoft.com/office/word/2015/wordml/symex" xmlns:wpg="http://schemas.microsoft.com/office/word/2010/wordprocessingGroup" xmlns:wpi="http://schemas.microsoft.com/office/word/2010/wordprocessingInk" xmlns:wne="http://schemas.microsoft.com/office/word/2006/wordml" xmlns:wps="http://schemas.microsoft.com/office/word/2010/wordprocessingShape" mc:Ignorable="w14 w15 w16se wp14">
+<w:hdr xmlns:wpc="http://schemas.microsoft.com/office/word/2010/wordprocessingCanvas" xmlns:cx="http://schemas.microsoft.com/office/drawing/2014/chartex" xmlns:cx1="http://schemas.microsoft.com/office/drawing/2015/9/8/chartex" xmlns:mc="http://schemas.openxmlformats.org/markup-compatibility/2006" xmlns:o="urn:schemas-microsoft-com:office:office" xmlns:r="http://schemas.openxmlformats.org/officeDocument/2006/relationships" xmlns:m="http://schemas.openxmlformats.org/officeDocument/2006/math" xmlns:v="urn:schemas-microsoft-com:vml" xmlns:wp14="http://schemas.microsoft.com/office/word/2010/wordprocessingDrawing" xmlns:wp="http://schemas.openxmlformats.org/drawingml/2006/wordprocessingDrawing" xmlns:w10="urn:schemas-microsoft-com:office:word" xmlns:w="http://schemas.openxmlformats.org/wordprocessingml/2006/main" xmlns:w14="http://schemas.microsoft.com/office/word/2010/wordml" xmlns:w15="http://schemas.microsoft.com/office/word/2012/wordml" xmlns:w16se="http://schemas.microsoft.com/office/word/2015/wordml/symex" xmlns:wpg="http://schemas.microsoft.com/office/word/2010/wordprocessingGroup" xmlns:wpi="http://schemas.microsoft.com/office/word/2010/wordprocessingInk" xmlns:wne="http://schemas.microsoft.com/office/word/2006/wordml" xmlns:wps="http://schemas.microsoft.com/office/word/2010/wordprocessingShape" mc:Ignorable="w14 w15 w16se wp14">
   <w:p>
     <w:pPr>
       <w:pBdr>
@@ -13993,7 +13836,7 @@
 </file>
 
 <file path=word/numbering.xml><?xml version="1.0" encoding="utf-8"?>
-<w:numbering xmlns:wpc="http://schemas.microsoft.com/office/word/2010/wordprocessingCanvas" xmlns:cx="http://schemas.microsoft.com/office/drawing/2014/chartex" xmlns:mc="http://schemas.openxmlformats.org/markup-compatibility/2006" xmlns:o="urn:schemas-microsoft-com:office:office" xmlns:r="http://schemas.openxmlformats.org/officeDocument/2006/relationships" xmlns:m="http://schemas.openxmlformats.org/officeDocument/2006/math" xmlns:v="urn:schemas-microsoft-com:vml" xmlns:wp14="http://schemas.microsoft.com/office/word/2010/wordprocessingDrawing" xmlns:wp="http://schemas.openxmlformats.org/drawingml/2006/wordprocessingDrawing" xmlns:w10="urn:schemas-microsoft-com:office:word" xmlns:w="http://schemas.openxmlformats.org/wordprocessingml/2006/main" xmlns:w14="http://schemas.microsoft.com/office/word/2010/wordml" xmlns:w15="http://schemas.microsoft.com/office/word/2012/wordml" xmlns:w16se="http://schemas.microsoft.com/office/word/2015/wordml/symex" xmlns:wpg="http://schemas.microsoft.com/office/word/2010/wordprocessingGroup" xmlns:wpi="http://schemas.microsoft.com/office/word/2010/wordprocessingInk" xmlns:wne="http://schemas.microsoft.com/office/word/2006/wordml" xmlns:wps="http://schemas.microsoft.com/office/word/2010/wordprocessingShape" mc:Ignorable="w14 w15 w16se wp14">
+<w:numbering xmlns:wpc="http://schemas.microsoft.com/office/word/2010/wordprocessingCanvas" xmlns:cx="http://schemas.microsoft.com/office/drawing/2014/chartex" xmlns:cx1="http://schemas.microsoft.com/office/drawing/2015/9/8/chartex" xmlns:mc="http://schemas.openxmlformats.org/markup-compatibility/2006" xmlns:o="urn:schemas-microsoft-com:office:office" xmlns:r="http://schemas.openxmlformats.org/officeDocument/2006/relationships" xmlns:m="http://schemas.openxmlformats.org/officeDocument/2006/math" xmlns:v="urn:schemas-microsoft-com:vml" xmlns:wp14="http://schemas.microsoft.com/office/word/2010/wordprocessingDrawing" xmlns:wp="http://schemas.openxmlformats.org/drawingml/2006/wordprocessingDrawing" xmlns:w10="urn:schemas-microsoft-com:office:word" xmlns:w="http://schemas.openxmlformats.org/wordprocessingml/2006/main" xmlns:w14="http://schemas.microsoft.com/office/word/2010/wordml" xmlns:w15="http://schemas.microsoft.com/office/word/2012/wordml" xmlns:w16se="http://schemas.microsoft.com/office/word/2015/wordml/symex" xmlns:wpg="http://schemas.microsoft.com/office/word/2010/wordprocessingGroup" xmlns:wpi="http://schemas.microsoft.com/office/word/2010/wordprocessingInk" xmlns:wne="http://schemas.microsoft.com/office/word/2006/wordml" xmlns:wps="http://schemas.microsoft.com/office/word/2010/wordprocessingShape" mc:Ignorable="w14 w15 w16se wp14">
   <w:abstractNum w:abstractNumId="0" w15:restartNumberingAfterBreak="0">
     <w:nsid w:val="0B1C66FB"/>
     <w:multiLevelType w:val="multilevel"/>

</xml_diff>

<commit_message>
edit add user page file
</commit_message>
<xml_diff>
--- a/Definition/Requirements/F_SRS.docx
+++ b/Definition/Requirements/F_SRS.docx
@@ -1,6 +1,6 @@
 
 <file path=word/document.xml><?xml version="1.0" encoding="utf-8"?>
-<w:document xmlns:wpc="http://schemas.microsoft.com/office/word/2010/wordprocessingCanvas" xmlns:cx="http://schemas.microsoft.com/office/drawing/2014/chartex" xmlns:cx1="http://schemas.microsoft.com/office/drawing/2015/9/8/chartex" xmlns:mc="http://schemas.openxmlformats.org/markup-compatibility/2006" xmlns:o="urn:schemas-microsoft-com:office:office" xmlns:r="http://schemas.openxmlformats.org/officeDocument/2006/relationships" xmlns:m="http://schemas.openxmlformats.org/officeDocument/2006/math" xmlns:v="urn:schemas-microsoft-com:vml" xmlns:wp14="http://schemas.microsoft.com/office/word/2010/wordprocessingDrawing" xmlns:wp="http://schemas.openxmlformats.org/drawingml/2006/wordprocessingDrawing" xmlns:w10="urn:schemas-microsoft-com:office:word" xmlns:w="http://schemas.openxmlformats.org/wordprocessingml/2006/main" xmlns:w14="http://schemas.microsoft.com/office/word/2010/wordml" xmlns:w15="http://schemas.microsoft.com/office/word/2012/wordml" xmlns:w16se="http://schemas.microsoft.com/office/word/2015/wordml/symex" xmlns:wpg="http://schemas.microsoft.com/office/word/2010/wordprocessingGroup" xmlns:wpi="http://schemas.microsoft.com/office/word/2010/wordprocessingInk" xmlns:wne="http://schemas.microsoft.com/office/word/2006/wordml" xmlns:wps="http://schemas.microsoft.com/office/word/2010/wordprocessingShape" mc:Ignorable="w14 w15 w16se wp14">
+<w:document xmlns:wpc="http://schemas.microsoft.com/office/word/2010/wordprocessingCanvas" xmlns:cx="http://schemas.microsoft.com/office/drawing/2014/chartex" xmlns:cx1="http://schemas.microsoft.com/office/drawing/2015/9/8/chartex" xmlns:cx2="http://schemas.microsoft.com/office/drawing/2015/10/21/chartex" xmlns:cx3="http://schemas.microsoft.com/office/drawing/2016/5/9/chartex" xmlns:cx4="http://schemas.microsoft.com/office/drawing/2016/5/10/chartex" xmlns:cx5="http://schemas.microsoft.com/office/drawing/2016/5/11/chartex" xmlns:cx6="http://schemas.microsoft.com/office/drawing/2016/5/12/chartex" xmlns:cx7="http://schemas.microsoft.com/office/drawing/2016/5/13/chartex" xmlns:cx8="http://schemas.microsoft.com/office/drawing/2016/5/14/chartex" xmlns:mc="http://schemas.openxmlformats.org/markup-compatibility/2006" xmlns:aink="http://schemas.microsoft.com/office/drawing/2016/ink" xmlns:am3d="http://schemas.microsoft.com/office/drawing/2017/model3d" xmlns:o="urn:schemas-microsoft-com:office:office" xmlns:oel="http://schemas.microsoft.com/office/2019/extlst" xmlns:r="http://schemas.openxmlformats.org/officeDocument/2006/relationships" xmlns:m="http://schemas.openxmlformats.org/officeDocument/2006/math" xmlns:v="urn:schemas-microsoft-com:vml" xmlns:wp14="http://schemas.microsoft.com/office/word/2010/wordprocessingDrawing" xmlns:wp="http://schemas.openxmlformats.org/drawingml/2006/wordprocessingDrawing" xmlns:w10="urn:schemas-microsoft-com:office:word" xmlns:w="http://schemas.openxmlformats.org/wordprocessingml/2006/main" xmlns:w14="http://schemas.microsoft.com/office/word/2010/wordml" xmlns:w15="http://schemas.microsoft.com/office/word/2012/wordml" xmlns:w16cex="http://schemas.microsoft.com/office/word/2018/wordml/cex" xmlns:w16cid="http://schemas.microsoft.com/office/word/2016/wordml/cid" xmlns:w16="http://schemas.microsoft.com/office/word/2018/wordml" xmlns:w16sdtdh="http://schemas.microsoft.com/office/word/2020/wordml/sdtdatahash" xmlns:w16se="http://schemas.microsoft.com/office/word/2015/wordml/symex" xmlns:wpg="http://schemas.microsoft.com/office/word/2010/wordprocessingGroup" xmlns:wpi="http://schemas.microsoft.com/office/word/2010/wordprocessingInk" xmlns:wne="http://schemas.microsoft.com/office/word/2006/wordml" xmlns:wps="http://schemas.microsoft.com/office/word/2010/wordprocessingShape" mc:Ignorable="w14 w15 w16se w16cid w16 w16cex w16sdtdh wp14">
   <w:body>
     <w:p>
       <w:pPr>
@@ -166,18 +166,8 @@
           <w:i/>
           <w:color w:val="0000FF"/>
         </w:rPr>
-        <w:t xml:space="preserve">-Monica </w:t>
-      </w:r>
-      <w:proofErr w:type="spellStart"/>
-      <w:r>
-        <w:rPr>
-          <w:rFonts w:ascii="Times New Roman" w:eastAsia="Times New Roman" w:hAnsi="Times New Roman" w:cs="Times New Roman"/>
-          <w:i/>
-          <w:color w:val="0000FF"/>
-        </w:rPr>
-        <w:t>Atef</w:t>
-      </w:r>
-      <w:proofErr w:type="spellEnd"/>
+        <w:t>-Monica Atef</w:t>
+      </w:r>
       <w:r>
         <w:rPr>
           <w:rFonts w:ascii="Times New Roman" w:eastAsia="Times New Roman" w:hAnsi="Times New Roman" w:cs="Times New Roman"/>
@@ -5555,7 +5545,6 @@
           <w:sz w:val="32"/>
           <w:szCs w:val="32"/>
         </w:rPr>
-        <w:lastRenderedPageBreak/>
         <w:t>Foodies web app contains two types of users: admin and normal user.</w:t>
       </w:r>
       <w:r>
@@ -6190,6 +6179,7 @@
                 <w:sz w:val="22"/>
                 <w:szCs w:val="22"/>
               </w:rPr>
+              <w:lastRenderedPageBreak/>
               <w:t>F_REQ_U_Reg_3.1.2</w:t>
             </w:r>
           </w:p>
@@ -6223,7 +6213,6 @@
               <w:widowControl w:val="0"/>
             </w:pPr>
             <w:r>
-              <w:lastRenderedPageBreak/>
               <w:t xml:space="preserve">1- the </w:t>
             </w:r>
             <w:r>
@@ -6278,7 +6267,13 @@
               <w:t>username</w:t>
             </w:r>
             <w:r>
-              <w:t xml:space="preserve"> must contain characters only </w:t>
+              <w:t xml:space="preserve"> must contain characters</w:t>
+            </w:r>
+            <w:r>
+              <w:t xml:space="preserve"> and numbers</w:t>
+            </w:r>
+            <w:r>
+              <w:t xml:space="preserve"> only </w:t>
             </w:r>
           </w:p>
           <w:p>
@@ -6588,7 +6583,6 @@
                 <w:sz w:val="22"/>
                 <w:szCs w:val="22"/>
               </w:rPr>
-              <w:lastRenderedPageBreak/>
               <w:t>HIGH</w:t>
             </w:r>
           </w:p>
@@ -9171,11 +9165,11 @@
             </w:r>
             <w:proofErr w:type="gramStart"/>
             <w:r>
-              <w:t>LE  OFF</w:t>
+              <w:t>LE  OFF..</w:t>
             </w:r>
             <w:proofErr w:type="gramEnd"/>
             <w:r>
-              <w:t xml:space="preserve">.. </w:t>
+              <w:t xml:space="preserve"> </w:t>
             </w:r>
             <w:proofErr w:type="spellStart"/>
             <w:r>
@@ -10437,14 +10431,31 @@
             <w:r>
               <w:t xml:space="preserve">2- the </w:t>
             </w:r>
+            <w:proofErr w:type="gramStart"/>
             <w:r>
               <w:rPr>
                 <w:b/>
               </w:rPr>
-              <w:t>user name</w:t>
-            </w:r>
-            <w:r>
-              <w:t xml:space="preserve"> must contain characters only </w:t>
+              <w:t>user</w:t>
+            </w:r>
+            <w:proofErr w:type="gramEnd"/>
+            <w:r>
+              <w:rPr>
+                <w:b/>
+              </w:rPr>
+              <w:t xml:space="preserve"> name</w:t>
+            </w:r>
+            <w:r>
+              <w:t xml:space="preserve"> must contain characters</w:t>
+            </w:r>
+            <w:r>
+              <w:t xml:space="preserve"> </w:t>
+            </w:r>
+            <w:r>
+              <w:t>and numbers</w:t>
+            </w:r>
+            <w:r>
+              <w:t xml:space="preserve"> only </w:t>
             </w:r>
           </w:p>
           <w:p>
@@ -12048,30 +12059,24 @@
               <w:widowControl w:val="0"/>
             </w:pPr>
             <w:r>
+              <w:t xml:space="preserve"> in case of </w:t>
+            </w:r>
+            <w:r>
+              <w:t>invalid</w:t>
+            </w:r>
+            <w:r>
               <w:t xml:space="preserve"> </w:t>
             </w:r>
+            <w:r>
+              <w:t xml:space="preserve">offer </w:t>
+            </w:r>
+            <w:proofErr w:type="spellStart"/>
             <w:proofErr w:type="gramStart"/>
             <w:r>
-              <w:t>in</w:t>
-            </w:r>
+              <w:t>Code,an</w:t>
+            </w:r>
+            <w:proofErr w:type="spellEnd"/>
             <w:proofErr w:type="gramEnd"/>
-            <w:r>
-              <w:t xml:space="preserve"> case of </w:t>
-            </w:r>
-            <w:r>
-              <w:t>invalid</w:t>
-            </w:r>
-            <w:r>
-              <w:t xml:space="preserve"> </w:t>
-            </w:r>
-            <w:r>
-              <w:t xml:space="preserve">offer </w:t>
-            </w:r>
-            <w:proofErr w:type="spellStart"/>
-            <w:r>
-              <w:t>Code,an</w:t>
-            </w:r>
-            <w:proofErr w:type="spellEnd"/>
             <w:r>
               <w:t xml:space="preserve"> error message will appear that ”</w:t>
             </w:r>
@@ -13182,16 +13187,6 @@
         <w:t xml:space="preserve">-Authorization of admin to Update/Delete/Add users, admins, </w:t>
       </w:r>
       <w:proofErr w:type="spellStart"/>
-      <w:r>
-        <w:rPr>
-          <w:rFonts w:ascii="Arial" w:eastAsia="Arial" w:hAnsi="Arial" w:cs="Arial"/>
-          <w:i/>
-          <w:color w:val="000000"/>
-          <w:sz w:val="22"/>
-          <w:szCs w:val="22"/>
-        </w:rPr>
-        <w:t>restaurants</w:t>
-      </w:r>
       <w:proofErr w:type="gramStart"/>
       <w:r>
         <w:rPr>
@@ -13201,7 +13196,7 @@
           <w:sz w:val="22"/>
           <w:szCs w:val="22"/>
         </w:rPr>
-        <w:t>,menus</w:t>
+        <w:t>restaurants,menus</w:t>
       </w:r>
       <w:proofErr w:type="spellEnd"/>
       <w:proofErr w:type="gramEnd"/>
@@ -13400,10 +13395,7 @@
     <w:p/>
     <w:p/>
     <w:p/>
-    <w:p>
-      <w:bookmarkStart w:id="15" w:name="_GoBack"/>
-      <w:bookmarkEnd w:id="15"/>
-    </w:p>
+    <w:p/>
     <w:sectPr>
       <w:headerReference w:type="default" r:id="rId13"/>
       <w:pgSz w:w="12240" w:h="15840"/>
@@ -13416,7 +13408,7 @@
 </file>
 
 <file path=word/endnotes.xml><?xml version="1.0" encoding="utf-8"?>
-<w:endnotes xmlns:wpc="http://schemas.microsoft.com/office/word/2010/wordprocessingCanvas" xmlns:cx="http://schemas.microsoft.com/office/drawing/2014/chartex" xmlns:cx1="http://schemas.microsoft.com/office/drawing/2015/9/8/chartex" xmlns:mc="http://schemas.openxmlformats.org/markup-compatibility/2006" xmlns:o="urn:schemas-microsoft-com:office:office" xmlns:r="http://schemas.openxmlformats.org/officeDocument/2006/relationships" xmlns:m="http://schemas.openxmlformats.org/officeDocument/2006/math" xmlns:v="urn:schemas-microsoft-com:vml" xmlns:wp14="http://schemas.microsoft.com/office/word/2010/wordprocessingDrawing" xmlns:wp="http://schemas.openxmlformats.org/drawingml/2006/wordprocessingDrawing" xmlns:w10="urn:schemas-microsoft-com:office:word" xmlns:w="http://schemas.openxmlformats.org/wordprocessingml/2006/main" xmlns:w14="http://schemas.microsoft.com/office/word/2010/wordml" xmlns:w15="http://schemas.microsoft.com/office/word/2012/wordml" xmlns:w16se="http://schemas.microsoft.com/office/word/2015/wordml/symex" xmlns:wpg="http://schemas.microsoft.com/office/word/2010/wordprocessingGroup" xmlns:wpi="http://schemas.microsoft.com/office/word/2010/wordprocessingInk" xmlns:wne="http://schemas.microsoft.com/office/word/2006/wordml" xmlns:wps="http://schemas.microsoft.com/office/word/2010/wordprocessingShape" mc:Ignorable="w14 w15 w16se wp14">
+<w:endnotes xmlns:wpc="http://schemas.microsoft.com/office/word/2010/wordprocessingCanvas" xmlns:cx="http://schemas.microsoft.com/office/drawing/2014/chartex" xmlns:cx1="http://schemas.microsoft.com/office/drawing/2015/9/8/chartex" xmlns:cx2="http://schemas.microsoft.com/office/drawing/2015/10/21/chartex" xmlns:cx3="http://schemas.microsoft.com/office/drawing/2016/5/9/chartex" xmlns:cx4="http://schemas.microsoft.com/office/drawing/2016/5/10/chartex" xmlns:cx5="http://schemas.microsoft.com/office/drawing/2016/5/11/chartex" xmlns:cx6="http://schemas.microsoft.com/office/drawing/2016/5/12/chartex" xmlns:cx7="http://schemas.microsoft.com/office/drawing/2016/5/13/chartex" xmlns:cx8="http://schemas.microsoft.com/office/drawing/2016/5/14/chartex" xmlns:mc="http://schemas.openxmlformats.org/markup-compatibility/2006" xmlns:aink="http://schemas.microsoft.com/office/drawing/2016/ink" xmlns:am3d="http://schemas.microsoft.com/office/drawing/2017/model3d" xmlns:o="urn:schemas-microsoft-com:office:office" xmlns:oel="http://schemas.microsoft.com/office/2019/extlst" xmlns:r="http://schemas.openxmlformats.org/officeDocument/2006/relationships" xmlns:m="http://schemas.openxmlformats.org/officeDocument/2006/math" xmlns:v="urn:schemas-microsoft-com:vml" xmlns:wp14="http://schemas.microsoft.com/office/word/2010/wordprocessingDrawing" xmlns:wp="http://schemas.openxmlformats.org/drawingml/2006/wordprocessingDrawing" xmlns:w10="urn:schemas-microsoft-com:office:word" xmlns:w="http://schemas.openxmlformats.org/wordprocessingml/2006/main" xmlns:w14="http://schemas.microsoft.com/office/word/2010/wordml" xmlns:w15="http://schemas.microsoft.com/office/word/2012/wordml" xmlns:w16cex="http://schemas.microsoft.com/office/word/2018/wordml/cex" xmlns:w16cid="http://schemas.microsoft.com/office/word/2016/wordml/cid" xmlns:w16="http://schemas.microsoft.com/office/word/2018/wordml" xmlns:w16sdtdh="http://schemas.microsoft.com/office/word/2020/wordml/sdtdatahash" xmlns:w16se="http://schemas.microsoft.com/office/word/2015/wordml/symex" xmlns:wpg="http://schemas.microsoft.com/office/word/2010/wordprocessingGroup" xmlns:wpi="http://schemas.microsoft.com/office/word/2010/wordprocessingInk" xmlns:wne="http://schemas.microsoft.com/office/word/2006/wordml" xmlns:wps="http://schemas.microsoft.com/office/word/2010/wordprocessingShape" mc:Ignorable="w14 w15 w16se w16cid w16 w16cex w16sdtdh wp14">
   <w:endnote w:type="separator" w:id="-1">
     <w:p>
       <w:r>
@@ -13435,7 +13427,7 @@
 </file>
 
 <file path=word/footer1.xml><?xml version="1.0" encoding="utf-8"?>
-<w:ftr xmlns:wpc="http://schemas.microsoft.com/office/word/2010/wordprocessingCanvas" xmlns:cx="http://schemas.microsoft.com/office/drawing/2014/chartex" xmlns:cx1="http://schemas.microsoft.com/office/drawing/2015/9/8/chartex" xmlns:mc="http://schemas.openxmlformats.org/markup-compatibility/2006" xmlns:o="urn:schemas-microsoft-com:office:office" xmlns:r="http://schemas.openxmlformats.org/officeDocument/2006/relationships" xmlns:m="http://schemas.openxmlformats.org/officeDocument/2006/math" xmlns:v="urn:schemas-microsoft-com:vml" xmlns:wp14="http://schemas.microsoft.com/office/word/2010/wordprocessingDrawing" xmlns:wp="http://schemas.openxmlformats.org/drawingml/2006/wordprocessingDrawing" xmlns:w10="urn:schemas-microsoft-com:office:word" xmlns:w="http://schemas.openxmlformats.org/wordprocessingml/2006/main" xmlns:w14="http://schemas.microsoft.com/office/word/2010/wordml" xmlns:w15="http://schemas.microsoft.com/office/word/2012/wordml" xmlns:w16se="http://schemas.microsoft.com/office/word/2015/wordml/symex" xmlns:wpg="http://schemas.microsoft.com/office/word/2010/wordprocessingGroup" xmlns:wpi="http://schemas.microsoft.com/office/word/2010/wordprocessingInk" xmlns:wne="http://schemas.microsoft.com/office/word/2006/wordml" xmlns:wps="http://schemas.microsoft.com/office/word/2010/wordprocessingShape" mc:Ignorable="w14 w15 w16se wp14">
+<w:ftr xmlns:wpc="http://schemas.microsoft.com/office/word/2010/wordprocessingCanvas" xmlns:cx="http://schemas.microsoft.com/office/drawing/2014/chartex" xmlns:cx1="http://schemas.microsoft.com/office/drawing/2015/9/8/chartex" xmlns:cx2="http://schemas.microsoft.com/office/drawing/2015/10/21/chartex" xmlns:cx3="http://schemas.microsoft.com/office/drawing/2016/5/9/chartex" xmlns:cx4="http://schemas.microsoft.com/office/drawing/2016/5/10/chartex" xmlns:cx5="http://schemas.microsoft.com/office/drawing/2016/5/11/chartex" xmlns:cx6="http://schemas.microsoft.com/office/drawing/2016/5/12/chartex" xmlns:cx7="http://schemas.microsoft.com/office/drawing/2016/5/13/chartex" xmlns:cx8="http://schemas.microsoft.com/office/drawing/2016/5/14/chartex" xmlns:mc="http://schemas.openxmlformats.org/markup-compatibility/2006" xmlns:aink="http://schemas.microsoft.com/office/drawing/2016/ink" xmlns:am3d="http://schemas.microsoft.com/office/drawing/2017/model3d" xmlns:o="urn:schemas-microsoft-com:office:office" xmlns:oel="http://schemas.microsoft.com/office/2019/extlst" xmlns:r="http://schemas.openxmlformats.org/officeDocument/2006/relationships" xmlns:m="http://schemas.openxmlformats.org/officeDocument/2006/math" xmlns:v="urn:schemas-microsoft-com:vml" xmlns:wp14="http://schemas.microsoft.com/office/word/2010/wordprocessingDrawing" xmlns:wp="http://schemas.openxmlformats.org/drawingml/2006/wordprocessingDrawing" xmlns:w10="urn:schemas-microsoft-com:office:word" xmlns:w="http://schemas.openxmlformats.org/wordprocessingml/2006/main" xmlns:w14="http://schemas.microsoft.com/office/word/2010/wordml" xmlns:w15="http://schemas.microsoft.com/office/word/2012/wordml" xmlns:w16cex="http://schemas.microsoft.com/office/word/2018/wordml/cex" xmlns:w16cid="http://schemas.microsoft.com/office/word/2016/wordml/cid" xmlns:w16="http://schemas.microsoft.com/office/word/2018/wordml" xmlns:w16sdtdh="http://schemas.microsoft.com/office/word/2020/wordml/sdtdatahash" xmlns:w16se="http://schemas.microsoft.com/office/word/2015/wordml/symex" xmlns:wpg="http://schemas.microsoft.com/office/word/2010/wordprocessingGroup" xmlns:wpi="http://schemas.microsoft.com/office/word/2010/wordprocessingInk" xmlns:wne="http://schemas.microsoft.com/office/word/2006/wordml" xmlns:wps="http://schemas.microsoft.com/office/word/2010/wordprocessingShape" mc:Ignorable="w14 w15 w16se w16cid w16 w16cex w16sdtdh wp14">
   <w:p>
     <w:pPr>
       <w:pBdr>
@@ -13495,7 +13487,7 @@
 </file>
 
 <file path=word/footer2.xml><?xml version="1.0" encoding="utf-8"?>
-<w:ftr xmlns:wpc="http://schemas.microsoft.com/office/word/2010/wordprocessingCanvas" xmlns:cx="http://schemas.microsoft.com/office/drawing/2014/chartex" xmlns:cx1="http://schemas.microsoft.com/office/drawing/2015/9/8/chartex" xmlns:mc="http://schemas.openxmlformats.org/markup-compatibility/2006" xmlns:o="urn:schemas-microsoft-com:office:office" xmlns:r="http://schemas.openxmlformats.org/officeDocument/2006/relationships" xmlns:m="http://schemas.openxmlformats.org/officeDocument/2006/math" xmlns:v="urn:schemas-microsoft-com:vml" xmlns:wp14="http://schemas.microsoft.com/office/word/2010/wordprocessingDrawing" xmlns:wp="http://schemas.openxmlformats.org/drawingml/2006/wordprocessingDrawing" xmlns:w10="urn:schemas-microsoft-com:office:word" xmlns:w="http://schemas.openxmlformats.org/wordprocessingml/2006/main" xmlns:w14="http://schemas.microsoft.com/office/word/2010/wordml" xmlns:w15="http://schemas.microsoft.com/office/word/2012/wordml" xmlns:w16se="http://schemas.microsoft.com/office/word/2015/wordml/symex" xmlns:wpg="http://schemas.microsoft.com/office/word/2010/wordprocessingGroup" xmlns:wpi="http://schemas.microsoft.com/office/word/2010/wordprocessingInk" xmlns:wne="http://schemas.microsoft.com/office/word/2006/wordml" xmlns:wps="http://schemas.microsoft.com/office/word/2010/wordprocessingShape" mc:Ignorable="w14 w15 w16se wp14">
+<w:ftr xmlns:wpc="http://schemas.microsoft.com/office/word/2010/wordprocessingCanvas" xmlns:cx="http://schemas.microsoft.com/office/drawing/2014/chartex" xmlns:cx1="http://schemas.microsoft.com/office/drawing/2015/9/8/chartex" xmlns:cx2="http://schemas.microsoft.com/office/drawing/2015/10/21/chartex" xmlns:cx3="http://schemas.microsoft.com/office/drawing/2016/5/9/chartex" xmlns:cx4="http://schemas.microsoft.com/office/drawing/2016/5/10/chartex" xmlns:cx5="http://schemas.microsoft.com/office/drawing/2016/5/11/chartex" xmlns:cx6="http://schemas.microsoft.com/office/drawing/2016/5/12/chartex" xmlns:cx7="http://schemas.microsoft.com/office/drawing/2016/5/13/chartex" xmlns:cx8="http://schemas.microsoft.com/office/drawing/2016/5/14/chartex" xmlns:mc="http://schemas.openxmlformats.org/markup-compatibility/2006" xmlns:aink="http://schemas.microsoft.com/office/drawing/2016/ink" xmlns:am3d="http://schemas.microsoft.com/office/drawing/2017/model3d" xmlns:o="urn:schemas-microsoft-com:office:office" xmlns:oel="http://schemas.microsoft.com/office/2019/extlst" xmlns:r="http://schemas.openxmlformats.org/officeDocument/2006/relationships" xmlns:m="http://schemas.openxmlformats.org/officeDocument/2006/math" xmlns:v="urn:schemas-microsoft-com:vml" xmlns:wp14="http://schemas.microsoft.com/office/word/2010/wordprocessingDrawing" xmlns:wp="http://schemas.openxmlformats.org/drawingml/2006/wordprocessingDrawing" xmlns:w10="urn:schemas-microsoft-com:office:word" xmlns:w="http://schemas.openxmlformats.org/wordprocessingml/2006/main" xmlns:w14="http://schemas.microsoft.com/office/word/2010/wordml" xmlns:w15="http://schemas.microsoft.com/office/word/2012/wordml" xmlns:w16cex="http://schemas.microsoft.com/office/word/2018/wordml/cex" xmlns:w16cid="http://schemas.microsoft.com/office/word/2016/wordml/cid" xmlns:w16="http://schemas.microsoft.com/office/word/2018/wordml" xmlns:w16sdtdh="http://schemas.microsoft.com/office/word/2020/wordml/sdtdatahash" xmlns:w16se="http://schemas.microsoft.com/office/word/2015/wordml/symex" xmlns:wpg="http://schemas.microsoft.com/office/word/2010/wordprocessingGroup" xmlns:wpi="http://schemas.microsoft.com/office/word/2010/wordprocessingInk" xmlns:wne="http://schemas.microsoft.com/office/word/2006/wordml" xmlns:wps="http://schemas.microsoft.com/office/word/2010/wordprocessingShape" mc:Ignorable="w14 w15 w16se w16cid w16 w16cex w16sdtdh wp14">
   <w:p>
     <w:pPr>
       <w:pBdr>
@@ -13522,7 +13514,7 @@
 </file>
 
 <file path=word/footnotes.xml><?xml version="1.0" encoding="utf-8"?>
-<w:footnotes xmlns:wpc="http://schemas.microsoft.com/office/word/2010/wordprocessingCanvas" xmlns:cx="http://schemas.microsoft.com/office/drawing/2014/chartex" xmlns:cx1="http://schemas.microsoft.com/office/drawing/2015/9/8/chartex" xmlns:mc="http://schemas.openxmlformats.org/markup-compatibility/2006" xmlns:o="urn:schemas-microsoft-com:office:office" xmlns:r="http://schemas.openxmlformats.org/officeDocument/2006/relationships" xmlns:m="http://schemas.openxmlformats.org/officeDocument/2006/math" xmlns:v="urn:schemas-microsoft-com:vml" xmlns:wp14="http://schemas.microsoft.com/office/word/2010/wordprocessingDrawing" xmlns:wp="http://schemas.openxmlformats.org/drawingml/2006/wordprocessingDrawing" xmlns:w10="urn:schemas-microsoft-com:office:word" xmlns:w="http://schemas.openxmlformats.org/wordprocessingml/2006/main" xmlns:w14="http://schemas.microsoft.com/office/word/2010/wordml" xmlns:w15="http://schemas.microsoft.com/office/word/2012/wordml" xmlns:w16se="http://schemas.microsoft.com/office/word/2015/wordml/symex" xmlns:wpg="http://schemas.microsoft.com/office/word/2010/wordprocessingGroup" xmlns:wpi="http://schemas.microsoft.com/office/word/2010/wordprocessingInk" xmlns:wne="http://schemas.microsoft.com/office/word/2006/wordml" xmlns:wps="http://schemas.microsoft.com/office/word/2010/wordprocessingShape" mc:Ignorable="w14 w15 w16se wp14">
+<w:footnotes xmlns:wpc="http://schemas.microsoft.com/office/word/2010/wordprocessingCanvas" xmlns:cx="http://schemas.microsoft.com/office/drawing/2014/chartex" xmlns:cx1="http://schemas.microsoft.com/office/drawing/2015/9/8/chartex" xmlns:cx2="http://schemas.microsoft.com/office/drawing/2015/10/21/chartex" xmlns:cx3="http://schemas.microsoft.com/office/drawing/2016/5/9/chartex" xmlns:cx4="http://schemas.microsoft.com/office/drawing/2016/5/10/chartex" xmlns:cx5="http://schemas.microsoft.com/office/drawing/2016/5/11/chartex" xmlns:cx6="http://schemas.microsoft.com/office/drawing/2016/5/12/chartex" xmlns:cx7="http://schemas.microsoft.com/office/drawing/2016/5/13/chartex" xmlns:cx8="http://schemas.microsoft.com/office/drawing/2016/5/14/chartex" xmlns:mc="http://schemas.openxmlformats.org/markup-compatibility/2006" xmlns:aink="http://schemas.microsoft.com/office/drawing/2016/ink" xmlns:am3d="http://schemas.microsoft.com/office/drawing/2017/model3d" xmlns:o="urn:schemas-microsoft-com:office:office" xmlns:oel="http://schemas.microsoft.com/office/2019/extlst" xmlns:r="http://schemas.openxmlformats.org/officeDocument/2006/relationships" xmlns:m="http://schemas.openxmlformats.org/officeDocument/2006/math" xmlns:v="urn:schemas-microsoft-com:vml" xmlns:wp14="http://schemas.microsoft.com/office/word/2010/wordprocessingDrawing" xmlns:wp="http://schemas.openxmlformats.org/drawingml/2006/wordprocessingDrawing" xmlns:w10="urn:schemas-microsoft-com:office:word" xmlns:w="http://schemas.openxmlformats.org/wordprocessingml/2006/main" xmlns:w14="http://schemas.microsoft.com/office/word/2010/wordml" xmlns:w15="http://schemas.microsoft.com/office/word/2012/wordml" xmlns:w16cex="http://schemas.microsoft.com/office/word/2018/wordml/cex" xmlns:w16cid="http://schemas.microsoft.com/office/word/2016/wordml/cid" xmlns:w16="http://schemas.microsoft.com/office/word/2018/wordml" xmlns:w16sdtdh="http://schemas.microsoft.com/office/word/2020/wordml/sdtdatahash" xmlns:w16se="http://schemas.microsoft.com/office/word/2015/wordml/symex" xmlns:wpg="http://schemas.microsoft.com/office/word/2010/wordprocessingGroup" xmlns:wpi="http://schemas.microsoft.com/office/word/2010/wordprocessingInk" xmlns:wne="http://schemas.microsoft.com/office/word/2006/wordml" xmlns:wps="http://schemas.microsoft.com/office/word/2010/wordprocessingShape" mc:Ignorable="w14 w15 w16se w16cid w16 w16cex w16sdtdh wp14">
   <w:footnote w:type="separator" w:id="-1">
     <w:p>
       <w:r>
@@ -13541,7 +13533,7 @@
 </file>
 
 <file path=word/header1.xml><?xml version="1.0" encoding="utf-8"?>
-<w:hdr xmlns:wpc="http://schemas.microsoft.com/office/word/2010/wordprocessingCanvas" xmlns:cx="http://schemas.microsoft.com/office/drawing/2014/chartex" xmlns:cx1="http://schemas.microsoft.com/office/drawing/2015/9/8/chartex" xmlns:mc="http://schemas.openxmlformats.org/markup-compatibility/2006" xmlns:o="urn:schemas-microsoft-com:office:office" xmlns:r="http://schemas.openxmlformats.org/officeDocument/2006/relationships" xmlns:m="http://schemas.openxmlformats.org/officeDocument/2006/math" xmlns:v="urn:schemas-microsoft-com:vml" xmlns:wp14="http://schemas.microsoft.com/office/word/2010/wordprocessingDrawing" xmlns:wp="http://schemas.openxmlformats.org/drawingml/2006/wordprocessingDrawing" xmlns:w10="urn:schemas-microsoft-com:office:word" xmlns:w="http://schemas.openxmlformats.org/wordprocessingml/2006/main" xmlns:w14="http://schemas.microsoft.com/office/word/2010/wordml" xmlns:w15="http://schemas.microsoft.com/office/word/2012/wordml" xmlns:w16se="http://schemas.microsoft.com/office/word/2015/wordml/symex" xmlns:wpg="http://schemas.microsoft.com/office/word/2010/wordprocessingGroup" xmlns:wpi="http://schemas.microsoft.com/office/word/2010/wordprocessingInk" xmlns:wne="http://schemas.microsoft.com/office/word/2006/wordml" xmlns:wps="http://schemas.microsoft.com/office/word/2010/wordprocessingShape" mc:Ignorable="w14 w15 w16se wp14">
+<w:hdr xmlns:wpc="http://schemas.microsoft.com/office/word/2010/wordprocessingCanvas" xmlns:cx="http://schemas.microsoft.com/office/drawing/2014/chartex" xmlns:cx1="http://schemas.microsoft.com/office/drawing/2015/9/8/chartex" xmlns:cx2="http://schemas.microsoft.com/office/drawing/2015/10/21/chartex" xmlns:cx3="http://schemas.microsoft.com/office/drawing/2016/5/9/chartex" xmlns:cx4="http://schemas.microsoft.com/office/drawing/2016/5/10/chartex" xmlns:cx5="http://schemas.microsoft.com/office/drawing/2016/5/11/chartex" xmlns:cx6="http://schemas.microsoft.com/office/drawing/2016/5/12/chartex" xmlns:cx7="http://schemas.microsoft.com/office/drawing/2016/5/13/chartex" xmlns:cx8="http://schemas.microsoft.com/office/drawing/2016/5/14/chartex" xmlns:mc="http://schemas.openxmlformats.org/markup-compatibility/2006" xmlns:aink="http://schemas.microsoft.com/office/drawing/2016/ink" xmlns:am3d="http://schemas.microsoft.com/office/drawing/2017/model3d" xmlns:o="urn:schemas-microsoft-com:office:office" xmlns:oel="http://schemas.microsoft.com/office/2019/extlst" xmlns:r="http://schemas.openxmlformats.org/officeDocument/2006/relationships" xmlns:m="http://schemas.openxmlformats.org/officeDocument/2006/math" xmlns:v="urn:schemas-microsoft-com:vml" xmlns:wp14="http://schemas.microsoft.com/office/word/2010/wordprocessingDrawing" xmlns:wp="http://schemas.openxmlformats.org/drawingml/2006/wordprocessingDrawing" xmlns:w10="urn:schemas-microsoft-com:office:word" xmlns:w="http://schemas.openxmlformats.org/wordprocessingml/2006/main" xmlns:w14="http://schemas.microsoft.com/office/word/2010/wordml" xmlns:w15="http://schemas.microsoft.com/office/word/2012/wordml" xmlns:w16cex="http://schemas.microsoft.com/office/word/2018/wordml/cex" xmlns:w16cid="http://schemas.microsoft.com/office/word/2016/wordml/cid" xmlns:w16="http://schemas.microsoft.com/office/word/2018/wordml" xmlns:w16sdtdh="http://schemas.microsoft.com/office/word/2020/wordml/sdtdatahash" xmlns:w16se="http://schemas.microsoft.com/office/word/2015/wordml/symex" xmlns:wpg="http://schemas.microsoft.com/office/word/2010/wordprocessingGroup" xmlns:wpi="http://schemas.microsoft.com/office/word/2010/wordprocessingInk" xmlns:wne="http://schemas.microsoft.com/office/word/2006/wordml" xmlns:wps="http://schemas.microsoft.com/office/word/2010/wordprocessingShape" mc:Ignorable="w14 w15 w16se w16cid w16 w16cex w16sdtdh wp14">
   <w:p>
     <w:pPr>
       <w:pBdr>
@@ -13688,7 +13680,7 @@
 </file>
 
 <file path=word/header2.xml><?xml version="1.0" encoding="utf-8"?>
-<w:hdr xmlns:wpc="http://schemas.microsoft.com/office/word/2010/wordprocessingCanvas" xmlns:cx="http://schemas.microsoft.com/office/drawing/2014/chartex" xmlns:cx1="http://schemas.microsoft.com/office/drawing/2015/9/8/chartex" xmlns:mc="http://schemas.openxmlformats.org/markup-compatibility/2006" xmlns:o="urn:schemas-microsoft-com:office:office" xmlns:r="http://schemas.openxmlformats.org/officeDocument/2006/relationships" xmlns:m="http://schemas.openxmlformats.org/officeDocument/2006/math" xmlns:v="urn:schemas-microsoft-com:vml" xmlns:wp14="http://schemas.microsoft.com/office/word/2010/wordprocessingDrawing" xmlns:wp="http://schemas.openxmlformats.org/drawingml/2006/wordprocessingDrawing" xmlns:w10="urn:schemas-microsoft-com:office:word" xmlns:w="http://schemas.openxmlformats.org/wordprocessingml/2006/main" xmlns:w14="http://schemas.microsoft.com/office/word/2010/wordml" xmlns:w15="http://schemas.microsoft.com/office/word/2012/wordml" xmlns:w16se="http://schemas.microsoft.com/office/word/2015/wordml/symex" xmlns:wpg="http://schemas.microsoft.com/office/word/2010/wordprocessingGroup" xmlns:wpi="http://schemas.microsoft.com/office/word/2010/wordprocessingInk" xmlns:wne="http://schemas.microsoft.com/office/word/2006/wordml" xmlns:wps="http://schemas.microsoft.com/office/word/2010/wordprocessingShape" mc:Ignorable="w14 w15 w16se wp14">
+<w:hdr xmlns:wpc="http://schemas.microsoft.com/office/word/2010/wordprocessingCanvas" xmlns:cx="http://schemas.microsoft.com/office/drawing/2014/chartex" xmlns:cx1="http://schemas.microsoft.com/office/drawing/2015/9/8/chartex" xmlns:cx2="http://schemas.microsoft.com/office/drawing/2015/10/21/chartex" xmlns:cx3="http://schemas.microsoft.com/office/drawing/2016/5/9/chartex" xmlns:cx4="http://schemas.microsoft.com/office/drawing/2016/5/10/chartex" xmlns:cx5="http://schemas.microsoft.com/office/drawing/2016/5/11/chartex" xmlns:cx6="http://schemas.microsoft.com/office/drawing/2016/5/12/chartex" xmlns:cx7="http://schemas.microsoft.com/office/drawing/2016/5/13/chartex" xmlns:cx8="http://schemas.microsoft.com/office/drawing/2016/5/14/chartex" xmlns:mc="http://schemas.openxmlformats.org/markup-compatibility/2006" xmlns:aink="http://schemas.microsoft.com/office/drawing/2016/ink" xmlns:am3d="http://schemas.microsoft.com/office/drawing/2017/model3d" xmlns:o="urn:schemas-microsoft-com:office:office" xmlns:oel="http://schemas.microsoft.com/office/2019/extlst" xmlns:r="http://schemas.openxmlformats.org/officeDocument/2006/relationships" xmlns:m="http://schemas.openxmlformats.org/officeDocument/2006/math" xmlns:v="urn:schemas-microsoft-com:vml" xmlns:wp14="http://schemas.microsoft.com/office/word/2010/wordprocessingDrawing" xmlns:wp="http://schemas.openxmlformats.org/drawingml/2006/wordprocessingDrawing" xmlns:w10="urn:schemas-microsoft-com:office:word" xmlns:w="http://schemas.openxmlformats.org/wordprocessingml/2006/main" xmlns:w14="http://schemas.microsoft.com/office/word/2010/wordml" xmlns:w15="http://schemas.microsoft.com/office/word/2012/wordml" xmlns:w16cex="http://schemas.microsoft.com/office/word/2018/wordml/cex" xmlns:w16cid="http://schemas.microsoft.com/office/word/2016/wordml/cid" xmlns:w16="http://schemas.microsoft.com/office/word/2018/wordml" xmlns:w16sdtdh="http://schemas.microsoft.com/office/word/2020/wordml/sdtdatahash" xmlns:w16se="http://schemas.microsoft.com/office/word/2015/wordml/symex" xmlns:wpg="http://schemas.microsoft.com/office/word/2010/wordprocessingGroup" xmlns:wpi="http://schemas.microsoft.com/office/word/2010/wordprocessingInk" xmlns:wne="http://schemas.microsoft.com/office/word/2006/wordml" xmlns:wps="http://schemas.microsoft.com/office/word/2010/wordprocessingShape" mc:Ignorable="w14 w15 w16se w16cid w16 w16cex w16sdtdh wp14">
   <w:p>
     <w:pPr>
       <w:pBdr>
@@ -13836,7 +13828,7 @@
 </file>
 
 <file path=word/numbering.xml><?xml version="1.0" encoding="utf-8"?>
-<w:numbering xmlns:wpc="http://schemas.microsoft.com/office/word/2010/wordprocessingCanvas" xmlns:cx="http://schemas.microsoft.com/office/drawing/2014/chartex" xmlns:cx1="http://schemas.microsoft.com/office/drawing/2015/9/8/chartex" xmlns:mc="http://schemas.openxmlformats.org/markup-compatibility/2006" xmlns:o="urn:schemas-microsoft-com:office:office" xmlns:r="http://schemas.openxmlformats.org/officeDocument/2006/relationships" xmlns:m="http://schemas.openxmlformats.org/officeDocument/2006/math" xmlns:v="urn:schemas-microsoft-com:vml" xmlns:wp14="http://schemas.microsoft.com/office/word/2010/wordprocessingDrawing" xmlns:wp="http://schemas.openxmlformats.org/drawingml/2006/wordprocessingDrawing" xmlns:w10="urn:schemas-microsoft-com:office:word" xmlns:w="http://schemas.openxmlformats.org/wordprocessingml/2006/main" xmlns:w14="http://schemas.microsoft.com/office/word/2010/wordml" xmlns:w15="http://schemas.microsoft.com/office/word/2012/wordml" xmlns:w16se="http://schemas.microsoft.com/office/word/2015/wordml/symex" xmlns:wpg="http://schemas.microsoft.com/office/word/2010/wordprocessingGroup" xmlns:wpi="http://schemas.microsoft.com/office/word/2010/wordprocessingInk" xmlns:wne="http://schemas.microsoft.com/office/word/2006/wordml" xmlns:wps="http://schemas.microsoft.com/office/word/2010/wordprocessingShape" mc:Ignorable="w14 w15 w16se wp14">
+<w:numbering xmlns:wpc="http://schemas.microsoft.com/office/word/2010/wordprocessingCanvas" xmlns:cx="http://schemas.microsoft.com/office/drawing/2014/chartex" xmlns:cx1="http://schemas.microsoft.com/office/drawing/2015/9/8/chartex" xmlns:cx2="http://schemas.microsoft.com/office/drawing/2015/10/21/chartex" xmlns:cx3="http://schemas.microsoft.com/office/drawing/2016/5/9/chartex" xmlns:cx4="http://schemas.microsoft.com/office/drawing/2016/5/10/chartex" xmlns:cx5="http://schemas.microsoft.com/office/drawing/2016/5/11/chartex" xmlns:cx6="http://schemas.microsoft.com/office/drawing/2016/5/12/chartex" xmlns:cx7="http://schemas.microsoft.com/office/drawing/2016/5/13/chartex" xmlns:cx8="http://schemas.microsoft.com/office/drawing/2016/5/14/chartex" xmlns:mc="http://schemas.openxmlformats.org/markup-compatibility/2006" xmlns:aink="http://schemas.microsoft.com/office/drawing/2016/ink" xmlns:am3d="http://schemas.microsoft.com/office/drawing/2017/model3d" xmlns:o="urn:schemas-microsoft-com:office:office" xmlns:oel="http://schemas.microsoft.com/office/2019/extlst" xmlns:r="http://schemas.openxmlformats.org/officeDocument/2006/relationships" xmlns:m="http://schemas.openxmlformats.org/officeDocument/2006/math" xmlns:v="urn:schemas-microsoft-com:vml" xmlns:wp14="http://schemas.microsoft.com/office/word/2010/wordprocessingDrawing" xmlns:wp="http://schemas.openxmlformats.org/drawingml/2006/wordprocessingDrawing" xmlns:w10="urn:schemas-microsoft-com:office:word" xmlns:w="http://schemas.openxmlformats.org/wordprocessingml/2006/main" xmlns:w14="http://schemas.microsoft.com/office/word/2010/wordml" xmlns:w15="http://schemas.microsoft.com/office/word/2012/wordml" xmlns:w16cex="http://schemas.microsoft.com/office/word/2018/wordml/cex" xmlns:w16cid="http://schemas.microsoft.com/office/word/2016/wordml/cid" xmlns:w16="http://schemas.microsoft.com/office/word/2018/wordml" xmlns:w16sdtdh="http://schemas.microsoft.com/office/word/2020/wordml/sdtdatahash" xmlns:w16se="http://schemas.microsoft.com/office/word/2015/wordml/symex" xmlns:wpg="http://schemas.microsoft.com/office/word/2010/wordprocessingGroup" xmlns:wpi="http://schemas.microsoft.com/office/word/2010/wordprocessingInk" xmlns:wne="http://schemas.microsoft.com/office/word/2006/wordml" xmlns:wps="http://schemas.microsoft.com/office/word/2010/wordprocessingShape" mc:Ignorable="w14 w15 w16se w16cid w16 w16cex w16sdtdh wp14">
   <w:abstractNum w:abstractNumId="0" w15:restartNumberingAfterBreak="0">
     <w:nsid w:val="0B1C66FB"/>
     <w:multiLevelType w:val="multilevel"/>
@@ -14913,41 +14905,41 @@
       </w:rPr>
     </w:lvl>
   </w:abstractNum>
-  <w:num w:numId="1">
+  <w:num w:numId="1" w16cid:durableId="1818255451">
     <w:abstractNumId w:val="0"/>
   </w:num>
-  <w:num w:numId="2">
+  <w:num w:numId="2" w16cid:durableId="267467299">
     <w:abstractNumId w:val="7"/>
   </w:num>
-  <w:num w:numId="3">
+  <w:num w:numId="3" w16cid:durableId="74711183">
     <w:abstractNumId w:val="5"/>
   </w:num>
-  <w:num w:numId="4">
+  <w:num w:numId="4" w16cid:durableId="11686968">
     <w:abstractNumId w:val="4"/>
   </w:num>
-  <w:num w:numId="5">
+  <w:num w:numId="5" w16cid:durableId="259528385">
     <w:abstractNumId w:val="1"/>
   </w:num>
-  <w:num w:numId="6">
+  <w:num w:numId="6" w16cid:durableId="1697075685">
     <w:abstractNumId w:val="6"/>
   </w:num>
-  <w:num w:numId="7">
+  <w:num w:numId="7" w16cid:durableId="1881474307">
     <w:abstractNumId w:val="9"/>
   </w:num>
-  <w:num w:numId="8">
+  <w:num w:numId="8" w16cid:durableId="613442112">
     <w:abstractNumId w:val="2"/>
   </w:num>
-  <w:num w:numId="9">
+  <w:num w:numId="9" w16cid:durableId="94134597">
     <w:abstractNumId w:val="8"/>
   </w:num>
-  <w:num w:numId="10">
+  <w:num w:numId="10" w16cid:durableId="1876843349">
     <w:abstractNumId w:val="3"/>
   </w:num>
 </w:numbering>
 </file>
 
 <file path=word/styles.xml><?xml version="1.0" encoding="utf-8"?>
-<w:styles xmlns:mc="http://schemas.openxmlformats.org/markup-compatibility/2006" xmlns:r="http://schemas.openxmlformats.org/officeDocument/2006/relationships" xmlns:w="http://schemas.openxmlformats.org/wordprocessingml/2006/main" xmlns:w14="http://schemas.microsoft.com/office/word/2010/wordml" xmlns:w15="http://schemas.microsoft.com/office/word/2012/wordml" xmlns:w16se="http://schemas.microsoft.com/office/word/2015/wordml/symex" mc:Ignorable="w14 w15 w16se">
+<w:styles xmlns:mc="http://schemas.openxmlformats.org/markup-compatibility/2006" xmlns:r="http://schemas.openxmlformats.org/officeDocument/2006/relationships" xmlns:w="http://schemas.openxmlformats.org/wordprocessingml/2006/main" xmlns:w14="http://schemas.microsoft.com/office/word/2010/wordml" xmlns:w15="http://schemas.microsoft.com/office/word/2012/wordml" xmlns:w16cex="http://schemas.microsoft.com/office/word/2018/wordml/cex" xmlns:w16cid="http://schemas.microsoft.com/office/word/2016/wordml/cid" xmlns:w16="http://schemas.microsoft.com/office/word/2018/wordml" xmlns:w16sdtdh="http://schemas.microsoft.com/office/word/2020/wordml/sdtdatahash" xmlns:w16se="http://schemas.microsoft.com/office/word/2015/wordml/symex" mc:Ignorable="w14 w15 w16se w16cid w16 w16cex w16sdtdh">
   <w:docDefaults>
     <w:rPrDefault>
       <w:rPr>
@@ -14959,7 +14951,7 @@
     </w:rPrDefault>
     <w:pPrDefault/>
   </w:docDefaults>
-  <w:latentStyles w:defLockedState="0" w:defUIPriority="99" w:defSemiHidden="0" w:defUnhideWhenUsed="0" w:defQFormat="0" w:count="371">
+  <w:latentStyles w:defLockedState="0" w:defUIPriority="99" w:defSemiHidden="0" w:defUnhideWhenUsed="0" w:defQFormat="0" w:count="376">
     <w:lsdException w:name="Normal" w:uiPriority="0" w:qFormat="1"/>
     <w:lsdException w:name="heading 1" w:uiPriority="9" w:qFormat="1"/>
     <w:lsdException w:name="heading 2" w:semiHidden="1" w:uiPriority="9" w:unhideWhenUsed="1" w:qFormat="1"/>
@@ -15065,7 +15057,6 @@
     <w:lsdException w:name="HTML Sample" w:semiHidden="1" w:unhideWhenUsed="1"/>
     <w:lsdException w:name="HTML Typewriter" w:semiHidden="1" w:unhideWhenUsed="1"/>
     <w:lsdException w:name="HTML Variable" w:semiHidden="1" w:unhideWhenUsed="1"/>
-    <w:lsdException w:name="Normal Table" w:semiHidden="1" w:unhideWhenUsed="1"/>
     <w:lsdException w:name="annotation subject" w:semiHidden="1" w:unhideWhenUsed="1"/>
     <w:lsdException w:name="No List" w:semiHidden="1" w:unhideWhenUsed="1"/>
     <w:lsdException w:name="Outline List 1" w:semiHidden="1" w:unhideWhenUsed="1"/>
@@ -15108,11 +15099,8 @@
     <w:lsdException w:name="Table Contemporary" w:semiHidden="1" w:unhideWhenUsed="1"/>
     <w:lsdException w:name="Table Elegant" w:semiHidden="1" w:unhideWhenUsed="1"/>
     <w:lsdException w:name="Table Professional" w:semiHidden="1" w:unhideWhenUsed="1"/>
-    <w:lsdException w:name="Table Subtle 1" w:semiHidden="1" w:unhideWhenUsed="1"/>
     <w:lsdException w:name="Table Subtle 2" w:semiHidden="1" w:unhideWhenUsed="1"/>
     <w:lsdException w:name="Table Web 1" w:semiHidden="1" w:unhideWhenUsed="1"/>
-    <w:lsdException w:name="Table Web 2" w:semiHidden="1" w:unhideWhenUsed="1"/>
-    <w:lsdException w:name="Table Web 3" w:semiHidden="1" w:unhideWhenUsed="1"/>
     <w:lsdException w:name="Balloon Text" w:semiHidden="1" w:unhideWhenUsed="1"/>
     <w:lsdException w:name="Table Grid" w:uiPriority="39"/>
     <w:lsdException w:name="Table Theme" w:semiHidden="1" w:unhideWhenUsed="1"/>
@@ -15331,6 +15319,11 @@
     <w:lsdException w:name="List Table 5 Dark Accent 6" w:uiPriority="50"/>
     <w:lsdException w:name="List Table 6 Colorful Accent 6" w:uiPriority="51"/>
     <w:lsdException w:name="List Table 7 Colorful Accent 6" w:uiPriority="52"/>
+    <w:lsdException w:name="Mention" w:semiHidden="1" w:unhideWhenUsed="1"/>
+    <w:lsdException w:name="Smart Hyperlink" w:semiHidden="1" w:unhideWhenUsed="1"/>
+    <w:lsdException w:name="Hashtag" w:semiHidden="1" w:unhideWhenUsed="1"/>
+    <w:lsdException w:name="Unresolved Mention" w:semiHidden="1" w:unhideWhenUsed="1"/>
+    <w:lsdException w:name="Smart Link" w:semiHidden="1" w:unhideWhenUsed="1"/>
   </w:latentStyles>
   <w:style w:type="paragraph" w:default="1" w:styleId="Normal">
     <w:name w:val="Normal"/>

</xml_diff>

<commit_message>
edit in register feature
</commit_message>
<xml_diff>
--- a/Definition/Requirements/F_SRS.docx
+++ b/Definition/Requirements/F_SRS.docx
@@ -1,6 +1,6 @@
 
 <file path=word/document.xml><?xml version="1.0" encoding="utf-8"?>
-<w:document xmlns:wpc="http://schemas.microsoft.com/office/word/2010/wordprocessingCanvas" xmlns:cx="http://schemas.microsoft.com/office/drawing/2014/chartex" xmlns:cx1="http://schemas.microsoft.com/office/drawing/2015/9/8/chartex" xmlns:cx2="http://schemas.microsoft.com/office/drawing/2015/10/21/chartex" xmlns:cx3="http://schemas.microsoft.com/office/drawing/2016/5/9/chartex" xmlns:cx4="http://schemas.microsoft.com/office/drawing/2016/5/10/chartex" xmlns:cx5="http://schemas.microsoft.com/office/drawing/2016/5/11/chartex" xmlns:cx6="http://schemas.microsoft.com/office/drawing/2016/5/12/chartex" xmlns:cx7="http://schemas.microsoft.com/office/drawing/2016/5/13/chartex" xmlns:cx8="http://schemas.microsoft.com/office/drawing/2016/5/14/chartex" xmlns:mc="http://schemas.openxmlformats.org/markup-compatibility/2006" xmlns:aink="http://schemas.microsoft.com/office/drawing/2016/ink" xmlns:am3d="http://schemas.microsoft.com/office/drawing/2017/model3d" xmlns:o="urn:schemas-microsoft-com:office:office" xmlns:oel="http://schemas.microsoft.com/office/2019/extlst" xmlns:r="http://schemas.openxmlformats.org/officeDocument/2006/relationships" xmlns:m="http://schemas.openxmlformats.org/officeDocument/2006/math" xmlns:v="urn:schemas-microsoft-com:vml" xmlns:wp14="http://schemas.microsoft.com/office/word/2010/wordprocessingDrawing" xmlns:wp="http://schemas.openxmlformats.org/drawingml/2006/wordprocessingDrawing" xmlns:w10="urn:schemas-microsoft-com:office:word" xmlns:w="http://schemas.openxmlformats.org/wordprocessingml/2006/main" xmlns:w14="http://schemas.microsoft.com/office/word/2010/wordml" xmlns:w15="http://schemas.microsoft.com/office/word/2012/wordml" xmlns:w16cex="http://schemas.microsoft.com/office/word/2018/wordml/cex" xmlns:w16cid="http://schemas.microsoft.com/office/word/2016/wordml/cid" xmlns:w16="http://schemas.microsoft.com/office/word/2018/wordml" xmlns:w16sdtdh="http://schemas.microsoft.com/office/word/2020/wordml/sdtdatahash" xmlns:w16se="http://schemas.microsoft.com/office/word/2015/wordml/symex" xmlns:wpg="http://schemas.microsoft.com/office/word/2010/wordprocessingGroup" xmlns:wpi="http://schemas.microsoft.com/office/word/2010/wordprocessingInk" xmlns:wne="http://schemas.microsoft.com/office/word/2006/wordml" xmlns:wps="http://schemas.microsoft.com/office/word/2010/wordprocessingShape" mc:Ignorable="w14 w15 w16se w16cid w16 w16cex w16sdtdh wp14">
+<w:document xmlns:wpc="http://schemas.microsoft.com/office/word/2010/wordprocessingCanvas" xmlns:cx="http://schemas.microsoft.com/office/drawing/2014/chartex" xmlns:mc="http://schemas.openxmlformats.org/markup-compatibility/2006" xmlns:o="urn:schemas-microsoft-com:office:office" xmlns:r="http://schemas.openxmlformats.org/officeDocument/2006/relationships" xmlns:m="http://schemas.openxmlformats.org/officeDocument/2006/math" xmlns:v="urn:schemas-microsoft-com:vml" xmlns:wp14="http://schemas.microsoft.com/office/word/2010/wordprocessingDrawing" xmlns:wp="http://schemas.openxmlformats.org/drawingml/2006/wordprocessingDrawing" xmlns:w10="urn:schemas-microsoft-com:office:word" xmlns:w="http://schemas.openxmlformats.org/wordprocessingml/2006/main" xmlns:w14="http://schemas.microsoft.com/office/word/2010/wordml" xmlns:w15="http://schemas.microsoft.com/office/word/2012/wordml" xmlns:w16se="http://schemas.microsoft.com/office/word/2015/wordml/symex" xmlns:wpg="http://schemas.microsoft.com/office/word/2010/wordprocessingGroup" xmlns:wpi="http://schemas.microsoft.com/office/word/2010/wordprocessingInk" xmlns:wne="http://schemas.microsoft.com/office/word/2006/wordml" xmlns:wps="http://schemas.microsoft.com/office/word/2010/wordprocessingShape" mc:Ignorable="w14 w15 w16se wp14">
   <w:body>
     <w:p>
       <w:pPr>
@@ -5545,6 +5545,7 @@
           <w:sz w:val="32"/>
           <w:szCs w:val="32"/>
         </w:rPr>
+        <w:lastRenderedPageBreak/>
         <w:t>Foodies web app contains two types of users: admin and normal user.</w:t>
       </w:r>
       <w:r>
@@ -6179,7 +6180,6 @@
                 <w:sz w:val="22"/>
                 <w:szCs w:val="22"/>
               </w:rPr>
-              <w:lastRenderedPageBreak/>
               <w:t>F_REQ_U_Reg_3.1.2</w:t>
             </w:r>
           </w:p>
@@ -6213,6 +6213,7 @@
               <w:widowControl w:val="0"/>
             </w:pPr>
             <w:r>
+              <w:lastRenderedPageBreak/>
               <w:t xml:space="preserve">1- the </w:t>
             </w:r>
             <w:r>
@@ -6273,8 +6274,10 @@
               <w:t xml:space="preserve"> and numbers</w:t>
             </w:r>
             <w:r>
-              <w:t xml:space="preserve"> only </w:t>
-            </w:r>
+              <w:t xml:space="preserve"> </w:t>
+            </w:r>
+            <w:bookmarkStart w:id="4" w:name="_GoBack"/>
+            <w:bookmarkEnd w:id="4"/>
           </w:p>
           <w:p>
             <w:pPr>
@@ -6583,6 +6586,7 @@
                 <w:sz w:val="22"/>
                 <w:szCs w:val="22"/>
               </w:rPr>
+              <w:lastRenderedPageBreak/>
               <w:t>HIGH</w:t>
             </w:r>
           </w:p>
@@ -6640,8 +6644,8 @@
           <w:numId w:val="8"/>
         </w:numPr>
       </w:pPr>
-      <w:bookmarkStart w:id="4" w:name="_y2v5422mqu5q" w:colFirst="0" w:colLast="0"/>
-      <w:bookmarkEnd w:id="4"/>
+      <w:bookmarkStart w:id="5" w:name="_y2v5422mqu5q" w:colFirst="0" w:colLast="0"/>
+      <w:bookmarkEnd w:id="5"/>
       <w:r>
         <w:lastRenderedPageBreak/>
         <w:t>Sign In</w:t>
@@ -10050,8 +10054,8 @@
       <w:pPr>
         <w:pStyle w:val="Heading2"/>
       </w:pPr>
-      <w:bookmarkStart w:id="5" w:name="_uas9is6kmlox" w:colFirst="0" w:colLast="0"/>
-      <w:bookmarkEnd w:id="5"/>
+      <w:bookmarkStart w:id="6" w:name="_uas9is6kmlox" w:colFirst="0" w:colLast="0"/>
+      <w:bookmarkEnd w:id="6"/>
       <w:r>
         <w:t xml:space="preserve">             </w:t>
       </w:r>
@@ -10431,28 +10435,17 @@
             <w:r>
               <w:t xml:space="preserve">2- the </w:t>
             </w:r>
-            <w:proofErr w:type="gramStart"/>
             <w:r>
               <w:rPr>
                 <w:b/>
               </w:rPr>
-              <w:t>user</w:t>
-            </w:r>
-            <w:proofErr w:type="gramEnd"/>
-            <w:r>
-              <w:rPr>
-                <w:b/>
-              </w:rPr>
-              <w:t xml:space="preserve"> name</w:t>
+              <w:t>user name</w:t>
             </w:r>
             <w:r>
               <w:t xml:space="preserve"> must contain characters</w:t>
             </w:r>
             <w:r>
-              <w:t xml:space="preserve"> </w:t>
-            </w:r>
-            <w:r>
-              <w:t>and numbers</w:t>
+              <w:t xml:space="preserve"> and numbers</w:t>
             </w:r>
             <w:r>
               <w:t xml:space="preserve"> only </w:t>
@@ -10773,8 +10766,8 @@
       <w:pPr>
         <w:pStyle w:val="Heading2"/>
       </w:pPr>
-      <w:bookmarkStart w:id="6" w:name="_95vcf37lzp1f" w:colFirst="0" w:colLast="0"/>
-      <w:bookmarkEnd w:id="6"/>
+      <w:bookmarkStart w:id="7" w:name="_95vcf37lzp1f" w:colFirst="0" w:colLast="0"/>
+      <w:bookmarkEnd w:id="7"/>
       <w:r>
         <w:rPr>
           <w:rFonts w:ascii="Arial" w:eastAsia="Arial" w:hAnsi="Arial" w:cs="Arial"/>
@@ -12214,8 +12207,8 @@
       <w:pPr>
         <w:pStyle w:val="Heading2"/>
       </w:pPr>
-      <w:bookmarkStart w:id="7" w:name="_h5iqxyj5avla" w:colFirst="0" w:colLast="0"/>
-      <w:bookmarkEnd w:id="7"/>
+      <w:bookmarkStart w:id="8" w:name="_h5iqxyj5avla" w:colFirst="0" w:colLast="0"/>
+      <w:bookmarkEnd w:id="8"/>
     </w:p>
     <w:p/>
     <w:p/>
@@ -12897,8 +12890,8 @@
           <w:szCs w:val="32"/>
         </w:rPr>
       </w:pPr>
-      <w:bookmarkStart w:id="8" w:name="_tyjcwt" w:colFirst="0" w:colLast="0"/>
-      <w:bookmarkEnd w:id="8"/>
+      <w:bookmarkStart w:id="9" w:name="_tyjcwt" w:colFirst="0" w:colLast="0"/>
+      <w:bookmarkEnd w:id="9"/>
       <w:r>
         <w:rPr>
           <w:color w:val="901B20"/>
@@ -13009,8 +13002,8 @@
           <w:color w:val="901B20"/>
         </w:rPr>
       </w:pPr>
-      <w:bookmarkStart w:id="9" w:name="_3dy6vkm" w:colFirst="0" w:colLast="0"/>
-      <w:bookmarkEnd w:id="9"/>
+      <w:bookmarkStart w:id="10" w:name="_3dy6vkm" w:colFirst="0" w:colLast="0"/>
+      <w:bookmarkEnd w:id="10"/>
       <w:r>
         <w:rPr>
           <w:color w:val="901B20"/>
@@ -13022,8 +13015,8 @@
       <w:pPr>
         <w:pStyle w:val="Heading2"/>
       </w:pPr>
-      <w:bookmarkStart w:id="10" w:name="_1t3h5sf" w:colFirst="0" w:colLast="0"/>
-      <w:bookmarkEnd w:id="10"/>
+      <w:bookmarkStart w:id="11" w:name="_1t3h5sf" w:colFirst="0" w:colLast="0"/>
+      <w:bookmarkEnd w:id="11"/>
       <w:r>
         <w:t>Performance Requirements</w:t>
       </w:r>
@@ -13036,8 +13029,8 @@
           <w:szCs w:val="22"/>
         </w:rPr>
       </w:pPr>
-      <w:bookmarkStart w:id="11" w:name="_4d34og8" w:colFirst="0" w:colLast="0"/>
-      <w:bookmarkEnd w:id="11"/>
+      <w:bookmarkStart w:id="12" w:name="_4d34og8" w:colFirst="0" w:colLast="0"/>
+      <w:bookmarkEnd w:id="12"/>
       <w:r>
         <w:rPr>
           <w:i/>
@@ -13097,8 +13090,8 @@
       <w:pPr>
         <w:pStyle w:val="Heading2"/>
       </w:pPr>
-      <w:bookmarkStart w:id="12" w:name="_2s8eyo1" w:colFirst="0" w:colLast="0"/>
-      <w:bookmarkEnd w:id="12"/>
+      <w:bookmarkStart w:id="13" w:name="_2s8eyo1" w:colFirst="0" w:colLast="0"/>
+      <w:bookmarkEnd w:id="13"/>
       <w:r>
         <w:t>Security Requirements</w:t>
       </w:r>
@@ -13243,8 +13236,8 @@
       <w:pPr>
         <w:pStyle w:val="Heading2"/>
       </w:pPr>
-      <w:bookmarkStart w:id="13" w:name="_17dp8vu" w:colFirst="0" w:colLast="0"/>
-      <w:bookmarkEnd w:id="13"/>
+      <w:bookmarkStart w:id="14" w:name="_17dp8vu" w:colFirst="0" w:colLast="0"/>
+      <w:bookmarkEnd w:id="14"/>
       <w:r>
         <w:t>Software Quality Attributes</w:t>
       </w:r>
@@ -13352,8 +13345,8 @@
           <w:color w:val="901B20"/>
         </w:rPr>
       </w:pPr>
-      <w:bookmarkStart w:id="14" w:name="_3rdcrjn" w:colFirst="0" w:colLast="0"/>
-      <w:bookmarkEnd w:id="14"/>
+      <w:bookmarkStart w:id="15" w:name="_3rdcrjn" w:colFirst="0" w:colLast="0"/>
+      <w:bookmarkEnd w:id="15"/>
       <w:r>
         <w:rPr>
           <w:color w:val="901B20"/>
@@ -13408,7 +13401,7 @@
 </file>
 
 <file path=word/endnotes.xml><?xml version="1.0" encoding="utf-8"?>
-<w:endnotes xmlns:wpc="http://schemas.microsoft.com/office/word/2010/wordprocessingCanvas" xmlns:cx="http://schemas.microsoft.com/office/drawing/2014/chartex" xmlns:cx1="http://schemas.microsoft.com/office/drawing/2015/9/8/chartex" xmlns:cx2="http://schemas.microsoft.com/office/drawing/2015/10/21/chartex" xmlns:cx3="http://schemas.microsoft.com/office/drawing/2016/5/9/chartex" xmlns:cx4="http://schemas.microsoft.com/office/drawing/2016/5/10/chartex" xmlns:cx5="http://schemas.microsoft.com/office/drawing/2016/5/11/chartex" xmlns:cx6="http://schemas.microsoft.com/office/drawing/2016/5/12/chartex" xmlns:cx7="http://schemas.microsoft.com/office/drawing/2016/5/13/chartex" xmlns:cx8="http://schemas.microsoft.com/office/drawing/2016/5/14/chartex" xmlns:mc="http://schemas.openxmlformats.org/markup-compatibility/2006" xmlns:aink="http://schemas.microsoft.com/office/drawing/2016/ink" xmlns:am3d="http://schemas.microsoft.com/office/drawing/2017/model3d" xmlns:o="urn:schemas-microsoft-com:office:office" xmlns:oel="http://schemas.microsoft.com/office/2019/extlst" xmlns:r="http://schemas.openxmlformats.org/officeDocument/2006/relationships" xmlns:m="http://schemas.openxmlformats.org/officeDocument/2006/math" xmlns:v="urn:schemas-microsoft-com:vml" xmlns:wp14="http://schemas.microsoft.com/office/word/2010/wordprocessingDrawing" xmlns:wp="http://schemas.openxmlformats.org/drawingml/2006/wordprocessingDrawing" xmlns:w10="urn:schemas-microsoft-com:office:word" xmlns:w="http://schemas.openxmlformats.org/wordprocessingml/2006/main" xmlns:w14="http://schemas.microsoft.com/office/word/2010/wordml" xmlns:w15="http://schemas.microsoft.com/office/word/2012/wordml" xmlns:w16cex="http://schemas.microsoft.com/office/word/2018/wordml/cex" xmlns:w16cid="http://schemas.microsoft.com/office/word/2016/wordml/cid" xmlns:w16="http://schemas.microsoft.com/office/word/2018/wordml" xmlns:w16sdtdh="http://schemas.microsoft.com/office/word/2020/wordml/sdtdatahash" xmlns:w16se="http://schemas.microsoft.com/office/word/2015/wordml/symex" xmlns:wpg="http://schemas.microsoft.com/office/word/2010/wordprocessingGroup" xmlns:wpi="http://schemas.microsoft.com/office/word/2010/wordprocessingInk" xmlns:wne="http://schemas.microsoft.com/office/word/2006/wordml" xmlns:wps="http://schemas.microsoft.com/office/word/2010/wordprocessingShape" mc:Ignorable="w14 w15 w16se w16cid w16 w16cex w16sdtdh wp14">
+<w:endnotes xmlns:wpc="http://schemas.microsoft.com/office/word/2010/wordprocessingCanvas" xmlns:cx="http://schemas.microsoft.com/office/drawing/2014/chartex" xmlns:mc="http://schemas.openxmlformats.org/markup-compatibility/2006" xmlns:o="urn:schemas-microsoft-com:office:office" xmlns:r="http://schemas.openxmlformats.org/officeDocument/2006/relationships" xmlns:m="http://schemas.openxmlformats.org/officeDocument/2006/math" xmlns:v="urn:schemas-microsoft-com:vml" xmlns:wp14="http://schemas.microsoft.com/office/word/2010/wordprocessingDrawing" xmlns:wp="http://schemas.openxmlformats.org/drawingml/2006/wordprocessingDrawing" xmlns:w10="urn:schemas-microsoft-com:office:word" xmlns:w="http://schemas.openxmlformats.org/wordprocessingml/2006/main" xmlns:w14="http://schemas.microsoft.com/office/word/2010/wordml" xmlns:w15="http://schemas.microsoft.com/office/word/2012/wordml" xmlns:w16se="http://schemas.microsoft.com/office/word/2015/wordml/symex" xmlns:wpg="http://schemas.microsoft.com/office/word/2010/wordprocessingGroup" xmlns:wpi="http://schemas.microsoft.com/office/word/2010/wordprocessingInk" xmlns:wne="http://schemas.microsoft.com/office/word/2006/wordml" xmlns:wps="http://schemas.microsoft.com/office/word/2010/wordprocessingShape" mc:Ignorable="w14 w15 w16se wp14">
   <w:endnote w:type="separator" w:id="-1">
     <w:p>
       <w:r>
@@ -13427,7 +13420,7 @@
 </file>
 
 <file path=word/footer1.xml><?xml version="1.0" encoding="utf-8"?>
-<w:ftr xmlns:wpc="http://schemas.microsoft.com/office/word/2010/wordprocessingCanvas" xmlns:cx="http://schemas.microsoft.com/office/drawing/2014/chartex" xmlns:cx1="http://schemas.microsoft.com/office/drawing/2015/9/8/chartex" xmlns:cx2="http://schemas.microsoft.com/office/drawing/2015/10/21/chartex" xmlns:cx3="http://schemas.microsoft.com/office/drawing/2016/5/9/chartex" xmlns:cx4="http://schemas.microsoft.com/office/drawing/2016/5/10/chartex" xmlns:cx5="http://schemas.microsoft.com/office/drawing/2016/5/11/chartex" xmlns:cx6="http://schemas.microsoft.com/office/drawing/2016/5/12/chartex" xmlns:cx7="http://schemas.microsoft.com/office/drawing/2016/5/13/chartex" xmlns:cx8="http://schemas.microsoft.com/office/drawing/2016/5/14/chartex" xmlns:mc="http://schemas.openxmlformats.org/markup-compatibility/2006" xmlns:aink="http://schemas.microsoft.com/office/drawing/2016/ink" xmlns:am3d="http://schemas.microsoft.com/office/drawing/2017/model3d" xmlns:o="urn:schemas-microsoft-com:office:office" xmlns:oel="http://schemas.microsoft.com/office/2019/extlst" xmlns:r="http://schemas.openxmlformats.org/officeDocument/2006/relationships" xmlns:m="http://schemas.openxmlformats.org/officeDocument/2006/math" xmlns:v="urn:schemas-microsoft-com:vml" xmlns:wp14="http://schemas.microsoft.com/office/word/2010/wordprocessingDrawing" xmlns:wp="http://schemas.openxmlformats.org/drawingml/2006/wordprocessingDrawing" xmlns:w10="urn:schemas-microsoft-com:office:word" xmlns:w="http://schemas.openxmlformats.org/wordprocessingml/2006/main" xmlns:w14="http://schemas.microsoft.com/office/word/2010/wordml" xmlns:w15="http://schemas.microsoft.com/office/word/2012/wordml" xmlns:w16cex="http://schemas.microsoft.com/office/word/2018/wordml/cex" xmlns:w16cid="http://schemas.microsoft.com/office/word/2016/wordml/cid" xmlns:w16="http://schemas.microsoft.com/office/word/2018/wordml" xmlns:w16sdtdh="http://schemas.microsoft.com/office/word/2020/wordml/sdtdatahash" xmlns:w16se="http://schemas.microsoft.com/office/word/2015/wordml/symex" xmlns:wpg="http://schemas.microsoft.com/office/word/2010/wordprocessingGroup" xmlns:wpi="http://schemas.microsoft.com/office/word/2010/wordprocessingInk" xmlns:wne="http://schemas.microsoft.com/office/word/2006/wordml" xmlns:wps="http://schemas.microsoft.com/office/word/2010/wordprocessingShape" mc:Ignorable="w14 w15 w16se w16cid w16 w16cex w16sdtdh wp14">
+<w:ftr xmlns:wpc="http://schemas.microsoft.com/office/word/2010/wordprocessingCanvas" xmlns:cx="http://schemas.microsoft.com/office/drawing/2014/chartex" xmlns:mc="http://schemas.openxmlformats.org/markup-compatibility/2006" xmlns:o="urn:schemas-microsoft-com:office:office" xmlns:r="http://schemas.openxmlformats.org/officeDocument/2006/relationships" xmlns:m="http://schemas.openxmlformats.org/officeDocument/2006/math" xmlns:v="urn:schemas-microsoft-com:vml" xmlns:wp14="http://schemas.microsoft.com/office/word/2010/wordprocessingDrawing" xmlns:wp="http://schemas.openxmlformats.org/drawingml/2006/wordprocessingDrawing" xmlns:w10="urn:schemas-microsoft-com:office:word" xmlns:w="http://schemas.openxmlformats.org/wordprocessingml/2006/main" xmlns:w14="http://schemas.microsoft.com/office/word/2010/wordml" xmlns:w15="http://schemas.microsoft.com/office/word/2012/wordml" xmlns:w16se="http://schemas.microsoft.com/office/word/2015/wordml/symex" xmlns:wpg="http://schemas.microsoft.com/office/word/2010/wordprocessingGroup" xmlns:wpi="http://schemas.microsoft.com/office/word/2010/wordprocessingInk" xmlns:wne="http://schemas.microsoft.com/office/word/2006/wordml" xmlns:wps="http://schemas.microsoft.com/office/word/2010/wordprocessingShape" mc:Ignorable="w14 w15 w16se wp14">
   <w:p>
     <w:pPr>
       <w:pBdr>
@@ -13487,7 +13480,7 @@
 </file>
 
 <file path=word/footer2.xml><?xml version="1.0" encoding="utf-8"?>
-<w:ftr xmlns:wpc="http://schemas.microsoft.com/office/word/2010/wordprocessingCanvas" xmlns:cx="http://schemas.microsoft.com/office/drawing/2014/chartex" xmlns:cx1="http://schemas.microsoft.com/office/drawing/2015/9/8/chartex" xmlns:cx2="http://schemas.microsoft.com/office/drawing/2015/10/21/chartex" xmlns:cx3="http://schemas.microsoft.com/office/drawing/2016/5/9/chartex" xmlns:cx4="http://schemas.microsoft.com/office/drawing/2016/5/10/chartex" xmlns:cx5="http://schemas.microsoft.com/office/drawing/2016/5/11/chartex" xmlns:cx6="http://schemas.microsoft.com/office/drawing/2016/5/12/chartex" xmlns:cx7="http://schemas.microsoft.com/office/drawing/2016/5/13/chartex" xmlns:cx8="http://schemas.microsoft.com/office/drawing/2016/5/14/chartex" xmlns:mc="http://schemas.openxmlformats.org/markup-compatibility/2006" xmlns:aink="http://schemas.microsoft.com/office/drawing/2016/ink" xmlns:am3d="http://schemas.microsoft.com/office/drawing/2017/model3d" xmlns:o="urn:schemas-microsoft-com:office:office" xmlns:oel="http://schemas.microsoft.com/office/2019/extlst" xmlns:r="http://schemas.openxmlformats.org/officeDocument/2006/relationships" xmlns:m="http://schemas.openxmlformats.org/officeDocument/2006/math" xmlns:v="urn:schemas-microsoft-com:vml" xmlns:wp14="http://schemas.microsoft.com/office/word/2010/wordprocessingDrawing" xmlns:wp="http://schemas.openxmlformats.org/drawingml/2006/wordprocessingDrawing" xmlns:w10="urn:schemas-microsoft-com:office:word" xmlns:w="http://schemas.openxmlformats.org/wordprocessingml/2006/main" xmlns:w14="http://schemas.microsoft.com/office/word/2010/wordml" xmlns:w15="http://schemas.microsoft.com/office/word/2012/wordml" xmlns:w16cex="http://schemas.microsoft.com/office/word/2018/wordml/cex" xmlns:w16cid="http://schemas.microsoft.com/office/word/2016/wordml/cid" xmlns:w16="http://schemas.microsoft.com/office/word/2018/wordml" xmlns:w16sdtdh="http://schemas.microsoft.com/office/word/2020/wordml/sdtdatahash" xmlns:w16se="http://schemas.microsoft.com/office/word/2015/wordml/symex" xmlns:wpg="http://schemas.microsoft.com/office/word/2010/wordprocessingGroup" xmlns:wpi="http://schemas.microsoft.com/office/word/2010/wordprocessingInk" xmlns:wne="http://schemas.microsoft.com/office/word/2006/wordml" xmlns:wps="http://schemas.microsoft.com/office/word/2010/wordprocessingShape" mc:Ignorable="w14 w15 w16se w16cid w16 w16cex w16sdtdh wp14">
+<w:ftr xmlns:wpc="http://schemas.microsoft.com/office/word/2010/wordprocessingCanvas" xmlns:cx="http://schemas.microsoft.com/office/drawing/2014/chartex" xmlns:mc="http://schemas.openxmlformats.org/markup-compatibility/2006" xmlns:o="urn:schemas-microsoft-com:office:office" xmlns:r="http://schemas.openxmlformats.org/officeDocument/2006/relationships" xmlns:m="http://schemas.openxmlformats.org/officeDocument/2006/math" xmlns:v="urn:schemas-microsoft-com:vml" xmlns:wp14="http://schemas.microsoft.com/office/word/2010/wordprocessingDrawing" xmlns:wp="http://schemas.openxmlformats.org/drawingml/2006/wordprocessingDrawing" xmlns:w10="urn:schemas-microsoft-com:office:word" xmlns:w="http://schemas.openxmlformats.org/wordprocessingml/2006/main" xmlns:w14="http://schemas.microsoft.com/office/word/2010/wordml" xmlns:w15="http://schemas.microsoft.com/office/word/2012/wordml" xmlns:w16se="http://schemas.microsoft.com/office/word/2015/wordml/symex" xmlns:wpg="http://schemas.microsoft.com/office/word/2010/wordprocessingGroup" xmlns:wpi="http://schemas.microsoft.com/office/word/2010/wordprocessingInk" xmlns:wne="http://schemas.microsoft.com/office/word/2006/wordml" xmlns:wps="http://schemas.microsoft.com/office/word/2010/wordprocessingShape" mc:Ignorable="w14 w15 w16se wp14">
   <w:p>
     <w:pPr>
       <w:pBdr>
@@ -13514,7 +13507,7 @@
 </file>
 
 <file path=word/footnotes.xml><?xml version="1.0" encoding="utf-8"?>
-<w:footnotes xmlns:wpc="http://schemas.microsoft.com/office/word/2010/wordprocessingCanvas" xmlns:cx="http://schemas.microsoft.com/office/drawing/2014/chartex" xmlns:cx1="http://schemas.microsoft.com/office/drawing/2015/9/8/chartex" xmlns:cx2="http://schemas.microsoft.com/office/drawing/2015/10/21/chartex" xmlns:cx3="http://schemas.microsoft.com/office/drawing/2016/5/9/chartex" xmlns:cx4="http://schemas.microsoft.com/office/drawing/2016/5/10/chartex" xmlns:cx5="http://schemas.microsoft.com/office/drawing/2016/5/11/chartex" xmlns:cx6="http://schemas.microsoft.com/office/drawing/2016/5/12/chartex" xmlns:cx7="http://schemas.microsoft.com/office/drawing/2016/5/13/chartex" xmlns:cx8="http://schemas.microsoft.com/office/drawing/2016/5/14/chartex" xmlns:mc="http://schemas.openxmlformats.org/markup-compatibility/2006" xmlns:aink="http://schemas.microsoft.com/office/drawing/2016/ink" xmlns:am3d="http://schemas.microsoft.com/office/drawing/2017/model3d" xmlns:o="urn:schemas-microsoft-com:office:office" xmlns:oel="http://schemas.microsoft.com/office/2019/extlst" xmlns:r="http://schemas.openxmlformats.org/officeDocument/2006/relationships" xmlns:m="http://schemas.openxmlformats.org/officeDocument/2006/math" xmlns:v="urn:schemas-microsoft-com:vml" xmlns:wp14="http://schemas.microsoft.com/office/word/2010/wordprocessingDrawing" xmlns:wp="http://schemas.openxmlformats.org/drawingml/2006/wordprocessingDrawing" xmlns:w10="urn:schemas-microsoft-com:office:word" xmlns:w="http://schemas.openxmlformats.org/wordprocessingml/2006/main" xmlns:w14="http://schemas.microsoft.com/office/word/2010/wordml" xmlns:w15="http://schemas.microsoft.com/office/word/2012/wordml" xmlns:w16cex="http://schemas.microsoft.com/office/word/2018/wordml/cex" xmlns:w16cid="http://schemas.microsoft.com/office/word/2016/wordml/cid" xmlns:w16="http://schemas.microsoft.com/office/word/2018/wordml" xmlns:w16sdtdh="http://schemas.microsoft.com/office/word/2020/wordml/sdtdatahash" xmlns:w16se="http://schemas.microsoft.com/office/word/2015/wordml/symex" xmlns:wpg="http://schemas.microsoft.com/office/word/2010/wordprocessingGroup" xmlns:wpi="http://schemas.microsoft.com/office/word/2010/wordprocessingInk" xmlns:wne="http://schemas.microsoft.com/office/word/2006/wordml" xmlns:wps="http://schemas.microsoft.com/office/word/2010/wordprocessingShape" mc:Ignorable="w14 w15 w16se w16cid w16 w16cex w16sdtdh wp14">
+<w:footnotes xmlns:wpc="http://schemas.microsoft.com/office/word/2010/wordprocessingCanvas" xmlns:cx="http://schemas.microsoft.com/office/drawing/2014/chartex" xmlns:mc="http://schemas.openxmlformats.org/markup-compatibility/2006" xmlns:o="urn:schemas-microsoft-com:office:office" xmlns:r="http://schemas.openxmlformats.org/officeDocument/2006/relationships" xmlns:m="http://schemas.openxmlformats.org/officeDocument/2006/math" xmlns:v="urn:schemas-microsoft-com:vml" xmlns:wp14="http://schemas.microsoft.com/office/word/2010/wordprocessingDrawing" xmlns:wp="http://schemas.openxmlformats.org/drawingml/2006/wordprocessingDrawing" xmlns:w10="urn:schemas-microsoft-com:office:word" xmlns:w="http://schemas.openxmlformats.org/wordprocessingml/2006/main" xmlns:w14="http://schemas.microsoft.com/office/word/2010/wordml" xmlns:w15="http://schemas.microsoft.com/office/word/2012/wordml" xmlns:w16se="http://schemas.microsoft.com/office/word/2015/wordml/symex" xmlns:wpg="http://schemas.microsoft.com/office/word/2010/wordprocessingGroup" xmlns:wpi="http://schemas.microsoft.com/office/word/2010/wordprocessingInk" xmlns:wne="http://schemas.microsoft.com/office/word/2006/wordml" xmlns:wps="http://schemas.microsoft.com/office/word/2010/wordprocessingShape" mc:Ignorable="w14 w15 w16se wp14">
   <w:footnote w:type="separator" w:id="-1">
     <w:p>
       <w:r>
@@ -13533,7 +13526,7 @@
 </file>
 
 <file path=word/header1.xml><?xml version="1.0" encoding="utf-8"?>
-<w:hdr xmlns:wpc="http://schemas.microsoft.com/office/word/2010/wordprocessingCanvas" xmlns:cx="http://schemas.microsoft.com/office/drawing/2014/chartex" xmlns:cx1="http://schemas.microsoft.com/office/drawing/2015/9/8/chartex" xmlns:cx2="http://schemas.microsoft.com/office/drawing/2015/10/21/chartex" xmlns:cx3="http://schemas.microsoft.com/office/drawing/2016/5/9/chartex" xmlns:cx4="http://schemas.microsoft.com/office/drawing/2016/5/10/chartex" xmlns:cx5="http://schemas.microsoft.com/office/drawing/2016/5/11/chartex" xmlns:cx6="http://schemas.microsoft.com/office/drawing/2016/5/12/chartex" xmlns:cx7="http://schemas.microsoft.com/office/drawing/2016/5/13/chartex" xmlns:cx8="http://schemas.microsoft.com/office/drawing/2016/5/14/chartex" xmlns:mc="http://schemas.openxmlformats.org/markup-compatibility/2006" xmlns:aink="http://schemas.microsoft.com/office/drawing/2016/ink" xmlns:am3d="http://schemas.microsoft.com/office/drawing/2017/model3d" xmlns:o="urn:schemas-microsoft-com:office:office" xmlns:oel="http://schemas.microsoft.com/office/2019/extlst" xmlns:r="http://schemas.openxmlformats.org/officeDocument/2006/relationships" xmlns:m="http://schemas.openxmlformats.org/officeDocument/2006/math" xmlns:v="urn:schemas-microsoft-com:vml" xmlns:wp14="http://schemas.microsoft.com/office/word/2010/wordprocessingDrawing" xmlns:wp="http://schemas.openxmlformats.org/drawingml/2006/wordprocessingDrawing" xmlns:w10="urn:schemas-microsoft-com:office:word" xmlns:w="http://schemas.openxmlformats.org/wordprocessingml/2006/main" xmlns:w14="http://schemas.microsoft.com/office/word/2010/wordml" xmlns:w15="http://schemas.microsoft.com/office/word/2012/wordml" xmlns:w16cex="http://schemas.microsoft.com/office/word/2018/wordml/cex" xmlns:w16cid="http://schemas.microsoft.com/office/word/2016/wordml/cid" xmlns:w16="http://schemas.microsoft.com/office/word/2018/wordml" xmlns:w16sdtdh="http://schemas.microsoft.com/office/word/2020/wordml/sdtdatahash" xmlns:w16se="http://schemas.microsoft.com/office/word/2015/wordml/symex" xmlns:wpg="http://schemas.microsoft.com/office/word/2010/wordprocessingGroup" xmlns:wpi="http://schemas.microsoft.com/office/word/2010/wordprocessingInk" xmlns:wne="http://schemas.microsoft.com/office/word/2006/wordml" xmlns:wps="http://schemas.microsoft.com/office/word/2010/wordprocessingShape" mc:Ignorable="w14 w15 w16se w16cid w16 w16cex w16sdtdh wp14">
+<w:hdr xmlns:wpc="http://schemas.microsoft.com/office/word/2010/wordprocessingCanvas" xmlns:cx="http://schemas.microsoft.com/office/drawing/2014/chartex" xmlns:mc="http://schemas.openxmlformats.org/markup-compatibility/2006" xmlns:o="urn:schemas-microsoft-com:office:office" xmlns:r="http://schemas.openxmlformats.org/officeDocument/2006/relationships" xmlns:m="http://schemas.openxmlformats.org/officeDocument/2006/math" xmlns:v="urn:schemas-microsoft-com:vml" xmlns:wp14="http://schemas.microsoft.com/office/word/2010/wordprocessingDrawing" xmlns:wp="http://schemas.openxmlformats.org/drawingml/2006/wordprocessingDrawing" xmlns:w10="urn:schemas-microsoft-com:office:word" xmlns:w="http://schemas.openxmlformats.org/wordprocessingml/2006/main" xmlns:w14="http://schemas.microsoft.com/office/word/2010/wordml" xmlns:w15="http://schemas.microsoft.com/office/word/2012/wordml" xmlns:w16se="http://schemas.microsoft.com/office/word/2015/wordml/symex" xmlns:wpg="http://schemas.microsoft.com/office/word/2010/wordprocessingGroup" xmlns:wpi="http://schemas.microsoft.com/office/word/2010/wordprocessingInk" xmlns:wne="http://schemas.microsoft.com/office/word/2006/wordml" xmlns:wps="http://schemas.microsoft.com/office/word/2010/wordprocessingShape" mc:Ignorable="w14 w15 w16se wp14">
   <w:p>
     <w:pPr>
       <w:pBdr>
@@ -13680,7 +13673,7 @@
 </file>
 
 <file path=word/header2.xml><?xml version="1.0" encoding="utf-8"?>
-<w:hdr xmlns:wpc="http://schemas.microsoft.com/office/word/2010/wordprocessingCanvas" xmlns:cx="http://schemas.microsoft.com/office/drawing/2014/chartex" xmlns:cx1="http://schemas.microsoft.com/office/drawing/2015/9/8/chartex" xmlns:cx2="http://schemas.microsoft.com/office/drawing/2015/10/21/chartex" xmlns:cx3="http://schemas.microsoft.com/office/drawing/2016/5/9/chartex" xmlns:cx4="http://schemas.microsoft.com/office/drawing/2016/5/10/chartex" xmlns:cx5="http://schemas.microsoft.com/office/drawing/2016/5/11/chartex" xmlns:cx6="http://schemas.microsoft.com/office/drawing/2016/5/12/chartex" xmlns:cx7="http://schemas.microsoft.com/office/drawing/2016/5/13/chartex" xmlns:cx8="http://schemas.microsoft.com/office/drawing/2016/5/14/chartex" xmlns:mc="http://schemas.openxmlformats.org/markup-compatibility/2006" xmlns:aink="http://schemas.microsoft.com/office/drawing/2016/ink" xmlns:am3d="http://schemas.microsoft.com/office/drawing/2017/model3d" xmlns:o="urn:schemas-microsoft-com:office:office" xmlns:oel="http://schemas.microsoft.com/office/2019/extlst" xmlns:r="http://schemas.openxmlformats.org/officeDocument/2006/relationships" xmlns:m="http://schemas.openxmlformats.org/officeDocument/2006/math" xmlns:v="urn:schemas-microsoft-com:vml" xmlns:wp14="http://schemas.microsoft.com/office/word/2010/wordprocessingDrawing" xmlns:wp="http://schemas.openxmlformats.org/drawingml/2006/wordprocessingDrawing" xmlns:w10="urn:schemas-microsoft-com:office:word" xmlns:w="http://schemas.openxmlformats.org/wordprocessingml/2006/main" xmlns:w14="http://schemas.microsoft.com/office/word/2010/wordml" xmlns:w15="http://schemas.microsoft.com/office/word/2012/wordml" xmlns:w16cex="http://schemas.microsoft.com/office/word/2018/wordml/cex" xmlns:w16cid="http://schemas.microsoft.com/office/word/2016/wordml/cid" xmlns:w16="http://schemas.microsoft.com/office/word/2018/wordml" xmlns:w16sdtdh="http://schemas.microsoft.com/office/word/2020/wordml/sdtdatahash" xmlns:w16se="http://schemas.microsoft.com/office/word/2015/wordml/symex" xmlns:wpg="http://schemas.microsoft.com/office/word/2010/wordprocessingGroup" xmlns:wpi="http://schemas.microsoft.com/office/word/2010/wordprocessingInk" xmlns:wne="http://schemas.microsoft.com/office/word/2006/wordml" xmlns:wps="http://schemas.microsoft.com/office/word/2010/wordprocessingShape" mc:Ignorable="w14 w15 w16se w16cid w16 w16cex w16sdtdh wp14">
+<w:hdr xmlns:wpc="http://schemas.microsoft.com/office/word/2010/wordprocessingCanvas" xmlns:cx="http://schemas.microsoft.com/office/drawing/2014/chartex" xmlns:mc="http://schemas.openxmlformats.org/markup-compatibility/2006" xmlns:o="urn:schemas-microsoft-com:office:office" xmlns:r="http://schemas.openxmlformats.org/officeDocument/2006/relationships" xmlns:m="http://schemas.openxmlformats.org/officeDocument/2006/math" xmlns:v="urn:schemas-microsoft-com:vml" xmlns:wp14="http://schemas.microsoft.com/office/word/2010/wordprocessingDrawing" xmlns:wp="http://schemas.openxmlformats.org/drawingml/2006/wordprocessingDrawing" xmlns:w10="urn:schemas-microsoft-com:office:word" xmlns:w="http://schemas.openxmlformats.org/wordprocessingml/2006/main" xmlns:w14="http://schemas.microsoft.com/office/word/2010/wordml" xmlns:w15="http://schemas.microsoft.com/office/word/2012/wordml" xmlns:w16se="http://schemas.microsoft.com/office/word/2015/wordml/symex" xmlns:wpg="http://schemas.microsoft.com/office/word/2010/wordprocessingGroup" xmlns:wpi="http://schemas.microsoft.com/office/word/2010/wordprocessingInk" xmlns:wne="http://schemas.microsoft.com/office/word/2006/wordml" xmlns:wps="http://schemas.microsoft.com/office/word/2010/wordprocessingShape" mc:Ignorable="w14 w15 w16se wp14">
   <w:p>
     <w:pPr>
       <w:pBdr>
@@ -13828,7 +13821,7 @@
 </file>
 
 <file path=word/numbering.xml><?xml version="1.0" encoding="utf-8"?>
-<w:numbering xmlns:wpc="http://schemas.microsoft.com/office/word/2010/wordprocessingCanvas" xmlns:cx="http://schemas.microsoft.com/office/drawing/2014/chartex" xmlns:cx1="http://schemas.microsoft.com/office/drawing/2015/9/8/chartex" xmlns:cx2="http://schemas.microsoft.com/office/drawing/2015/10/21/chartex" xmlns:cx3="http://schemas.microsoft.com/office/drawing/2016/5/9/chartex" xmlns:cx4="http://schemas.microsoft.com/office/drawing/2016/5/10/chartex" xmlns:cx5="http://schemas.microsoft.com/office/drawing/2016/5/11/chartex" xmlns:cx6="http://schemas.microsoft.com/office/drawing/2016/5/12/chartex" xmlns:cx7="http://schemas.microsoft.com/office/drawing/2016/5/13/chartex" xmlns:cx8="http://schemas.microsoft.com/office/drawing/2016/5/14/chartex" xmlns:mc="http://schemas.openxmlformats.org/markup-compatibility/2006" xmlns:aink="http://schemas.microsoft.com/office/drawing/2016/ink" xmlns:am3d="http://schemas.microsoft.com/office/drawing/2017/model3d" xmlns:o="urn:schemas-microsoft-com:office:office" xmlns:oel="http://schemas.microsoft.com/office/2019/extlst" xmlns:r="http://schemas.openxmlformats.org/officeDocument/2006/relationships" xmlns:m="http://schemas.openxmlformats.org/officeDocument/2006/math" xmlns:v="urn:schemas-microsoft-com:vml" xmlns:wp14="http://schemas.microsoft.com/office/word/2010/wordprocessingDrawing" xmlns:wp="http://schemas.openxmlformats.org/drawingml/2006/wordprocessingDrawing" xmlns:w10="urn:schemas-microsoft-com:office:word" xmlns:w="http://schemas.openxmlformats.org/wordprocessingml/2006/main" xmlns:w14="http://schemas.microsoft.com/office/word/2010/wordml" xmlns:w15="http://schemas.microsoft.com/office/word/2012/wordml" xmlns:w16cex="http://schemas.microsoft.com/office/word/2018/wordml/cex" xmlns:w16cid="http://schemas.microsoft.com/office/word/2016/wordml/cid" xmlns:w16="http://schemas.microsoft.com/office/word/2018/wordml" xmlns:w16sdtdh="http://schemas.microsoft.com/office/word/2020/wordml/sdtdatahash" xmlns:w16se="http://schemas.microsoft.com/office/word/2015/wordml/symex" xmlns:wpg="http://schemas.microsoft.com/office/word/2010/wordprocessingGroup" xmlns:wpi="http://schemas.microsoft.com/office/word/2010/wordprocessingInk" xmlns:wne="http://schemas.microsoft.com/office/word/2006/wordml" xmlns:wps="http://schemas.microsoft.com/office/word/2010/wordprocessingShape" mc:Ignorable="w14 w15 w16se w16cid w16 w16cex w16sdtdh wp14">
+<w:numbering xmlns:wpc="http://schemas.microsoft.com/office/word/2010/wordprocessingCanvas" xmlns:cx="http://schemas.microsoft.com/office/drawing/2014/chartex" xmlns:mc="http://schemas.openxmlformats.org/markup-compatibility/2006" xmlns:o="urn:schemas-microsoft-com:office:office" xmlns:r="http://schemas.openxmlformats.org/officeDocument/2006/relationships" xmlns:m="http://schemas.openxmlformats.org/officeDocument/2006/math" xmlns:v="urn:schemas-microsoft-com:vml" xmlns:wp14="http://schemas.microsoft.com/office/word/2010/wordprocessingDrawing" xmlns:wp="http://schemas.openxmlformats.org/drawingml/2006/wordprocessingDrawing" xmlns:w10="urn:schemas-microsoft-com:office:word" xmlns:w="http://schemas.openxmlformats.org/wordprocessingml/2006/main" xmlns:w14="http://schemas.microsoft.com/office/word/2010/wordml" xmlns:w15="http://schemas.microsoft.com/office/word/2012/wordml" xmlns:w16se="http://schemas.microsoft.com/office/word/2015/wordml/symex" xmlns:wpg="http://schemas.microsoft.com/office/word/2010/wordprocessingGroup" xmlns:wpi="http://schemas.microsoft.com/office/word/2010/wordprocessingInk" xmlns:wne="http://schemas.microsoft.com/office/word/2006/wordml" xmlns:wps="http://schemas.microsoft.com/office/word/2010/wordprocessingShape" mc:Ignorable="w14 w15 w16se wp14">
   <w:abstractNum w:abstractNumId="0" w15:restartNumberingAfterBreak="0">
     <w:nsid w:val="0B1C66FB"/>
     <w:multiLevelType w:val="multilevel"/>
@@ -14905,41 +14898,41 @@
       </w:rPr>
     </w:lvl>
   </w:abstractNum>
-  <w:num w:numId="1" w16cid:durableId="1818255451">
+  <w:num w:numId="1">
     <w:abstractNumId w:val="0"/>
   </w:num>
-  <w:num w:numId="2" w16cid:durableId="267467299">
+  <w:num w:numId="2">
     <w:abstractNumId w:val="7"/>
   </w:num>
-  <w:num w:numId="3" w16cid:durableId="74711183">
+  <w:num w:numId="3">
     <w:abstractNumId w:val="5"/>
   </w:num>
-  <w:num w:numId="4" w16cid:durableId="11686968">
+  <w:num w:numId="4">
     <w:abstractNumId w:val="4"/>
   </w:num>
-  <w:num w:numId="5" w16cid:durableId="259528385">
+  <w:num w:numId="5">
     <w:abstractNumId w:val="1"/>
   </w:num>
-  <w:num w:numId="6" w16cid:durableId="1697075685">
+  <w:num w:numId="6">
     <w:abstractNumId w:val="6"/>
   </w:num>
-  <w:num w:numId="7" w16cid:durableId="1881474307">
+  <w:num w:numId="7">
     <w:abstractNumId w:val="9"/>
   </w:num>
-  <w:num w:numId="8" w16cid:durableId="613442112">
+  <w:num w:numId="8">
     <w:abstractNumId w:val="2"/>
   </w:num>
-  <w:num w:numId="9" w16cid:durableId="94134597">
+  <w:num w:numId="9">
     <w:abstractNumId w:val="8"/>
   </w:num>
-  <w:num w:numId="10" w16cid:durableId="1876843349">
+  <w:num w:numId="10">
     <w:abstractNumId w:val="3"/>
   </w:num>
 </w:numbering>
 </file>
 
 <file path=word/styles.xml><?xml version="1.0" encoding="utf-8"?>
-<w:styles xmlns:mc="http://schemas.openxmlformats.org/markup-compatibility/2006" xmlns:r="http://schemas.openxmlformats.org/officeDocument/2006/relationships" xmlns:w="http://schemas.openxmlformats.org/wordprocessingml/2006/main" xmlns:w14="http://schemas.microsoft.com/office/word/2010/wordml" xmlns:w15="http://schemas.microsoft.com/office/word/2012/wordml" xmlns:w16cex="http://schemas.microsoft.com/office/word/2018/wordml/cex" xmlns:w16cid="http://schemas.microsoft.com/office/word/2016/wordml/cid" xmlns:w16="http://schemas.microsoft.com/office/word/2018/wordml" xmlns:w16sdtdh="http://schemas.microsoft.com/office/word/2020/wordml/sdtdatahash" xmlns:w16se="http://schemas.microsoft.com/office/word/2015/wordml/symex" mc:Ignorable="w14 w15 w16se w16cid w16 w16cex w16sdtdh">
+<w:styles xmlns:mc="http://schemas.openxmlformats.org/markup-compatibility/2006" xmlns:r="http://schemas.openxmlformats.org/officeDocument/2006/relationships" xmlns:w="http://schemas.openxmlformats.org/wordprocessingml/2006/main" xmlns:w14="http://schemas.microsoft.com/office/word/2010/wordml" xmlns:w15="http://schemas.microsoft.com/office/word/2012/wordml" xmlns:w16se="http://schemas.microsoft.com/office/word/2015/wordml/symex" mc:Ignorable="w14 w15 w16se">
   <w:docDefaults>
     <w:rPrDefault>
       <w:rPr>
@@ -14951,7 +14944,7 @@
     </w:rPrDefault>
     <w:pPrDefault/>
   </w:docDefaults>
-  <w:latentStyles w:defLockedState="0" w:defUIPriority="99" w:defSemiHidden="0" w:defUnhideWhenUsed="0" w:defQFormat="0" w:count="376">
+  <w:latentStyles w:defLockedState="0" w:defUIPriority="99" w:defSemiHidden="0" w:defUnhideWhenUsed="0" w:defQFormat="0" w:count="371">
     <w:lsdException w:name="Normal" w:uiPriority="0" w:qFormat="1"/>
     <w:lsdException w:name="heading 1" w:uiPriority="9" w:qFormat="1"/>
     <w:lsdException w:name="heading 2" w:semiHidden="1" w:uiPriority="9" w:unhideWhenUsed="1" w:qFormat="1"/>
@@ -15057,6 +15050,7 @@
     <w:lsdException w:name="HTML Sample" w:semiHidden="1" w:unhideWhenUsed="1"/>
     <w:lsdException w:name="HTML Typewriter" w:semiHidden="1" w:unhideWhenUsed="1"/>
     <w:lsdException w:name="HTML Variable" w:semiHidden="1" w:unhideWhenUsed="1"/>
+    <w:lsdException w:name="Normal Table" w:semiHidden="1" w:unhideWhenUsed="1"/>
     <w:lsdException w:name="annotation subject" w:semiHidden="1" w:unhideWhenUsed="1"/>
     <w:lsdException w:name="No List" w:semiHidden="1" w:unhideWhenUsed="1"/>
     <w:lsdException w:name="Outline List 1" w:semiHidden="1" w:unhideWhenUsed="1"/>
@@ -15099,8 +15093,11 @@
     <w:lsdException w:name="Table Contemporary" w:semiHidden="1" w:unhideWhenUsed="1"/>
     <w:lsdException w:name="Table Elegant" w:semiHidden="1" w:unhideWhenUsed="1"/>
     <w:lsdException w:name="Table Professional" w:semiHidden="1" w:unhideWhenUsed="1"/>
+    <w:lsdException w:name="Table Subtle 1" w:semiHidden="1" w:unhideWhenUsed="1"/>
     <w:lsdException w:name="Table Subtle 2" w:semiHidden="1" w:unhideWhenUsed="1"/>
     <w:lsdException w:name="Table Web 1" w:semiHidden="1" w:unhideWhenUsed="1"/>
+    <w:lsdException w:name="Table Web 2" w:semiHidden="1" w:unhideWhenUsed="1"/>
+    <w:lsdException w:name="Table Web 3" w:semiHidden="1" w:unhideWhenUsed="1"/>
     <w:lsdException w:name="Balloon Text" w:semiHidden="1" w:unhideWhenUsed="1"/>
     <w:lsdException w:name="Table Grid" w:uiPriority="39"/>
     <w:lsdException w:name="Table Theme" w:semiHidden="1" w:unhideWhenUsed="1"/>
@@ -15319,11 +15316,6 @@
     <w:lsdException w:name="List Table 5 Dark Accent 6" w:uiPriority="50"/>
     <w:lsdException w:name="List Table 6 Colorful Accent 6" w:uiPriority="51"/>
     <w:lsdException w:name="List Table 7 Colorful Accent 6" w:uiPriority="52"/>
-    <w:lsdException w:name="Mention" w:semiHidden="1" w:unhideWhenUsed="1"/>
-    <w:lsdException w:name="Smart Hyperlink" w:semiHidden="1" w:unhideWhenUsed="1"/>
-    <w:lsdException w:name="Hashtag" w:semiHidden="1" w:unhideWhenUsed="1"/>
-    <w:lsdException w:name="Unresolved Mention" w:semiHidden="1" w:unhideWhenUsed="1"/>
-    <w:lsdException w:name="Smart Link" w:semiHidden="1" w:unhideWhenUsed="1"/>
   </w:latentStyles>
   <w:style w:type="paragraph" w:default="1" w:styleId="Normal">
     <w:name w:val="Normal"/>

</xml_diff>

<commit_message>
Update SRS after requirments Changed
</commit_message>
<xml_diff>
--- a/Definition/Requirements/F_SRS.docx
+++ b/Definition/Requirements/F_SRS.docx
@@ -1,6 +1,6 @@
 
 <file path=word/document.xml><?xml version="1.0" encoding="utf-8"?>
-<w:document xmlns:wpc="http://schemas.microsoft.com/office/word/2010/wordprocessingCanvas" xmlns:cx="http://schemas.microsoft.com/office/drawing/2014/chartex" xmlns:mc="http://schemas.openxmlformats.org/markup-compatibility/2006" xmlns:o="urn:schemas-microsoft-com:office:office" xmlns:r="http://schemas.openxmlformats.org/officeDocument/2006/relationships" xmlns:m="http://schemas.openxmlformats.org/officeDocument/2006/math" xmlns:v="urn:schemas-microsoft-com:vml" xmlns:wp14="http://schemas.microsoft.com/office/word/2010/wordprocessingDrawing" xmlns:wp="http://schemas.openxmlformats.org/drawingml/2006/wordprocessingDrawing" xmlns:w10="urn:schemas-microsoft-com:office:word" xmlns:w="http://schemas.openxmlformats.org/wordprocessingml/2006/main" xmlns:w14="http://schemas.microsoft.com/office/word/2010/wordml" xmlns:w15="http://schemas.microsoft.com/office/word/2012/wordml" xmlns:w16se="http://schemas.microsoft.com/office/word/2015/wordml/symex" xmlns:wpg="http://schemas.microsoft.com/office/word/2010/wordprocessingGroup" xmlns:wpi="http://schemas.microsoft.com/office/word/2010/wordprocessingInk" xmlns:wne="http://schemas.microsoft.com/office/word/2006/wordml" xmlns:wps="http://schemas.microsoft.com/office/word/2010/wordprocessingShape" mc:Ignorable="w14 w15 w16se wp14">
+<w:document xmlns:wpc="http://schemas.microsoft.com/office/word/2010/wordprocessingCanvas" xmlns:cx="http://schemas.microsoft.com/office/drawing/2014/chartex" xmlns:cx1="http://schemas.microsoft.com/office/drawing/2015/9/8/chartex" xmlns:cx2="http://schemas.microsoft.com/office/drawing/2015/10/21/chartex" xmlns:cx3="http://schemas.microsoft.com/office/drawing/2016/5/9/chartex" xmlns:cx4="http://schemas.microsoft.com/office/drawing/2016/5/10/chartex" xmlns:cx5="http://schemas.microsoft.com/office/drawing/2016/5/11/chartex" xmlns:cx6="http://schemas.microsoft.com/office/drawing/2016/5/12/chartex" xmlns:cx7="http://schemas.microsoft.com/office/drawing/2016/5/13/chartex" xmlns:cx8="http://schemas.microsoft.com/office/drawing/2016/5/14/chartex" xmlns:mc="http://schemas.openxmlformats.org/markup-compatibility/2006" xmlns:aink="http://schemas.microsoft.com/office/drawing/2016/ink" xmlns:am3d="http://schemas.microsoft.com/office/drawing/2017/model3d" xmlns:o="urn:schemas-microsoft-com:office:office" xmlns:oel="http://schemas.microsoft.com/office/2019/extlst" xmlns:r="http://schemas.openxmlformats.org/officeDocument/2006/relationships" xmlns:m="http://schemas.openxmlformats.org/officeDocument/2006/math" xmlns:v="urn:schemas-microsoft-com:vml" xmlns:wp14="http://schemas.microsoft.com/office/word/2010/wordprocessingDrawing" xmlns:wp="http://schemas.openxmlformats.org/drawingml/2006/wordprocessingDrawing" xmlns:w10="urn:schemas-microsoft-com:office:word" xmlns:w="http://schemas.openxmlformats.org/wordprocessingml/2006/main" xmlns:w14="http://schemas.microsoft.com/office/word/2010/wordml" xmlns:w15="http://schemas.microsoft.com/office/word/2012/wordml" xmlns:w16cex="http://schemas.microsoft.com/office/word/2018/wordml/cex" xmlns:w16cid="http://schemas.microsoft.com/office/word/2016/wordml/cid" xmlns:w16="http://schemas.microsoft.com/office/word/2018/wordml" xmlns:w16sdtdh="http://schemas.microsoft.com/office/word/2020/wordml/sdtdatahash" xmlns:w16se="http://schemas.microsoft.com/office/word/2015/wordml/symex" xmlns:wpg="http://schemas.microsoft.com/office/word/2010/wordprocessingGroup" xmlns:wpi="http://schemas.microsoft.com/office/word/2010/wordprocessingInk" xmlns:wne="http://schemas.microsoft.com/office/word/2006/wordml" xmlns:wps="http://schemas.microsoft.com/office/word/2010/wordprocessingShape" mc:Ignorable="w14 w15 w16se w16cid w16 w16cex w16sdtdh wp14">
   <w:body>
     <w:p>
       <w:pPr>
@@ -108,7 +108,15 @@
           <w:i/>
           <w:color w:val="0000FF"/>
         </w:rPr>
-        <w:t>1.2</w:t>
+        <w:t>1.</w:t>
+      </w:r>
+      <w:r>
+        <w:rPr>
+          <w:rFonts w:ascii="Times New Roman" w:eastAsia="Times New Roman" w:hAnsi="Times New Roman" w:cs="Times New Roman"/>
+          <w:i/>
+          <w:color w:val="0000FF"/>
+        </w:rPr>
+        <w:t>3</w:t>
       </w:r>
     </w:p>
     <w:p>
@@ -2533,8 +2541,8 @@
       <w:tblGrid>
         <w:gridCol w:w="2160"/>
         <w:gridCol w:w="1170"/>
-        <w:gridCol w:w="2595"/>
-        <w:gridCol w:w="3945"/>
+        <w:gridCol w:w="2685"/>
+        <w:gridCol w:w="3855"/>
       </w:tblGrid>
       <w:tr>
         <w:tc>
@@ -2585,7 +2593,7 @@
         </w:tc>
         <w:tc>
           <w:tcPr>
-            <w:tcW w:w="2595" w:type="dxa"/>
+            <w:tcW w:w="2685" w:type="dxa"/>
             <w:tcBorders>
               <w:top w:val="single" w:sz="12" w:space="0" w:color="000000"/>
               <w:bottom w:val="single" w:sz="12" w:space="0" w:color="000000"/>
@@ -2608,7 +2616,7 @@
         </w:tc>
         <w:tc>
           <w:tcPr>
-            <w:tcW w:w="3945" w:type="dxa"/>
+            <w:tcW w:w="3855" w:type="dxa"/>
             <w:tcBorders>
               <w:top w:val="single" w:sz="12" w:space="0" w:color="000000"/>
               <w:bottom w:val="single" w:sz="12" w:space="0" w:color="000000"/>
@@ -2668,7 +2676,7 @@
         </w:tc>
         <w:tc>
           <w:tcPr>
-            <w:tcW w:w="2595" w:type="dxa"/>
+            <w:tcW w:w="2685" w:type="dxa"/>
             <w:tcBorders>
               <w:top w:val="nil"/>
             </w:tcBorders>
@@ -2684,7 +2692,7 @@
         </w:tc>
         <w:tc>
           <w:tcPr>
-            <w:tcW w:w="3945" w:type="dxa"/>
+            <w:tcW w:w="3855" w:type="dxa"/>
             <w:tcBorders>
               <w:top w:val="nil"/>
             </w:tcBorders>
@@ -2694,7 +2702,7 @@
               <w:spacing w:before="40" w:after="40"/>
             </w:pPr>
             <w:r>
-              <w:t>F_SRS</w:t>
+              <w:t>1.0</w:t>
             </w:r>
           </w:p>
         </w:tc>
@@ -2736,7 +2744,7 @@
         </w:tc>
         <w:tc>
           <w:tcPr>
-            <w:tcW w:w="2595" w:type="dxa"/>
+            <w:tcW w:w="2685" w:type="dxa"/>
             <w:tcBorders>
               <w:bottom w:val="single" w:sz="12" w:space="0" w:color="000000"/>
             </w:tcBorders>
@@ -2752,7 +2760,7 @@
         </w:tc>
         <w:tc>
           <w:tcPr>
-            <w:tcW w:w="3945" w:type="dxa"/>
+            <w:tcW w:w="3855" w:type="dxa"/>
             <w:tcBorders>
               <w:bottom w:val="single" w:sz="12" w:space="0" w:color="000000"/>
             </w:tcBorders>
@@ -2761,6 +2769,9 @@
             <w:pPr>
               <w:spacing w:before="40" w:after="40"/>
             </w:pPr>
+            <w:r>
+              <w:t>1.0</w:t>
+            </w:r>
           </w:p>
         </w:tc>
       </w:tr>
@@ -2807,7 +2818,7 @@
         </w:tc>
         <w:tc>
           <w:tcPr>
-            <w:tcW w:w="2595" w:type="dxa"/>
+            <w:tcW w:w="2685" w:type="dxa"/>
             <w:tcBorders>
               <w:bottom w:val="single" w:sz="12" w:space="0" w:color="000000"/>
             </w:tcBorders>
@@ -2823,7 +2834,7 @@
         </w:tc>
         <w:tc>
           <w:tcPr>
-            <w:tcW w:w="3945" w:type="dxa"/>
+            <w:tcW w:w="3855" w:type="dxa"/>
             <w:tcBorders>
               <w:bottom w:val="single" w:sz="12" w:space="0" w:color="000000"/>
             </w:tcBorders>
@@ -2832,6 +2843,9 @@
             <w:pPr>
               <w:spacing w:before="40" w:after="40"/>
             </w:pPr>
+            <w:r>
+              <w:t>1.1</w:t>
+            </w:r>
           </w:p>
         </w:tc>
       </w:tr>
@@ -2866,7 +2880,7 @@
         </w:tc>
         <w:tc>
           <w:tcPr>
-            <w:tcW w:w="2595" w:type="dxa"/>
+            <w:tcW w:w="2685" w:type="dxa"/>
           </w:tcPr>
           <w:p>
             <w:pPr>
@@ -2898,12 +2912,15 @@
         </w:tc>
         <w:tc>
           <w:tcPr>
-            <w:tcW w:w="3945" w:type="dxa"/>
+            <w:tcW w:w="3855" w:type="dxa"/>
           </w:tcPr>
           <w:p>
             <w:pPr>
               <w:spacing w:before="40" w:after="40"/>
             </w:pPr>
+            <w:r>
+              <w:t>1.2</w:t>
+            </w:r>
           </w:p>
         </w:tc>
       </w:tr>
@@ -2936,7 +2953,7 @@
         </w:tc>
         <w:tc>
           <w:tcPr>
-            <w:tcW w:w="2595" w:type="dxa"/>
+            <w:tcW w:w="2685" w:type="dxa"/>
           </w:tcPr>
           <w:p>
             <w:pPr>
@@ -2949,12 +2966,15 @@
         </w:tc>
         <w:tc>
           <w:tcPr>
-            <w:tcW w:w="3945" w:type="dxa"/>
+            <w:tcW w:w="3855" w:type="dxa"/>
           </w:tcPr>
           <w:p>
             <w:pPr>
               <w:spacing w:before="40" w:after="40"/>
             </w:pPr>
+            <w:r>
+              <w:t>1.2</w:t>
+            </w:r>
           </w:p>
         </w:tc>
       </w:tr>
@@ -2987,7 +3007,7 @@
         </w:tc>
         <w:tc>
           <w:tcPr>
-            <w:tcW w:w="2595" w:type="dxa"/>
+            <w:tcW w:w="2685" w:type="dxa"/>
           </w:tcPr>
           <w:p>
             <w:pPr>
@@ -3000,12 +3020,15 @@
         </w:tc>
         <w:tc>
           <w:tcPr>
-            <w:tcW w:w="3945" w:type="dxa"/>
+            <w:tcW w:w="3855" w:type="dxa"/>
           </w:tcPr>
           <w:p>
             <w:pPr>
               <w:spacing w:before="40" w:after="40"/>
             </w:pPr>
+            <w:r>
+              <w:t>1.2</w:t>
+            </w:r>
           </w:p>
         </w:tc>
       </w:tr>
@@ -3040,7 +3063,10 @@
         </w:tc>
         <w:tc>
           <w:tcPr>
-            <w:tcW w:w="2595" w:type="dxa"/>
+            <w:tcW w:w="2685" w:type="dxa"/>
+            <w:tcBorders>
+              <w:bottom w:val="single" w:sz="4" w:space="0" w:color="auto"/>
+            </w:tcBorders>
           </w:tcPr>
           <w:p>
             <w:pPr>
@@ -3053,12 +3079,15 @@
         </w:tc>
         <w:tc>
           <w:tcPr>
-            <w:tcW w:w="3945" w:type="dxa"/>
+            <w:tcW w:w="3855" w:type="dxa"/>
           </w:tcPr>
           <w:p>
             <w:pPr>
               <w:spacing w:before="40" w:after="40"/>
             </w:pPr>
+            <w:r>
+              <w:t>1.2</w:t>
+            </w:r>
           </w:p>
         </w:tc>
       </w:tr>
@@ -3085,6 +3114,59 @@
           <w:tcPr>
             <w:tcW w:w="1170" w:type="dxa"/>
             <w:tcBorders>
+              <w:bottom w:val="single" w:sz="12" w:space="0" w:color="auto"/>
+              <w:right w:val="single" w:sz="4" w:space="0" w:color="auto"/>
+            </w:tcBorders>
+          </w:tcPr>
+          <w:p>
+            <w:pPr>
+              <w:spacing w:before="40" w:after="40"/>
+            </w:pPr>
+            <w:r>
+              <w:t>13/5</w:t>
+            </w:r>
+          </w:p>
+        </w:tc>
+        <w:tc>
+          <w:tcPr>
+            <w:tcW w:w="2685" w:type="dxa"/>
+            <w:tcBorders>
+              <w:top w:val="single" w:sz="4" w:space="0" w:color="auto"/>
+              <w:left w:val="single" w:sz="4" w:space="0" w:color="auto"/>
+              <w:bottom w:val="single" w:sz="12" w:space="0" w:color="auto"/>
+              <w:right w:val="single" w:sz="4" w:space="0" w:color="auto"/>
+            </w:tcBorders>
+          </w:tcPr>
+          <w:p>
+            <w:pPr>
+              <w:spacing w:before="40" w:after="40"/>
+            </w:pPr>
+          </w:p>
+        </w:tc>
+        <w:tc>
+          <w:tcPr>
+            <w:tcW w:w="3855" w:type="dxa"/>
+            <w:tcBorders>
+              <w:left w:val="single" w:sz="4" w:space="0" w:color="auto"/>
+              <w:bottom w:val="single" w:sz="12" w:space="0" w:color="auto"/>
+            </w:tcBorders>
+          </w:tcPr>
+          <w:p>
+            <w:pPr>
+              <w:spacing w:before="40" w:after="40"/>
+            </w:pPr>
+            <w:r>
+              <w:t>1.2</w:t>
+            </w:r>
+          </w:p>
+        </w:tc>
+      </w:tr>
+      <w:tr>
+        <w:tc>
+          <w:tcPr>
+            <w:tcW w:w="2160" w:type="dxa"/>
+            <w:tcBorders>
+              <w:top w:val="single" w:sz="12" w:space="0" w:color="000000"/>
               <w:bottom w:val="single" w:sz="12" w:space="0" w:color="000000"/>
             </w:tcBorders>
           </w:tcPr>
@@ -3092,15 +3174,24 @@
             <w:pPr>
               <w:spacing w:before="40" w:after="40"/>
             </w:pPr>
-            <w:r>
-              <w:t>13/5</w:t>
-            </w:r>
-          </w:p>
-        </w:tc>
-        <w:tc>
-          <w:tcPr>
-            <w:tcW w:w="2595" w:type="dxa"/>
+            <w:proofErr w:type="gramStart"/>
+            <w:r>
+              <w:t xml:space="preserve">Hager </w:t>
+            </w:r>
+            <w:r>
+              <w:t xml:space="preserve"> </w:t>
+            </w:r>
+            <w:r>
+              <w:t>Hany</w:t>
+            </w:r>
+            <w:proofErr w:type="gramEnd"/>
+          </w:p>
+        </w:tc>
+        <w:tc>
+          <w:tcPr>
+            <w:tcW w:w="1170" w:type="dxa"/>
             <w:tcBorders>
+              <w:top w:val="single" w:sz="12" w:space="0" w:color="auto"/>
               <w:bottom w:val="single" w:sz="12" w:space="0" w:color="000000"/>
             </w:tcBorders>
           </w:tcPr>
@@ -3108,12 +3199,22 @@
             <w:pPr>
               <w:spacing w:before="40" w:after="40"/>
             </w:pPr>
-          </w:p>
-        </w:tc>
-        <w:tc>
-          <w:tcPr>
-            <w:tcW w:w="3945" w:type="dxa"/>
+            <w:r>
+              <w:t>20/5</w:t>
+            </w:r>
+          </w:p>
+          <w:p>
+            <w:pPr>
+              <w:spacing w:before="40" w:after="40"/>
+              <w:ind w:firstLine="720"/>
+            </w:pPr>
+          </w:p>
+        </w:tc>
+        <w:tc>
+          <w:tcPr>
+            <w:tcW w:w="2685" w:type="dxa"/>
             <w:tcBorders>
+              <w:top w:val="single" w:sz="12" w:space="0" w:color="auto"/>
               <w:bottom w:val="single" w:sz="12" w:space="0" w:color="000000"/>
             </w:tcBorders>
           </w:tcPr>
@@ -3121,6 +3222,26 @@
             <w:pPr>
               <w:spacing w:before="40" w:after="40"/>
             </w:pPr>
+            <w:r>
+              <w:t>Due to customer Requirements</w:t>
+            </w:r>
+          </w:p>
+        </w:tc>
+        <w:tc>
+          <w:tcPr>
+            <w:tcW w:w="3855" w:type="dxa"/>
+            <w:tcBorders>
+              <w:top w:val="single" w:sz="12" w:space="0" w:color="auto"/>
+              <w:bottom w:val="single" w:sz="12" w:space="0" w:color="000000"/>
+            </w:tcBorders>
+          </w:tcPr>
+          <w:p>
+            <w:pPr>
+              <w:spacing w:before="40" w:after="40"/>
+            </w:pPr>
+            <w:r>
+              <w:t>1.3</w:t>
+            </w:r>
           </w:p>
         </w:tc>
       </w:tr>
@@ -5545,7 +5666,6 @@
           <w:sz w:val="32"/>
           <w:szCs w:val="32"/>
         </w:rPr>
-        <w:lastRenderedPageBreak/>
         <w:t>Foodies web app contains two types of users: admin and normal user.</w:t>
       </w:r>
       <w:r>
@@ -5798,15 +5918,6 @@
             </w:pPr>
             <w:r>
               <w:t>-Sign In.</w:t>
-            </w:r>
-          </w:p>
-          <w:p>
-            <w:pPr>
-              <w:keepLines/>
-              <w:widowControl w:val="0"/>
-            </w:pPr>
-            <w:r>
-              <w:t>-Search for a Restaurant.</w:t>
             </w:r>
           </w:p>
           <w:p>
@@ -6276,8 +6387,6 @@
             <w:r>
               <w:t xml:space="preserve"> </w:t>
             </w:r>
-            <w:bookmarkStart w:id="4" w:name="_GoBack"/>
-            <w:bookmarkEnd w:id="4"/>
           </w:p>
           <w:p>
             <w:pPr>
@@ -6644,8 +6753,8 @@
           <w:numId w:val="8"/>
         </w:numPr>
       </w:pPr>
-      <w:bookmarkStart w:id="5" w:name="_y2v5422mqu5q" w:colFirst="0" w:colLast="0"/>
-      <w:bookmarkEnd w:id="5"/>
+      <w:bookmarkStart w:id="4" w:name="_y2v5422mqu5q" w:colFirst="0" w:colLast="0"/>
+      <w:bookmarkEnd w:id="4"/>
       <w:r>
         <w:lastRenderedPageBreak/>
         <w:t>Sign In</w:t>
@@ -7164,392 +7273,7 @@
           <w:b/>
         </w:rPr>
       </w:pPr>
-      <w:r>
-        <w:rPr>
-          <w:b/>
-        </w:rPr>
-        <w:br/>
-      </w:r>
-    </w:p>
-    <w:p>
-      <w:pPr>
-        <w:rPr>
-          <w:b/>
-        </w:rPr>
-      </w:pPr>
-    </w:p>
-    <w:p>
-      <w:pPr>
-        <w:rPr>
-          <w:b/>
-        </w:rPr>
-      </w:pPr>
-    </w:p>
-    <w:p>
-      <w:pPr>
-        <w:rPr>
-          <w:b/>
-        </w:rPr>
-      </w:pPr>
-    </w:p>
-    <w:p>
-      <w:pPr>
-        <w:rPr>
-          <w:b/>
-        </w:rPr>
-      </w:pPr>
-    </w:p>
-    <w:p>
-      <w:pPr>
-        <w:rPr>
-          <w:b/>
-        </w:rPr>
-      </w:pPr>
-    </w:p>
-    <w:p>
-      <w:pPr>
-        <w:rPr>
-          <w:b/>
-        </w:rPr>
-      </w:pPr>
-    </w:p>
-    <w:p>
-      <w:pPr>
-        <w:rPr>
-          <w:b/>
-        </w:rPr>
-      </w:pPr>
-    </w:p>
-    <w:p>
-      <w:pPr>
-        <w:rPr>
-          <w:b/>
-        </w:rPr>
-      </w:pPr>
-    </w:p>
-    <w:p>
-      <w:pPr>
-        <w:rPr>
-          <w:b/>
-        </w:rPr>
-      </w:pPr>
-    </w:p>
-    <w:p>
-      <w:pPr>
-        <w:pStyle w:val="Heading2"/>
-        <w:numPr>
-          <w:ilvl w:val="1"/>
-          <w:numId w:val="8"/>
-        </w:numPr>
-      </w:pPr>
-      <w:r>
-        <w:t>Search for a restaurant</w:t>
-      </w:r>
-    </w:p>
-    <w:tbl>
-      <w:tblPr>
-        <w:tblStyle w:val="a3"/>
-        <w:tblW w:w="11265" w:type="dxa"/>
-        <w:tblInd w:w="-500" w:type="dxa"/>
-        <w:tblBorders>
-          <w:top w:val="single" w:sz="8" w:space="0" w:color="000000"/>
-          <w:left w:val="single" w:sz="8" w:space="0" w:color="000000"/>
-          <w:bottom w:val="single" w:sz="8" w:space="0" w:color="000000"/>
-          <w:right w:val="single" w:sz="8" w:space="0" w:color="000000"/>
-          <w:insideH w:val="single" w:sz="8" w:space="0" w:color="000000"/>
-          <w:insideV w:val="single" w:sz="8" w:space="0" w:color="000000"/>
-        </w:tblBorders>
-        <w:tblLayout w:type="fixed"/>
-        <w:tblLook w:val="0600" w:firstRow="0" w:lastRow="0" w:firstColumn="0" w:lastColumn="0" w:noHBand="1" w:noVBand="1"/>
-      </w:tblPr>
-      <w:tblGrid>
-        <w:gridCol w:w="2235"/>
-        <w:gridCol w:w="7395"/>
-        <w:gridCol w:w="1635"/>
-      </w:tblGrid>
-      <w:tr>
-        <w:trPr>
-          <w:trHeight w:val="453"/>
-        </w:trPr>
-        <w:tc>
-          <w:tcPr>
-            <w:tcW w:w="2235" w:type="dxa"/>
-            <w:shd w:val="clear" w:color="auto" w:fill="FFE599"/>
-            <w:tcMar>
-              <w:top w:w="100" w:type="dxa"/>
-              <w:left w:w="100" w:type="dxa"/>
-              <w:bottom w:w="100" w:type="dxa"/>
-              <w:right w:w="100" w:type="dxa"/>
-            </w:tcMar>
-          </w:tcPr>
-          <w:p>
-            <w:pPr>
-              <w:widowControl w:val="0"/>
-              <w:jc w:val="center"/>
-            </w:pPr>
-            <w:r>
-              <w:t>ID</w:t>
-            </w:r>
-          </w:p>
-        </w:tc>
-        <w:tc>
-          <w:tcPr>
-            <w:tcW w:w="7395" w:type="dxa"/>
-            <w:shd w:val="clear" w:color="auto" w:fill="FFE599"/>
-            <w:tcMar>
-              <w:top w:w="100" w:type="dxa"/>
-              <w:left w:w="100" w:type="dxa"/>
-              <w:bottom w:w="100" w:type="dxa"/>
-              <w:right w:w="100" w:type="dxa"/>
-            </w:tcMar>
-          </w:tcPr>
-          <w:p>
-            <w:pPr>
-              <w:widowControl w:val="0"/>
-              <w:jc w:val="center"/>
-            </w:pPr>
-            <w:r>
-              <w:t>Description</w:t>
-            </w:r>
-          </w:p>
-        </w:tc>
-        <w:tc>
-          <w:tcPr>
-            <w:tcW w:w="1635" w:type="dxa"/>
-            <w:shd w:val="clear" w:color="auto" w:fill="FFE599"/>
-            <w:tcMar>
-              <w:top w:w="100" w:type="dxa"/>
-              <w:left w:w="100" w:type="dxa"/>
-              <w:bottom w:w="100" w:type="dxa"/>
-              <w:right w:w="100" w:type="dxa"/>
-            </w:tcMar>
-          </w:tcPr>
-          <w:p>
-            <w:pPr>
-              <w:widowControl w:val="0"/>
-              <w:jc w:val="center"/>
-            </w:pPr>
-            <w:r>
-              <w:t>Priority</w:t>
-            </w:r>
-          </w:p>
-        </w:tc>
-      </w:tr>
-      <w:tr>
-        <w:tc>
-          <w:tcPr>
-            <w:tcW w:w="2235" w:type="dxa"/>
-            <w:shd w:val="clear" w:color="auto" w:fill="auto"/>
-            <w:tcMar>
-              <w:top w:w="100" w:type="dxa"/>
-              <w:left w:w="100" w:type="dxa"/>
-              <w:bottom w:w="100" w:type="dxa"/>
-              <w:right w:w="100" w:type="dxa"/>
-            </w:tcMar>
-          </w:tcPr>
-          <w:p>
-            <w:pPr>
-              <w:widowControl w:val="0"/>
-              <w:rPr>
-                <w:sz w:val="22"/>
-                <w:szCs w:val="22"/>
-              </w:rPr>
-            </w:pPr>
-            <w:r>
-              <w:rPr>
-                <w:sz w:val="22"/>
-                <w:szCs w:val="22"/>
-              </w:rPr>
-              <w:lastRenderedPageBreak/>
-              <w:t>F_REQ_U_sear_3.3.1</w:t>
-            </w:r>
-          </w:p>
-        </w:tc>
-        <w:tc>
-          <w:tcPr>
-            <w:tcW w:w="7395" w:type="dxa"/>
-            <w:shd w:val="clear" w:color="auto" w:fill="auto"/>
-            <w:tcMar>
-              <w:top w:w="100" w:type="dxa"/>
-              <w:left w:w="100" w:type="dxa"/>
-              <w:bottom w:w="100" w:type="dxa"/>
-              <w:right w:w="100" w:type="dxa"/>
-            </w:tcMar>
-          </w:tcPr>
-          <w:p>
-            <w:pPr>
-              <w:keepLines/>
-              <w:widowControl w:val="0"/>
-            </w:pPr>
-            <w:r>
-              <w:t>In “foodies App”, first the user has to sign in</w:t>
-            </w:r>
-            <w:r>
-              <w:rPr>
-                <w:b/>
-              </w:rPr>
-              <w:t xml:space="preserve"> </w:t>
-            </w:r>
-            <w:r>
-              <w:t>to his pre-registered account.</w:t>
-            </w:r>
-          </w:p>
-        </w:tc>
-        <w:tc>
-          <w:tcPr>
-            <w:tcW w:w="1635" w:type="dxa"/>
-            <w:shd w:val="clear" w:color="auto" w:fill="auto"/>
-            <w:tcMar>
-              <w:top w:w="100" w:type="dxa"/>
-              <w:left w:w="100" w:type="dxa"/>
-              <w:bottom w:w="100" w:type="dxa"/>
-              <w:right w:w="100" w:type="dxa"/>
-            </w:tcMar>
-          </w:tcPr>
-          <w:p>
-            <w:pPr>
-              <w:widowControl w:val="0"/>
-              <w:jc w:val="center"/>
-              <w:rPr>
-                <w:rFonts w:ascii="Arial" w:eastAsia="Arial" w:hAnsi="Arial" w:cs="Arial"/>
-                <w:i/>
-                <w:sz w:val="22"/>
-                <w:szCs w:val="22"/>
-              </w:rPr>
-            </w:pPr>
-            <w:r>
-              <w:rPr>
-                <w:rFonts w:ascii="Arial" w:eastAsia="Arial" w:hAnsi="Arial" w:cs="Arial"/>
-                <w:i/>
-                <w:sz w:val="22"/>
-                <w:szCs w:val="22"/>
-              </w:rPr>
-              <w:t>HIGH</w:t>
-            </w:r>
-          </w:p>
-        </w:tc>
-      </w:tr>
-      <w:tr>
-        <w:tc>
-          <w:tcPr>
-            <w:tcW w:w="2235" w:type="dxa"/>
-            <w:shd w:val="clear" w:color="auto" w:fill="auto"/>
-            <w:tcMar>
-              <w:top w:w="100" w:type="dxa"/>
-              <w:left w:w="100" w:type="dxa"/>
-              <w:bottom w:w="100" w:type="dxa"/>
-              <w:right w:w="100" w:type="dxa"/>
-            </w:tcMar>
-          </w:tcPr>
-          <w:p>
-            <w:pPr>
-              <w:widowControl w:val="0"/>
-              <w:rPr>
-                <w:sz w:val="22"/>
-                <w:szCs w:val="22"/>
-              </w:rPr>
-            </w:pPr>
-            <w:r>
-              <w:rPr>
-                <w:sz w:val="22"/>
-                <w:szCs w:val="22"/>
-              </w:rPr>
-              <w:t>F_REQ_U_sear_3.3.2</w:t>
-            </w:r>
-          </w:p>
-        </w:tc>
-        <w:tc>
-          <w:tcPr>
-            <w:tcW w:w="7395" w:type="dxa"/>
-            <w:shd w:val="clear" w:color="auto" w:fill="auto"/>
-            <w:tcMar>
-              <w:top w:w="100" w:type="dxa"/>
-              <w:left w:w="100" w:type="dxa"/>
-              <w:bottom w:w="100" w:type="dxa"/>
-              <w:right w:w="100" w:type="dxa"/>
-            </w:tcMar>
-          </w:tcPr>
-          <w:p>
-            <w:pPr>
-              <w:keepLines/>
-              <w:widowControl w:val="0"/>
-            </w:pPr>
-            <w:r>
-              <w:t>After the user signs in successfully he will be navigated to the home page that has a fixed list of restaurants.</w:t>
-            </w:r>
-          </w:p>
-          <w:p>
-            <w:pPr>
-              <w:keepLines/>
-              <w:widowControl w:val="0"/>
-            </w:pPr>
-            <w:r>
-              <w:t>The user will be able to search in the fixed list of restaurants that he has.</w:t>
-            </w:r>
-          </w:p>
-          <w:p>
-            <w:pPr>
-              <w:keepLines/>
-              <w:widowControl w:val="0"/>
-            </w:pPr>
-            <w:r>
-              <w:t xml:space="preserve">He will write the name of the restaurant he wants in the search bar found at the top of the page and when he clicks on the “search” button, the results of the </w:t>
-            </w:r>
-            <w:proofErr w:type="spellStart"/>
-            <w:r>
-              <w:t>restraunts</w:t>
-            </w:r>
-            <w:proofErr w:type="spellEnd"/>
-            <w:r>
-              <w:t xml:space="preserve"> matching exactly the input he entered will be displayed.</w:t>
-            </w:r>
-          </w:p>
-          <w:p>
-            <w:pPr>
-              <w:widowControl w:val="0"/>
-            </w:pPr>
-          </w:p>
-          <w:p>
-            <w:pPr>
-              <w:keepLines/>
-              <w:widowControl w:val="0"/>
-            </w:pPr>
-            <w:r>
-              <w:t>In case the user enters a restaurant name that is not available in the system, a pop up message saying “Restaurant not found” will appear.</w:t>
-            </w:r>
-          </w:p>
-        </w:tc>
-        <w:tc>
-          <w:tcPr>
-            <w:tcW w:w="1635" w:type="dxa"/>
-            <w:shd w:val="clear" w:color="auto" w:fill="auto"/>
-            <w:tcMar>
-              <w:top w:w="100" w:type="dxa"/>
-              <w:left w:w="100" w:type="dxa"/>
-              <w:bottom w:w="100" w:type="dxa"/>
-              <w:right w:w="100" w:type="dxa"/>
-            </w:tcMar>
-          </w:tcPr>
-          <w:p>
-            <w:pPr>
-              <w:widowControl w:val="0"/>
-              <w:jc w:val="center"/>
-            </w:pPr>
-            <w:r>
-              <w:rPr>
-                <w:rFonts w:ascii="Arial" w:eastAsia="Arial" w:hAnsi="Arial" w:cs="Arial"/>
-                <w:i/>
-                <w:sz w:val="22"/>
-                <w:szCs w:val="22"/>
-              </w:rPr>
-              <w:t>Low</w:t>
-            </w:r>
-          </w:p>
-        </w:tc>
-      </w:tr>
-    </w:tbl>
-    <w:p/>
-    <w:p/>
+    </w:p>
     <w:p>
       <w:pPr>
         <w:pStyle w:val="Heading2"/>
@@ -8073,7 +7797,6 @@
                 <w:sz w:val="22"/>
                 <w:szCs w:val="22"/>
               </w:rPr>
-              <w:lastRenderedPageBreak/>
               <w:t>F_REQ_U_meal_3.5.2</w:t>
             </w:r>
           </w:p>
@@ -8647,6 +8370,7 @@
                 <w:sz w:val="22"/>
                 <w:szCs w:val="22"/>
               </w:rPr>
+              <w:lastRenderedPageBreak/>
               <w:t>F_REQ_U_conf_3.6.4</w:t>
             </w:r>
           </w:p>
@@ -8772,7 +8496,6 @@
               <w:rPr>
                 <w:color w:val="1C4587"/>
               </w:rPr>
-              <w:lastRenderedPageBreak/>
               <w:t>If there are NO items selected:</w:t>
             </w:r>
           </w:p>
@@ -8821,7 +8544,6 @@
                 <w:sz w:val="22"/>
                 <w:szCs w:val="22"/>
               </w:rPr>
-              <w:lastRenderedPageBreak/>
               <w:t>High</w:t>
             </w:r>
           </w:p>
@@ -9147,6 +8869,7 @@
               <w:rPr>
                 <w:color w:val="1C4587"/>
               </w:rPr>
+              <w:lastRenderedPageBreak/>
               <w:t>1-Offers from restaurants:</w:t>
             </w:r>
           </w:p>
@@ -9262,6 +8985,7 @@
                 <w:sz w:val="22"/>
                 <w:szCs w:val="22"/>
               </w:rPr>
+              <w:lastRenderedPageBreak/>
               <w:t>Low</w:t>
             </w:r>
           </w:p>
@@ -9397,7 +9121,6 @@
                 <w:sz w:val="22"/>
                 <w:szCs w:val="22"/>
               </w:rPr>
-              <w:lastRenderedPageBreak/>
               <w:t>F_REQ_U_SelOffer_3.8.1</w:t>
             </w:r>
           </w:p>
@@ -9906,7 +9629,6 @@
                 <w:sz w:val="22"/>
                 <w:szCs w:val="22"/>
               </w:rPr>
-              <w:lastRenderedPageBreak/>
               <w:t xml:space="preserve">General </w:t>
             </w:r>
             <w:r>
@@ -9990,9 +9712,6 @@
               <w:keepLines/>
               <w:widowControl w:val="0"/>
             </w:pPr>
-            <w:r>
-              <w:t>-Add user</w:t>
-            </w:r>
           </w:p>
           <w:p>
             <w:pPr>
@@ -10034,9 +9753,6 @@
                 <w:szCs w:val="22"/>
               </w:rPr>
             </w:pPr>
-            <w:r>
-              <w:t>-Add admin</w:t>
-            </w:r>
           </w:p>
         </w:tc>
       </w:tr>
@@ -10052,662 +9768,12 @@
     </w:p>
     <w:p>
       <w:pPr>
-        <w:pStyle w:val="Heading2"/>
-      </w:pPr>
-      <w:bookmarkStart w:id="6" w:name="_uas9is6kmlox" w:colFirst="0" w:colLast="0"/>
-      <w:bookmarkEnd w:id="6"/>
-      <w:r>
-        <w:t xml:space="preserve">             </w:t>
-      </w:r>
-      <w:proofErr w:type="gramStart"/>
-      <w:r>
-        <w:t>3.9  Add</w:t>
-      </w:r>
-      <w:proofErr w:type="gramEnd"/>
-      <w:r>
-        <w:t xml:space="preserve"> User</w:t>
-      </w:r>
-    </w:p>
-    <w:tbl>
-      <w:tblPr>
-        <w:tblStyle w:val="aa"/>
-        <w:tblW w:w="11265" w:type="dxa"/>
-        <w:tblInd w:w="-500" w:type="dxa"/>
-        <w:tblBorders>
-          <w:top w:val="single" w:sz="8" w:space="0" w:color="000000"/>
-          <w:left w:val="single" w:sz="8" w:space="0" w:color="000000"/>
-          <w:bottom w:val="single" w:sz="8" w:space="0" w:color="000000"/>
-          <w:right w:val="single" w:sz="8" w:space="0" w:color="000000"/>
-          <w:insideH w:val="single" w:sz="8" w:space="0" w:color="000000"/>
-          <w:insideV w:val="single" w:sz="8" w:space="0" w:color="000000"/>
-        </w:tblBorders>
-        <w:tblLayout w:type="fixed"/>
-        <w:tblLook w:val="0600" w:firstRow="0" w:lastRow="0" w:firstColumn="0" w:lastColumn="0" w:noHBand="1" w:noVBand="1"/>
-      </w:tblPr>
-      <w:tblGrid>
-        <w:gridCol w:w="2205"/>
-        <w:gridCol w:w="7290"/>
-        <w:gridCol w:w="1770"/>
-      </w:tblGrid>
-      <w:tr>
-        <w:trPr>
-          <w:trHeight w:val="453"/>
-        </w:trPr>
-        <w:tc>
-          <w:tcPr>
-            <w:tcW w:w="2205" w:type="dxa"/>
-            <w:shd w:val="clear" w:color="auto" w:fill="FFE599"/>
-            <w:tcMar>
-              <w:top w:w="100" w:type="dxa"/>
-              <w:left w:w="100" w:type="dxa"/>
-              <w:bottom w:w="100" w:type="dxa"/>
-              <w:right w:w="100" w:type="dxa"/>
-            </w:tcMar>
-          </w:tcPr>
-          <w:p>
-            <w:pPr>
-              <w:widowControl w:val="0"/>
-              <w:jc w:val="center"/>
-            </w:pPr>
-            <w:r>
-              <w:t>ID</w:t>
-            </w:r>
-          </w:p>
-        </w:tc>
-        <w:tc>
-          <w:tcPr>
-            <w:tcW w:w="7290" w:type="dxa"/>
-            <w:shd w:val="clear" w:color="auto" w:fill="FFE599"/>
-            <w:tcMar>
-              <w:top w:w="100" w:type="dxa"/>
-              <w:left w:w="100" w:type="dxa"/>
-              <w:bottom w:w="100" w:type="dxa"/>
-              <w:right w:w="100" w:type="dxa"/>
-            </w:tcMar>
-          </w:tcPr>
-          <w:p>
-            <w:pPr>
-              <w:widowControl w:val="0"/>
-              <w:jc w:val="center"/>
-            </w:pPr>
-            <w:r>
-              <w:t>Description</w:t>
-            </w:r>
-          </w:p>
-        </w:tc>
-        <w:tc>
-          <w:tcPr>
-            <w:tcW w:w="1770" w:type="dxa"/>
-            <w:shd w:val="clear" w:color="auto" w:fill="FFE599"/>
-            <w:tcMar>
-              <w:top w:w="100" w:type="dxa"/>
-              <w:left w:w="100" w:type="dxa"/>
-              <w:bottom w:w="100" w:type="dxa"/>
-              <w:right w:w="100" w:type="dxa"/>
-            </w:tcMar>
-          </w:tcPr>
-          <w:p>
-            <w:pPr>
-              <w:widowControl w:val="0"/>
-              <w:jc w:val="center"/>
-            </w:pPr>
-            <w:r>
-              <w:t>Priority</w:t>
-            </w:r>
-          </w:p>
-        </w:tc>
-      </w:tr>
-      <w:tr>
-        <w:tc>
-          <w:tcPr>
-            <w:tcW w:w="2205" w:type="dxa"/>
-            <w:shd w:val="clear" w:color="auto" w:fill="auto"/>
-            <w:tcMar>
-              <w:top w:w="100" w:type="dxa"/>
-              <w:left w:w="100" w:type="dxa"/>
-              <w:bottom w:w="100" w:type="dxa"/>
-              <w:right w:w="100" w:type="dxa"/>
-            </w:tcMar>
-          </w:tcPr>
-          <w:p>
-            <w:pPr>
-              <w:widowControl w:val="0"/>
-              <w:rPr>
-                <w:sz w:val="22"/>
-                <w:szCs w:val="22"/>
-              </w:rPr>
-            </w:pPr>
-            <w:r>
-              <w:rPr>
-                <w:sz w:val="22"/>
-                <w:szCs w:val="22"/>
-              </w:rPr>
-              <w:t>F_REQ_A_AddUser_3.9.1</w:t>
-            </w:r>
-          </w:p>
-        </w:tc>
-        <w:tc>
-          <w:tcPr>
-            <w:tcW w:w="7290" w:type="dxa"/>
-            <w:shd w:val="clear" w:color="auto" w:fill="auto"/>
-            <w:tcMar>
-              <w:top w:w="100" w:type="dxa"/>
-              <w:left w:w="100" w:type="dxa"/>
-              <w:bottom w:w="100" w:type="dxa"/>
-              <w:right w:w="100" w:type="dxa"/>
-            </w:tcMar>
-          </w:tcPr>
-          <w:p>
-            <w:pPr>
-              <w:keepLines/>
-              <w:widowControl w:val="0"/>
-              <w:rPr>
-                <w:b/>
-                <w:sz w:val="28"/>
-                <w:szCs w:val="28"/>
-              </w:rPr>
-            </w:pPr>
-            <w:r>
-              <w:rPr>
-                <w:b/>
-                <w:sz w:val="28"/>
-                <w:szCs w:val="28"/>
-              </w:rPr>
-              <w:t>Add user</w:t>
-            </w:r>
-          </w:p>
-          <w:p>
-            <w:pPr>
-              <w:keepLines/>
-              <w:widowControl w:val="0"/>
-            </w:pPr>
-            <w:r>
-              <w:t>an admin can add a normal user who can access the app ,select restaurant and make order by click on Add user which direct him to the register form to fill the following fields:</w:t>
-            </w:r>
-          </w:p>
-          <w:p>
-            <w:pPr>
-              <w:keepLines/>
-              <w:widowControl w:val="0"/>
-            </w:pPr>
-            <w:r>
-              <w:t>-Full Name</w:t>
-            </w:r>
-          </w:p>
-          <w:p>
-            <w:pPr>
-              <w:keepLines/>
-              <w:widowControl w:val="0"/>
-            </w:pPr>
-            <w:r>
-              <w:t>-user name</w:t>
-            </w:r>
-          </w:p>
-          <w:p>
-            <w:pPr>
-              <w:keepLines/>
-              <w:widowControl w:val="0"/>
-            </w:pPr>
-            <w:r>
-              <w:t>-User mail</w:t>
-            </w:r>
-          </w:p>
-          <w:p>
-            <w:pPr>
-              <w:keepLines/>
-              <w:widowControl w:val="0"/>
-            </w:pPr>
-            <w:r>
-              <w:t>-Password</w:t>
-            </w:r>
-          </w:p>
-          <w:p>
-            <w:pPr>
-              <w:keepLines/>
-              <w:widowControl w:val="0"/>
-            </w:pPr>
-            <w:r>
-              <w:t>-Confirm Password</w:t>
-            </w:r>
-          </w:p>
-          <w:p>
-            <w:pPr>
-              <w:keepLines/>
-              <w:widowControl w:val="0"/>
-            </w:pPr>
-            <w:r>
-              <w:t>-Address</w:t>
-            </w:r>
-          </w:p>
-          <w:p>
-            <w:pPr>
-              <w:keepLines/>
-              <w:widowControl w:val="0"/>
-            </w:pPr>
-            <w:r>
-              <w:t>-Phone Number</w:t>
-            </w:r>
-          </w:p>
-          <w:p>
-            <w:pPr>
-              <w:keepLines/>
-              <w:widowControl w:val="0"/>
-              <w:rPr>
-                <w:b/>
-              </w:rPr>
-            </w:pPr>
-            <w:r>
-              <w:t>After that he will have to click on “Add” Button.</w:t>
-            </w:r>
-          </w:p>
-        </w:tc>
-        <w:tc>
-          <w:tcPr>
-            <w:tcW w:w="1770" w:type="dxa"/>
-            <w:shd w:val="clear" w:color="auto" w:fill="auto"/>
-            <w:tcMar>
-              <w:top w:w="100" w:type="dxa"/>
-              <w:left w:w="100" w:type="dxa"/>
-              <w:bottom w:w="100" w:type="dxa"/>
-              <w:right w:w="100" w:type="dxa"/>
-            </w:tcMar>
-          </w:tcPr>
-          <w:p>
-            <w:pPr>
-              <w:widowControl w:val="0"/>
-              <w:rPr>
-                <w:rFonts w:ascii="Arial" w:eastAsia="Arial" w:hAnsi="Arial" w:cs="Arial"/>
-                <w:i/>
-                <w:sz w:val="22"/>
-                <w:szCs w:val="22"/>
-              </w:rPr>
-            </w:pPr>
-          </w:p>
-        </w:tc>
-      </w:tr>
-      <w:tr>
-        <w:tc>
-          <w:tcPr>
-            <w:tcW w:w="2205" w:type="dxa"/>
-            <w:shd w:val="clear" w:color="auto" w:fill="auto"/>
-            <w:tcMar>
-              <w:top w:w="100" w:type="dxa"/>
-              <w:left w:w="100" w:type="dxa"/>
-              <w:bottom w:w="100" w:type="dxa"/>
-              <w:right w:w="100" w:type="dxa"/>
-            </w:tcMar>
-          </w:tcPr>
-          <w:p>
-            <w:pPr>
-              <w:widowControl w:val="0"/>
-              <w:rPr>
-                <w:sz w:val="22"/>
-                <w:szCs w:val="22"/>
-              </w:rPr>
-            </w:pPr>
-            <w:r>
-              <w:rPr>
-                <w:sz w:val="22"/>
-                <w:szCs w:val="22"/>
-              </w:rPr>
-              <w:t>F_REQ_A_AddUser_3.9.2</w:t>
-            </w:r>
-          </w:p>
-        </w:tc>
-        <w:tc>
-          <w:tcPr>
-            <w:tcW w:w="7290" w:type="dxa"/>
-            <w:shd w:val="clear" w:color="auto" w:fill="auto"/>
-            <w:tcMar>
-              <w:top w:w="100" w:type="dxa"/>
-              <w:left w:w="100" w:type="dxa"/>
-              <w:bottom w:w="100" w:type="dxa"/>
-              <w:right w:w="100" w:type="dxa"/>
-            </w:tcMar>
-          </w:tcPr>
-          <w:p>
-            <w:pPr>
-              <w:keepLines/>
-              <w:widowControl w:val="0"/>
-              <w:rPr>
-                <w:color w:val="0000FF"/>
-                <w:sz w:val="26"/>
-                <w:szCs w:val="26"/>
-              </w:rPr>
-            </w:pPr>
-            <w:r>
-              <w:rPr>
-                <w:color w:val="0000FF"/>
-                <w:sz w:val="26"/>
-                <w:szCs w:val="26"/>
-              </w:rPr>
-              <w:t>system check the fields based on the following criteria:</w:t>
-            </w:r>
-          </w:p>
-          <w:p>
-            <w:pPr>
-              <w:keepLines/>
-              <w:widowControl w:val="0"/>
-            </w:pPr>
-            <w:r>
-              <w:t xml:space="preserve">1- the </w:t>
-            </w:r>
-            <w:r>
-              <w:rPr>
-                <w:b/>
-              </w:rPr>
-              <w:t>full name</w:t>
-            </w:r>
-            <w:r>
-              <w:t xml:space="preserve"> must contain characters only except for space</w:t>
-            </w:r>
-          </w:p>
-          <w:p>
-            <w:pPr>
-              <w:keepLines/>
-              <w:widowControl w:val="0"/>
-            </w:pPr>
-            <w:r>
-              <w:t xml:space="preserve"> in case of </w:t>
-            </w:r>
-            <w:proofErr w:type="spellStart"/>
-            <w:r>
-              <w:t>invaild</w:t>
-            </w:r>
-            <w:proofErr w:type="spellEnd"/>
-            <w:r>
-              <w:t xml:space="preserve"> full </w:t>
-            </w:r>
-            <w:proofErr w:type="spellStart"/>
-            <w:r>
-              <w:t>name,an</w:t>
-            </w:r>
-            <w:proofErr w:type="spellEnd"/>
-            <w:r>
-              <w:t xml:space="preserve"> error message will appear that ”the full name must be characters only”</w:t>
-            </w:r>
-          </w:p>
-          <w:p>
-            <w:pPr>
-              <w:keepLines/>
-              <w:widowControl w:val="0"/>
-            </w:pPr>
-            <w:r>
-              <w:t xml:space="preserve">2- the </w:t>
-            </w:r>
-            <w:r>
-              <w:rPr>
-                <w:b/>
-              </w:rPr>
-              <w:t>user name</w:t>
-            </w:r>
-            <w:r>
-              <w:t xml:space="preserve"> must contain characters</w:t>
-            </w:r>
-            <w:r>
-              <w:t xml:space="preserve"> and numbers</w:t>
-            </w:r>
-            <w:r>
-              <w:t xml:space="preserve"> only </w:t>
-            </w:r>
-          </w:p>
-          <w:p>
-            <w:pPr>
-              <w:keepLines/>
-              <w:widowControl w:val="0"/>
-            </w:pPr>
-            <w:r>
-              <w:t xml:space="preserve"> in case of </w:t>
-            </w:r>
-            <w:proofErr w:type="spellStart"/>
-            <w:r>
-              <w:t>invaild</w:t>
-            </w:r>
-            <w:proofErr w:type="spellEnd"/>
-            <w:r>
-              <w:t xml:space="preserve"> </w:t>
-            </w:r>
-            <w:proofErr w:type="spellStart"/>
-            <w:r>
-              <w:t>username,an</w:t>
-            </w:r>
-            <w:proofErr w:type="spellEnd"/>
-            <w:r>
-              <w:t xml:space="preserve"> error message will appear that ”the user name must be characters only and unique”</w:t>
-            </w:r>
-          </w:p>
-          <w:p>
-            <w:pPr>
-              <w:keepLines/>
-              <w:widowControl w:val="0"/>
-            </w:pPr>
-            <w:r>
-              <w:t xml:space="preserve">3-the </w:t>
-            </w:r>
-            <w:r>
-              <w:rPr>
-                <w:b/>
-              </w:rPr>
-              <w:t xml:space="preserve">email </w:t>
-            </w:r>
-            <w:r>
-              <w:t xml:space="preserve">in the valid email format </w:t>
-            </w:r>
-          </w:p>
-          <w:p>
-            <w:pPr>
-              <w:keepLines/>
-              <w:widowControl w:val="0"/>
-            </w:pPr>
-            <w:r>
-              <w:t xml:space="preserve">in case of </w:t>
-            </w:r>
-            <w:proofErr w:type="spellStart"/>
-            <w:r>
-              <w:t>invaild</w:t>
-            </w:r>
-            <w:proofErr w:type="spellEnd"/>
-            <w:r>
-              <w:t xml:space="preserve"> email an error message will appear that ”the user’s email must be in this format </w:t>
-            </w:r>
-            <w:hyperlink r:id="rId11">
-              <w:r>
-                <w:rPr>
-                  <w:color w:val="1155CC"/>
-                  <w:u w:val="single"/>
-                </w:rPr>
-                <w:t>example@mail.com</w:t>
-              </w:r>
-            </w:hyperlink>
-            <w:r>
-              <w:t>”</w:t>
-            </w:r>
-          </w:p>
-          <w:p>
-            <w:pPr>
-              <w:widowControl w:val="0"/>
-            </w:pPr>
-            <w:r>
-              <w:t>4- the</w:t>
-            </w:r>
-            <w:r>
-              <w:rPr>
-                <w:b/>
-              </w:rPr>
-              <w:t xml:space="preserve"> password </w:t>
-            </w:r>
-            <w:r>
-              <w:t>at least 5 characters and contain  letters/numbers/special characters</w:t>
-            </w:r>
-          </w:p>
-          <w:p>
-            <w:pPr>
-              <w:keepLines/>
-              <w:widowControl w:val="0"/>
-            </w:pPr>
-            <w:r>
-              <w:t xml:space="preserve">in case of </w:t>
-            </w:r>
-            <w:proofErr w:type="spellStart"/>
-            <w:r>
-              <w:t>invaild</w:t>
-            </w:r>
-            <w:proofErr w:type="spellEnd"/>
-            <w:r>
-              <w:t xml:space="preserve"> password an error message will appear ”password must be at least 5 characters and contain letters/numbers/special characters”</w:t>
-            </w:r>
-          </w:p>
-          <w:p>
-            <w:pPr>
-              <w:keepLines/>
-              <w:widowControl w:val="0"/>
-            </w:pPr>
-            <w:r>
-              <w:t xml:space="preserve">5-the </w:t>
-            </w:r>
-            <w:r>
-              <w:rPr>
-                <w:b/>
-              </w:rPr>
-              <w:t>confirmation password</w:t>
-            </w:r>
-            <w:r>
-              <w:t xml:space="preserve"> must match password</w:t>
-            </w:r>
-          </w:p>
-          <w:p>
-            <w:pPr>
-              <w:keepLines/>
-              <w:widowControl w:val="0"/>
-            </w:pPr>
-            <w:r>
-              <w:t xml:space="preserve">if confirmation password didn’t match the password  </w:t>
-            </w:r>
-          </w:p>
-          <w:p>
-            <w:pPr>
-              <w:keepLines/>
-              <w:widowControl w:val="0"/>
-            </w:pPr>
-            <w:r>
-              <w:t>an error message will appear “Confirmation password didn’t match the password”</w:t>
-            </w:r>
-          </w:p>
-          <w:p>
-            <w:pPr>
-              <w:keepLines/>
-              <w:widowControl w:val="0"/>
-            </w:pPr>
-            <w:r>
-              <w:lastRenderedPageBreak/>
-              <w:t>6-</w:t>
-            </w:r>
-            <w:r>
-              <w:rPr>
-                <w:b/>
-              </w:rPr>
-              <w:t>Address</w:t>
-            </w:r>
-            <w:r>
-              <w:t xml:space="preserve"> contain characters and numbers only </w:t>
-            </w:r>
-          </w:p>
-          <w:p>
-            <w:pPr>
-              <w:keepLines/>
-              <w:widowControl w:val="0"/>
-            </w:pPr>
-            <w:r>
-              <w:t xml:space="preserve"> in case of </w:t>
-            </w:r>
-            <w:proofErr w:type="spellStart"/>
-            <w:r>
-              <w:t>invaild</w:t>
-            </w:r>
-            <w:proofErr w:type="spellEnd"/>
-            <w:r>
-              <w:t xml:space="preserve"> address, an error message will appear that ”the address must be characters and numbers only”</w:t>
-            </w:r>
-          </w:p>
-          <w:p>
-            <w:pPr>
-              <w:keepLines/>
-              <w:widowControl w:val="0"/>
-            </w:pPr>
-            <w:r>
-              <w:t>7-</w:t>
-            </w:r>
-            <w:r>
-              <w:rPr>
-                <w:b/>
-              </w:rPr>
-              <w:t>Phone Number</w:t>
-            </w:r>
-            <w:r>
-              <w:t xml:space="preserve"> must contain numbers only </w:t>
-            </w:r>
-          </w:p>
-          <w:p>
-            <w:pPr>
-              <w:keepLines/>
-              <w:widowControl w:val="0"/>
-            </w:pPr>
-            <w:r>
-              <w:t xml:space="preserve"> in case of </w:t>
-            </w:r>
-            <w:proofErr w:type="spellStart"/>
-            <w:r>
-              <w:t>invaild</w:t>
-            </w:r>
-            <w:proofErr w:type="spellEnd"/>
-            <w:r>
-              <w:t xml:space="preserve"> Phone Number, an error message will appear saying “the Phone Number must be numbers only”</w:t>
-            </w:r>
-          </w:p>
-          <w:p>
-            <w:pPr>
-              <w:keepLines/>
-              <w:widowControl w:val="0"/>
-              <w:rPr>
-                <w:color w:val="202124"/>
-              </w:rPr>
-            </w:pPr>
-            <w:r>
-              <w:t>If all the fields meet the constraints a pop up message should appear saying “Account created successfully, welcome to Foodies!”. And then get navigated to the home page that has all the restaurants in it.</w:t>
-            </w:r>
-          </w:p>
-        </w:tc>
-        <w:tc>
-          <w:tcPr>
-            <w:tcW w:w="1770" w:type="dxa"/>
-            <w:shd w:val="clear" w:color="auto" w:fill="auto"/>
-            <w:tcMar>
-              <w:top w:w="100" w:type="dxa"/>
-              <w:left w:w="100" w:type="dxa"/>
-              <w:bottom w:w="100" w:type="dxa"/>
-              <w:right w:w="100" w:type="dxa"/>
-            </w:tcMar>
-          </w:tcPr>
-          <w:p>
-            <w:pPr>
-              <w:widowControl w:val="0"/>
-              <w:rPr>
-                <w:rFonts w:ascii="Arial" w:eastAsia="Arial" w:hAnsi="Arial" w:cs="Arial"/>
-                <w:i/>
-                <w:sz w:val="22"/>
-                <w:szCs w:val="22"/>
-              </w:rPr>
-            </w:pPr>
-          </w:p>
-        </w:tc>
-      </w:tr>
-    </w:tbl>
-    <w:p>
-      <w:pPr>
         <w:rPr>
           <w:b/>
         </w:rPr>
       </w:pPr>
+      <w:bookmarkStart w:id="5" w:name="_uas9is6kmlox" w:colFirst="0" w:colLast="0"/>
+      <w:bookmarkEnd w:id="5"/>
     </w:p>
     <w:p>
       <w:pPr>
@@ -10766,8 +9832,8 @@
       <w:pPr>
         <w:pStyle w:val="Heading2"/>
       </w:pPr>
-      <w:bookmarkStart w:id="7" w:name="_95vcf37lzp1f" w:colFirst="0" w:colLast="0"/>
-      <w:bookmarkEnd w:id="7"/>
+      <w:bookmarkStart w:id="6" w:name="_95vcf37lzp1f" w:colFirst="0" w:colLast="0"/>
+      <w:bookmarkEnd w:id="6"/>
       <w:r>
         <w:rPr>
           <w:rFonts w:ascii="Arial" w:eastAsia="Arial" w:hAnsi="Arial" w:cs="Arial"/>
@@ -10991,6 +10057,7 @@
               <w:widowControl w:val="0"/>
             </w:pPr>
             <w:r>
+              <w:lastRenderedPageBreak/>
               <w:t>F_REQ_A_AddRest_3.10.2</w:t>
             </w:r>
           </w:p>
@@ -11210,7 +10277,6 @@
         <w:rPr>
           <w:rFonts w:ascii="Arial" w:eastAsia="Arial" w:hAnsi="Arial" w:cs="Arial"/>
         </w:rPr>
-        <w:lastRenderedPageBreak/>
         <w:t xml:space="preserve">3.11 Add </w:t>
       </w:r>
       <w:r>
@@ -11701,6 +10767,7 @@
         <w:pStyle w:val="Heading2"/>
       </w:pPr>
       <w:r>
+        <w:lastRenderedPageBreak/>
         <w:t>3.12 Add Offers</w:t>
       </w:r>
     </w:p>
@@ -11985,7 +11052,6 @@
               <w:widowControl w:val="0"/>
             </w:pPr>
             <w:r>
-              <w:lastRenderedPageBreak/>
               <w:t>F_REQ_A_AddOffer_3.12.3</w:t>
             </w:r>
           </w:p>
@@ -12205,679 +11271,12 @@
     </w:tbl>
     <w:p>
       <w:pPr>
-        <w:pStyle w:val="Heading2"/>
-      </w:pPr>
-      <w:bookmarkStart w:id="8" w:name="_h5iqxyj5avla" w:colFirst="0" w:colLast="0"/>
-      <w:bookmarkEnd w:id="8"/>
-    </w:p>
-    <w:p/>
-    <w:p/>
-    <w:p/>
-    <w:p/>
-    <w:p/>
-    <w:p/>
-    <w:p/>
-    <w:p/>
-    <w:p/>
-    <w:p/>
-    <w:p/>
-    <w:p/>
-    <w:p>
-      <w:pPr>
-        <w:pStyle w:val="Heading2"/>
-      </w:pPr>
-      <w:r>
-        <w:rPr>
-          <w:rFonts w:ascii="Arial" w:eastAsia="Arial" w:hAnsi="Arial" w:cs="Arial"/>
-          <w:b w:val="0"/>
-          <w:i/>
-          <w:color w:val="000000"/>
-          <w:sz w:val="22"/>
-          <w:szCs w:val="22"/>
-        </w:rPr>
-        <w:t xml:space="preserve">  </w:t>
-      </w:r>
-    </w:p>
-    <w:p>
-      <w:pPr>
-        <w:pStyle w:val="Heading2"/>
-      </w:pPr>
-      <w:r>
-        <w:br/>
-        <w:t xml:space="preserve">  </w:t>
-      </w:r>
-      <w:proofErr w:type="gramStart"/>
-      <w:r>
-        <w:t>3.13  Add</w:t>
-      </w:r>
-      <w:proofErr w:type="gramEnd"/>
-      <w:r>
-        <w:t xml:space="preserve"> Admin</w:t>
-      </w:r>
-    </w:p>
-    <w:tbl>
-      <w:tblPr>
-        <w:tblStyle w:val="ae"/>
-        <w:tblW w:w="11160" w:type="dxa"/>
-        <w:tblInd w:w="-950" w:type="dxa"/>
-        <w:tblBorders>
-          <w:top w:val="single" w:sz="8" w:space="0" w:color="000000"/>
-          <w:left w:val="single" w:sz="8" w:space="0" w:color="000000"/>
-          <w:bottom w:val="single" w:sz="8" w:space="0" w:color="000000"/>
-          <w:right w:val="single" w:sz="8" w:space="0" w:color="000000"/>
-          <w:insideH w:val="single" w:sz="8" w:space="0" w:color="000000"/>
-          <w:insideV w:val="single" w:sz="8" w:space="0" w:color="000000"/>
-        </w:tblBorders>
-        <w:tblLayout w:type="fixed"/>
-        <w:tblLook w:val="0600" w:firstRow="0" w:lastRow="0" w:firstColumn="0" w:lastColumn="0" w:noHBand="1" w:noVBand="1"/>
-      </w:tblPr>
-      <w:tblGrid>
-        <w:gridCol w:w="1860"/>
-        <w:gridCol w:w="7035"/>
-        <w:gridCol w:w="2265"/>
-      </w:tblGrid>
-      <w:tr>
-        <w:tc>
-          <w:tcPr>
-            <w:tcW w:w="1860" w:type="dxa"/>
-            <w:shd w:val="clear" w:color="auto" w:fill="FFE599"/>
-            <w:tcMar>
-              <w:top w:w="100" w:type="dxa"/>
-              <w:left w:w="100" w:type="dxa"/>
-              <w:bottom w:w="100" w:type="dxa"/>
-              <w:right w:w="100" w:type="dxa"/>
-            </w:tcMar>
-          </w:tcPr>
-          <w:p>
-            <w:pPr>
-              <w:widowControl w:val="0"/>
-              <w:jc w:val="center"/>
-            </w:pPr>
-            <w:r>
-              <w:t>ID</w:t>
-            </w:r>
-          </w:p>
-        </w:tc>
-        <w:tc>
-          <w:tcPr>
-            <w:tcW w:w="7035" w:type="dxa"/>
-            <w:shd w:val="clear" w:color="auto" w:fill="FFE599"/>
-            <w:tcMar>
-              <w:top w:w="100" w:type="dxa"/>
-              <w:left w:w="100" w:type="dxa"/>
-              <w:bottom w:w="100" w:type="dxa"/>
-              <w:right w:w="100" w:type="dxa"/>
-            </w:tcMar>
-          </w:tcPr>
-          <w:p>
-            <w:pPr>
-              <w:widowControl w:val="0"/>
-              <w:jc w:val="center"/>
-            </w:pPr>
-            <w:r>
-              <w:t>Description</w:t>
-            </w:r>
-          </w:p>
-        </w:tc>
-        <w:tc>
-          <w:tcPr>
-            <w:tcW w:w="2265" w:type="dxa"/>
-            <w:shd w:val="clear" w:color="auto" w:fill="FFE599"/>
-            <w:tcMar>
-              <w:top w:w="100" w:type="dxa"/>
-              <w:left w:w="100" w:type="dxa"/>
-              <w:bottom w:w="100" w:type="dxa"/>
-              <w:right w:w="100" w:type="dxa"/>
-            </w:tcMar>
-          </w:tcPr>
-          <w:p>
-            <w:pPr>
-              <w:widowControl w:val="0"/>
-              <w:jc w:val="center"/>
-            </w:pPr>
-            <w:r>
-              <w:t>Priority</w:t>
-            </w:r>
-          </w:p>
-        </w:tc>
-      </w:tr>
-      <w:tr>
-        <w:trPr>
-          <w:trHeight w:val="3780"/>
-        </w:trPr>
-        <w:tc>
-          <w:tcPr>
-            <w:tcW w:w="1860" w:type="dxa"/>
-            <w:shd w:val="clear" w:color="auto" w:fill="auto"/>
-            <w:tcMar>
-              <w:top w:w="100" w:type="dxa"/>
-              <w:left w:w="100" w:type="dxa"/>
-              <w:bottom w:w="100" w:type="dxa"/>
-              <w:right w:w="100" w:type="dxa"/>
-            </w:tcMar>
-          </w:tcPr>
-          <w:p>
-            <w:pPr>
-              <w:widowControl w:val="0"/>
-            </w:pPr>
-            <w:r>
-              <w:lastRenderedPageBreak/>
-              <w:t>F_REQ_A_AddAdmin_3.13.1</w:t>
-            </w:r>
-          </w:p>
-        </w:tc>
-        <w:tc>
-          <w:tcPr>
-            <w:tcW w:w="7035" w:type="dxa"/>
-            <w:shd w:val="clear" w:color="auto" w:fill="auto"/>
-            <w:tcMar>
-              <w:top w:w="100" w:type="dxa"/>
-              <w:left w:w="100" w:type="dxa"/>
-              <w:bottom w:w="100" w:type="dxa"/>
-              <w:right w:w="100" w:type="dxa"/>
-            </w:tcMar>
-          </w:tcPr>
-          <w:p>
-            <w:pPr>
-              <w:widowControl w:val="0"/>
-              <w:rPr>
-                <w:b/>
-                <w:sz w:val="26"/>
-                <w:szCs w:val="26"/>
-              </w:rPr>
-            </w:pPr>
-            <w:r>
-              <w:rPr>
-                <w:b/>
-                <w:sz w:val="28"/>
-                <w:szCs w:val="28"/>
-              </w:rPr>
-              <w:t xml:space="preserve"> </w:t>
-            </w:r>
-            <w:r>
-              <w:rPr>
-                <w:b/>
-                <w:sz w:val="26"/>
-                <w:szCs w:val="26"/>
-              </w:rPr>
-              <w:t>Add Admin</w:t>
-            </w:r>
-          </w:p>
-          <w:p>
-            <w:pPr>
-              <w:widowControl w:val="0"/>
-            </w:pPr>
-            <w:r>
-              <w:t xml:space="preserve">an admin can add another admin by clicking on “Add Admin” button </w:t>
-            </w:r>
-          </w:p>
-          <w:p>
-            <w:pPr>
-              <w:keepLines/>
-              <w:widowControl w:val="0"/>
-            </w:pPr>
-            <w:r>
-              <w:t>The Admin will be required to fill the following fields in order to add an account:</w:t>
-            </w:r>
-          </w:p>
-          <w:p>
-            <w:pPr>
-              <w:keepLines/>
-              <w:widowControl w:val="0"/>
-            </w:pPr>
-            <w:r>
-              <w:t>-Full Name</w:t>
-            </w:r>
-          </w:p>
-          <w:p>
-            <w:pPr>
-              <w:keepLines/>
-              <w:widowControl w:val="0"/>
-            </w:pPr>
-            <w:r>
-              <w:t>-user name</w:t>
-            </w:r>
-          </w:p>
-          <w:p>
-            <w:pPr>
-              <w:keepLines/>
-              <w:widowControl w:val="0"/>
-            </w:pPr>
-            <w:r>
-              <w:t>-User mail</w:t>
-            </w:r>
-          </w:p>
-          <w:p>
-            <w:pPr>
-              <w:keepLines/>
-              <w:widowControl w:val="0"/>
-            </w:pPr>
-            <w:r>
-              <w:t>-Password</w:t>
-            </w:r>
-          </w:p>
-          <w:p>
-            <w:pPr>
-              <w:keepLines/>
-              <w:widowControl w:val="0"/>
-            </w:pPr>
-            <w:r>
-              <w:t>-Confirm Password</w:t>
-            </w:r>
-          </w:p>
-          <w:p>
-            <w:pPr>
-              <w:keepLines/>
-              <w:widowControl w:val="0"/>
-            </w:pPr>
-            <w:r>
-              <w:t>-Address</w:t>
-            </w:r>
-          </w:p>
-          <w:p>
-            <w:pPr>
-              <w:keepLines/>
-              <w:widowControl w:val="0"/>
-            </w:pPr>
-            <w:r>
-              <w:t>-Phone Number</w:t>
-            </w:r>
-          </w:p>
-          <w:p>
-            <w:pPr>
-              <w:keepLines/>
-              <w:widowControl w:val="0"/>
-            </w:pPr>
-            <w:r>
-              <w:t>After that he will have to click on “Add” Button.</w:t>
-            </w:r>
-          </w:p>
-          <w:p>
-            <w:pPr>
-              <w:keepLines/>
-              <w:widowControl w:val="0"/>
-            </w:pPr>
-          </w:p>
-        </w:tc>
-        <w:tc>
-          <w:tcPr>
-            <w:tcW w:w="2265" w:type="dxa"/>
-            <w:shd w:val="clear" w:color="auto" w:fill="auto"/>
-            <w:tcMar>
-              <w:top w:w="100" w:type="dxa"/>
-              <w:left w:w="100" w:type="dxa"/>
-              <w:bottom w:w="100" w:type="dxa"/>
-              <w:right w:w="100" w:type="dxa"/>
-            </w:tcMar>
-          </w:tcPr>
-          <w:p>
-            <w:pPr>
-              <w:widowControl w:val="0"/>
-              <w:jc w:val="center"/>
-            </w:pPr>
-            <w:r>
-              <w:t xml:space="preserve">high </w:t>
-            </w:r>
-          </w:p>
-        </w:tc>
-      </w:tr>
-      <w:tr>
-        <w:trPr>
-          <w:trHeight w:val="3780"/>
-        </w:trPr>
-        <w:tc>
-          <w:tcPr>
-            <w:tcW w:w="1860" w:type="dxa"/>
-            <w:shd w:val="clear" w:color="auto" w:fill="auto"/>
-            <w:tcMar>
-              <w:top w:w="100" w:type="dxa"/>
-              <w:left w:w="100" w:type="dxa"/>
-              <w:bottom w:w="100" w:type="dxa"/>
-              <w:right w:w="100" w:type="dxa"/>
-            </w:tcMar>
-          </w:tcPr>
-          <w:p>
-            <w:pPr>
-              <w:widowControl w:val="0"/>
-            </w:pPr>
-            <w:r>
-              <w:t>F_REQ_A_AddAdmin_3.13.2</w:t>
-            </w:r>
-          </w:p>
-        </w:tc>
-        <w:tc>
-          <w:tcPr>
-            <w:tcW w:w="7035" w:type="dxa"/>
-            <w:shd w:val="clear" w:color="auto" w:fill="auto"/>
-            <w:tcMar>
-              <w:top w:w="100" w:type="dxa"/>
-              <w:left w:w="100" w:type="dxa"/>
-              <w:bottom w:w="100" w:type="dxa"/>
-              <w:right w:w="100" w:type="dxa"/>
-            </w:tcMar>
-          </w:tcPr>
-          <w:p>
-            <w:pPr>
-              <w:keepLines/>
-              <w:widowControl w:val="0"/>
-            </w:pPr>
-            <w:r>
-              <w:rPr>
-                <w:color w:val="1C4587"/>
-              </w:rPr>
-              <w:t>The fields must match the following criteria:</w:t>
-            </w:r>
-          </w:p>
-          <w:p>
-            <w:pPr>
-              <w:keepLines/>
-              <w:widowControl w:val="0"/>
-            </w:pPr>
-            <w:r>
-              <w:t xml:space="preserve">1- the </w:t>
-            </w:r>
-            <w:r>
-              <w:rPr>
-                <w:b/>
-              </w:rPr>
-              <w:t>full name</w:t>
-            </w:r>
-            <w:r>
-              <w:t xml:space="preserve"> must contain characters only except for space</w:t>
-            </w:r>
-          </w:p>
-          <w:p>
-            <w:pPr>
-              <w:keepLines/>
-              <w:widowControl w:val="0"/>
-            </w:pPr>
-            <w:r>
-              <w:t xml:space="preserve"> in case of </w:t>
-            </w:r>
-            <w:proofErr w:type="spellStart"/>
-            <w:r>
-              <w:t>invaild</w:t>
-            </w:r>
-            <w:proofErr w:type="spellEnd"/>
-            <w:r>
-              <w:t xml:space="preserve"> full </w:t>
-            </w:r>
-            <w:proofErr w:type="spellStart"/>
-            <w:r>
-              <w:t>name,an</w:t>
-            </w:r>
-            <w:proofErr w:type="spellEnd"/>
-            <w:r>
-              <w:t xml:space="preserve"> error message will appear that ”the full name must be characters only”</w:t>
-            </w:r>
-          </w:p>
-          <w:p>
-            <w:pPr>
-              <w:keepLines/>
-              <w:widowControl w:val="0"/>
-            </w:pPr>
-            <w:r>
-              <w:t xml:space="preserve">2- the </w:t>
-            </w:r>
-            <w:r>
-              <w:rPr>
-                <w:b/>
-              </w:rPr>
-              <w:t>user name</w:t>
-            </w:r>
-            <w:r>
-              <w:t xml:space="preserve"> must contain characters only </w:t>
-            </w:r>
-          </w:p>
-          <w:p>
-            <w:pPr>
-              <w:keepLines/>
-              <w:widowControl w:val="0"/>
-            </w:pPr>
-            <w:r>
-              <w:t xml:space="preserve"> in case of </w:t>
-            </w:r>
-            <w:proofErr w:type="spellStart"/>
-            <w:r>
-              <w:t>invaild</w:t>
-            </w:r>
-            <w:proofErr w:type="spellEnd"/>
-            <w:r>
-              <w:t xml:space="preserve"> </w:t>
-            </w:r>
-            <w:proofErr w:type="spellStart"/>
-            <w:r>
-              <w:t>username,an</w:t>
-            </w:r>
-            <w:proofErr w:type="spellEnd"/>
-            <w:r>
-              <w:t xml:space="preserve"> error message will appear that ”the user name must be characters only and unique”</w:t>
-            </w:r>
-          </w:p>
-          <w:p>
-            <w:pPr>
-              <w:keepLines/>
-              <w:widowControl w:val="0"/>
-            </w:pPr>
-            <w:r>
-              <w:t xml:space="preserve">3-the </w:t>
-            </w:r>
-            <w:r>
-              <w:rPr>
-                <w:b/>
-              </w:rPr>
-              <w:t xml:space="preserve">email </w:t>
-            </w:r>
-            <w:r>
-              <w:t xml:space="preserve">in the valid email format </w:t>
-            </w:r>
-          </w:p>
-          <w:p>
-            <w:pPr>
-              <w:keepLines/>
-              <w:widowControl w:val="0"/>
-            </w:pPr>
-            <w:r>
-              <w:t xml:space="preserve">in case of </w:t>
-            </w:r>
-            <w:proofErr w:type="spellStart"/>
-            <w:r>
-              <w:t>invaild</w:t>
-            </w:r>
-            <w:proofErr w:type="spellEnd"/>
-            <w:r>
-              <w:t xml:space="preserve"> email an error message will appear that ”the user’s email must be in this format </w:t>
-            </w:r>
-            <w:hyperlink r:id="rId12">
-              <w:r>
-                <w:rPr>
-                  <w:color w:val="1155CC"/>
-                  <w:u w:val="single"/>
-                </w:rPr>
-                <w:t>example@mail.com</w:t>
-              </w:r>
-            </w:hyperlink>
-            <w:r>
-              <w:t>”</w:t>
-            </w:r>
-          </w:p>
-          <w:p>
-            <w:pPr>
-              <w:widowControl w:val="0"/>
-            </w:pPr>
-            <w:r>
-              <w:t>4- the</w:t>
-            </w:r>
-            <w:r>
-              <w:rPr>
-                <w:b/>
-              </w:rPr>
-              <w:t xml:space="preserve"> password </w:t>
-            </w:r>
-            <w:r>
-              <w:t>at least 5 characters and contain  letters/numbers/special characters</w:t>
-            </w:r>
-          </w:p>
-          <w:p>
-            <w:pPr>
-              <w:keepLines/>
-              <w:widowControl w:val="0"/>
-            </w:pPr>
-            <w:r>
-              <w:t xml:space="preserve">in case of </w:t>
-            </w:r>
-            <w:proofErr w:type="spellStart"/>
-            <w:r>
-              <w:t>invaild</w:t>
-            </w:r>
-            <w:proofErr w:type="spellEnd"/>
-            <w:r>
-              <w:t xml:space="preserve"> password an error message will appear ”password must be at least 5 characters and contain letters/numbers/special characters”</w:t>
-            </w:r>
-          </w:p>
-          <w:p>
-            <w:pPr>
-              <w:keepLines/>
-              <w:widowControl w:val="0"/>
-            </w:pPr>
-            <w:r>
-              <w:t xml:space="preserve">5-the </w:t>
-            </w:r>
-            <w:r>
-              <w:rPr>
-                <w:b/>
-              </w:rPr>
-              <w:t>confirmation password</w:t>
-            </w:r>
-            <w:r>
-              <w:t xml:space="preserve"> must match password</w:t>
-            </w:r>
-          </w:p>
-          <w:p>
-            <w:pPr>
-              <w:keepLines/>
-              <w:widowControl w:val="0"/>
-            </w:pPr>
-            <w:r>
-              <w:t xml:space="preserve">if confirmation password didn’t match the password  </w:t>
-            </w:r>
-          </w:p>
-          <w:p>
-            <w:pPr>
-              <w:keepLines/>
-              <w:widowControl w:val="0"/>
-            </w:pPr>
-            <w:r>
-              <w:t>an error message will appear “Confirmation password didn’t match the password”</w:t>
-            </w:r>
-          </w:p>
-          <w:p>
-            <w:pPr>
-              <w:widowControl w:val="0"/>
-            </w:pPr>
-            <w:r>
-              <w:t>6-</w:t>
-            </w:r>
-            <w:r>
-              <w:rPr>
-                <w:b/>
-              </w:rPr>
-              <w:t>Address</w:t>
-            </w:r>
-            <w:r>
-              <w:t xml:space="preserve"> contain characters and numbers only an error message must appear to tell the admin.</w:t>
-            </w:r>
-          </w:p>
-          <w:p>
-            <w:pPr>
-              <w:keepLines/>
-              <w:widowControl w:val="0"/>
-            </w:pPr>
-            <w:r>
-              <w:t xml:space="preserve"> in case of </w:t>
-            </w:r>
-            <w:proofErr w:type="spellStart"/>
-            <w:r>
-              <w:t>invaild</w:t>
-            </w:r>
-            <w:proofErr w:type="spellEnd"/>
-            <w:r>
-              <w:t xml:space="preserve"> address, an error message will appear that ”the address must be characters and numbers only”</w:t>
-            </w:r>
-          </w:p>
-          <w:p>
-            <w:pPr>
-              <w:keepLines/>
-              <w:widowControl w:val="0"/>
-            </w:pPr>
-            <w:r>
-              <w:t>7-</w:t>
-            </w:r>
-            <w:r>
-              <w:rPr>
-                <w:b/>
-              </w:rPr>
-              <w:t>Phone Number</w:t>
-            </w:r>
-            <w:r>
-              <w:t xml:space="preserve"> must contain numbers only </w:t>
-            </w:r>
-          </w:p>
-          <w:p>
-            <w:pPr>
-              <w:widowControl w:val="0"/>
-              <w:rPr>
-                <w:b/>
-                <w:sz w:val="28"/>
-                <w:szCs w:val="28"/>
-              </w:rPr>
-            </w:pPr>
-            <w:r>
-              <w:t xml:space="preserve"> in case of </w:t>
-            </w:r>
-            <w:proofErr w:type="spellStart"/>
-            <w:r>
-              <w:t>invaild</w:t>
-            </w:r>
-            <w:proofErr w:type="spellEnd"/>
-            <w:r>
-              <w:t xml:space="preserve"> Phone Number, an error message will appear saying “the Phone Number must be numbers only”</w:t>
-            </w:r>
-          </w:p>
-        </w:tc>
-        <w:tc>
-          <w:tcPr>
-            <w:tcW w:w="2265" w:type="dxa"/>
-            <w:shd w:val="clear" w:color="auto" w:fill="auto"/>
-            <w:tcMar>
-              <w:top w:w="100" w:type="dxa"/>
-              <w:left w:w="100" w:type="dxa"/>
-              <w:bottom w:w="100" w:type="dxa"/>
-              <w:right w:w="100" w:type="dxa"/>
-            </w:tcMar>
-          </w:tcPr>
-          <w:p>
-            <w:pPr>
-              <w:widowControl w:val="0"/>
-              <w:jc w:val="center"/>
-            </w:pPr>
-          </w:p>
-        </w:tc>
-      </w:tr>
-    </w:tbl>
-    <w:p/>
-    <w:p>
-      <w:pPr>
         <w:rPr>
           <w:b/>
         </w:rPr>
       </w:pPr>
-      <w:r>
-        <w:rPr>
-          <w:b/>
-        </w:rPr>
-        <w:br/>
-      </w:r>
+      <w:bookmarkStart w:id="7" w:name="_h5iqxyj5avla" w:colFirst="0" w:colLast="0"/>
+      <w:bookmarkEnd w:id="7"/>
     </w:p>
     <w:p/>
     <w:p/>
@@ -12890,81 +11289,81 @@
           <w:szCs w:val="32"/>
         </w:rPr>
       </w:pPr>
-      <w:bookmarkStart w:id="9" w:name="_tyjcwt" w:colFirst="0" w:colLast="0"/>
-      <w:bookmarkEnd w:id="9"/>
+      <w:bookmarkStart w:id="8" w:name="_tyjcwt" w:colFirst="0" w:colLast="0"/>
+      <w:bookmarkEnd w:id="8"/>
       <w:r>
         <w:rPr>
           <w:color w:val="901B20"/>
           <w:sz w:val="32"/>
           <w:szCs w:val="32"/>
         </w:rPr>
+        <w:t>4. External Interface Requirements</w:t>
+      </w:r>
+    </w:p>
+    <w:p/>
+    <w:p>
+      <w:pPr>
+        <w:pStyle w:val="Heading2"/>
+      </w:pPr>
+      <w:r>
+        <w:t>User Interface</w:t>
+      </w:r>
+    </w:p>
+    <w:p>
+      <w:pPr>
+        <w:ind w:hanging="2"/>
+        <w:rPr>
+          <w:rFonts w:ascii="Arial" w:eastAsia="Arial" w:hAnsi="Arial" w:cs="Arial"/>
+          <w:i/>
+        </w:rPr>
+      </w:pPr>
+      <w:r>
+        <w:rPr>
+          <w:rFonts w:ascii="Arial" w:eastAsia="Arial" w:hAnsi="Arial" w:cs="Arial"/>
+          <w:i/>
+        </w:rPr>
+        <w:t>Supported Web Browsers: Chrome, Firefox and Microsoft Edge.</w:t>
+      </w:r>
+    </w:p>
+    <w:p>
+      <w:pPr>
+        <w:pStyle w:val="Heading2"/>
+      </w:pPr>
+      <w:r>
+        <w:t>Hardware Interfaces</w:t>
+      </w:r>
+    </w:p>
+    <w:p>
+      <w:pPr>
+        <w:ind w:hanging="2"/>
+        <w:rPr>
+          <w:rFonts w:ascii="Arial" w:eastAsia="Arial" w:hAnsi="Arial" w:cs="Arial"/>
+          <w:i/>
+        </w:rPr>
+      </w:pPr>
+      <w:r>
+        <w:rPr>
+          <w:rFonts w:ascii="Arial" w:eastAsia="Arial" w:hAnsi="Arial" w:cs="Arial"/>
+          <w:i/>
+        </w:rPr>
+        <w:t>N/A</w:t>
+      </w:r>
+    </w:p>
+    <w:p>
+      <w:pPr>
+        <w:ind w:hanging="2"/>
+        <w:rPr>
+          <w:rFonts w:ascii="Arial" w:eastAsia="Arial" w:hAnsi="Arial" w:cs="Arial"/>
+          <w:i/>
+        </w:rPr>
+      </w:pPr>
+    </w:p>
+    <w:p>
+      <w:pPr>
+        <w:pStyle w:val="Heading2"/>
+      </w:pPr>
+      <w:r>
         <w:lastRenderedPageBreak/>
-        <w:t>4. External Interface Requirements</w:t>
-      </w:r>
-    </w:p>
-    <w:p/>
-    <w:p>
-      <w:pPr>
-        <w:pStyle w:val="Heading2"/>
-      </w:pPr>
-      <w:r>
-        <w:t>User Interface</w:t>
-      </w:r>
-    </w:p>
-    <w:p>
-      <w:pPr>
-        <w:ind w:hanging="2"/>
-        <w:rPr>
-          <w:rFonts w:ascii="Arial" w:eastAsia="Arial" w:hAnsi="Arial" w:cs="Arial"/>
-          <w:i/>
-        </w:rPr>
-      </w:pPr>
-      <w:r>
-        <w:rPr>
-          <w:rFonts w:ascii="Arial" w:eastAsia="Arial" w:hAnsi="Arial" w:cs="Arial"/>
-          <w:i/>
-        </w:rPr>
-        <w:t>Supported Web Browsers: Chrome, Firefox and Microsoft Edge.</w:t>
-      </w:r>
-    </w:p>
-    <w:p>
-      <w:pPr>
-        <w:pStyle w:val="Heading2"/>
-      </w:pPr>
-      <w:r>
-        <w:t>Hardware Interfaces</w:t>
-      </w:r>
-    </w:p>
-    <w:p>
-      <w:pPr>
-        <w:ind w:hanging="2"/>
-        <w:rPr>
-          <w:rFonts w:ascii="Arial" w:eastAsia="Arial" w:hAnsi="Arial" w:cs="Arial"/>
-          <w:i/>
-        </w:rPr>
-      </w:pPr>
-      <w:r>
-        <w:rPr>
-          <w:rFonts w:ascii="Arial" w:eastAsia="Arial" w:hAnsi="Arial" w:cs="Arial"/>
-          <w:i/>
-        </w:rPr>
-        <w:t>N/A</w:t>
-      </w:r>
-    </w:p>
-    <w:p>
-      <w:pPr>
-        <w:ind w:hanging="2"/>
-        <w:rPr>
-          <w:rFonts w:ascii="Arial" w:eastAsia="Arial" w:hAnsi="Arial" w:cs="Arial"/>
-          <w:i/>
-        </w:rPr>
-      </w:pPr>
-    </w:p>
-    <w:p>
-      <w:pPr>
-        <w:pStyle w:val="Heading2"/>
-      </w:pPr>
-      <w:r>
         <w:t>Software Interfaces</w:t>
       </w:r>
     </w:p>
@@ -13002,35 +11401,35 @@
           <w:color w:val="901B20"/>
         </w:rPr>
       </w:pPr>
-      <w:bookmarkStart w:id="10" w:name="_3dy6vkm" w:colFirst="0" w:colLast="0"/>
+      <w:bookmarkStart w:id="9" w:name="_3dy6vkm" w:colFirst="0" w:colLast="0"/>
+      <w:bookmarkEnd w:id="9"/>
+      <w:r>
+        <w:rPr>
+          <w:color w:val="901B20"/>
+        </w:rPr>
+        <w:t>Nonfunctional Requirements</w:t>
+      </w:r>
+    </w:p>
+    <w:p>
+      <w:pPr>
+        <w:pStyle w:val="Heading2"/>
+      </w:pPr>
+      <w:bookmarkStart w:id="10" w:name="_1t3h5sf" w:colFirst="0" w:colLast="0"/>
       <w:bookmarkEnd w:id="10"/>
       <w:r>
-        <w:rPr>
-          <w:color w:val="901B20"/>
-        </w:rPr>
-        <w:t>Nonfunctional Requirements</w:t>
-      </w:r>
-    </w:p>
-    <w:p>
-      <w:pPr>
-        <w:pStyle w:val="Heading2"/>
-      </w:pPr>
-      <w:bookmarkStart w:id="11" w:name="_1t3h5sf" w:colFirst="0" w:colLast="0"/>
+        <w:t>Performance Requirements</w:t>
+      </w:r>
+    </w:p>
+    <w:p>
+      <w:pPr>
+        <w:rPr>
+          <w:i/>
+          <w:sz w:val="22"/>
+          <w:szCs w:val="22"/>
+        </w:rPr>
+      </w:pPr>
+      <w:bookmarkStart w:id="11" w:name="_4d34og8" w:colFirst="0" w:colLast="0"/>
       <w:bookmarkEnd w:id="11"/>
-      <w:r>
-        <w:t>Performance Requirements</w:t>
-      </w:r>
-    </w:p>
-    <w:p>
-      <w:pPr>
-        <w:rPr>
-          <w:i/>
-          <w:sz w:val="22"/>
-          <w:szCs w:val="22"/>
-        </w:rPr>
-      </w:pPr>
-      <w:bookmarkStart w:id="12" w:name="_4d34og8" w:colFirst="0" w:colLast="0"/>
-      <w:bookmarkEnd w:id="12"/>
       <w:r>
         <w:rPr>
           <w:i/>
@@ -13090,8 +11489,8 @@
       <w:pPr>
         <w:pStyle w:val="Heading2"/>
       </w:pPr>
-      <w:bookmarkStart w:id="13" w:name="_2s8eyo1" w:colFirst="0" w:colLast="0"/>
-      <w:bookmarkEnd w:id="13"/>
+      <w:bookmarkStart w:id="12" w:name="_2s8eyo1" w:colFirst="0" w:colLast="0"/>
+      <w:bookmarkEnd w:id="12"/>
       <w:r>
         <w:t>Security Requirements</w:t>
       </w:r>
@@ -13236,8 +11635,8 @@
       <w:pPr>
         <w:pStyle w:val="Heading2"/>
       </w:pPr>
-      <w:bookmarkStart w:id="14" w:name="_17dp8vu" w:colFirst="0" w:colLast="0"/>
-      <w:bookmarkEnd w:id="14"/>
+      <w:bookmarkStart w:id="13" w:name="_17dp8vu" w:colFirst="0" w:colLast="0"/>
+      <w:bookmarkEnd w:id="13"/>
       <w:r>
         <w:t>Software Quality Attributes</w:t>
       </w:r>
@@ -13345,13 +11744,12 @@
           <w:color w:val="901B20"/>
         </w:rPr>
       </w:pPr>
-      <w:bookmarkStart w:id="15" w:name="_3rdcrjn" w:colFirst="0" w:colLast="0"/>
-      <w:bookmarkEnd w:id="15"/>
+      <w:bookmarkStart w:id="14" w:name="_3rdcrjn" w:colFirst="0" w:colLast="0"/>
+      <w:bookmarkEnd w:id="14"/>
       <w:r>
         <w:rPr>
           <w:color w:val="901B20"/>
         </w:rPr>
-        <w:lastRenderedPageBreak/>
         <w:t>Other Requirements</w:t>
       </w:r>
     </w:p>
@@ -13390,7 +11788,7 @@
     <w:p/>
     <w:p/>
     <w:sectPr>
-      <w:headerReference w:type="default" r:id="rId13"/>
+      <w:headerReference w:type="default" r:id="rId11"/>
       <w:pgSz w:w="12240" w:h="15840"/>
       <w:pgMar w:top="1440" w:right="1296" w:bottom="1440" w:left="1296" w:header="720" w:footer="720" w:gutter="0"/>
       <w:pgNumType w:start="1"/>
@@ -13401,7 +11799,7 @@
 </file>
 
 <file path=word/endnotes.xml><?xml version="1.0" encoding="utf-8"?>
-<w:endnotes xmlns:wpc="http://schemas.microsoft.com/office/word/2010/wordprocessingCanvas" xmlns:cx="http://schemas.microsoft.com/office/drawing/2014/chartex" xmlns:mc="http://schemas.openxmlformats.org/markup-compatibility/2006" xmlns:o="urn:schemas-microsoft-com:office:office" xmlns:r="http://schemas.openxmlformats.org/officeDocument/2006/relationships" xmlns:m="http://schemas.openxmlformats.org/officeDocument/2006/math" xmlns:v="urn:schemas-microsoft-com:vml" xmlns:wp14="http://schemas.microsoft.com/office/word/2010/wordprocessingDrawing" xmlns:wp="http://schemas.openxmlformats.org/drawingml/2006/wordprocessingDrawing" xmlns:w10="urn:schemas-microsoft-com:office:word" xmlns:w="http://schemas.openxmlformats.org/wordprocessingml/2006/main" xmlns:w14="http://schemas.microsoft.com/office/word/2010/wordml" xmlns:w15="http://schemas.microsoft.com/office/word/2012/wordml" xmlns:w16se="http://schemas.microsoft.com/office/word/2015/wordml/symex" xmlns:wpg="http://schemas.microsoft.com/office/word/2010/wordprocessingGroup" xmlns:wpi="http://schemas.microsoft.com/office/word/2010/wordprocessingInk" xmlns:wne="http://schemas.microsoft.com/office/word/2006/wordml" xmlns:wps="http://schemas.microsoft.com/office/word/2010/wordprocessingShape" mc:Ignorable="w14 w15 w16se wp14">
+<w:endnotes xmlns:wpc="http://schemas.microsoft.com/office/word/2010/wordprocessingCanvas" xmlns:cx="http://schemas.microsoft.com/office/drawing/2014/chartex" xmlns:cx1="http://schemas.microsoft.com/office/drawing/2015/9/8/chartex" xmlns:cx2="http://schemas.microsoft.com/office/drawing/2015/10/21/chartex" xmlns:cx3="http://schemas.microsoft.com/office/drawing/2016/5/9/chartex" xmlns:cx4="http://schemas.microsoft.com/office/drawing/2016/5/10/chartex" xmlns:cx5="http://schemas.microsoft.com/office/drawing/2016/5/11/chartex" xmlns:cx6="http://schemas.microsoft.com/office/drawing/2016/5/12/chartex" xmlns:cx7="http://schemas.microsoft.com/office/drawing/2016/5/13/chartex" xmlns:cx8="http://schemas.microsoft.com/office/drawing/2016/5/14/chartex" xmlns:mc="http://schemas.openxmlformats.org/markup-compatibility/2006" xmlns:aink="http://schemas.microsoft.com/office/drawing/2016/ink" xmlns:am3d="http://schemas.microsoft.com/office/drawing/2017/model3d" xmlns:o="urn:schemas-microsoft-com:office:office" xmlns:oel="http://schemas.microsoft.com/office/2019/extlst" xmlns:r="http://schemas.openxmlformats.org/officeDocument/2006/relationships" xmlns:m="http://schemas.openxmlformats.org/officeDocument/2006/math" xmlns:v="urn:schemas-microsoft-com:vml" xmlns:wp14="http://schemas.microsoft.com/office/word/2010/wordprocessingDrawing" xmlns:wp="http://schemas.openxmlformats.org/drawingml/2006/wordprocessingDrawing" xmlns:w10="urn:schemas-microsoft-com:office:word" xmlns:w="http://schemas.openxmlformats.org/wordprocessingml/2006/main" xmlns:w14="http://schemas.microsoft.com/office/word/2010/wordml" xmlns:w15="http://schemas.microsoft.com/office/word/2012/wordml" xmlns:w16cex="http://schemas.microsoft.com/office/word/2018/wordml/cex" xmlns:w16cid="http://schemas.microsoft.com/office/word/2016/wordml/cid" xmlns:w16="http://schemas.microsoft.com/office/word/2018/wordml" xmlns:w16sdtdh="http://schemas.microsoft.com/office/word/2020/wordml/sdtdatahash" xmlns:w16se="http://schemas.microsoft.com/office/word/2015/wordml/symex" xmlns:wpg="http://schemas.microsoft.com/office/word/2010/wordprocessingGroup" xmlns:wpi="http://schemas.microsoft.com/office/word/2010/wordprocessingInk" xmlns:wne="http://schemas.microsoft.com/office/word/2006/wordml" xmlns:wps="http://schemas.microsoft.com/office/word/2010/wordprocessingShape" mc:Ignorable="w14 w15 w16se w16cid w16 w16cex w16sdtdh wp14">
   <w:endnote w:type="separator" w:id="-1">
     <w:p>
       <w:r>
@@ -13420,7 +11818,7 @@
 </file>
 
 <file path=word/footer1.xml><?xml version="1.0" encoding="utf-8"?>
-<w:ftr xmlns:wpc="http://schemas.microsoft.com/office/word/2010/wordprocessingCanvas" xmlns:cx="http://schemas.microsoft.com/office/drawing/2014/chartex" xmlns:mc="http://schemas.openxmlformats.org/markup-compatibility/2006" xmlns:o="urn:schemas-microsoft-com:office:office" xmlns:r="http://schemas.openxmlformats.org/officeDocument/2006/relationships" xmlns:m="http://schemas.openxmlformats.org/officeDocument/2006/math" xmlns:v="urn:schemas-microsoft-com:vml" xmlns:wp14="http://schemas.microsoft.com/office/word/2010/wordprocessingDrawing" xmlns:wp="http://schemas.openxmlformats.org/drawingml/2006/wordprocessingDrawing" xmlns:w10="urn:schemas-microsoft-com:office:word" xmlns:w="http://schemas.openxmlformats.org/wordprocessingml/2006/main" xmlns:w14="http://schemas.microsoft.com/office/word/2010/wordml" xmlns:w15="http://schemas.microsoft.com/office/word/2012/wordml" xmlns:w16se="http://schemas.microsoft.com/office/word/2015/wordml/symex" xmlns:wpg="http://schemas.microsoft.com/office/word/2010/wordprocessingGroup" xmlns:wpi="http://schemas.microsoft.com/office/word/2010/wordprocessingInk" xmlns:wne="http://schemas.microsoft.com/office/word/2006/wordml" xmlns:wps="http://schemas.microsoft.com/office/word/2010/wordprocessingShape" mc:Ignorable="w14 w15 w16se wp14">
+<w:ftr xmlns:wpc="http://schemas.microsoft.com/office/word/2010/wordprocessingCanvas" xmlns:cx="http://schemas.microsoft.com/office/drawing/2014/chartex" xmlns:cx1="http://schemas.microsoft.com/office/drawing/2015/9/8/chartex" xmlns:cx2="http://schemas.microsoft.com/office/drawing/2015/10/21/chartex" xmlns:cx3="http://schemas.microsoft.com/office/drawing/2016/5/9/chartex" xmlns:cx4="http://schemas.microsoft.com/office/drawing/2016/5/10/chartex" xmlns:cx5="http://schemas.microsoft.com/office/drawing/2016/5/11/chartex" xmlns:cx6="http://schemas.microsoft.com/office/drawing/2016/5/12/chartex" xmlns:cx7="http://schemas.microsoft.com/office/drawing/2016/5/13/chartex" xmlns:cx8="http://schemas.microsoft.com/office/drawing/2016/5/14/chartex" xmlns:mc="http://schemas.openxmlformats.org/markup-compatibility/2006" xmlns:aink="http://schemas.microsoft.com/office/drawing/2016/ink" xmlns:am3d="http://schemas.microsoft.com/office/drawing/2017/model3d" xmlns:o="urn:schemas-microsoft-com:office:office" xmlns:oel="http://schemas.microsoft.com/office/2019/extlst" xmlns:r="http://schemas.openxmlformats.org/officeDocument/2006/relationships" xmlns:m="http://schemas.openxmlformats.org/officeDocument/2006/math" xmlns:v="urn:schemas-microsoft-com:vml" xmlns:wp14="http://schemas.microsoft.com/office/word/2010/wordprocessingDrawing" xmlns:wp="http://schemas.openxmlformats.org/drawingml/2006/wordprocessingDrawing" xmlns:w10="urn:schemas-microsoft-com:office:word" xmlns:w="http://schemas.openxmlformats.org/wordprocessingml/2006/main" xmlns:w14="http://schemas.microsoft.com/office/word/2010/wordml" xmlns:w15="http://schemas.microsoft.com/office/word/2012/wordml" xmlns:w16cex="http://schemas.microsoft.com/office/word/2018/wordml/cex" xmlns:w16cid="http://schemas.microsoft.com/office/word/2016/wordml/cid" xmlns:w16="http://schemas.microsoft.com/office/word/2018/wordml" xmlns:w16sdtdh="http://schemas.microsoft.com/office/word/2020/wordml/sdtdatahash" xmlns:w16se="http://schemas.microsoft.com/office/word/2015/wordml/symex" xmlns:wpg="http://schemas.microsoft.com/office/word/2010/wordprocessingGroup" xmlns:wpi="http://schemas.microsoft.com/office/word/2010/wordprocessingInk" xmlns:wne="http://schemas.microsoft.com/office/word/2006/wordml" xmlns:wps="http://schemas.microsoft.com/office/word/2010/wordprocessingShape" mc:Ignorable="w14 w15 w16se w16cid w16 w16cex w16sdtdh wp14">
   <w:p>
     <w:pPr>
       <w:pBdr>
@@ -13480,7 +11878,7 @@
 </file>
 
 <file path=word/footer2.xml><?xml version="1.0" encoding="utf-8"?>
-<w:ftr xmlns:wpc="http://schemas.microsoft.com/office/word/2010/wordprocessingCanvas" xmlns:cx="http://schemas.microsoft.com/office/drawing/2014/chartex" xmlns:mc="http://schemas.openxmlformats.org/markup-compatibility/2006" xmlns:o="urn:schemas-microsoft-com:office:office" xmlns:r="http://schemas.openxmlformats.org/officeDocument/2006/relationships" xmlns:m="http://schemas.openxmlformats.org/officeDocument/2006/math" xmlns:v="urn:schemas-microsoft-com:vml" xmlns:wp14="http://schemas.microsoft.com/office/word/2010/wordprocessingDrawing" xmlns:wp="http://schemas.openxmlformats.org/drawingml/2006/wordprocessingDrawing" xmlns:w10="urn:schemas-microsoft-com:office:word" xmlns:w="http://schemas.openxmlformats.org/wordprocessingml/2006/main" xmlns:w14="http://schemas.microsoft.com/office/word/2010/wordml" xmlns:w15="http://schemas.microsoft.com/office/word/2012/wordml" xmlns:w16se="http://schemas.microsoft.com/office/word/2015/wordml/symex" xmlns:wpg="http://schemas.microsoft.com/office/word/2010/wordprocessingGroup" xmlns:wpi="http://schemas.microsoft.com/office/word/2010/wordprocessingInk" xmlns:wne="http://schemas.microsoft.com/office/word/2006/wordml" xmlns:wps="http://schemas.microsoft.com/office/word/2010/wordprocessingShape" mc:Ignorable="w14 w15 w16se wp14">
+<w:ftr xmlns:wpc="http://schemas.microsoft.com/office/word/2010/wordprocessingCanvas" xmlns:cx="http://schemas.microsoft.com/office/drawing/2014/chartex" xmlns:cx1="http://schemas.microsoft.com/office/drawing/2015/9/8/chartex" xmlns:cx2="http://schemas.microsoft.com/office/drawing/2015/10/21/chartex" xmlns:cx3="http://schemas.microsoft.com/office/drawing/2016/5/9/chartex" xmlns:cx4="http://schemas.microsoft.com/office/drawing/2016/5/10/chartex" xmlns:cx5="http://schemas.microsoft.com/office/drawing/2016/5/11/chartex" xmlns:cx6="http://schemas.microsoft.com/office/drawing/2016/5/12/chartex" xmlns:cx7="http://schemas.microsoft.com/office/drawing/2016/5/13/chartex" xmlns:cx8="http://schemas.microsoft.com/office/drawing/2016/5/14/chartex" xmlns:mc="http://schemas.openxmlformats.org/markup-compatibility/2006" xmlns:aink="http://schemas.microsoft.com/office/drawing/2016/ink" xmlns:am3d="http://schemas.microsoft.com/office/drawing/2017/model3d" xmlns:o="urn:schemas-microsoft-com:office:office" xmlns:oel="http://schemas.microsoft.com/office/2019/extlst" xmlns:r="http://schemas.openxmlformats.org/officeDocument/2006/relationships" xmlns:m="http://schemas.openxmlformats.org/officeDocument/2006/math" xmlns:v="urn:schemas-microsoft-com:vml" xmlns:wp14="http://schemas.microsoft.com/office/word/2010/wordprocessingDrawing" xmlns:wp="http://schemas.openxmlformats.org/drawingml/2006/wordprocessingDrawing" xmlns:w10="urn:schemas-microsoft-com:office:word" xmlns:w="http://schemas.openxmlformats.org/wordprocessingml/2006/main" xmlns:w14="http://schemas.microsoft.com/office/word/2010/wordml" xmlns:w15="http://schemas.microsoft.com/office/word/2012/wordml" xmlns:w16cex="http://schemas.microsoft.com/office/word/2018/wordml/cex" xmlns:w16cid="http://schemas.microsoft.com/office/word/2016/wordml/cid" xmlns:w16="http://schemas.microsoft.com/office/word/2018/wordml" xmlns:w16sdtdh="http://schemas.microsoft.com/office/word/2020/wordml/sdtdatahash" xmlns:w16se="http://schemas.microsoft.com/office/word/2015/wordml/symex" xmlns:wpg="http://schemas.microsoft.com/office/word/2010/wordprocessingGroup" xmlns:wpi="http://schemas.microsoft.com/office/word/2010/wordprocessingInk" xmlns:wne="http://schemas.microsoft.com/office/word/2006/wordml" xmlns:wps="http://schemas.microsoft.com/office/word/2010/wordprocessingShape" mc:Ignorable="w14 w15 w16se w16cid w16 w16cex w16sdtdh wp14">
   <w:p>
     <w:pPr>
       <w:pBdr>
@@ -13507,7 +11905,7 @@
 </file>
 
 <file path=word/footnotes.xml><?xml version="1.0" encoding="utf-8"?>
-<w:footnotes xmlns:wpc="http://schemas.microsoft.com/office/word/2010/wordprocessingCanvas" xmlns:cx="http://schemas.microsoft.com/office/drawing/2014/chartex" xmlns:mc="http://schemas.openxmlformats.org/markup-compatibility/2006" xmlns:o="urn:schemas-microsoft-com:office:office" xmlns:r="http://schemas.openxmlformats.org/officeDocument/2006/relationships" xmlns:m="http://schemas.openxmlformats.org/officeDocument/2006/math" xmlns:v="urn:schemas-microsoft-com:vml" xmlns:wp14="http://schemas.microsoft.com/office/word/2010/wordprocessingDrawing" xmlns:wp="http://schemas.openxmlformats.org/drawingml/2006/wordprocessingDrawing" xmlns:w10="urn:schemas-microsoft-com:office:word" xmlns:w="http://schemas.openxmlformats.org/wordprocessingml/2006/main" xmlns:w14="http://schemas.microsoft.com/office/word/2010/wordml" xmlns:w15="http://schemas.microsoft.com/office/word/2012/wordml" xmlns:w16se="http://schemas.microsoft.com/office/word/2015/wordml/symex" xmlns:wpg="http://schemas.microsoft.com/office/word/2010/wordprocessingGroup" xmlns:wpi="http://schemas.microsoft.com/office/word/2010/wordprocessingInk" xmlns:wne="http://schemas.microsoft.com/office/word/2006/wordml" xmlns:wps="http://schemas.microsoft.com/office/word/2010/wordprocessingShape" mc:Ignorable="w14 w15 w16se wp14">
+<w:footnotes xmlns:wpc="http://schemas.microsoft.com/office/word/2010/wordprocessingCanvas" xmlns:cx="http://schemas.microsoft.com/office/drawing/2014/chartex" xmlns:cx1="http://schemas.microsoft.com/office/drawing/2015/9/8/chartex" xmlns:cx2="http://schemas.microsoft.com/office/drawing/2015/10/21/chartex" xmlns:cx3="http://schemas.microsoft.com/office/drawing/2016/5/9/chartex" xmlns:cx4="http://schemas.microsoft.com/office/drawing/2016/5/10/chartex" xmlns:cx5="http://schemas.microsoft.com/office/drawing/2016/5/11/chartex" xmlns:cx6="http://schemas.microsoft.com/office/drawing/2016/5/12/chartex" xmlns:cx7="http://schemas.microsoft.com/office/drawing/2016/5/13/chartex" xmlns:cx8="http://schemas.microsoft.com/office/drawing/2016/5/14/chartex" xmlns:mc="http://schemas.openxmlformats.org/markup-compatibility/2006" xmlns:aink="http://schemas.microsoft.com/office/drawing/2016/ink" xmlns:am3d="http://schemas.microsoft.com/office/drawing/2017/model3d" xmlns:o="urn:schemas-microsoft-com:office:office" xmlns:oel="http://schemas.microsoft.com/office/2019/extlst" xmlns:r="http://schemas.openxmlformats.org/officeDocument/2006/relationships" xmlns:m="http://schemas.openxmlformats.org/officeDocument/2006/math" xmlns:v="urn:schemas-microsoft-com:vml" xmlns:wp14="http://schemas.microsoft.com/office/word/2010/wordprocessingDrawing" xmlns:wp="http://schemas.openxmlformats.org/drawingml/2006/wordprocessingDrawing" xmlns:w10="urn:schemas-microsoft-com:office:word" xmlns:w="http://schemas.openxmlformats.org/wordprocessingml/2006/main" xmlns:w14="http://schemas.microsoft.com/office/word/2010/wordml" xmlns:w15="http://schemas.microsoft.com/office/word/2012/wordml" xmlns:w16cex="http://schemas.microsoft.com/office/word/2018/wordml/cex" xmlns:w16cid="http://schemas.microsoft.com/office/word/2016/wordml/cid" xmlns:w16="http://schemas.microsoft.com/office/word/2018/wordml" xmlns:w16sdtdh="http://schemas.microsoft.com/office/word/2020/wordml/sdtdatahash" xmlns:w16se="http://schemas.microsoft.com/office/word/2015/wordml/symex" xmlns:wpg="http://schemas.microsoft.com/office/word/2010/wordprocessingGroup" xmlns:wpi="http://schemas.microsoft.com/office/word/2010/wordprocessingInk" xmlns:wne="http://schemas.microsoft.com/office/word/2006/wordml" xmlns:wps="http://schemas.microsoft.com/office/word/2010/wordprocessingShape" mc:Ignorable="w14 w15 w16se w16cid w16 w16cex w16sdtdh wp14">
   <w:footnote w:type="separator" w:id="-1">
     <w:p>
       <w:r>
@@ -13526,7 +11924,7 @@
 </file>
 
 <file path=word/header1.xml><?xml version="1.0" encoding="utf-8"?>
-<w:hdr xmlns:wpc="http://schemas.microsoft.com/office/word/2010/wordprocessingCanvas" xmlns:cx="http://schemas.microsoft.com/office/drawing/2014/chartex" xmlns:mc="http://schemas.openxmlformats.org/markup-compatibility/2006" xmlns:o="urn:schemas-microsoft-com:office:office" xmlns:r="http://schemas.openxmlformats.org/officeDocument/2006/relationships" xmlns:m="http://schemas.openxmlformats.org/officeDocument/2006/math" xmlns:v="urn:schemas-microsoft-com:vml" xmlns:wp14="http://schemas.microsoft.com/office/word/2010/wordprocessingDrawing" xmlns:wp="http://schemas.openxmlformats.org/drawingml/2006/wordprocessingDrawing" xmlns:w10="urn:schemas-microsoft-com:office:word" xmlns:w="http://schemas.openxmlformats.org/wordprocessingml/2006/main" xmlns:w14="http://schemas.microsoft.com/office/word/2010/wordml" xmlns:w15="http://schemas.microsoft.com/office/word/2012/wordml" xmlns:w16se="http://schemas.microsoft.com/office/word/2015/wordml/symex" xmlns:wpg="http://schemas.microsoft.com/office/word/2010/wordprocessingGroup" xmlns:wpi="http://schemas.microsoft.com/office/word/2010/wordprocessingInk" xmlns:wne="http://schemas.microsoft.com/office/word/2006/wordml" xmlns:wps="http://schemas.microsoft.com/office/word/2010/wordprocessingShape" mc:Ignorable="w14 w15 w16se wp14">
+<w:hdr xmlns:wpc="http://schemas.microsoft.com/office/word/2010/wordprocessingCanvas" xmlns:cx="http://schemas.microsoft.com/office/drawing/2014/chartex" xmlns:cx1="http://schemas.microsoft.com/office/drawing/2015/9/8/chartex" xmlns:cx2="http://schemas.microsoft.com/office/drawing/2015/10/21/chartex" xmlns:cx3="http://schemas.microsoft.com/office/drawing/2016/5/9/chartex" xmlns:cx4="http://schemas.microsoft.com/office/drawing/2016/5/10/chartex" xmlns:cx5="http://schemas.microsoft.com/office/drawing/2016/5/11/chartex" xmlns:cx6="http://schemas.microsoft.com/office/drawing/2016/5/12/chartex" xmlns:cx7="http://schemas.microsoft.com/office/drawing/2016/5/13/chartex" xmlns:cx8="http://schemas.microsoft.com/office/drawing/2016/5/14/chartex" xmlns:mc="http://schemas.openxmlformats.org/markup-compatibility/2006" xmlns:aink="http://schemas.microsoft.com/office/drawing/2016/ink" xmlns:am3d="http://schemas.microsoft.com/office/drawing/2017/model3d" xmlns:o="urn:schemas-microsoft-com:office:office" xmlns:oel="http://schemas.microsoft.com/office/2019/extlst" xmlns:r="http://schemas.openxmlformats.org/officeDocument/2006/relationships" xmlns:m="http://schemas.openxmlformats.org/officeDocument/2006/math" xmlns:v="urn:schemas-microsoft-com:vml" xmlns:wp14="http://schemas.microsoft.com/office/word/2010/wordprocessingDrawing" xmlns:wp="http://schemas.openxmlformats.org/drawingml/2006/wordprocessingDrawing" xmlns:w10="urn:schemas-microsoft-com:office:word" xmlns:w="http://schemas.openxmlformats.org/wordprocessingml/2006/main" xmlns:w14="http://schemas.microsoft.com/office/word/2010/wordml" xmlns:w15="http://schemas.microsoft.com/office/word/2012/wordml" xmlns:w16cex="http://schemas.microsoft.com/office/word/2018/wordml/cex" xmlns:w16cid="http://schemas.microsoft.com/office/word/2016/wordml/cid" xmlns:w16="http://schemas.microsoft.com/office/word/2018/wordml" xmlns:w16sdtdh="http://schemas.microsoft.com/office/word/2020/wordml/sdtdatahash" xmlns:w16se="http://schemas.microsoft.com/office/word/2015/wordml/symex" xmlns:wpg="http://schemas.microsoft.com/office/word/2010/wordprocessingGroup" xmlns:wpi="http://schemas.microsoft.com/office/word/2010/wordprocessingInk" xmlns:wne="http://schemas.microsoft.com/office/word/2006/wordml" xmlns:wps="http://schemas.microsoft.com/office/word/2010/wordprocessingShape" mc:Ignorable="w14 w15 w16se w16cid w16 w16cex w16sdtdh wp14">
   <w:p>
     <w:pPr>
       <w:pBdr>
@@ -13673,7 +12071,7 @@
 </file>
 
 <file path=word/header2.xml><?xml version="1.0" encoding="utf-8"?>
-<w:hdr xmlns:wpc="http://schemas.microsoft.com/office/word/2010/wordprocessingCanvas" xmlns:cx="http://schemas.microsoft.com/office/drawing/2014/chartex" xmlns:mc="http://schemas.openxmlformats.org/markup-compatibility/2006" xmlns:o="urn:schemas-microsoft-com:office:office" xmlns:r="http://schemas.openxmlformats.org/officeDocument/2006/relationships" xmlns:m="http://schemas.openxmlformats.org/officeDocument/2006/math" xmlns:v="urn:schemas-microsoft-com:vml" xmlns:wp14="http://schemas.microsoft.com/office/word/2010/wordprocessingDrawing" xmlns:wp="http://schemas.openxmlformats.org/drawingml/2006/wordprocessingDrawing" xmlns:w10="urn:schemas-microsoft-com:office:word" xmlns:w="http://schemas.openxmlformats.org/wordprocessingml/2006/main" xmlns:w14="http://schemas.microsoft.com/office/word/2010/wordml" xmlns:w15="http://schemas.microsoft.com/office/word/2012/wordml" xmlns:w16se="http://schemas.microsoft.com/office/word/2015/wordml/symex" xmlns:wpg="http://schemas.microsoft.com/office/word/2010/wordprocessingGroup" xmlns:wpi="http://schemas.microsoft.com/office/word/2010/wordprocessingInk" xmlns:wne="http://schemas.microsoft.com/office/word/2006/wordml" xmlns:wps="http://schemas.microsoft.com/office/word/2010/wordprocessingShape" mc:Ignorable="w14 w15 w16se wp14">
+<w:hdr xmlns:wpc="http://schemas.microsoft.com/office/word/2010/wordprocessingCanvas" xmlns:cx="http://schemas.microsoft.com/office/drawing/2014/chartex" xmlns:cx1="http://schemas.microsoft.com/office/drawing/2015/9/8/chartex" xmlns:cx2="http://schemas.microsoft.com/office/drawing/2015/10/21/chartex" xmlns:cx3="http://schemas.microsoft.com/office/drawing/2016/5/9/chartex" xmlns:cx4="http://schemas.microsoft.com/office/drawing/2016/5/10/chartex" xmlns:cx5="http://schemas.microsoft.com/office/drawing/2016/5/11/chartex" xmlns:cx6="http://schemas.microsoft.com/office/drawing/2016/5/12/chartex" xmlns:cx7="http://schemas.microsoft.com/office/drawing/2016/5/13/chartex" xmlns:cx8="http://schemas.microsoft.com/office/drawing/2016/5/14/chartex" xmlns:mc="http://schemas.openxmlformats.org/markup-compatibility/2006" xmlns:aink="http://schemas.microsoft.com/office/drawing/2016/ink" xmlns:am3d="http://schemas.microsoft.com/office/drawing/2017/model3d" xmlns:o="urn:schemas-microsoft-com:office:office" xmlns:oel="http://schemas.microsoft.com/office/2019/extlst" xmlns:r="http://schemas.openxmlformats.org/officeDocument/2006/relationships" xmlns:m="http://schemas.openxmlformats.org/officeDocument/2006/math" xmlns:v="urn:schemas-microsoft-com:vml" xmlns:wp14="http://schemas.microsoft.com/office/word/2010/wordprocessingDrawing" xmlns:wp="http://schemas.openxmlformats.org/drawingml/2006/wordprocessingDrawing" xmlns:w10="urn:schemas-microsoft-com:office:word" xmlns:w="http://schemas.openxmlformats.org/wordprocessingml/2006/main" xmlns:w14="http://schemas.microsoft.com/office/word/2010/wordml" xmlns:w15="http://schemas.microsoft.com/office/word/2012/wordml" xmlns:w16cex="http://schemas.microsoft.com/office/word/2018/wordml/cex" xmlns:w16cid="http://schemas.microsoft.com/office/word/2016/wordml/cid" xmlns:w16="http://schemas.microsoft.com/office/word/2018/wordml" xmlns:w16sdtdh="http://schemas.microsoft.com/office/word/2020/wordml/sdtdatahash" xmlns:w16se="http://schemas.microsoft.com/office/word/2015/wordml/symex" xmlns:wpg="http://schemas.microsoft.com/office/word/2010/wordprocessingGroup" xmlns:wpi="http://schemas.microsoft.com/office/word/2010/wordprocessingInk" xmlns:wne="http://schemas.microsoft.com/office/word/2006/wordml" xmlns:wps="http://schemas.microsoft.com/office/word/2010/wordprocessingShape" mc:Ignorable="w14 w15 w16se w16cid w16 w16cex w16sdtdh wp14">
   <w:p>
     <w:pPr>
       <w:pBdr>
@@ -13821,7 +12219,7 @@
 </file>
 
 <file path=word/numbering.xml><?xml version="1.0" encoding="utf-8"?>
-<w:numbering xmlns:wpc="http://schemas.microsoft.com/office/word/2010/wordprocessingCanvas" xmlns:cx="http://schemas.microsoft.com/office/drawing/2014/chartex" xmlns:mc="http://schemas.openxmlformats.org/markup-compatibility/2006" xmlns:o="urn:schemas-microsoft-com:office:office" xmlns:r="http://schemas.openxmlformats.org/officeDocument/2006/relationships" xmlns:m="http://schemas.openxmlformats.org/officeDocument/2006/math" xmlns:v="urn:schemas-microsoft-com:vml" xmlns:wp14="http://schemas.microsoft.com/office/word/2010/wordprocessingDrawing" xmlns:wp="http://schemas.openxmlformats.org/drawingml/2006/wordprocessingDrawing" xmlns:w10="urn:schemas-microsoft-com:office:word" xmlns:w="http://schemas.openxmlformats.org/wordprocessingml/2006/main" xmlns:w14="http://schemas.microsoft.com/office/word/2010/wordml" xmlns:w15="http://schemas.microsoft.com/office/word/2012/wordml" xmlns:w16se="http://schemas.microsoft.com/office/word/2015/wordml/symex" xmlns:wpg="http://schemas.microsoft.com/office/word/2010/wordprocessingGroup" xmlns:wpi="http://schemas.microsoft.com/office/word/2010/wordprocessingInk" xmlns:wne="http://schemas.microsoft.com/office/word/2006/wordml" xmlns:wps="http://schemas.microsoft.com/office/word/2010/wordprocessingShape" mc:Ignorable="w14 w15 w16se wp14">
+<w:numbering xmlns:wpc="http://schemas.microsoft.com/office/word/2010/wordprocessingCanvas" xmlns:cx="http://schemas.microsoft.com/office/drawing/2014/chartex" xmlns:cx1="http://schemas.microsoft.com/office/drawing/2015/9/8/chartex" xmlns:cx2="http://schemas.microsoft.com/office/drawing/2015/10/21/chartex" xmlns:cx3="http://schemas.microsoft.com/office/drawing/2016/5/9/chartex" xmlns:cx4="http://schemas.microsoft.com/office/drawing/2016/5/10/chartex" xmlns:cx5="http://schemas.microsoft.com/office/drawing/2016/5/11/chartex" xmlns:cx6="http://schemas.microsoft.com/office/drawing/2016/5/12/chartex" xmlns:cx7="http://schemas.microsoft.com/office/drawing/2016/5/13/chartex" xmlns:cx8="http://schemas.microsoft.com/office/drawing/2016/5/14/chartex" xmlns:mc="http://schemas.openxmlformats.org/markup-compatibility/2006" xmlns:aink="http://schemas.microsoft.com/office/drawing/2016/ink" xmlns:am3d="http://schemas.microsoft.com/office/drawing/2017/model3d" xmlns:o="urn:schemas-microsoft-com:office:office" xmlns:oel="http://schemas.microsoft.com/office/2019/extlst" xmlns:r="http://schemas.openxmlformats.org/officeDocument/2006/relationships" xmlns:m="http://schemas.openxmlformats.org/officeDocument/2006/math" xmlns:v="urn:schemas-microsoft-com:vml" xmlns:wp14="http://schemas.microsoft.com/office/word/2010/wordprocessingDrawing" xmlns:wp="http://schemas.openxmlformats.org/drawingml/2006/wordprocessingDrawing" xmlns:w10="urn:schemas-microsoft-com:office:word" xmlns:w="http://schemas.openxmlformats.org/wordprocessingml/2006/main" xmlns:w14="http://schemas.microsoft.com/office/word/2010/wordml" xmlns:w15="http://schemas.microsoft.com/office/word/2012/wordml" xmlns:w16cex="http://schemas.microsoft.com/office/word/2018/wordml/cex" xmlns:w16cid="http://schemas.microsoft.com/office/word/2016/wordml/cid" xmlns:w16="http://schemas.microsoft.com/office/word/2018/wordml" xmlns:w16sdtdh="http://schemas.microsoft.com/office/word/2020/wordml/sdtdatahash" xmlns:w16se="http://schemas.microsoft.com/office/word/2015/wordml/symex" xmlns:wpg="http://schemas.microsoft.com/office/word/2010/wordprocessingGroup" xmlns:wpi="http://schemas.microsoft.com/office/word/2010/wordprocessingInk" xmlns:wne="http://schemas.microsoft.com/office/word/2006/wordml" xmlns:wps="http://schemas.microsoft.com/office/word/2010/wordprocessingShape" mc:Ignorable="w14 w15 w16se w16cid w16 w16cex w16sdtdh wp14">
   <w:abstractNum w:abstractNumId="0" w15:restartNumberingAfterBreak="0">
     <w:nsid w:val="0B1C66FB"/>
     <w:multiLevelType w:val="multilevel"/>
@@ -14898,41 +13296,41 @@
       </w:rPr>
     </w:lvl>
   </w:abstractNum>
-  <w:num w:numId="1">
+  <w:num w:numId="1" w16cid:durableId="1175992211">
     <w:abstractNumId w:val="0"/>
   </w:num>
-  <w:num w:numId="2">
+  <w:num w:numId="2" w16cid:durableId="1256400508">
     <w:abstractNumId w:val="7"/>
   </w:num>
-  <w:num w:numId="3">
+  <w:num w:numId="3" w16cid:durableId="654794408">
     <w:abstractNumId w:val="5"/>
   </w:num>
-  <w:num w:numId="4">
+  <w:num w:numId="4" w16cid:durableId="1697383549">
     <w:abstractNumId w:val="4"/>
   </w:num>
-  <w:num w:numId="5">
+  <w:num w:numId="5" w16cid:durableId="1656106262">
     <w:abstractNumId w:val="1"/>
   </w:num>
-  <w:num w:numId="6">
+  <w:num w:numId="6" w16cid:durableId="766120165">
     <w:abstractNumId w:val="6"/>
   </w:num>
-  <w:num w:numId="7">
+  <w:num w:numId="7" w16cid:durableId="58140772">
     <w:abstractNumId w:val="9"/>
   </w:num>
-  <w:num w:numId="8">
+  <w:num w:numId="8" w16cid:durableId="1284388112">
     <w:abstractNumId w:val="2"/>
   </w:num>
-  <w:num w:numId="9">
+  <w:num w:numId="9" w16cid:durableId="1353416591">
     <w:abstractNumId w:val="8"/>
   </w:num>
-  <w:num w:numId="10">
+  <w:num w:numId="10" w16cid:durableId="709964264">
     <w:abstractNumId w:val="3"/>
   </w:num>
 </w:numbering>
 </file>
 
 <file path=word/styles.xml><?xml version="1.0" encoding="utf-8"?>
-<w:styles xmlns:mc="http://schemas.openxmlformats.org/markup-compatibility/2006" xmlns:r="http://schemas.openxmlformats.org/officeDocument/2006/relationships" xmlns:w="http://schemas.openxmlformats.org/wordprocessingml/2006/main" xmlns:w14="http://schemas.microsoft.com/office/word/2010/wordml" xmlns:w15="http://schemas.microsoft.com/office/word/2012/wordml" xmlns:w16se="http://schemas.microsoft.com/office/word/2015/wordml/symex" mc:Ignorable="w14 w15 w16se">
+<w:styles xmlns:mc="http://schemas.openxmlformats.org/markup-compatibility/2006" xmlns:r="http://schemas.openxmlformats.org/officeDocument/2006/relationships" xmlns:w="http://schemas.openxmlformats.org/wordprocessingml/2006/main" xmlns:w14="http://schemas.microsoft.com/office/word/2010/wordml" xmlns:w15="http://schemas.microsoft.com/office/word/2012/wordml" xmlns:w16cex="http://schemas.microsoft.com/office/word/2018/wordml/cex" xmlns:w16cid="http://schemas.microsoft.com/office/word/2016/wordml/cid" xmlns:w16="http://schemas.microsoft.com/office/word/2018/wordml" xmlns:w16sdtdh="http://schemas.microsoft.com/office/word/2020/wordml/sdtdatahash" xmlns:w16se="http://schemas.microsoft.com/office/word/2015/wordml/symex" mc:Ignorable="w14 w15 w16se w16cid w16 w16cex w16sdtdh">
   <w:docDefaults>
     <w:rPrDefault>
       <w:rPr>
@@ -14944,7 +13342,7 @@
     </w:rPrDefault>
     <w:pPrDefault/>
   </w:docDefaults>
-  <w:latentStyles w:defLockedState="0" w:defUIPriority="99" w:defSemiHidden="0" w:defUnhideWhenUsed="0" w:defQFormat="0" w:count="371">
+  <w:latentStyles w:defLockedState="0" w:defUIPriority="99" w:defSemiHidden="0" w:defUnhideWhenUsed="0" w:defQFormat="0" w:count="376">
     <w:lsdException w:name="Normal" w:uiPriority="0" w:qFormat="1"/>
     <w:lsdException w:name="heading 1" w:uiPriority="9" w:qFormat="1"/>
     <w:lsdException w:name="heading 2" w:semiHidden="1" w:uiPriority="9" w:unhideWhenUsed="1" w:qFormat="1"/>
@@ -15050,7 +13448,6 @@
     <w:lsdException w:name="HTML Sample" w:semiHidden="1" w:unhideWhenUsed="1"/>
     <w:lsdException w:name="HTML Typewriter" w:semiHidden="1" w:unhideWhenUsed="1"/>
     <w:lsdException w:name="HTML Variable" w:semiHidden="1" w:unhideWhenUsed="1"/>
-    <w:lsdException w:name="Normal Table" w:semiHidden="1" w:unhideWhenUsed="1"/>
     <w:lsdException w:name="annotation subject" w:semiHidden="1" w:unhideWhenUsed="1"/>
     <w:lsdException w:name="No List" w:semiHidden="1" w:unhideWhenUsed="1"/>
     <w:lsdException w:name="Outline List 1" w:semiHidden="1" w:unhideWhenUsed="1"/>
@@ -15093,11 +13490,8 @@
     <w:lsdException w:name="Table Contemporary" w:semiHidden="1" w:unhideWhenUsed="1"/>
     <w:lsdException w:name="Table Elegant" w:semiHidden="1" w:unhideWhenUsed="1"/>
     <w:lsdException w:name="Table Professional" w:semiHidden="1" w:unhideWhenUsed="1"/>
-    <w:lsdException w:name="Table Subtle 1" w:semiHidden="1" w:unhideWhenUsed="1"/>
     <w:lsdException w:name="Table Subtle 2" w:semiHidden="1" w:unhideWhenUsed="1"/>
     <w:lsdException w:name="Table Web 1" w:semiHidden="1" w:unhideWhenUsed="1"/>
-    <w:lsdException w:name="Table Web 2" w:semiHidden="1" w:unhideWhenUsed="1"/>
-    <w:lsdException w:name="Table Web 3" w:semiHidden="1" w:unhideWhenUsed="1"/>
     <w:lsdException w:name="Balloon Text" w:semiHidden="1" w:unhideWhenUsed="1"/>
     <w:lsdException w:name="Table Grid" w:uiPriority="39"/>
     <w:lsdException w:name="Table Theme" w:semiHidden="1" w:unhideWhenUsed="1"/>
@@ -15316,6 +13710,11 @@
     <w:lsdException w:name="List Table 5 Dark Accent 6" w:uiPriority="50"/>
     <w:lsdException w:name="List Table 6 Colorful Accent 6" w:uiPriority="51"/>
     <w:lsdException w:name="List Table 7 Colorful Accent 6" w:uiPriority="52"/>
+    <w:lsdException w:name="Mention" w:semiHidden="1" w:unhideWhenUsed="1"/>
+    <w:lsdException w:name="Smart Hyperlink" w:semiHidden="1" w:unhideWhenUsed="1"/>
+    <w:lsdException w:name="Hashtag" w:semiHidden="1" w:unhideWhenUsed="1"/>
+    <w:lsdException w:name="Unresolved Mention" w:semiHidden="1" w:unhideWhenUsed="1"/>
+    <w:lsdException w:name="Smart Link" w:semiHidden="1" w:unhideWhenUsed="1"/>
   </w:latentStyles>
   <w:style w:type="paragraph" w:default="1" w:styleId="Normal">
     <w:name w:val="Normal"/>

</xml_diff>

<commit_message>
edit Add Restaurant feature
</commit_message>
<xml_diff>
--- a/Definition/Requirements/F_SRS.docx
+++ b/Definition/Requirements/F_SRS.docx
@@ -1,6 +1,6 @@
 
 <file path=word/document.xml><?xml version="1.0" encoding="utf-8"?>
-<w:document xmlns:wpc="http://schemas.microsoft.com/office/word/2010/wordprocessingCanvas" xmlns:cx="http://schemas.microsoft.com/office/drawing/2014/chartex" xmlns:cx1="http://schemas.microsoft.com/office/drawing/2015/9/8/chartex" xmlns:cx2="http://schemas.microsoft.com/office/drawing/2015/10/21/chartex" xmlns:cx3="http://schemas.microsoft.com/office/drawing/2016/5/9/chartex" xmlns:cx4="http://schemas.microsoft.com/office/drawing/2016/5/10/chartex" xmlns:cx5="http://schemas.microsoft.com/office/drawing/2016/5/11/chartex" xmlns:cx6="http://schemas.microsoft.com/office/drawing/2016/5/12/chartex" xmlns:cx7="http://schemas.microsoft.com/office/drawing/2016/5/13/chartex" xmlns:cx8="http://schemas.microsoft.com/office/drawing/2016/5/14/chartex" xmlns:mc="http://schemas.openxmlformats.org/markup-compatibility/2006" xmlns:aink="http://schemas.microsoft.com/office/drawing/2016/ink" xmlns:am3d="http://schemas.microsoft.com/office/drawing/2017/model3d" xmlns:o="urn:schemas-microsoft-com:office:office" xmlns:oel="http://schemas.microsoft.com/office/2019/extlst" xmlns:r="http://schemas.openxmlformats.org/officeDocument/2006/relationships" xmlns:m="http://schemas.openxmlformats.org/officeDocument/2006/math" xmlns:v="urn:schemas-microsoft-com:vml" xmlns:wp14="http://schemas.microsoft.com/office/word/2010/wordprocessingDrawing" xmlns:wp="http://schemas.openxmlformats.org/drawingml/2006/wordprocessingDrawing" xmlns:w10="urn:schemas-microsoft-com:office:word" xmlns:w="http://schemas.openxmlformats.org/wordprocessingml/2006/main" xmlns:w14="http://schemas.microsoft.com/office/word/2010/wordml" xmlns:w15="http://schemas.microsoft.com/office/word/2012/wordml" xmlns:w16cex="http://schemas.microsoft.com/office/word/2018/wordml/cex" xmlns:w16cid="http://schemas.microsoft.com/office/word/2016/wordml/cid" xmlns:w16="http://schemas.microsoft.com/office/word/2018/wordml" xmlns:w16sdtdh="http://schemas.microsoft.com/office/word/2020/wordml/sdtdatahash" xmlns:w16se="http://schemas.microsoft.com/office/word/2015/wordml/symex" xmlns:wpg="http://schemas.microsoft.com/office/word/2010/wordprocessingGroup" xmlns:wpi="http://schemas.microsoft.com/office/word/2010/wordprocessingInk" xmlns:wne="http://schemas.microsoft.com/office/word/2006/wordml" xmlns:wps="http://schemas.microsoft.com/office/word/2010/wordprocessingShape" mc:Ignorable="w14 w15 w16se w16cid w16 w16cex w16sdtdh wp14">
+<w:document xmlns:wpc="http://schemas.microsoft.com/office/word/2010/wordprocessingCanvas" xmlns:cx="http://schemas.microsoft.com/office/drawing/2014/chartex" xmlns:mc="http://schemas.openxmlformats.org/markup-compatibility/2006" xmlns:o="urn:schemas-microsoft-com:office:office" xmlns:r="http://schemas.openxmlformats.org/officeDocument/2006/relationships" xmlns:m="http://schemas.openxmlformats.org/officeDocument/2006/math" xmlns:v="urn:schemas-microsoft-com:vml" xmlns:wp14="http://schemas.microsoft.com/office/word/2010/wordprocessingDrawing" xmlns:wp="http://schemas.openxmlformats.org/drawingml/2006/wordprocessingDrawing" xmlns:w10="urn:schemas-microsoft-com:office:word" xmlns:w="http://schemas.openxmlformats.org/wordprocessingml/2006/main" xmlns:w14="http://schemas.microsoft.com/office/word/2010/wordml" xmlns:w15="http://schemas.microsoft.com/office/word/2012/wordml" xmlns:w16se="http://schemas.microsoft.com/office/word/2015/wordml/symex" xmlns:wpg="http://schemas.microsoft.com/office/word/2010/wordprocessingGroup" xmlns:wpi="http://schemas.microsoft.com/office/word/2010/wordprocessingInk" xmlns:wne="http://schemas.microsoft.com/office/word/2006/wordml" xmlns:wps="http://schemas.microsoft.com/office/word/2010/wordprocessingShape" mc:Ignorable="w14 w15 w16se wp14">
   <w:body>
     <w:p>
       <w:pPr>
@@ -3174,7 +3174,6 @@
             <w:pPr>
               <w:spacing w:before="40" w:after="40"/>
             </w:pPr>
-            <w:proofErr w:type="gramStart"/>
             <w:r>
               <w:t xml:space="preserve">Hager </w:t>
             </w:r>
@@ -3184,7 +3183,6 @@
             <w:r>
               <w:t>Hany</w:t>
             </w:r>
-            <w:proofErr w:type="gramEnd"/>
           </w:p>
         </w:tc>
         <w:tc>
@@ -5666,6 +5664,7 @@
           <w:sz w:val="32"/>
           <w:szCs w:val="32"/>
         </w:rPr>
+        <w:lastRenderedPageBreak/>
         <w:t>Foodies web app contains two types of users: admin and normal user.</w:t>
       </w:r>
       <w:r>
@@ -6324,25 +6323,25 @@
               <w:widowControl w:val="0"/>
             </w:pPr>
             <w:r>
+              <w:t xml:space="preserve">1- the </w:t>
+            </w:r>
+            <w:r>
+              <w:rPr>
+                <w:b/>
+              </w:rPr>
+              <w:t>full name</w:t>
+            </w:r>
+            <w:r>
+              <w:t xml:space="preserve"> must contain characters only except for space</w:t>
+            </w:r>
+          </w:p>
+          <w:p>
+            <w:pPr>
+              <w:keepLines/>
+              <w:widowControl w:val="0"/>
+            </w:pPr>
+            <w:r>
               <w:lastRenderedPageBreak/>
-              <w:t xml:space="preserve">1- the </w:t>
-            </w:r>
-            <w:r>
-              <w:rPr>
-                <w:b/>
-              </w:rPr>
-              <w:t>full name</w:t>
-            </w:r>
-            <w:r>
-              <w:t xml:space="preserve"> must contain characters only except for space</w:t>
-            </w:r>
-          </w:p>
-          <w:p>
-            <w:pPr>
-              <w:keepLines/>
-              <w:widowControl w:val="0"/>
-            </w:pPr>
-            <w:r>
               <w:t xml:space="preserve"> in case of inva</w:t>
             </w:r>
             <w:r>
@@ -10189,7 +10188,27 @@
               <w:t xml:space="preserve">valid </w:t>
             </w:r>
             <w:r>
-              <w:t>data  pop up must appear saying “Add Successfully”</w:t>
+              <w:t xml:space="preserve">data redirected to </w:t>
+            </w:r>
+            <w:r>
+              <w:rPr>
+                <w:rFonts w:ascii="Arial" w:eastAsia="Arial" w:hAnsi="Arial" w:cs="Arial"/>
+              </w:rPr>
+              <w:t>Add m</w:t>
+            </w:r>
+            <w:bookmarkStart w:id="7" w:name="_GoBack"/>
+            <w:bookmarkEnd w:id="7"/>
+            <w:r>
+              <w:rPr>
+                <w:rFonts w:ascii="Arial" w:eastAsia="Arial" w:hAnsi="Arial" w:cs="Arial"/>
+              </w:rPr>
+              <w:t>enu item</w:t>
+            </w:r>
+            <w:r>
+              <w:rPr>
+                <w:rFonts w:ascii="Arial" w:eastAsia="Arial" w:hAnsi="Arial" w:cs="Arial"/>
+              </w:rPr>
+              <w:t xml:space="preserve"> page</w:t>
             </w:r>
           </w:p>
         </w:tc>
@@ -11275,8 +11294,8 @@
           <w:b/>
         </w:rPr>
       </w:pPr>
-      <w:bookmarkStart w:id="7" w:name="_h5iqxyj5avla" w:colFirst="0" w:colLast="0"/>
-      <w:bookmarkEnd w:id="7"/>
+      <w:bookmarkStart w:id="8" w:name="_h5iqxyj5avla" w:colFirst="0" w:colLast="0"/>
+      <w:bookmarkEnd w:id="8"/>
     </w:p>
     <w:p/>
     <w:p/>
@@ -11289,8 +11308,8 @@
           <w:szCs w:val="32"/>
         </w:rPr>
       </w:pPr>
-      <w:bookmarkStart w:id="8" w:name="_tyjcwt" w:colFirst="0" w:colLast="0"/>
-      <w:bookmarkEnd w:id="8"/>
+      <w:bookmarkStart w:id="9" w:name="_tyjcwt" w:colFirst="0" w:colLast="0"/>
+      <w:bookmarkEnd w:id="9"/>
       <w:r>
         <w:rPr>
           <w:color w:val="901B20"/>
@@ -11401,8 +11420,8 @@
           <w:color w:val="901B20"/>
         </w:rPr>
       </w:pPr>
-      <w:bookmarkStart w:id="9" w:name="_3dy6vkm" w:colFirst="0" w:colLast="0"/>
-      <w:bookmarkEnd w:id="9"/>
+      <w:bookmarkStart w:id="10" w:name="_3dy6vkm" w:colFirst="0" w:colLast="0"/>
+      <w:bookmarkEnd w:id="10"/>
       <w:r>
         <w:rPr>
           <w:color w:val="901B20"/>
@@ -11414,8 +11433,8 @@
       <w:pPr>
         <w:pStyle w:val="Heading2"/>
       </w:pPr>
-      <w:bookmarkStart w:id="10" w:name="_1t3h5sf" w:colFirst="0" w:colLast="0"/>
-      <w:bookmarkEnd w:id="10"/>
+      <w:bookmarkStart w:id="11" w:name="_1t3h5sf" w:colFirst="0" w:colLast="0"/>
+      <w:bookmarkEnd w:id="11"/>
       <w:r>
         <w:t>Performance Requirements</w:t>
       </w:r>
@@ -11428,8 +11447,8 @@
           <w:szCs w:val="22"/>
         </w:rPr>
       </w:pPr>
-      <w:bookmarkStart w:id="11" w:name="_4d34og8" w:colFirst="0" w:colLast="0"/>
-      <w:bookmarkEnd w:id="11"/>
+      <w:bookmarkStart w:id="12" w:name="_4d34og8" w:colFirst="0" w:colLast="0"/>
+      <w:bookmarkEnd w:id="12"/>
       <w:r>
         <w:rPr>
           <w:i/>
@@ -11489,8 +11508,8 @@
       <w:pPr>
         <w:pStyle w:val="Heading2"/>
       </w:pPr>
-      <w:bookmarkStart w:id="12" w:name="_2s8eyo1" w:colFirst="0" w:colLast="0"/>
-      <w:bookmarkEnd w:id="12"/>
+      <w:bookmarkStart w:id="13" w:name="_2s8eyo1" w:colFirst="0" w:colLast="0"/>
+      <w:bookmarkEnd w:id="13"/>
       <w:r>
         <w:t>Security Requirements</w:t>
       </w:r>
@@ -11635,8 +11654,8 @@
       <w:pPr>
         <w:pStyle w:val="Heading2"/>
       </w:pPr>
-      <w:bookmarkStart w:id="13" w:name="_17dp8vu" w:colFirst="0" w:colLast="0"/>
-      <w:bookmarkEnd w:id="13"/>
+      <w:bookmarkStart w:id="14" w:name="_17dp8vu" w:colFirst="0" w:colLast="0"/>
+      <w:bookmarkEnd w:id="14"/>
       <w:r>
         <w:t>Software Quality Attributes</w:t>
       </w:r>
@@ -11744,8 +11763,8 @@
           <w:color w:val="901B20"/>
         </w:rPr>
       </w:pPr>
-      <w:bookmarkStart w:id="14" w:name="_3rdcrjn" w:colFirst="0" w:colLast="0"/>
-      <w:bookmarkEnd w:id="14"/>
+      <w:bookmarkStart w:id="15" w:name="_3rdcrjn" w:colFirst="0" w:colLast="0"/>
+      <w:bookmarkEnd w:id="15"/>
       <w:r>
         <w:rPr>
           <w:color w:val="901B20"/>
@@ -11799,7 +11818,7 @@
 </file>
 
 <file path=word/endnotes.xml><?xml version="1.0" encoding="utf-8"?>
-<w:endnotes xmlns:wpc="http://schemas.microsoft.com/office/word/2010/wordprocessingCanvas" xmlns:cx="http://schemas.microsoft.com/office/drawing/2014/chartex" xmlns:cx1="http://schemas.microsoft.com/office/drawing/2015/9/8/chartex" xmlns:cx2="http://schemas.microsoft.com/office/drawing/2015/10/21/chartex" xmlns:cx3="http://schemas.microsoft.com/office/drawing/2016/5/9/chartex" xmlns:cx4="http://schemas.microsoft.com/office/drawing/2016/5/10/chartex" xmlns:cx5="http://schemas.microsoft.com/office/drawing/2016/5/11/chartex" xmlns:cx6="http://schemas.microsoft.com/office/drawing/2016/5/12/chartex" xmlns:cx7="http://schemas.microsoft.com/office/drawing/2016/5/13/chartex" xmlns:cx8="http://schemas.microsoft.com/office/drawing/2016/5/14/chartex" xmlns:mc="http://schemas.openxmlformats.org/markup-compatibility/2006" xmlns:aink="http://schemas.microsoft.com/office/drawing/2016/ink" xmlns:am3d="http://schemas.microsoft.com/office/drawing/2017/model3d" xmlns:o="urn:schemas-microsoft-com:office:office" xmlns:oel="http://schemas.microsoft.com/office/2019/extlst" xmlns:r="http://schemas.openxmlformats.org/officeDocument/2006/relationships" xmlns:m="http://schemas.openxmlformats.org/officeDocument/2006/math" xmlns:v="urn:schemas-microsoft-com:vml" xmlns:wp14="http://schemas.microsoft.com/office/word/2010/wordprocessingDrawing" xmlns:wp="http://schemas.openxmlformats.org/drawingml/2006/wordprocessingDrawing" xmlns:w10="urn:schemas-microsoft-com:office:word" xmlns:w="http://schemas.openxmlformats.org/wordprocessingml/2006/main" xmlns:w14="http://schemas.microsoft.com/office/word/2010/wordml" xmlns:w15="http://schemas.microsoft.com/office/word/2012/wordml" xmlns:w16cex="http://schemas.microsoft.com/office/word/2018/wordml/cex" xmlns:w16cid="http://schemas.microsoft.com/office/word/2016/wordml/cid" xmlns:w16="http://schemas.microsoft.com/office/word/2018/wordml" xmlns:w16sdtdh="http://schemas.microsoft.com/office/word/2020/wordml/sdtdatahash" xmlns:w16se="http://schemas.microsoft.com/office/word/2015/wordml/symex" xmlns:wpg="http://schemas.microsoft.com/office/word/2010/wordprocessingGroup" xmlns:wpi="http://schemas.microsoft.com/office/word/2010/wordprocessingInk" xmlns:wne="http://schemas.microsoft.com/office/word/2006/wordml" xmlns:wps="http://schemas.microsoft.com/office/word/2010/wordprocessingShape" mc:Ignorable="w14 w15 w16se w16cid w16 w16cex w16sdtdh wp14">
+<w:endnotes xmlns:wpc="http://schemas.microsoft.com/office/word/2010/wordprocessingCanvas" xmlns:cx="http://schemas.microsoft.com/office/drawing/2014/chartex" xmlns:mc="http://schemas.openxmlformats.org/markup-compatibility/2006" xmlns:o="urn:schemas-microsoft-com:office:office" xmlns:r="http://schemas.openxmlformats.org/officeDocument/2006/relationships" xmlns:m="http://schemas.openxmlformats.org/officeDocument/2006/math" xmlns:v="urn:schemas-microsoft-com:vml" xmlns:wp14="http://schemas.microsoft.com/office/word/2010/wordprocessingDrawing" xmlns:wp="http://schemas.openxmlformats.org/drawingml/2006/wordprocessingDrawing" xmlns:w10="urn:schemas-microsoft-com:office:word" xmlns:w="http://schemas.openxmlformats.org/wordprocessingml/2006/main" xmlns:w14="http://schemas.microsoft.com/office/word/2010/wordml" xmlns:w15="http://schemas.microsoft.com/office/word/2012/wordml" xmlns:w16se="http://schemas.microsoft.com/office/word/2015/wordml/symex" xmlns:wpg="http://schemas.microsoft.com/office/word/2010/wordprocessingGroup" xmlns:wpi="http://schemas.microsoft.com/office/word/2010/wordprocessingInk" xmlns:wne="http://schemas.microsoft.com/office/word/2006/wordml" xmlns:wps="http://schemas.microsoft.com/office/word/2010/wordprocessingShape" mc:Ignorable="w14 w15 w16se wp14">
   <w:endnote w:type="separator" w:id="-1">
     <w:p>
       <w:r>
@@ -11818,7 +11837,7 @@
 </file>
 
 <file path=word/footer1.xml><?xml version="1.0" encoding="utf-8"?>
-<w:ftr xmlns:wpc="http://schemas.microsoft.com/office/word/2010/wordprocessingCanvas" xmlns:cx="http://schemas.microsoft.com/office/drawing/2014/chartex" xmlns:cx1="http://schemas.microsoft.com/office/drawing/2015/9/8/chartex" xmlns:cx2="http://schemas.microsoft.com/office/drawing/2015/10/21/chartex" xmlns:cx3="http://schemas.microsoft.com/office/drawing/2016/5/9/chartex" xmlns:cx4="http://schemas.microsoft.com/office/drawing/2016/5/10/chartex" xmlns:cx5="http://schemas.microsoft.com/office/drawing/2016/5/11/chartex" xmlns:cx6="http://schemas.microsoft.com/office/drawing/2016/5/12/chartex" xmlns:cx7="http://schemas.microsoft.com/office/drawing/2016/5/13/chartex" xmlns:cx8="http://schemas.microsoft.com/office/drawing/2016/5/14/chartex" xmlns:mc="http://schemas.openxmlformats.org/markup-compatibility/2006" xmlns:aink="http://schemas.microsoft.com/office/drawing/2016/ink" xmlns:am3d="http://schemas.microsoft.com/office/drawing/2017/model3d" xmlns:o="urn:schemas-microsoft-com:office:office" xmlns:oel="http://schemas.microsoft.com/office/2019/extlst" xmlns:r="http://schemas.openxmlformats.org/officeDocument/2006/relationships" xmlns:m="http://schemas.openxmlformats.org/officeDocument/2006/math" xmlns:v="urn:schemas-microsoft-com:vml" xmlns:wp14="http://schemas.microsoft.com/office/word/2010/wordprocessingDrawing" xmlns:wp="http://schemas.openxmlformats.org/drawingml/2006/wordprocessingDrawing" xmlns:w10="urn:schemas-microsoft-com:office:word" xmlns:w="http://schemas.openxmlformats.org/wordprocessingml/2006/main" xmlns:w14="http://schemas.microsoft.com/office/word/2010/wordml" xmlns:w15="http://schemas.microsoft.com/office/word/2012/wordml" xmlns:w16cex="http://schemas.microsoft.com/office/word/2018/wordml/cex" xmlns:w16cid="http://schemas.microsoft.com/office/word/2016/wordml/cid" xmlns:w16="http://schemas.microsoft.com/office/word/2018/wordml" xmlns:w16sdtdh="http://schemas.microsoft.com/office/word/2020/wordml/sdtdatahash" xmlns:w16se="http://schemas.microsoft.com/office/word/2015/wordml/symex" xmlns:wpg="http://schemas.microsoft.com/office/word/2010/wordprocessingGroup" xmlns:wpi="http://schemas.microsoft.com/office/word/2010/wordprocessingInk" xmlns:wne="http://schemas.microsoft.com/office/word/2006/wordml" xmlns:wps="http://schemas.microsoft.com/office/word/2010/wordprocessingShape" mc:Ignorable="w14 w15 w16se w16cid w16 w16cex w16sdtdh wp14">
+<w:ftr xmlns:wpc="http://schemas.microsoft.com/office/word/2010/wordprocessingCanvas" xmlns:cx="http://schemas.microsoft.com/office/drawing/2014/chartex" xmlns:mc="http://schemas.openxmlformats.org/markup-compatibility/2006" xmlns:o="urn:schemas-microsoft-com:office:office" xmlns:r="http://schemas.openxmlformats.org/officeDocument/2006/relationships" xmlns:m="http://schemas.openxmlformats.org/officeDocument/2006/math" xmlns:v="urn:schemas-microsoft-com:vml" xmlns:wp14="http://schemas.microsoft.com/office/word/2010/wordprocessingDrawing" xmlns:wp="http://schemas.openxmlformats.org/drawingml/2006/wordprocessingDrawing" xmlns:w10="urn:schemas-microsoft-com:office:word" xmlns:w="http://schemas.openxmlformats.org/wordprocessingml/2006/main" xmlns:w14="http://schemas.microsoft.com/office/word/2010/wordml" xmlns:w15="http://schemas.microsoft.com/office/word/2012/wordml" xmlns:w16se="http://schemas.microsoft.com/office/word/2015/wordml/symex" xmlns:wpg="http://schemas.microsoft.com/office/word/2010/wordprocessingGroup" xmlns:wpi="http://schemas.microsoft.com/office/word/2010/wordprocessingInk" xmlns:wne="http://schemas.microsoft.com/office/word/2006/wordml" xmlns:wps="http://schemas.microsoft.com/office/word/2010/wordprocessingShape" mc:Ignorable="w14 w15 w16se wp14">
   <w:p>
     <w:pPr>
       <w:pBdr>
@@ -11878,7 +11897,7 @@
 </file>
 
 <file path=word/footer2.xml><?xml version="1.0" encoding="utf-8"?>
-<w:ftr xmlns:wpc="http://schemas.microsoft.com/office/word/2010/wordprocessingCanvas" xmlns:cx="http://schemas.microsoft.com/office/drawing/2014/chartex" xmlns:cx1="http://schemas.microsoft.com/office/drawing/2015/9/8/chartex" xmlns:cx2="http://schemas.microsoft.com/office/drawing/2015/10/21/chartex" xmlns:cx3="http://schemas.microsoft.com/office/drawing/2016/5/9/chartex" xmlns:cx4="http://schemas.microsoft.com/office/drawing/2016/5/10/chartex" xmlns:cx5="http://schemas.microsoft.com/office/drawing/2016/5/11/chartex" xmlns:cx6="http://schemas.microsoft.com/office/drawing/2016/5/12/chartex" xmlns:cx7="http://schemas.microsoft.com/office/drawing/2016/5/13/chartex" xmlns:cx8="http://schemas.microsoft.com/office/drawing/2016/5/14/chartex" xmlns:mc="http://schemas.openxmlformats.org/markup-compatibility/2006" xmlns:aink="http://schemas.microsoft.com/office/drawing/2016/ink" xmlns:am3d="http://schemas.microsoft.com/office/drawing/2017/model3d" xmlns:o="urn:schemas-microsoft-com:office:office" xmlns:oel="http://schemas.microsoft.com/office/2019/extlst" xmlns:r="http://schemas.openxmlformats.org/officeDocument/2006/relationships" xmlns:m="http://schemas.openxmlformats.org/officeDocument/2006/math" xmlns:v="urn:schemas-microsoft-com:vml" xmlns:wp14="http://schemas.microsoft.com/office/word/2010/wordprocessingDrawing" xmlns:wp="http://schemas.openxmlformats.org/drawingml/2006/wordprocessingDrawing" xmlns:w10="urn:schemas-microsoft-com:office:word" xmlns:w="http://schemas.openxmlformats.org/wordprocessingml/2006/main" xmlns:w14="http://schemas.microsoft.com/office/word/2010/wordml" xmlns:w15="http://schemas.microsoft.com/office/word/2012/wordml" xmlns:w16cex="http://schemas.microsoft.com/office/word/2018/wordml/cex" xmlns:w16cid="http://schemas.microsoft.com/office/word/2016/wordml/cid" xmlns:w16="http://schemas.microsoft.com/office/word/2018/wordml" xmlns:w16sdtdh="http://schemas.microsoft.com/office/word/2020/wordml/sdtdatahash" xmlns:w16se="http://schemas.microsoft.com/office/word/2015/wordml/symex" xmlns:wpg="http://schemas.microsoft.com/office/word/2010/wordprocessingGroup" xmlns:wpi="http://schemas.microsoft.com/office/word/2010/wordprocessingInk" xmlns:wne="http://schemas.microsoft.com/office/word/2006/wordml" xmlns:wps="http://schemas.microsoft.com/office/word/2010/wordprocessingShape" mc:Ignorable="w14 w15 w16se w16cid w16 w16cex w16sdtdh wp14">
+<w:ftr xmlns:wpc="http://schemas.microsoft.com/office/word/2010/wordprocessingCanvas" xmlns:cx="http://schemas.microsoft.com/office/drawing/2014/chartex" xmlns:mc="http://schemas.openxmlformats.org/markup-compatibility/2006" xmlns:o="urn:schemas-microsoft-com:office:office" xmlns:r="http://schemas.openxmlformats.org/officeDocument/2006/relationships" xmlns:m="http://schemas.openxmlformats.org/officeDocument/2006/math" xmlns:v="urn:schemas-microsoft-com:vml" xmlns:wp14="http://schemas.microsoft.com/office/word/2010/wordprocessingDrawing" xmlns:wp="http://schemas.openxmlformats.org/drawingml/2006/wordprocessingDrawing" xmlns:w10="urn:schemas-microsoft-com:office:word" xmlns:w="http://schemas.openxmlformats.org/wordprocessingml/2006/main" xmlns:w14="http://schemas.microsoft.com/office/word/2010/wordml" xmlns:w15="http://schemas.microsoft.com/office/word/2012/wordml" xmlns:w16se="http://schemas.microsoft.com/office/word/2015/wordml/symex" xmlns:wpg="http://schemas.microsoft.com/office/word/2010/wordprocessingGroup" xmlns:wpi="http://schemas.microsoft.com/office/word/2010/wordprocessingInk" xmlns:wne="http://schemas.microsoft.com/office/word/2006/wordml" xmlns:wps="http://schemas.microsoft.com/office/word/2010/wordprocessingShape" mc:Ignorable="w14 w15 w16se wp14">
   <w:p>
     <w:pPr>
       <w:pBdr>
@@ -11905,7 +11924,7 @@
 </file>
 
 <file path=word/footnotes.xml><?xml version="1.0" encoding="utf-8"?>
-<w:footnotes xmlns:wpc="http://schemas.microsoft.com/office/word/2010/wordprocessingCanvas" xmlns:cx="http://schemas.microsoft.com/office/drawing/2014/chartex" xmlns:cx1="http://schemas.microsoft.com/office/drawing/2015/9/8/chartex" xmlns:cx2="http://schemas.microsoft.com/office/drawing/2015/10/21/chartex" xmlns:cx3="http://schemas.microsoft.com/office/drawing/2016/5/9/chartex" xmlns:cx4="http://schemas.microsoft.com/office/drawing/2016/5/10/chartex" xmlns:cx5="http://schemas.microsoft.com/office/drawing/2016/5/11/chartex" xmlns:cx6="http://schemas.microsoft.com/office/drawing/2016/5/12/chartex" xmlns:cx7="http://schemas.microsoft.com/office/drawing/2016/5/13/chartex" xmlns:cx8="http://schemas.microsoft.com/office/drawing/2016/5/14/chartex" xmlns:mc="http://schemas.openxmlformats.org/markup-compatibility/2006" xmlns:aink="http://schemas.microsoft.com/office/drawing/2016/ink" xmlns:am3d="http://schemas.microsoft.com/office/drawing/2017/model3d" xmlns:o="urn:schemas-microsoft-com:office:office" xmlns:oel="http://schemas.microsoft.com/office/2019/extlst" xmlns:r="http://schemas.openxmlformats.org/officeDocument/2006/relationships" xmlns:m="http://schemas.openxmlformats.org/officeDocument/2006/math" xmlns:v="urn:schemas-microsoft-com:vml" xmlns:wp14="http://schemas.microsoft.com/office/word/2010/wordprocessingDrawing" xmlns:wp="http://schemas.openxmlformats.org/drawingml/2006/wordprocessingDrawing" xmlns:w10="urn:schemas-microsoft-com:office:word" xmlns:w="http://schemas.openxmlformats.org/wordprocessingml/2006/main" xmlns:w14="http://schemas.microsoft.com/office/word/2010/wordml" xmlns:w15="http://schemas.microsoft.com/office/word/2012/wordml" xmlns:w16cex="http://schemas.microsoft.com/office/word/2018/wordml/cex" xmlns:w16cid="http://schemas.microsoft.com/office/word/2016/wordml/cid" xmlns:w16="http://schemas.microsoft.com/office/word/2018/wordml" xmlns:w16sdtdh="http://schemas.microsoft.com/office/word/2020/wordml/sdtdatahash" xmlns:w16se="http://schemas.microsoft.com/office/word/2015/wordml/symex" xmlns:wpg="http://schemas.microsoft.com/office/word/2010/wordprocessingGroup" xmlns:wpi="http://schemas.microsoft.com/office/word/2010/wordprocessingInk" xmlns:wne="http://schemas.microsoft.com/office/word/2006/wordml" xmlns:wps="http://schemas.microsoft.com/office/word/2010/wordprocessingShape" mc:Ignorable="w14 w15 w16se w16cid w16 w16cex w16sdtdh wp14">
+<w:footnotes xmlns:wpc="http://schemas.microsoft.com/office/word/2010/wordprocessingCanvas" xmlns:cx="http://schemas.microsoft.com/office/drawing/2014/chartex" xmlns:mc="http://schemas.openxmlformats.org/markup-compatibility/2006" xmlns:o="urn:schemas-microsoft-com:office:office" xmlns:r="http://schemas.openxmlformats.org/officeDocument/2006/relationships" xmlns:m="http://schemas.openxmlformats.org/officeDocument/2006/math" xmlns:v="urn:schemas-microsoft-com:vml" xmlns:wp14="http://schemas.microsoft.com/office/word/2010/wordprocessingDrawing" xmlns:wp="http://schemas.openxmlformats.org/drawingml/2006/wordprocessingDrawing" xmlns:w10="urn:schemas-microsoft-com:office:word" xmlns:w="http://schemas.openxmlformats.org/wordprocessingml/2006/main" xmlns:w14="http://schemas.microsoft.com/office/word/2010/wordml" xmlns:w15="http://schemas.microsoft.com/office/word/2012/wordml" xmlns:w16se="http://schemas.microsoft.com/office/word/2015/wordml/symex" xmlns:wpg="http://schemas.microsoft.com/office/word/2010/wordprocessingGroup" xmlns:wpi="http://schemas.microsoft.com/office/word/2010/wordprocessingInk" xmlns:wne="http://schemas.microsoft.com/office/word/2006/wordml" xmlns:wps="http://schemas.microsoft.com/office/word/2010/wordprocessingShape" mc:Ignorable="w14 w15 w16se wp14">
   <w:footnote w:type="separator" w:id="-1">
     <w:p>
       <w:r>
@@ -11924,7 +11943,7 @@
 </file>
 
 <file path=word/header1.xml><?xml version="1.0" encoding="utf-8"?>
-<w:hdr xmlns:wpc="http://schemas.microsoft.com/office/word/2010/wordprocessingCanvas" xmlns:cx="http://schemas.microsoft.com/office/drawing/2014/chartex" xmlns:cx1="http://schemas.microsoft.com/office/drawing/2015/9/8/chartex" xmlns:cx2="http://schemas.microsoft.com/office/drawing/2015/10/21/chartex" xmlns:cx3="http://schemas.microsoft.com/office/drawing/2016/5/9/chartex" xmlns:cx4="http://schemas.microsoft.com/office/drawing/2016/5/10/chartex" xmlns:cx5="http://schemas.microsoft.com/office/drawing/2016/5/11/chartex" xmlns:cx6="http://schemas.microsoft.com/office/drawing/2016/5/12/chartex" xmlns:cx7="http://schemas.microsoft.com/office/drawing/2016/5/13/chartex" xmlns:cx8="http://schemas.microsoft.com/office/drawing/2016/5/14/chartex" xmlns:mc="http://schemas.openxmlformats.org/markup-compatibility/2006" xmlns:aink="http://schemas.microsoft.com/office/drawing/2016/ink" xmlns:am3d="http://schemas.microsoft.com/office/drawing/2017/model3d" xmlns:o="urn:schemas-microsoft-com:office:office" xmlns:oel="http://schemas.microsoft.com/office/2019/extlst" xmlns:r="http://schemas.openxmlformats.org/officeDocument/2006/relationships" xmlns:m="http://schemas.openxmlformats.org/officeDocument/2006/math" xmlns:v="urn:schemas-microsoft-com:vml" xmlns:wp14="http://schemas.microsoft.com/office/word/2010/wordprocessingDrawing" xmlns:wp="http://schemas.openxmlformats.org/drawingml/2006/wordprocessingDrawing" xmlns:w10="urn:schemas-microsoft-com:office:word" xmlns:w="http://schemas.openxmlformats.org/wordprocessingml/2006/main" xmlns:w14="http://schemas.microsoft.com/office/word/2010/wordml" xmlns:w15="http://schemas.microsoft.com/office/word/2012/wordml" xmlns:w16cex="http://schemas.microsoft.com/office/word/2018/wordml/cex" xmlns:w16cid="http://schemas.microsoft.com/office/word/2016/wordml/cid" xmlns:w16="http://schemas.microsoft.com/office/word/2018/wordml" xmlns:w16sdtdh="http://schemas.microsoft.com/office/word/2020/wordml/sdtdatahash" xmlns:w16se="http://schemas.microsoft.com/office/word/2015/wordml/symex" xmlns:wpg="http://schemas.microsoft.com/office/word/2010/wordprocessingGroup" xmlns:wpi="http://schemas.microsoft.com/office/word/2010/wordprocessingInk" xmlns:wne="http://schemas.microsoft.com/office/word/2006/wordml" xmlns:wps="http://schemas.microsoft.com/office/word/2010/wordprocessingShape" mc:Ignorable="w14 w15 w16se w16cid w16 w16cex w16sdtdh wp14">
+<w:hdr xmlns:wpc="http://schemas.microsoft.com/office/word/2010/wordprocessingCanvas" xmlns:cx="http://schemas.microsoft.com/office/drawing/2014/chartex" xmlns:mc="http://schemas.openxmlformats.org/markup-compatibility/2006" xmlns:o="urn:schemas-microsoft-com:office:office" xmlns:r="http://schemas.openxmlformats.org/officeDocument/2006/relationships" xmlns:m="http://schemas.openxmlformats.org/officeDocument/2006/math" xmlns:v="urn:schemas-microsoft-com:vml" xmlns:wp14="http://schemas.microsoft.com/office/word/2010/wordprocessingDrawing" xmlns:wp="http://schemas.openxmlformats.org/drawingml/2006/wordprocessingDrawing" xmlns:w10="urn:schemas-microsoft-com:office:word" xmlns:w="http://schemas.openxmlformats.org/wordprocessingml/2006/main" xmlns:w14="http://schemas.microsoft.com/office/word/2010/wordml" xmlns:w15="http://schemas.microsoft.com/office/word/2012/wordml" xmlns:w16se="http://schemas.microsoft.com/office/word/2015/wordml/symex" xmlns:wpg="http://schemas.microsoft.com/office/word/2010/wordprocessingGroup" xmlns:wpi="http://schemas.microsoft.com/office/word/2010/wordprocessingInk" xmlns:wne="http://schemas.microsoft.com/office/word/2006/wordml" xmlns:wps="http://schemas.microsoft.com/office/word/2010/wordprocessingShape" mc:Ignorable="w14 w15 w16se wp14">
   <w:p>
     <w:pPr>
       <w:pBdr>
@@ -12071,7 +12090,7 @@
 </file>
 
 <file path=word/header2.xml><?xml version="1.0" encoding="utf-8"?>
-<w:hdr xmlns:wpc="http://schemas.microsoft.com/office/word/2010/wordprocessingCanvas" xmlns:cx="http://schemas.microsoft.com/office/drawing/2014/chartex" xmlns:cx1="http://schemas.microsoft.com/office/drawing/2015/9/8/chartex" xmlns:cx2="http://schemas.microsoft.com/office/drawing/2015/10/21/chartex" xmlns:cx3="http://schemas.microsoft.com/office/drawing/2016/5/9/chartex" xmlns:cx4="http://schemas.microsoft.com/office/drawing/2016/5/10/chartex" xmlns:cx5="http://schemas.microsoft.com/office/drawing/2016/5/11/chartex" xmlns:cx6="http://schemas.microsoft.com/office/drawing/2016/5/12/chartex" xmlns:cx7="http://schemas.microsoft.com/office/drawing/2016/5/13/chartex" xmlns:cx8="http://schemas.microsoft.com/office/drawing/2016/5/14/chartex" xmlns:mc="http://schemas.openxmlformats.org/markup-compatibility/2006" xmlns:aink="http://schemas.microsoft.com/office/drawing/2016/ink" xmlns:am3d="http://schemas.microsoft.com/office/drawing/2017/model3d" xmlns:o="urn:schemas-microsoft-com:office:office" xmlns:oel="http://schemas.microsoft.com/office/2019/extlst" xmlns:r="http://schemas.openxmlformats.org/officeDocument/2006/relationships" xmlns:m="http://schemas.openxmlformats.org/officeDocument/2006/math" xmlns:v="urn:schemas-microsoft-com:vml" xmlns:wp14="http://schemas.microsoft.com/office/word/2010/wordprocessingDrawing" xmlns:wp="http://schemas.openxmlformats.org/drawingml/2006/wordprocessingDrawing" xmlns:w10="urn:schemas-microsoft-com:office:word" xmlns:w="http://schemas.openxmlformats.org/wordprocessingml/2006/main" xmlns:w14="http://schemas.microsoft.com/office/word/2010/wordml" xmlns:w15="http://schemas.microsoft.com/office/word/2012/wordml" xmlns:w16cex="http://schemas.microsoft.com/office/word/2018/wordml/cex" xmlns:w16cid="http://schemas.microsoft.com/office/word/2016/wordml/cid" xmlns:w16="http://schemas.microsoft.com/office/word/2018/wordml" xmlns:w16sdtdh="http://schemas.microsoft.com/office/word/2020/wordml/sdtdatahash" xmlns:w16se="http://schemas.microsoft.com/office/word/2015/wordml/symex" xmlns:wpg="http://schemas.microsoft.com/office/word/2010/wordprocessingGroup" xmlns:wpi="http://schemas.microsoft.com/office/word/2010/wordprocessingInk" xmlns:wne="http://schemas.microsoft.com/office/word/2006/wordml" xmlns:wps="http://schemas.microsoft.com/office/word/2010/wordprocessingShape" mc:Ignorable="w14 w15 w16se w16cid w16 w16cex w16sdtdh wp14">
+<w:hdr xmlns:wpc="http://schemas.microsoft.com/office/word/2010/wordprocessingCanvas" xmlns:cx="http://schemas.microsoft.com/office/drawing/2014/chartex" xmlns:mc="http://schemas.openxmlformats.org/markup-compatibility/2006" xmlns:o="urn:schemas-microsoft-com:office:office" xmlns:r="http://schemas.openxmlformats.org/officeDocument/2006/relationships" xmlns:m="http://schemas.openxmlformats.org/officeDocument/2006/math" xmlns:v="urn:schemas-microsoft-com:vml" xmlns:wp14="http://schemas.microsoft.com/office/word/2010/wordprocessingDrawing" xmlns:wp="http://schemas.openxmlformats.org/drawingml/2006/wordprocessingDrawing" xmlns:w10="urn:schemas-microsoft-com:office:word" xmlns:w="http://schemas.openxmlformats.org/wordprocessingml/2006/main" xmlns:w14="http://schemas.microsoft.com/office/word/2010/wordml" xmlns:w15="http://schemas.microsoft.com/office/word/2012/wordml" xmlns:w16se="http://schemas.microsoft.com/office/word/2015/wordml/symex" xmlns:wpg="http://schemas.microsoft.com/office/word/2010/wordprocessingGroup" xmlns:wpi="http://schemas.microsoft.com/office/word/2010/wordprocessingInk" xmlns:wne="http://schemas.microsoft.com/office/word/2006/wordml" xmlns:wps="http://schemas.microsoft.com/office/word/2010/wordprocessingShape" mc:Ignorable="w14 w15 w16se wp14">
   <w:p>
     <w:pPr>
       <w:pBdr>
@@ -12182,7 +12201,7 @@
         <w:sz w:val="20"/>
         <w:szCs w:val="20"/>
       </w:rPr>
-      <w:t>17</w:t>
+      <w:t>13</w:t>
     </w:r>
     <w:r>
       <w:rPr>
@@ -12219,7 +12238,7 @@
 </file>
 
 <file path=word/numbering.xml><?xml version="1.0" encoding="utf-8"?>
-<w:numbering xmlns:wpc="http://schemas.microsoft.com/office/word/2010/wordprocessingCanvas" xmlns:cx="http://schemas.microsoft.com/office/drawing/2014/chartex" xmlns:cx1="http://schemas.microsoft.com/office/drawing/2015/9/8/chartex" xmlns:cx2="http://schemas.microsoft.com/office/drawing/2015/10/21/chartex" xmlns:cx3="http://schemas.microsoft.com/office/drawing/2016/5/9/chartex" xmlns:cx4="http://schemas.microsoft.com/office/drawing/2016/5/10/chartex" xmlns:cx5="http://schemas.microsoft.com/office/drawing/2016/5/11/chartex" xmlns:cx6="http://schemas.microsoft.com/office/drawing/2016/5/12/chartex" xmlns:cx7="http://schemas.microsoft.com/office/drawing/2016/5/13/chartex" xmlns:cx8="http://schemas.microsoft.com/office/drawing/2016/5/14/chartex" xmlns:mc="http://schemas.openxmlformats.org/markup-compatibility/2006" xmlns:aink="http://schemas.microsoft.com/office/drawing/2016/ink" xmlns:am3d="http://schemas.microsoft.com/office/drawing/2017/model3d" xmlns:o="urn:schemas-microsoft-com:office:office" xmlns:oel="http://schemas.microsoft.com/office/2019/extlst" xmlns:r="http://schemas.openxmlformats.org/officeDocument/2006/relationships" xmlns:m="http://schemas.openxmlformats.org/officeDocument/2006/math" xmlns:v="urn:schemas-microsoft-com:vml" xmlns:wp14="http://schemas.microsoft.com/office/word/2010/wordprocessingDrawing" xmlns:wp="http://schemas.openxmlformats.org/drawingml/2006/wordprocessingDrawing" xmlns:w10="urn:schemas-microsoft-com:office:word" xmlns:w="http://schemas.openxmlformats.org/wordprocessingml/2006/main" xmlns:w14="http://schemas.microsoft.com/office/word/2010/wordml" xmlns:w15="http://schemas.microsoft.com/office/word/2012/wordml" xmlns:w16cex="http://schemas.microsoft.com/office/word/2018/wordml/cex" xmlns:w16cid="http://schemas.microsoft.com/office/word/2016/wordml/cid" xmlns:w16="http://schemas.microsoft.com/office/word/2018/wordml" xmlns:w16sdtdh="http://schemas.microsoft.com/office/word/2020/wordml/sdtdatahash" xmlns:w16se="http://schemas.microsoft.com/office/word/2015/wordml/symex" xmlns:wpg="http://schemas.microsoft.com/office/word/2010/wordprocessingGroup" xmlns:wpi="http://schemas.microsoft.com/office/word/2010/wordprocessingInk" xmlns:wne="http://schemas.microsoft.com/office/word/2006/wordml" xmlns:wps="http://schemas.microsoft.com/office/word/2010/wordprocessingShape" mc:Ignorable="w14 w15 w16se w16cid w16 w16cex w16sdtdh wp14">
+<w:numbering xmlns:wpc="http://schemas.microsoft.com/office/word/2010/wordprocessingCanvas" xmlns:cx="http://schemas.microsoft.com/office/drawing/2014/chartex" xmlns:mc="http://schemas.openxmlformats.org/markup-compatibility/2006" xmlns:o="urn:schemas-microsoft-com:office:office" xmlns:r="http://schemas.openxmlformats.org/officeDocument/2006/relationships" xmlns:m="http://schemas.openxmlformats.org/officeDocument/2006/math" xmlns:v="urn:schemas-microsoft-com:vml" xmlns:wp14="http://schemas.microsoft.com/office/word/2010/wordprocessingDrawing" xmlns:wp="http://schemas.openxmlformats.org/drawingml/2006/wordprocessingDrawing" xmlns:w10="urn:schemas-microsoft-com:office:word" xmlns:w="http://schemas.openxmlformats.org/wordprocessingml/2006/main" xmlns:w14="http://schemas.microsoft.com/office/word/2010/wordml" xmlns:w15="http://schemas.microsoft.com/office/word/2012/wordml" xmlns:w16se="http://schemas.microsoft.com/office/word/2015/wordml/symex" xmlns:wpg="http://schemas.microsoft.com/office/word/2010/wordprocessingGroup" xmlns:wpi="http://schemas.microsoft.com/office/word/2010/wordprocessingInk" xmlns:wne="http://schemas.microsoft.com/office/word/2006/wordml" xmlns:wps="http://schemas.microsoft.com/office/word/2010/wordprocessingShape" mc:Ignorable="w14 w15 w16se wp14">
   <w:abstractNum w:abstractNumId="0" w15:restartNumberingAfterBreak="0">
     <w:nsid w:val="0B1C66FB"/>
     <w:multiLevelType w:val="multilevel"/>
@@ -13296,41 +13315,41 @@
       </w:rPr>
     </w:lvl>
   </w:abstractNum>
-  <w:num w:numId="1" w16cid:durableId="1175992211">
+  <w:num w:numId="1">
     <w:abstractNumId w:val="0"/>
   </w:num>
-  <w:num w:numId="2" w16cid:durableId="1256400508">
+  <w:num w:numId="2">
     <w:abstractNumId w:val="7"/>
   </w:num>
-  <w:num w:numId="3" w16cid:durableId="654794408">
+  <w:num w:numId="3">
     <w:abstractNumId w:val="5"/>
   </w:num>
-  <w:num w:numId="4" w16cid:durableId="1697383549">
+  <w:num w:numId="4">
     <w:abstractNumId w:val="4"/>
   </w:num>
-  <w:num w:numId="5" w16cid:durableId="1656106262">
+  <w:num w:numId="5">
     <w:abstractNumId w:val="1"/>
   </w:num>
-  <w:num w:numId="6" w16cid:durableId="766120165">
+  <w:num w:numId="6">
     <w:abstractNumId w:val="6"/>
   </w:num>
-  <w:num w:numId="7" w16cid:durableId="58140772">
+  <w:num w:numId="7">
     <w:abstractNumId w:val="9"/>
   </w:num>
-  <w:num w:numId="8" w16cid:durableId="1284388112">
+  <w:num w:numId="8">
     <w:abstractNumId w:val="2"/>
   </w:num>
-  <w:num w:numId="9" w16cid:durableId="1353416591">
+  <w:num w:numId="9">
     <w:abstractNumId w:val="8"/>
   </w:num>
-  <w:num w:numId="10" w16cid:durableId="709964264">
+  <w:num w:numId="10">
     <w:abstractNumId w:val="3"/>
   </w:num>
 </w:numbering>
 </file>
 
 <file path=word/styles.xml><?xml version="1.0" encoding="utf-8"?>
-<w:styles xmlns:mc="http://schemas.openxmlformats.org/markup-compatibility/2006" xmlns:r="http://schemas.openxmlformats.org/officeDocument/2006/relationships" xmlns:w="http://schemas.openxmlformats.org/wordprocessingml/2006/main" xmlns:w14="http://schemas.microsoft.com/office/word/2010/wordml" xmlns:w15="http://schemas.microsoft.com/office/word/2012/wordml" xmlns:w16cex="http://schemas.microsoft.com/office/word/2018/wordml/cex" xmlns:w16cid="http://schemas.microsoft.com/office/word/2016/wordml/cid" xmlns:w16="http://schemas.microsoft.com/office/word/2018/wordml" xmlns:w16sdtdh="http://schemas.microsoft.com/office/word/2020/wordml/sdtdatahash" xmlns:w16se="http://schemas.microsoft.com/office/word/2015/wordml/symex" mc:Ignorable="w14 w15 w16se w16cid w16 w16cex w16sdtdh">
+<w:styles xmlns:mc="http://schemas.openxmlformats.org/markup-compatibility/2006" xmlns:r="http://schemas.openxmlformats.org/officeDocument/2006/relationships" xmlns:w="http://schemas.openxmlformats.org/wordprocessingml/2006/main" xmlns:w14="http://schemas.microsoft.com/office/word/2010/wordml" xmlns:w15="http://schemas.microsoft.com/office/word/2012/wordml" xmlns:w16se="http://schemas.microsoft.com/office/word/2015/wordml/symex" mc:Ignorable="w14 w15 w16se">
   <w:docDefaults>
     <w:rPrDefault>
       <w:rPr>
@@ -13342,7 +13361,7 @@
     </w:rPrDefault>
     <w:pPrDefault/>
   </w:docDefaults>
-  <w:latentStyles w:defLockedState="0" w:defUIPriority="99" w:defSemiHidden="0" w:defUnhideWhenUsed="0" w:defQFormat="0" w:count="376">
+  <w:latentStyles w:defLockedState="0" w:defUIPriority="99" w:defSemiHidden="0" w:defUnhideWhenUsed="0" w:defQFormat="0" w:count="371">
     <w:lsdException w:name="Normal" w:uiPriority="0" w:qFormat="1"/>
     <w:lsdException w:name="heading 1" w:uiPriority="9" w:qFormat="1"/>
     <w:lsdException w:name="heading 2" w:semiHidden="1" w:uiPriority="9" w:unhideWhenUsed="1" w:qFormat="1"/>
@@ -13448,6 +13467,7 @@
     <w:lsdException w:name="HTML Sample" w:semiHidden="1" w:unhideWhenUsed="1"/>
     <w:lsdException w:name="HTML Typewriter" w:semiHidden="1" w:unhideWhenUsed="1"/>
     <w:lsdException w:name="HTML Variable" w:semiHidden="1" w:unhideWhenUsed="1"/>
+    <w:lsdException w:name="Normal Table" w:semiHidden="1" w:unhideWhenUsed="1"/>
     <w:lsdException w:name="annotation subject" w:semiHidden="1" w:unhideWhenUsed="1"/>
     <w:lsdException w:name="No List" w:semiHidden="1" w:unhideWhenUsed="1"/>
     <w:lsdException w:name="Outline List 1" w:semiHidden="1" w:unhideWhenUsed="1"/>
@@ -13490,8 +13510,11 @@
     <w:lsdException w:name="Table Contemporary" w:semiHidden="1" w:unhideWhenUsed="1"/>
     <w:lsdException w:name="Table Elegant" w:semiHidden="1" w:unhideWhenUsed="1"/>
     <w:lsdException w:name="Table Professional" w:semiHidden="1" w:unhideWhenUsed="1"/>
+    <w:lsdException w:name="Table Subtle 1" w:semiHidden="1" w:unhideWhenUsed="1"/>
     <w:lsdException w:name="Table Subtle 2" w:semiHidden="1" w:unhideWhenUsed="1"/>
     <w:lsdException w:name="Table Web 1" w:semiHidden="1" w:unhideWhenUsed="1"/>
+    <w:lsdException w:name="Table Web 2" w:semiHidden="1" w:unhideWhenUsed="1"/>
+    <w:lsdException w:name="Table Web 3" w:semiHidden="1" w:unhideWhenUsed="1"/>
     <w:lsdException w:name="Balloon Text" w:semiHidden="1" w:unhideWhenUsed="1"/>
     <w:lsdException w:name="Table Grid" w:uiPriority="39"/>
     <w:lsdException w:name="Table Theme" w:semiHidden="1" w:unhideWhenUsed="1"/>
@@ -13710,11 +13733,6 @@
     <w:lsdException w:name="List Table 5 Dark Accent 6" w:uiPriority="50"/>
     <w:lsdException w:name="List Table 6 Colorful Accent 6" w:uiPriority="51"/>
     <w:lsdException w:name="List Table 7 Colorful Accent 6" w:uiPriority="52"/>
-    <w:lsdException w:name="Mention" w:semiHidden="1" w:unhideWhenUsed="1"/>
-    <w:lsdException w:name="Smart Hyperlink" w:semiHidden="1" w:unhideWhenUsed="1"/>
-    <w:lsdException w:name="Hashtag" w:semiHidden="1" w:unhideWhenUsed="1"/>
-    <w:lsdException w:name="Unresolved Mention" w:semiHidden="1" w:unhideWhenUsed="1"/>
-    <w:lsdException w:name="Smart Link" w:semiHidden="1" w:unhideWhenUsed="1"/>
   </w:latentStyles>
   <w:style w:type="paragraph" w:default="1" w:styleId="Normal">
     <w:name w:val="Normal"/>

</xml_diff>

<commit_message>
Updated register functionality in SRS
</commit_message>
<xml_diff>
--- a/Definition/Requirements/F_SRS.docx
+++ b/Definition/Requirements/F_SRS.docx
@@ -6546,13 +6546,13 @@
               <w:widowControl w:val="0"/>
             </w:pPr>
             <w:r>
-              <w:t>If all the fields meet the constraints a pop</w:t>
-            </w:r>
-            <w:r>
-              <w:t>-</w:t>
-            </w:r>
-            <w:r>
-              <w:t>up message should appear saying “Account created successfully, welcome to Foodies!”. And then get navigated to the home page that has all the restaurants in it.</w:t>
+              <w:t xml:space="preserve">If all the fields meet the constraints </w:t>
+            </w:r>
+            <w:r>
+              <w:t xml:space="preserve">the user will be navigated to the Login page to </w:t>
+            </w:r>
+            <w:r>
+              <w:t>enter his username and password to be able to view the home page.</w:t>
             </w:r>
           </w:p>
           <w:p>
@@ -13194,6 +13194,7 @@
     <w:lsdException w:name="HTML Sample" w:semiHidden="1" w:unhideWhenUsed="1"/>
     <w:lsdException w:name="HTML Typewriter" w:semiHidden="1" w:unhideWhenUsed="1"/>
     <w:lsdException w:name="HTML Variable" w:semiHidden="1" w:unhideWhenUsed="1"/>
+    <w:lsdException w:name="Normal Table" w:semiHidden="1" w:unhideWhenUsed="1"/>
     <w:lsdException w:name="annotation subject" w:semiHidden="1" w:unhideWhenUsed="1"/>
     <w:lsdException w:name="No List" w:semiHidden="1" w:unhideWhenUsed="1"/>
     <w:lsdException w:name="Outline List 1" w:semiHidden="1" w:unhideWhenUsed="1"/>
@@ -13236,8 +13237,11 @@
     <w:lsdException w:name="Table Contemporary" w:semiHidden="1" w:unhideWhenUsed="1"/>
     <w:lsdException w:name="Table Elegant" w:semiHidden="1" w:unhideWhenUsed="1"/>
     <w:lsdException w:name="Table Professional" w:semiHidden="1" w:unhideWhenUsed="1"/>
+    <w:lsdException w:name="Table Subtle 1" w:semiHidden="1" w:unhideWhenUsed="1"/>
     <w:lsdException w:name="Table Subtle 2" w:semiHidden="1" w:unhideWhenUsed="1"/>
     <w:lsdException w:name="Table Web 1" w:semiHidden="1" w:unhideWhenUsed="1"/>
+    <w:lsdException w:name="Table Web 2" w:semiHidden="1" w:unhideWhenUsed="1"/>
+    <w:lsdException w:name="Table Web 3" w:semiHidden="1" w:unhideWhenUsed="1"/>
     <w:lsdException w:name="Balloon Text" w:semiHidden="1" w:unhideWhenUsed="1"/>
     <w:lsdException w:name="Table Grid" w:uiPriority="39"/>
     <w:lsdException w:name="Table Theme" w:semiHidden="1" w:unhideWhenUsed="1"/>
@@ -13577,6 +13581,7 @@
   <w:style w:type="character" w:default="1" w:styleId="DefaultParagraphFont">
     <w:name w:val="Default Paragraph Font"/>
     <w:uiPriority w:val="1"/>
+    <w:semiHidden/>
     <w:unhideWhenUsed/>
   </w:style>
   <w:style w:type="table" w:default="1" w:styleId="TableNormal">

</xml_diff>

<commit_message>
Update Registeration Req SRS
</commit_message>
<xml_diff>
--- a/Definition/Requirements/F_SRS.docx
+++ b/Definition/Requirements/F_SRS.docx
@@ -6241,8 +6241,32 @@
               <w:t xml:space="preserve"> and numbers</w:t>
             </w:r>
             <w:r>
+              <w:t>,</w:t>
+            </w:r>
+            <w:r>
+              <w:t>in case of inva</w:t>
+            </w:r>
+            <w:r>
+              <w:t>li</w:t>
+            </w:r>
+            <w:r>
+              <w:t>d username,</w:t>
+            </w:r>
+            <w:r>
               <w:t xml:space="preserve"> </w:t>
             </w:r>
+            <w:r>
+              <w:t xml:space="preserve">an error message will appear that </w:t>
+            </w:r>
+            <w:r>
+              <w:t>“</w:t>
+            </w:r>
+            <w:r>
+              <w:t>Please enter characters and numbers only</w:t>
+            </w:r>
+            <w:r>
+              <w:t>”</w:t>
+            </w:r>
           </w:p>
           <w:p>
             <w:pPr>
@@ -6250,25 +6274,243 @@
               <w:widowControl w:val="0"/>
             </w:pPr>
             <w:r>
+              <w:t>Also the user name must be unique incase if it is not unique apop up message will appear "username already taken"</w:t>
+            </w:r>
+          </w:p>
+          <w:p>
+            <w:pPr>
+              <w:keepLines/>
+              <w:widowControl w:val="0"/>
+            </w:pPr>
+            <w:r>
+              <w:t xml:space="preserve">3-the </w:t>
+            </w:r>
+            <w:r>
+              <w:rPr>
+                <w:b/>
+              </w:rPr>
+              <w:t xml:space="preserve">email </w:t>
+            </w:r>
+            <w:r>
+              <w:t>in the valid email format</w:t>
+            </w:r>
+            <w:r>
+              <w:t>.</w:t>
+            </w:r>
+          </w:p>
+          <w:p>
+            <w:pPr>
+              <w:keepLines/>
+              <w:widowControl w:val="0"/>
+            </w:pPr>
+            <w:r>
+              <w:t>in case of inva</w:t>
+            </w:r>
+            <w:r>
+              <w:t>li</w:t>
+            </w:r>
+            <w:r>
+              <w:t xml:space="preserve">d email an error message will appear that </w:t>
+            </w:r>
+            <w:r>
+              <w:t>“</w:t>
+            </w:r>
+            <w:r>
+              <w:t>Please enter a valid email</w:t>
+            </w:r>
+            <w:r>
+              <w:t>”</w:t>
+            </w:r>
+            <w:r>
+              <w:t>.</w:t>
+            </w:r>
+          </w:p>
+          <w:p>
+            <w:pPr>
+              <w:widowControl w:val="0"/>
+            </w:pPr>
+            <w:r>
+              <w:t>4- the</w:t>
+            </w:r>
+            <w:r>
+              <w:rPr>
+                <w:b/>
+              </w:rPr>
+              <w:t xml:space="preserve"> password </w:t>
+            </w:r>
+            <w:r>
+              <w:t xml:space="preserve">at least </w:t>
+            </w:r>
+            <w:r>
+              <w:t>8</w:t>
+            </w:r>
+            <w:r>
+              <w:t xml:space="preserve"> characters and contain letters/numbers/special characters</w:t>
+            </w:r>
+          </w:p>
+          <w:p>
+            <w:pPr>
+              <w:keepLines/>
+              <w:widowControl w:val="0"/>
+            </w:pPr>
+            <w:r>
+              <w:t>in case of inva</w:t>
+            </w:r>
+            <w:r>
+              <w:t>li</w:t>
+            </w:r>
+            <w:r>
+              <w:t xml:space="preserve">d password an error message will appear </w:t>
+            </w:r>
+            <w:r>
+              <w:t>“</w:t>
+            </w:r>
+            <w:r>
+              <w:t>Use minimum 8 characters with a mix of letters, numbers &amp; symbols</w:t>
+            </w:r>
+            <w:r>
+              <w:t xml:space="preserve"> </w:t>
+            </w:r>
+            <w:r>
+              <w:t>Pattern</w:t>
+            </w:r>
+            <w:r>
+              <w:t>.</w:t>
+            </w:r>
+            <w:r>
+              <w:t>”</w:t>
+            </w:r>
+          </w:p>
+          <w:p>
+            <w:pPr>
+              <w:keepLines/>
+              <w:widowControl w:val="0"/>
+            </w:pPr>
+            <w:r>
+              <w:t xml:space="preserve">5-the </w:t>
+            </w:r>
+            <w:r>
+              <w:rPr>
+                <w:b/>
+              </w:rPr>
+              <w:t>confirmation password</w:t>
+            </w:r>
+            <w:r>
+              <w:t xml:space="preserve"> must match password</w:t>
+            </w:r>
+          </w:p>
+          <w:p>
+            <w:pPr>
+              <w:keepLines/>
+              <w:widowControl w:val="0"/>
+            </w:pPr>
+            <w:r>
+              <w:t xml:space="preserve">if confirmation password didn’t match the password  </w:t>
+            </w:r>
+          </w:p>
+          <w:p>
+            <w:pPr>
+              <w:keepLines/>
+              <w:widowControl w:val="0"/>
+            </w:pPr>
+            <w:r>
+              <w:t>an error message will appear “</w:t>
+            </w:r>
+            <w:r>
+              <w:t>Passwords do not match</w:t>
+            </w:r>
+            <w:r>
+              <w:t>”</w:t>
+            </w:r>
+          </w:p>
+          <w:p>
+            <w:pPr>
+              <w:keepLines/>
+              <w:widowControl w:val="0"/>
+            </w:pPr>
+            <w:r>
+              <w:t>6-</w:t>
+            </w:r>
+            <w:r>
+              <w:rPr>
+                <w:b/>
+              </w:rPr>
+              <w:t>Address</w:t>
+            </w:r>
+            <w:r>
+              <w:t xml:space="preserve"> contain characters and numbers only </w:t>
+            </w:r>
+          </w:p>
+          <w:p>
+            <w:pPr>
+              <w:keepLines/>
+              <w:widowControl w:val="0"/>
+            </w:pPr>
+            <w:r>
               <w:t xml:space="preserve"> in case of inva</w:t>
             </w:r>
             <w:r>
               <w:t>li</w:t>
             </w:r>
             <w:r>
-              <w:t>d username,</w:t>
+              <w:t xml:space="preserve">d address, an error message will appear that </w:t>
+            </w:r>
+            <w:r>
+              <w:t>“</w:t>
+            </w:r>
+            <w:r>
+              <w:t>No special characters allowed</w:t>
+            </w:r>
+            <w:r>
+              <w:t>”</w:t>
+            </w:r>
+          </w:p>
+          <w:p>
+            <w:pPr>
+              <w:keepLines/>
+              <w:widowControl w:val="0"/>
+            </w:pPr>
+            <w:r>
+              <w:t>7-</w:t>
+            </w:r>
+            <w:r>
+              <w:rPr>
+                <w:b/>
+              </w:rPr>
+              <w:t>Phone Number</w:t>
+            </w:r>
+            <w:r>
+              <w:t xml:space="preserve"> must contain </w:t>
+            </w:r>
+            <w:r>
+              <w:t xml:space="preserve">11 </w:t>
+            </w:r>
+            <w:r>
+              <w:t>numbers only</w:t>
+            </w:r>
+            <w:r>
+              <w:t xml:space="preserve"> and start with 01.</w:t>
             </w:r>
             <w:r>
               <w:t xml:space="preserve"> </w:t>
             </w:r>
-            <w:r>
-              <w:t xml:space="preserve">an error message will appear that </w:t>
-            </w:r>
-            <w:r>
-              <w:t>“</w:t>
-            </w:r>
-            <w:r>
-              <w:t>Please enter characters and numbers only</w:t>
+          </w:p>
+          <w:p>
+            <w:pPr>
+              <w:keepLines/>
+              <w:widowControl w:val="0"/>
+            </w:pPr>
+            <w:r>
+              <w:t xml:space="preserve"> in case of </w:t>
+            </w:r>
+            <w:r>
+              <w:t>invalid</w:t>
+            </w:r>
+            <w:r>
+              <w:t xml:space="preserve"> Phone Number, an error message will appear saying “</w:t>
+            </w:r>
+            <w:r>
+              <w:t>Please enter a valid phone number in 11 digits starting with 01</w:t>
             </w:r>
             <w:r>
               <w:t>”</w:t>
@@ -6279,21 +6521,6 @@
               <w:keepLines/>
               <w:widowControl w:val="0"/>
             </w:pPr>
-            <w:r>
-              <w:t xml:space="preserve">3-the </w:t>
-            </w:r>
-            <w:r>
-              <w:rPr>
-                <w:b/>
-              </w:rPr>
-              <w:t xml:space="preserve">email </w:t>
-            </w:r>
-            <w:r>
-              <w:t>in the valid email format</w:t>
-            </w:r>
-            <w:r>
-              <w:t>.</w:t>
-            </w:r>
           </w:p>
           <w:p>
             <w:pPr>
@@ -6301,48 +6528,13 @@
               <w:widowControl w:val="0"/>
             </w:pPr>
             <w:r>
-              <w:t>in case of inva</w:t>
-            </w:r>
-            <w:r>
-              <w:t>li</w:t>
-            </w:r>
-            <w:r>
-              <w:t xml:space="preserve">d email an error message will appear that </w:t>
-            </w:r>
-            <w:r>
-              <w:t>“</w:t>
-            </w:r>
-            <w:r>
-              <w:t>Please enter a valid email</w:t>
-            </w:r>
-            <w:r>
-              <w:t>”</w:t>
-            </w:r>
-            <w:r>
-              <w:t>.</w:t>
-            </w:r>
-          </w:p>
-          <w:p>
-            <w:pPr>
-              <w:widowControl w:val="0"/>
-            </w:pPr>
-            <w:r>
-              <w:t>4- the</w:t>
-            </w:r>
-            <w:r>
-              <w:rPr>
-                <w:b/>
-              </w:rPr>
-              <w:t xml:space="preserve"> password </w:t>
-            </w:r>
-            <w:r>
-              <w:t xml:space="preserve">at least </w:t>
-            </w:r>
-            <w:r>
-              <w:t>8</w:t>
-            </w:r>
-            <w:r>
-              <w:t xml:space="preserve"> characters and contain letters/numbers/special characters</w:t>
+              <w:t>All fields are required so if any field is left empty an error message saying “</w:t>
+            </w:r>
+            <w:r>
+              <w:t>This field is required</w:t>
+            </w:r>
+            <w:r>
+              <w:t>” will appear.</w:t>
             </w:r>
           </w:p>
           <w:p>
@@ -6350,33 +6542,6 @@
               <w:keepLines/>
               <w:widowControl w:val="0"/>
             </w:pPr>
-            <w:r>
-              <w:t>in case of inva</w:t>
-            </w:r>
-            <w:r>
-              <w:t>li</w:t>
-            </w:r>
-            <w:r>
-              <w:t xml:space="preserve">d password an error message will appear </w:t>
-            </w:r>
-            <w:r>
-              <w:t>“</w:t>
-            </w:r>
-            <w:r>
-              <w:t>Use minimum 8 characters with a mix of letters, numbers &amp; symbols</w:t>
-            </w:r>
-            <w:r>
-              <w:t xml:space="preserve"> </w:t>
-            </w:r>
-            <w:r>
-              <w:t>Pattern</w:t>
-            </w:r>
-            <w:r>
-              <w:t>.</w:t>
-            </w:r>
-            <w:r>
-              <w:t>”</w:t>
-            </w:r>
           </w:p>
           <w:p>
             <w:pPr>
@@ -6384,172 +6549,19 @@
               <w:widowControl w:val="0"/>
             </w:pPr>
             <w:r>
-              <w:t xml:space="preserve">5-the </w:t>
-            </w:r>
-            <w:r>
-              <w:rPr>
-                <w:b/>
-              </w:rPr>
-              <w:t>confirmation password</w:t>
-            </w:r>
-            <w:r>
-              <w:t xml:space="preserve"> must match password</w:t>
-            </w:r>
-          </w:p>
-          <w:p>
-            <w:pPr>
-              <w:keepLines/>
-              <w:widowControl w:val="0"/>
-            </w:pPr>
-            <w:r>
-              <w:t xml:space="preserve">if confirmation password didn’t match the password  </w:t>
-            </w:r>
-          </w:p>
-          <w:p>
-            <w:pPr>
-              <w:keepLines/>
-              <w:widowControl w:val="0"/>
-            </w:pPr>
-            <w:r>
-              <w:t>an error message will appear “</w:t>
-            </w:r>
-            <w:r>
-              <w:t>Passwords do not match</w:t>
-            </w:r>
-            <w:r>
-              <w:t>”</w:t>
-            </w:r>
-          </w:p>
-          <w:p>
-            <w:pPr>
-              <w:keepLines/>
-              <w:widowControl w:val="0"/>
-            </w:pPr>
-            <w:r>
-              <w:t>6-</w:t>
-            </w:r>
-            <w:r>
-              <w:rPr>
-                <w:b/>
-              </w:rPr>
-              <w:t>Address</w:t>
-            </w:r>
-            <w:r>
-              <w:t xml:space="preserve"> contain characters and numbers only </w:t>
-            </w:r>
-          </w:p>
-          <w:p>
-            <w:pPr>
-              <w:keepLines/>
-              <w:widowControl w:val="0"/>
-            </w:pPr>
-            <w:r>
-              <w:t xml:space="preserve"> in case of inva</w:t>
-            </w:r>
-            <w:r>
-              <w:t>li</w:t>
-            </w:r>
-            <w:r>
-              <w:t xml:space="preserve">d address, an error message will appear that </w:t>
-            </w:r>
-            <w:r>
-              <w:t>“</w:t>
-            </w:r>
-            <w:r>
-              <w:t>No special characters allowed</w:t>
-            </w:r>
-            <w:r>
-              <w:t>”</w:t>
-            </w:r>
-          </w:p>
-          <w:p>
-            <w:pPr>
-              <w:keepLines/>
-              <w:widowControl w:val="0"/>
-            </w:pPr>
-            <w:r>
-              <w:t>7-</w:t>
-            </w:r>
-            <w:r>
-              <w:rPr>
-                <w:b/>
-              </w:rPr>
-              <w:t>Phone Number</w:t>
-            </w:r>
-            <w:r>
-              <w:t xml:space="preserve"> must contain </w:t>
-            </w:r>
-            <w:r>
-              <w:t xml:space="preserve">11 </w:t>
-            </w:r>
-            <w:r>
-              <w:t>numbers only</w:t>
-            </w:r>
-            <w:r>
-              <w:t xml:space="preserve"> and start with 01.</w:t>
-            </w:r>
-            <w:r>
-              <w:t xml:space="preserve"> </w:t>
-            </w:r>
-          </w:p>
-          <w:p>
-            <w:pPr>
-              <w:keepLines/>
-              <w:widowControl w:val="0"/>
-            </w:pPr>
-            <w:r>
-              <w:t xml:space="preserve"> in case of </w:t>
-            </w:r>
-            <w:r>
-              <w:t>invalid</w:t>
-            </w:r>
-            <w:r>
-              <w:t xml:space="preserve"> Phone Number, an error message will appear saying “</w:t>
-            </w:r>
-            <w:r>
-              <w:t>Please enter a valid phone number in 11 digits starting with 01</w:t>
-            </w:r>
-            <w:r>
-              <w:t>”</w:t>
-            </w:r>
-          </w:p>
-          <w:p>
-            <w:pPr>
-              <w:keepLines/>
-              <w:widowControl w:val="0"/>
-            </w:pPr>
-          </w:p>
-          <w:p>
-            <w:pPr>
-              <w:keepLines/>
-              <w:widowControl w:val="0"/>
-            </w:pPr>
-            <w:r>
-              <w:t>All fields are required so if any field is left empty an error message saying “</w:t>
-            </w:r>
-            <w:r>
-              <w:t>This field is required</w:t>
-            </w:r>
-            <w:r>
-              <w:t>” will appear.</w:t>
-            </w:r>
-          </w:p>
-          <w:p>
-            <w:pPr>
-              <w:keepLines/>
-              <w:widowControl w:val="0"/>
-            </w:pPr>
-          </w:p>
-          <w:p>
-            <w:pPr>
-              <w:keepLines/>
-              <w:widowControl w:val="0"/>
-            </w:pPr>
-            <w:r>
               <w:t xml:space="preserve">If all the fields meet the constraints </w:t>
             </w:r>
             <w:r>
-              <w:t xml:space="preserve">the user will be navigated to the Login page to </w:t>
+              <w:t xml:space="preserve">a pop up message will appear "account created successfully "then </w:t>
+            </w:r>
+            <w:r>
+              <w:t>the use</w:t>
+            </w:r>
+            <w:r>
+              <w:t xml:space="preserve">r </w:t>
+            </w:r>
+            <w:r>
+              <w:t xml:space="preserve">will be navigated to the Login page to </w:t>
             </w:r>
             <w:r>
               <w:t>enter his username and password to be able to view the home page.</w:t>
@@ -7039,11 +7051,27 @@
               <w:widowControl w:val="0"/>
             </w:pPr>
             <w:r>
-              <w:t xml:space="preserve"> in case of invaild username, an error message will appear saying that “Invalid </w:t>
+              <w:t xml:space="preserve"> in case of </w:t>
+            </w:r>
+            <w:r>
+              <w:t>invalid</w:t>
+            </w:r>
+            <w:r>
+              <w:t xml:space="preserve"> username, an error message will appear saying that “</w:t>
             </w:r>
             <w:r>
               <w:rPr>
                 <w:b/>
+                <w:bCs/>
+              </w:rPr>
+              <w:t>Invalid</w:t>
+            </w:r>
+            <w:r>
+              <w:t xml:space="preserve"> </w:t>
+            </w:r>
+            <w:r>
+              <w:rPr>
+                <w:b/>
               </w:rPr>
               <w:t>username or password</w:t>
             </w:r>
@@ -7082,7 +7110,23 @@
               <w:widowControl w:val="0"/>
             </w:pPr>
             <w:r>
-              <w:t xml:space="preserve"> in case of invaild password, an error message will appear saying that “Invalid </w:t>
+              <w:t xml:space="preserve"> in case of </w:t>
+            </w:r>
+            <w:r>
+              <w:t>invalid</w:t>
+            </w:r>
+            <w:r>
+              <w:t xml:space="preserve"> password, an error message will appear saying that “</w:t>
+            </w:r>
+            <w:r>
+              <w:rPr>
+                <w:b/>
+                <w:bCs/>
+              </w:rPr>
+              <w:t>Invalid</w:t>
+            </w:r>
+            <w:r>
+              <w:t xml:space="preserve"> </w:t>
             </w:r>
             <w:r>
               <w:rPr>

</xml_diff>

<commit_message>
Final Revision On SRS
</commit_message>
<xml_diff>
--- a/Definition/Requirements/F_SRS.docx
+++ b/Definition/Requirements/F_SRS.docx
@@ -238,7 +238,25 @@
           <w:i/>
           <w:color w:val="0000FF"/>
         </w:rPr>
-        <w:t xml:space="preserve">                     -Noura Amr </w:t>
+        <w:t xml:space="preserve">                     -</w:t>
+      </w:r>
+      <w:proofErr w:type="spellStart"/>
+      <w:r>
+        <w:rPr>
+          <w:rFonts w:ascii="Times New Roman" w:eastAsia="Times New Roman" w:hAnsi="Times New Roman" w:cs="Times New Roman"/>
+          <w:i/>
+          <w:color w:val="0000FF"/>
+        </w:rPr>
+        <w:t>Noura</w:t>
+      </w:r>
+      <w:proofErr w:type="spellEnd"/>
+      <w:r>
+        <w:rPr>
+          <w:rFonts w:ascii="Times New Roman" w:eastAsia="Times New Roman" w:hAnsi="Times New Roman" w:cs="Times New Roman"/>
+          <w:i/>
+          <w:color w:val="0000FF"/>
+        </w:rPr>
+        <w:t xml:space="preserve"> Amr </w:t>
       </w:r>
     </w:p>
     <w:p>
@@ -2701,9 +2719,11 @@
             <w:pPr>
               <w:spacing w:before="40" w:after="40"/>
             </w:pPr>
+            <w:proofErr w:type="spellStart"/>
             <w:r>
               <w:t>Noura</w:t>
             </w:r>
+            <w:proofErr w:type="spellEnd"/>
           </w:p>
         </w:tc>
         <w:tc>
@@ -2770,8 +2790,13 @@
                 <w:b/>
               </w:rPr>
             </w:pPr>
-            <w:r>
-              <w:t>Noura &amp; Marina</w:t>
+            <w:proofErr w:type="spellStart"/>
+            <w:r>
+              <w:t>Noura</w:t>
+            </w:r>
+            <w:proofErr w:type="spellEnd"/>
+            <w:r>
+              <w:t xml:space="preserve"> &amp; Marina</w:t>
             </w:r>
           </w:p>
         </w:tc>
@@ -2833,9 +2858,11 @@
             <w:pPr>
               <w:spacing w:before="40" w:after="40"/>
             </w:pPr>
+            <w:proofErr w:type="spellStart"/>
             <w:r>
               <w:t>Noura</w:t>
             </w:r>
+            <w:proofErr w:type="spellEnd"/>
           </w:p>
         </w:tc>
         <w:tc>
@@ -2860,14 +2887,27 @@
               <w:spacing w:before="40" w:after="40"/>
             </w:pPr>
             <w:r>
-              <w:t>edit srs according</w:t>
+              <w:t xml:space="preserve">edit </w:t>
+            </w:r>
+            <w:proofErr w:type="spellStart"/>
+            <w:r>
+              <w:t>srs</w:t>
+            </w:r>
+            <w:proofErr w:type="spellEnd"/>
+            <w:r>
+              <w:t xml:space="preserve"> according</w:t>
             </w:r>
             <w:r>
               <w:t xml:space="preserve"> to</w:t>
             </w:r>
             <w:r>
-              <w:t xml:space="preserve"> wirefram</w:t>
-            </w:r>
+              <w:t xml:space="preserve"> </w:t>
+            </w:r>
+            <w:proofErr w:type="spellStart"/>
+            <w:r>
+              <w:t>wirefram</w:t>
+            </w:r>
+            <w:proofErr w:type="spellEnd"/>
           </w:p>
         </w:tc>
         <w:tc>
@@ -2974,7 +3014,15 @@
               <w:spacing w:before="40" w:after="40"/>
             </w:pPr>
             <w:r>
-              <w:t>Updated SRS in add admin, add user and register according to the front end validations</w:t>
+              <w:t xml:space="preserve">Updated SRS in add admin, add user and register according to the </w:t>
+            </w:r>
+            <w:proofErr w:type="gramStart"/>
+            <w:r>
+              <w:t>front end</w:t>
+            </w:r>
+            <w:proofErr w:type="gramEnd"/>
+            <w:r>
+              <w:t xml:space="preserve"> validations</w:t>
             </w:r>
           </w:p>
         </w:tc>
@@ -3001,9 +3049,11 @@
             <w:pPr>
               <w:spacing w:before="40" w:after="40"/>
             </w:pPr>
+            <w:proofErr w:type="spellStart"/>
             <w:r>
               <w:t>Noura</w:t>
             </w:r>
+            <w:proofErr w:type="spellEnd"/>
           </w:p>
         </w:tc>
         <w:tc>
@@ -3061,9 +3111,11 @@
             <w:pPr>
               <w:spacing w:before="40" w:after="40"/>
             </w:pPr>
+            <w:proofErr w:type="spellStart"/>
             <w:r>
               <w:t>Noura</w:t>
             </w:r>
+            <w:proofErr w:type="spellEnd"/>
           </w:p>
         </w:tc>
         <w:tc>
@@ -3130,6 +3182,7 @@
             <w:pPr>
               <w:spacing w:before="40" w:after="40"/>
             </w:pPr>
+            <w:proofErr w:type="gramStart"/>
             <w:r>
               <w:t xml:space="preserve">Hager </w:t>
             </w:r>
@@ -3139,6 +3192,7 @@
             <w:r>
               <w:t>Hany</w:t>
             </w:r>
+            <w:proofErr w:type="gramEnd"/>
           </w:p>
         </w:tc>
         <w:tc>
@@ -3265,7 +3319,29 @@
           <w:sz w:val="22"/>
           <w:szCs w:val="22"/>
         </w:rPr>
-        <w:t xml:space="preserve">Foodies is a web app that will provide a good source of the nearby restaurants so the users can discover and order their food .Also the </w:t>
+        <w:t xml:space="preserve">Foodies is a web app that will provide a good source of the nearby restaurants so the users can discover and order their </w:t>
+      </w:r>
+      <w:proofErr w:type="gramStart"/>
+      <w:r>
+        <w:rPr>
+          <w:rFonts w:ascii="Arial" w:eastAsia="Arial" w:hAnsi="Arial" w:cs="Arial"/>
+          <w:i/>
+          <w:color w:val="000000"/>
+          <w:sz w:val="22"/>
+          <w:szCs w:val="22"/>
+        </w:rPr>
+        <w:t>food .Also</w:t>
+      </w:r>
+      <w:proofErr w:type="gramEnd"/>
+      <w:r>
+        <w:rPr>
+          <w:rFonts w:ascii="Arial" w:eastAsia="Arial" w:hAnsi="Arial" w:cs="Arial"/>
+          <w:i/>
+          <w:color w:val="000000"/>
+          <w:sz w:val="22"/>
+          <w:szCs w:val="22"/>
+        </w:rPr>
+        <w:t xml:space="preserve"> the </w:t>
       </w:r>
       <w:r>
         <w:rPr>
@@ -3341,7 +3417,29 @@
           <w:sz w:val="22"/>
           <w:szCs w:val="22"/>
         </w:rPr>
-        <w:t xml:space="preserve"> without change the font or headers ,tailoring the content based on type of       project </w:t>
+        <w:t xml:space="preserve"> without change the font or </w:t>
+      </w:r>
+      <w:proofErr w:type="gramStart"/>
+      <w:r>
+        <w:rPr>
+          <w:rFonts w:ascii="Arial" w:eastAsia="Arial" w:hAnsi="Arial" w:cs="Arial"/>
+          <w:i/>
+          <w:color w:val="000000"/>
+          <w:sz w:val="22"/>
+          <w:szCs w:val="22"/>
+        </w:rPr>
+        <w:t>headers ,tailoring</w:t>
+      </w:r>
+      <w:proofErr w:type="gramEnd"/>
+      <w:r>
+        <w:rPr>
+          <w:rFonts w:ascii="Arial" w:eastAsia="Arial" w:hAnsi="Arial" w:cs="Arial"/>
+          <w:i/>
+          <w:color w:val="000000"/>
+          <w:sz w:val="22"/>
+          <w:szCs w:val="22"/>
+        </w:rPr>
+        <w:t xml:space="preserve"> the content based on type of       project </w:t>
       </w:r>
     </w:p>
     <w:p>
@@ -3387,7 +3485,29 @@
           <w:sz w:val="22"/>
           <w:szCs w:val="22"/>
         </w:rPr>
-        <w:t xml:space="preserve">Intended Audience :developers, project managers, marketing staff, users, testers, and documentation writers. This SRS contains </w:t>
+        <w:t xml:space="preserve">Intended </w:t>
+      </w:r>
+      <w:proofErr w:type="gramStart"/>
+      <w:r>
+        <w:rPr>
+          <w:rFonts w:ascii="Arial" w:eastAsia="Arial" w:hAnsi="Arial" w:cs="Arial"/>
+          <w:i/>
+          <w:color w:val="000000"/>
+          <w:sz w:val="22"/>
+          <w:szCs w:val="22"/>
+        </w:rPr>
+        <w:t>Audience :developers</w:t>
+      </w:r>
+      <w:proofErr w:type="gramEnd"/>
+      <w:r>
+        <w:rPr>
+          <w:rFonts w:ascii="Arial" w:eastAsia="Arial" w:hAnsi="Arial" w:cs="Arial"/>
+          <w:i/>
+          <w:color w:val="000000"/>
+          <w:sz w:val="22"/>
+          <w:szCs w:val="22"/>
+        </w:rPr>
+        <w:t xml:space="preserve">, project managers, marketing staff, users, testers, and documentation writers. This SRS contains </w:t>
       </w:r>
       <w:r>
         <w:rPr>
@@ -3613,7 +3733,25 @@
           <w:i/>
           <w:color w:val="000000"/>
         </w:rPr>
-        <w:t xml:space="preserve">The Scope of the project is as follows:- </w:t>
+        <w:t xml:space="preserve">The Scope of the project is as </w:t>
+      </w:r>
+      <w:proofErr w:type="gramStart"/>
+      <w:r>
+        <w:rPr>
+          <w:rFonts w:ascii="Arial" w:eastAsia="Arial" w:hAnsi="Arial" w:cs="Arial"/>
+          <w:i/>
+          <w:color w:val="000000"/>
+        </w:rPr>
+        <w:t>follows:-</w:t>
+      </w:r>
+      <w:proofErr w:type="gramEnd"/>
+      <w:r>
+        <w:rPr>
+          <w:rFonts w:ascii="Arial" w:eastAsia="Arial" w:hAnsi="Arial" w:cs="Arial"/>
+          <w:i/>
+          <w:color w:val="000000"/>
+        </w:rPr>
+        <w:t xml:space="preserve"> </w:t>
       </w:r>
     </w:p>
     <w:p>
@@ -3865,7 +4003,51 @@
           <w:szCs w:val="22"/>
         </w:rPr>
         <w:lastRenderedPageBreak/>
-        <w:t>It is Web based application that facilitate for user to  access near by restaurant’s menus and make the order of food easier</w:t>
+        <w:t xml:space="preserve">It is Web based application that facilitate for user </w:t>
+      </w:r>
+      <w:proofErr w:type="gramStart"/>
+      <w:r>
+        <w:rPr>
+          <w:rFonts w:ascii="Arial" w:eastAsia="Arial" w:hAnsi="Arial" w:cs="Arial"/>
+          <w:i/>
+          <w:color w:val="000000"/>
+          <w:sz w:val="22"/>
+          <w:szCs w:val="22"/>
+        </w:rPr>
+        <w:t>to  access</w:t>
+      </w:r>
+      <w:proofErr w:type="gramEnd"/>
+      <w:r>
+        <w:rPr>
+          <w:rFonts w:ascii="Arial" w:eastAsia="Arial" w:hAnsi="Arial" w:cs="Arial"/>
+          <w:i/>
+          <w:color w:val="000000"/>
+          <w:sz w:val="22"/>
+          <w:szCs w:val="22"/>
+        </w:rPr>
+        <w:t xml:space="preserve"> </w:t>
+      </w:r>
+      <w:proofErr w:type="spellStart"/>
+      <w:r>
+        <w:rPr>
+          <w:rFonts w:ascii="Arial" w:eastAsia="Arial" w:hAnsi="Arial" w:cs="Arial"/>
+          <w:i/>
+          <w:color w:val="000000"/>
+          <w:sz w:val="22"/>
+          <w:szCs w:val="22"/>
+        </w:rPr>
+        <w:t>near by</w:t>
+      </w:r>
+      <w:proofErr w:type="spellEnd"/>
+      <w:r>
+        <w:rPr>
+          <w:rFonts w:ascii="Arial" w:eastAsia="Arial" w:hAnsi="Arial" w:cs="Arial"/>
+          <w:i/>
+          <w:color w:val="000000"/>
+          <w:sz w:val="22"/>
+          <w:szCs w:val="22"/>
+        </w:rPr>
+        <w:t xml:space="preserve"> restaurant’s menus and make the order of food easier</w:t>
       </w:r>
       <w:r>
         <w:rPr>
@@ -3876,7 +4058,29 @@
           <w:szCs w:val="22"/>
         </w:rPr>
         <w:br/>
-        <w:t>help the restaurants owner reach more users.</w:t>
+        <w:t xml:space="preserve">help the </w:t>
+      </w:r>
+      <w:proofErr w:type="spellStart"/>
+      <w:r>
+        <w:rPr>
+          <w:rFonts w:ascii="Arial" w:eastAsia="Arial" w:hAnsi="Arial" w:cs="Arial"/>
+          <w:i/>
+          <w:color w:val="000000"/>
+          <w:sz w:val="22"/>
+          <w:szCs w:val="22"/>
+        </w:rPr>
+        <w:t>restaurants</w:t>
+      </w:r>
+      <w:proofErr w:type="spellEnd"/>
+      <w:r>
+        <w:rPr>
+          <w:rFonts w:ascii="Arial" w:eastAsia="Arial" w:hAnsi="Arial" w:cs="Arial"/>
+          <w:i/>
+          <w:color w:val="000000"/>
+          <w:sz w:val="22"/>
+          <w:szCs w:val="22"/>
+        </w:rPr>
+        <w:t xml:space="preserve"> owner reach more users.</w:t>
       </w:r>
     </w:p>
     <w:p>
@@ -4312,7 +4516,41 @@
           <w:sz w:val="22"/>
           <w:szCs w:val="22"/>
         </w:rPr>
-        <w:t>platform: html ,css, java script</w:t>
+        <w:t xml:space="preserve">platform: </w:t>
+      </w:r>
+      <w:proofErr w:type="gramStart"/>
+      <w:r>
+        <w:rPr>
+          <w:rFonts w:ascii="Arial" w:eastAsia="Arial" w:hAnsi="Arial" w:cs="Arial"/>
+          <w:i/>
+          <w:color w:val="000000"/>
+          <w:sz w:val="22"/>
+          <w:szCs w:val="22"/>
+        </w:rPr>
+        <w:t>html ,</w:t>
+      </w:r>
+      <w:proofErr w:type="spellStart"/>
+      <w:r>
+        <w:rPr>
+          <w:rFonts w:ascii="Arial" w:eastAsia="Arial" w:hAnsi="Arial" w:cs="Arial"/>
+          <w:i/>
+          <w:color w:val="000000"/>
+          <w:sz w:val="22"/>
+          <w:szCs w:val="22"/>
+        </w:rPr>
+        <w:t>css</w:t>
+      </w:r>
+      <w:proofErr w:type="spellEnd"/>
+      <w:proofErr w:type="gramEnd"/>
+      <w:r>
+        <w:rPr>
+          <w:rFonts w:ascii="Arial" w:eastAsia="Arial" w:hAnsi="Arial" w:cs="Arial"/>
+          <w:i/>
+          <w:color w:val="000000"/>
+          <w:sz w:val="22"/>
+          <w:szCs w:val="22"/>
+        </w:rPr>
+        <w:t>, java script</w:t>
       </w:r>
     </w:p>
     <w:p>
@@ -4758,7 +4996,31 @@
           <w:sz w:val="22"/>
           <w:szCs w:val="22"/>
         </w:rPr>
-        <w:t xml:space="preserve">             (start-start)</w:t>
+        <w:t xml:space="preserve">             (</w:t>
+      </w:r>
+      <w:proofErr w:type="gramStart"/>
+      <w:r>
+        <w:rPr>
+          <w:rFonts w:ascii="Arial" w:eastAsia="Arial" w:hAnsi="Arial" w:cs="Arial"/>
+          <w:b/>
+          <w:i/>
+          <w:color w:val="000000"/>
+          <w:sz w:val="22"/>
+          <w:szCs w:val="22"/>
+        </w:rPr>
+        <w:t>start</w:t>
+      </w:r>
+      <w:proofErr w:type="gramEnd"/>
+      <w:r>
+        <w:rPr>
+          <w:rFonts w:ascii="Arial" w:eastAsia="Arial" w:hAnsi="Arial" w:cs="Arial"/>
+          <w:b/>
+          <w:i/>
+          <w:color w:val="000000"/>
+          <w:sz w:val="22"/>
+          <w:szCs w:val="22"/>
+        </w:rPr>
+        <w:t>-start)</w:t>
       </w:r>
     </w:p>
     <w:p>
@@ -4891,7 +5153,31 @@
           <w:sz w:val="22"/>
           <w:szCs w:val="22"/>
         </w:rPr>
-        <w:t xml:space="preserve">             (start-start)</w:t>
+        <w:t xml:space="preserve">             (</w:t>
+      </w:r>
+      <w:proofErr w:type="gramStart"/>
+      <w:r>
+        <w:rPr>
+          <w:rFonts w:ascii="Arial" w:eastAsia="Arial" w:hAnsi="Arial" w:cs="Arial"/>
+          <w:b/>
+          <w:i/>
+          <w:color w:val="000000"/>
+          <w:sz w:val="22"/>
+          <w:szCs w:val="22"/>
+        </w:rPr>
+        <w:t>start</w:t>
+      </w:r>
+      <w:proofErr w:type="gramEnd"/>
+      <w:r>
+        <w:rPr>
+          <w:rFonts w:ascii="Arial" w:eastAsia="Arial" w:hAnsi="Arial" w:cs="Arial"/>
+          <w:b/>
+          <w:i/>
+          <w:color w:val="000000"/>
+          <w:sz w:val="22"/>
+          <w:szCs w:val="22"/>
+        </w:rPr>
+        <w:t>-start)</w:t>
       </w:r>
     </w:p>
     <w:p>
@@ -5518,8 +5804,17 @@
           <w:szCs w:val="32"/>
         </w:rPr>
         <w:br/>
-        <w:t>The following are the functionalities :</w:t>
-      </w:r>
+        <w:t xml:space="preserve">The following are the </w:t>
+      </w:r>
+      <w:proofErr w:type="gramStart"/>
+      <w:r>
+        <w:rPr>
+          <w:sz w:val="32"/>
+          <w:szCs w:val="32"/>
+        </w:rPr>
+        <w:t>functionalities :</w:t>
+      </w:r>
+      <w:proofErr w:type="gramEnd"/>
     </w:p>
     <w:p/>
     <w:p>
@@ -5550,6 +5845,7 @@
         </w:rPr>
         <w:t xml:space="preserve">USERS </w:t>
       </w:r>
+      <w:proofErr w:type="gramStart"/>
       <w:r>
         <w:rPr>
           <w:b/>
@@ -5559,6 +5855,7 @@
         </w:rPr>
         <w:t>FUNCTIONALITIES :</w:t>
       </w:r>
+      <w:proofErr w:type="gramEnd"/>
     </w:p>
     <w:p>
       <w:pPr>
@@ -5987,7 +6284,15 @@
               <w:widowControl w:val="0"/>
             </w:pPr>
             <w:r>
-              <w:t>When he navigates to the web app he will be navigated to the Register page.</w:t>
+              <w:t xml:space="preserve">When he navigates to the web </w:t>
+            </w:r>
+            <w:proofErr w:type="gramStart"/>
+            <w:r>
+              <w:t>app</w:t>
+            </w:r>
+            <w:proofErr w:type="gramEnd"/>
+            <w:r>
+              <w:t xml:space="preserve"> he will be navigated to the Register page.</w:t>
             </w:r>
           </w:p>
           <w:p>
@@ -5996,7 +6301,15 @@
               <w:widowControl w:val="0"/>
             </w:pPr>
             <w:r>
-              <w:t>The user will be required to fill the following fields in order to register an account:</w:t>
+              <w:t xml:space="preserve">The user will be required to fill the following fields </w:t>
+            </w:r>
+            <w:proofErr w:type="gramStart"/>
+            <w:r>
+              <w:t>in order to</w:t>
+            </w:r>
+            <w:proofErr w:type="gramEnd"/>
+            <w:r>
+              <w:t xml:space="preserve"> register an account:</w:t>
             </w:r>
           </w:p>
           <w:p>
@@ -6238,11 +6551,82 @@
               <w:t xml:space="preserve"> must contain characters</w:t>
             </w:r>
             <w:r>
-              <w:t xml:space="preserve"> and numbers</w:t>
-            </w:r>
-            <w:r>
-              <w:t>,</w:t>
-            </w:r>
+              <w:t xml:space="preserve"> and </w:t>
+            </w:r>
+            <w:r>
+              <w:t>numbers, in</w:t>
+            </w:r>
+            <w:r>
+              <w:t xml:space="preserve"> case of inva</w:t>
+            </w:r>
+            <w:r>
+              <w:t>li</w:t>
+            </w:r>
+            <w:r>
+              <w:t>d username,</w:t>
+            </w:r>
+            <w:r>
+              <w:t xml:space="preserve"> </w:t>
+            </w:r>
+            <w:r>
+              <w:t xml:space="preserve">an error message will appear that </w:t>
+            </w:r>
+            <w:r>
+              <w:t>“</w:t>
+            </w:r>
+            <w:r>
+              <w:t>Please enter characters and numbers only</w:t>
+            </w:r>
+            <w:r>
+              <w:t>”</w:t>
+            </w:r>
+          </w:p>
+          <w:p>
+            <w:pPr>
+              <w:keepLines/>
+              <w:widowControl w:val="0"/>
+            </w:pPr>
+            <w:proofErr w:type="gramStart"/>
+            <w:r>
+              <w:t>Also</w:t>
+            </w:r>
+            <w:proofErr w:type="gramEnd"/>
+            <w:r>
+              <w:t xml:space="preserve"> the user name must be unique incase if it is not unique </w:t>
+            </w:r>
+            <w:r>
+              <w:t>a pop</w:t>
+            </w:r>
+            <w:r>
+              <w:t xml:space="preserve"> up message will appear "username already taken"</w:t>
+            </w:r>
+          </w:p>
+          <w:p>
+            <w:pPr>
+              <w:keepLines/>
+              <w:widowControl w:val="0"/>
+            </w:pPr>
+            <w:r>
+              <w:t xml:space="preserve">3-the </w:t>
+            </w:r>
+            <w:r>
+              <w:rPr>
+                <w:b/>
+              </w:rPr>
+              <w:t xml:space="preserve">email </w:t>
+            </w:r>
+            <w:r>
+              <w:t>in the valid email format</w:t>
+            </w:r>
+            <w:r>
+              <w:t>.</w:t>
+            </w:r>
+          </w:p>
+          <w:p>
+            <w:pPr>
+              <w:keepLines/>
+              <w:widowControl w:val="0"/>
+            </w:pPr>
             <w:r>
               <w:t>in case of inva</w:t>
             </w:r>
@@ -6250,19 +6634,156 @@
               <w:t>li</w:t>
             </w:r>
             <w:r>
-              <w:t>d username,</w:t>
+              <w:t xml:space="preserve">d email an error message will appear that </w:t>
+            </w:r>
+            <w:r>
+              <w:t>“</w:t>
+            </w:r>
+            <w:r>
+              <w:t>Please enter a valid email</w:t>
+            </w:r>
+            <w:r>
+              <w:t>”</w:t>
+            </w:r>
+            <w:r>
+              <w:t>.</w:t>
+            </w:r>
+          </w:p>
+          <w:p>
+            <w:pPr>
+              <w:widowControl w:val="0"/>
+            </w:pPr>
+            <w:r>
+              <w:t>4- the</w:t>
+            </w:r>
+            <w:r>
+              <w:rPr>
+                <w:b/>
+              </w:rPr>
+              <w:t xml:space="preserve"> password </w:t>
+            </w:r>
+            <w:r>
+              <w:t xml:space="preserve">at least </w:t>
+            </w:r>
+            <w:r>
+              <w:t>8</w:t>
+            </w:r>
+            <w:r>
+              <w:t xml:space="preserve"> characters and contain letters/numbers/special characters</w:t>
+            </w:r>
+          </w:p>
+          <w:p>
+            <w:pPr>
+              <w:keepLines/>
+              <w:widowControl w:val="0"/>
+            </w:pPr>
+            <w:r>
+              <w:t>in case of inva</w:t>
+            </w:r>
+            <w:r>
+              <w:t>li</w:t>
+            </w:r>
+            <w:r>
+              <w:t xml:space="preserve">d password an error message will appear </w:t>
+            </w:r>
+            <w:r>
+              <w:t>“</w:t>
+            </w:r>
+            <w:r>
+              <w:t>Use minimum 8 characters with a mix of letters, numbers &amp; symbols</w:t>
             </w:r>
             <w:r>
               <w:t xml:space="preserve"> </w:t>
             </w:r>
             <w:r>
-              <w:t xml:space="preserve">an error message will appear that </w:t>
+              <w:t>Pattern</w:t>
+            </w:r>
+            <w:r>
+              <w:t>.</w:t>
+            </w:r>
+            <w:r>
+              <w:t>”</w:t>
+            </w:r>
+          </w:p>
+          <w:p>
+            <w:pPr>
+              <w:keepLines/>
+              <w:widowControl w:val="0"/>
+            </w:pPr>
+            <w:r>
+              <w:t xml:space="preserve">5-the </w:t>
+            </w:r>
+            <w:r>
+              <w:rPr>
+                <w:b/>
+              </w:rPr>
+              <w:t>confirmation password</w:t>
+            </w:r>
+            <w:r>
+              <w:t xml:space="preserve"> must match password</w:t>
+            </w:r>
+          </w:p>
+          <w:p>
+            <w:pPr>
+              <w:keepLines/>
+              <w:widowControl w:val="0"/>
+            </w:pPr>
+            <w:r>
+              <w:t xml:space="preserve">if confirmation password didn’t match the password  </w:t>
+            </w:r>
+          </w:p>
+          <w:p>
+            <w:pPr>
+              <w:keepLines/>
+              <w:widowControl w:val="0"/>
+            </w:pPr>
+            <w:r>
+              <w:t>an error message will appear “</w:t>
+            </w:r>
+            <w:r>
+              <w:t>Passwords do not match</w:t>
+            </w:r>
+            <w:r>
+              <w:t>”</w:t>
+            </w:r>
+          </w:p>
+          <w:p>
+            <w:pPr>
+              <w:keepLines/>
+              <w:widowControl w:val="0"/>
+            </w:pPr>
+            <w:r>
+              <w:t>6-</w:t>
+            </w:r>
+            <w:r>
+              <w:rPr>
+                <w:b/>
+              </w:rPr>
+              <w:t>Address</w:t>
+            </w:r>
+            <w:r>
+              <w:t xml:space="preserve"> contain characters and numbers only </w:t>
+            </w:r>
+          </w:p>
+          <w:p>
+            <w:pPr>
+              <w:keepLines/>
+              <w:widowControl w:val="0"/>
+            </w:pPr>
+            <w:r>
+              <w:t xml:space="preserve"> in case of inva</w:t>
+            </w:r>
+            <w:r>
+              <w:t>li</w:t>
+            </w:r>
+            <w:r>
+              <w:t xml:space="preserve">d address, an error message will appear that </w:t>
             </w:r>
             <w:r>
               <w:t>“</w:t>
             </w:r>
             <w:r>
-              <w:t>Please enter characters and numbers only</w:t>
+              <w:t>No special characters allowed</w:t>
             </w:r>
             <w:r>
               <w:t>”</w:t>
@@ -6274,7 +6795,28 @@
               <w:widowControl w:val="0"/>
             </w:pPr>
             <w:r>
-              <w:t>Also the user name must be unique incase if it is not unique apop up message will appear "username already taken"</w:t>
+              <w:t>7-</w:t>
+            </w:r>
+            <w:r>
+              <w:rPr>
+                <w:b/>
+              </w:rPr>
+              <w:t>Phone Number</w:t>
+            </w:r>
+            <w:r>
+              <w:t xml:space="preserve"> must contain </w:t>
+            </w:r>
+            <w:r>
+              <w:t xml:space="preserve">11 </w:t>
+            </w:r>
+            <w:r>
+              <w:t>numbers only</w:t>
+            </w:r>
+            <w:r>
+              <w:t xml:space="preserve"> and start with 01.</w:t>
+            </w:r>
+            <w:r>
+              <w:t xml:space="preserve"> </w:t>
             </w:r>
           </w:p>
           <w:p>
@@ -6283,19 +6825,19 @@
               <w:widowControl w:val="0"/>
             </w:pPr>
             <w:r>
-              <w:t xml:space="preserve">3-the </w:t>
-            </w:r>
-            <w:r>
-              <w:rPr>
-                <w:b/>
-              </w:rPr>
-              <w:t xml:space="preserve">email </w:t>
-            </w:r>
-            <w:r>
-              <w:t>in the valid email format</w:t>
-            </w:r>
-            <w:r>
-              <w:t>.</w:t>
+              <w:t xml:space="preserve"> in case of </w:t>
+            </w:r>
+            <w:r>
+              <w:t>invalid</w:t>
+            </w:r>
+            <w:r>
+              <w:t xml:space="preserve"> Phone Number, an error message will appear saying “</w:t>
+            </w:r>
+            <w:r>
+              <w:t>Please enter a valid phone number in 11 digits starting with 01</w:t>
+            </w:r>
+            <w:r>
+              <w:t>”</w:t>
             </w:r>
           </w:p>
           <w:p>
@@ -6303,50 +6845,6 @@
               <w:keepLines/>
               <w:widowControl w:val="0"/>
             </w:pPr>
-            <w:r>
-              <w:t>in case of inva</w:t>
-            </w:r>
-            <w:r>
-              <w:t>li</w:t>
-            </w:r>
-            <w:r>
-              <w:t xml:space="preserve">d email an error message will appear that </w:t>
-            </w:r>
-            <w:r>
-              <w:t>“</w:t>
-            </w:r>
-            <w:r>
-              <w:t>Please enter a valid email</w:t>
-            </w:r>
-            <w:r>
-              <w:t>”</w:t>
-            </w:r>
-            <w:r>
-              <w:t>.</w:t>
-            </w:r>
-          </w:p>
-          <w:p>
-            <w:pPr>
-              <w:widowControl w:val="0"/>
-            </w:pPr>
-            <w:r>
-              <w:t>4- the</w:t>
-            </w:r>
-            <w:r>
-              <w:rPr>
-                <w:b/>
-              </w:rPr>
-              <w:t xml:space="preserve"> password </w:t>
-            </w:r>
-            <w:r>
-              <w:t xml:space="preserve">at least </w:t>
-            </w:r>
-            <w:r>
-              <w:t>8</w:t>
-            </w:r>
-            <w:r>
-              <w:t xml:space="preserve"> characters and contain letters/numbers/special characters</w:t>
-            </w:r>
           </w:p>
           <w:p>
             <w:pPr>
@@ -6354,31 +6852,13 @@
               <w:widowControl w:val="0"/>
             </w:pPr>
             <w:r>
-              <w:t>in case of inva</w:t>
-            </w:r>
-            <w:r>
-              <w:t>li</w:t>
-            </w:r>
-            <w:r>
-              <w:t xml:space="preserve">d password an error message will appear </w:t>
-            </w:r>
-            <w:r>
-              <w:t>“</w:t>
-            </w:r>
-            <w:r>
-              <w:t>Use minimum 8 characters with a mix of letters, numbers &amp; symbols</w:t>
-            </w:r>
-            <w:r>
-              <w:t xml:space="preserve"> </w:t>
-            </w:r>
-            <w:r>
-              <w:t>Pattern</w:t>
-            </w:r>
-            <w:r>
-              <w:t>.</w:t>
-            </w:r>
-            <w:r>
-              <w:t>”</w:t>
+              <w:t>All fields are required so if any field is left empty an error message saying “</w:t>
+            </w:r>
+            <w:r>
+              <w:t>This field is required</w:t>
+            </w:r>
+            <w:r>
+              <w:t>” will appear.</w:t>
             </w:r>
           </w:p>
           <w:p>
@@ -6386,18 +6866,6 @@
               <w:keepLines/>
               <w:widowControl w:val="0"/>
             </w:pPr>
-            <w:r>
-              <w:t xml:space="preserve">5-the </w:t>
-            </w:r>
-            <w:r>
-              <w:rPr>
-                <w:b/>
-              </w:rPr>
-              <w:t>confirmation password</w:t>
-            </w:r>
-            <w:r>
-              <w:t xml:space="preserve"> must match password</w:t>
-            </w:r>
           </w:p>
           <w:p>
             <w:pPr>
@@ -6405,154 +6873,18 @@
               <w:widowControl w:val="0"/>
             </w:pPr>
             <w:r>
-              <w:t xml:space="preserve">if confirmation password didn’t match the password  </w:t>
-            </w:r>
-          </w:p>
-          <w:p>
-            <w:pPr>
-              <w:keepLines/>
-              <w:widowControl w:val="0"/>
-            </w:pPr>
-            <w:r>
-              <w:t>an error message will appear “</w:t>
-            </w:r>
-            <w:r>
-              <w:t>Passwords do not match</w:t>
-            </w:r>
-            <w:r>
-              <w:t>”</w:t>
-            </w:r>
-          </w:p>
-          <w:p>
-            <w:pPr>
-              <w:keepLines/>
-              <w:widowControl w:val="0"/>
-            </w:pPr>
-            <w:r>
-              <w:t>6-</w:t>
-            </w:r>
-            <w:r>
-              <w:rPr>
-                <w:b/>
-              </w:rPr>
-              <w:t>Address</w:t>
-            </w:r>
-            <w:r>
-              <w:t xml:space="preserve"> contain characters and numbers only </w:t>
-            </w:r>
-          </w:p>
-          <w:p>
-            <w:pPr>
-              <w:keepLines/>
-              <w:widowControl w:val="0"/>
-            </w:pPr>
-            <w:r>
-              <w:t xml:space="preserve"> in case of inva</w:t>
-            </w:r>
-            <w:r>
-              <w:t>li</w:t>
-            </w:r>
-            <w:r>
-              <w:t xml:space="preserve">d address, an error message will appear that </w:t>
-            </w:r>
-            <w:r>
-              <w:t>“</w:t>
-            </w:r>
-            <w:r>
-              <w:t>No special characters allowed</w:t>
-            </w:r>
-            <w:r>
-              <w:t>”</w:t>
-            </w:r>
-          </w:p>
-          <w:p>
-            <w:pPr>
-              <w:keepLines/>
-              <w:widowControl w:val="0"/>
-            </w:pPr>
-            <w:r>
-              <w:t>7-</w:t>
-            </w:r>
-            <w:r>
-              <w:rPr>
-                <w:b/>
-              </w:rPr>
-              <w:t>Phone Number</w:t>
-            </w:r>
-            <w:r>
-              <w:t xml:space="preserve"> must contain </w:t>
-            </w:r>
-            <w:r>
-              <w:t xml:space="preserve">11 </w:t>
-            </w:r>
-            <w:r>
-              <w:t>numbers only</w:t>
-            </w:r>
-            <w:r>
-              <w:t xml:space="preserve"> and start with 01.</w:t>
-            </w:r>
-            <w:r>
-              <w:t xml:space="preserve"> </w:t>
-            </w:r>
-          </w:p>
-          <w:p>
-            <w:pPr>
-              <w:keepLines/>
-              <w:widowControl w:val="0"/>
-            </w:pPr>
-            <w:r>
-              <w:t xml:space="preserve"> in case of </w:t>
-            </w:r>
-            <w:r>
-              <w:t>invalid</w:t>
-            </w:r>
-            <w:r>
-              <w:t xml:space="preserve"> Phone Number, an error message will appear saying “</w:t>
-            </w:r>
-            <w:r>
-              <w:t>Please enter a valid phone number in 11 digits starting with 01</w:t>
-            </w:r>
-            <w:r>
-              <w:t>”</w:t>
-            </w:r>
-          </w:p>
-          <w:p>
-            <w:pPr>
-              <w:keepLines/>
-              <w:widowControl w:val="0"/>
-            </w:pPr>
-          </w:p>
-          <w:p>
-            <w:pPr>
-              <w:keepLines/>
-              <w:widowControl w:val="0"/>
-            </w:pPr>
-            <w:r>
-              <w:t>All fields are required so if any field is left empty an error message saying “</w:t>
-            </w:r>
-            <w:r>
-              <w:t>This field is required</w:t>
-            </w:r>
-            <w:r>
-              <w:t>” will appear.</w:t>
-            </w:r>
-          </w:p>
-          <w:p>
-            <w:pPr>
-              <w:keepLines/>
-              <w:widowControl w:val="0"/>
-            </w:pPr>
-          </w:p>
-          <w:p>
-            <w:pPr>
-              <w:keepLines/>
-              <w:widowControl w:val="0"/>
-            </w:pPr>
-            <w:r>
               <w:t xml:space="preserve">If all the fields meet the constraints </w:t>
             </w:r>
             <w:r>
-              <w:t xml:space="preserve">a pop up message will appear "account created successfully "then </w:t>
+              <w:t xml:space="preserve">a </w:t>
+            </w:r>
+            <w:proofErr w:type="gramStart"/>
+            <w:r>
+              <w:t>pop up</w:t>
+            </w:r>
+            <w:proofErr w:type="gramEnd"/>
+            <w:r>
+              <w:t xml:space="preserve"> message will appear "account created successfully "then </w:t>
             </w:r>
             <w:r>
               <w:t>the use</w:t>
@@ -6891,7 +7223,15 @@
               <w:widowControl w:val="0"/>
             </w:pPr>
             <w:r>
-              <w:t>The user will be required to fill the following fields in order to sign in to his pre-registered account:</w:t>
+              <w:t xml:space="preserve">The user will be required to fill the following fields in order to sign </w:t>
+            </w:r>
+            <w:proofErr w:type="gramStart"/>
+            <w:r>
+              <w:t>in to</w:t>
+            </w:r>
+            <w:proofErr w:type="gramEnd"/>
+            <w:r>
+              <w:t xml:space="preserve"> his pre-registered account:</w:t>
             </w:r>
           </w:p>
           <w:p>
@@ -6918,7 +7258,11 @@
               <w:widowControl w:val="0"/>
             </w:pPr>
             <w:r>
-              <w:t xml:space="preserve">And then click on the “ </w:t>
+              <w:t xml:space="preserve">And then click on the </w:t>
+            </w:r>
+            <w:proofErr w:type="gramStart"/>
+            <w:r>
+              <w:t xml:space="preserve">“ </w:t>
             </w:r>
             <w:r>
               <w:rPr>
@@ -6926,6 +7270,7 @@
               </w:rPr>
               <w:t>login</w:t>
             </w:r>
+            <w:proofErr w:type="gramEnd"/>
             <w:r>
               <w:t>” Button.</w:t>
             </w:r>
@@ -7026,12 +7371,14 @@
             <w:r>
               <w:t xml:space="preserve">1- The </w:t>
             </w:r>
+            <w:proofErr w:type="gramStart"/>
             <w:r>
               <w:rPr>
                 <w:b/>
               </w:rPr>
               <w:t>user name</w:t>
             </w:r>
+            <w:proofErr w:type="gramEnd"/>
             <w:r>
               <w:t xml:space="preserve"> field must</w:t>
             </w:r>
@@ -7359,7 +7706,11 @@
               <w:widowControl w:val="0"/>
             </w:pPr>
             <w:r>
-              <w:t>In “foodies App”, first the user has to sign in</w:t>
+              <w:t xml:space="preserve">In “foodies App”, first the user has to sign </w:t>
+            </w:r>
+            <w:proofErr w:type="gramStart"/>
+            <w:r>
+              <w:t>in</w:t>
             </w:r>
             <w:r>
               <w:rPr>
@@ -7368,7 +7719,11 @@
               <w:t xml:space="preserve"> </w:t>
             </w:r>
             <w:r>
-              <w:t>to his pre-registered account in order to be able to use this functionality.</w:t>
+              <w:t>to</w:t>
+            </w:r>
+            <w:proofErr w:type="gramEnd"/>
+            <w:r>
+              <w:t xml:space="preserve"> his pre-registered account in order to be able to use this functionality.</w:t>
             </w:r>
           </w:p>
         </w:tc>
@@ -7655,7 +8010,17 @@
               <w:widowControl w:val="0"/>
             </w:pPr>
             <w:r>
-              <w:t>In “foodies App”,first the user has to sign in</w:t>
+              <w:t xml:space="preserve">In “foodies </w:t>
+            </w:r>
+            <w:r>
+              <w:t>App”, first</w:t>
+            </w:r>
+            <w:r>
+              <w:t xml:space="preserve"> the user has to sign </w:t>
+            </w:r>
+            <w:proofErr w:type="gramStart"/>
+            <w:r>
+              <w:t>in</w:t>
             </w:r>
             <w:r>
               <w:rPr>
@@ -7664,7 +8029,11 @@
               <w:t xml:space="preserve"> </w:t>
             </w:r>
             <w:r>
-              <w:t>to his pre-registered account.</w:t>
+              <w:t>to</w:t>
+            </w:r>
+            <w:proofErr w:type="gramEnd"/>
+            <w:r>
+              <w:t xml:space="preserve"> his pre-registered account.</w:t>
             </w:r>
           </w:p>
         </w:tc>
@@ -7748,7 +8117,13 @@
               <w:widowControl w:val="0"/>
             </w:pPr>
             <w:r>
-              <w:t>The user has to select a specific restaurant.</w:t>
+              <w:t xml:space="preserve">The user </w:t>
+            </w:r>
+            <w:r>
+              <w:t>must</w:t>
+            </w:r>
+            <w:r>
+              <w:t xml:space="preserve"> select a specific restaurant.</w:t>
             </w:r>
           </w:p>
         </w:tc>
@@ -7859,7 +8234,15 @@
               <w:widowControl w:val="0"/>
             </w:pPr>
             <w:r>
-              <w:t xml:space="preserve">The menu item can not be less than 0 </w:t>
+              <w:t xml:space="preserve">The menu item </w:t>
+            </w:r>
+            <w:proofErr w:type="spellStart"/>
+            <w:r>
+              <w:t>can not</w:t>
+            </w:r>
+            <w:proofErr w:type="spellEnd"/>
+            <w:r>
+              <w:t xml:space="preserve"> be less than 0 </w:t>
             </w:r>
             <w:r>
               <w:br/>
@@ -8058,7 +8441,11 @@
               <w:widowControl w:val="0"/>
             </w:pPr>
             <w:r>
-              <w:t>In “foodies App”, first the user has to sign in</w:t>
+              <w:t xml:space="preserve">In “foodies App”, first the user has to sign </w:t>
+            </w:r>
+            <w:proofErr w:type="gramStart"/>
+            <w:r>
+              <w:t>in</w:t>
             </w:r>
             <w:r>
               <w:rPr>
@@ -8067,7 +8454,11 @@
               <w:t xml:space="preserve"> </w:t>
             </w:r>
             <w:r>
-              <w:t>to his pre-registered account.</w:t>
+              <w:t>to</w:t>
+            </w:r>
+            <w:proofErr w:type="gramEnd"/>
+            <w:r>
+              <w:t xml:space="preserve"> his pre-registered account.</w:t>
             </w:r>
           </w:p>
         </w:tc>
@@ -8151,7 +8542,13 @@
               <w:widowControl w:val="0"/>
             </w:pPr>
             <w:r>
-              <w:t>The user has to select a specific restaurant.</w:t>
+              <w:t xml:space="preserve">The user </w:t>
+            </w:r>
+            <w:r>
+              <w:t>must</w:t>
+            </w:r>
+            <w:r>
+              <w:t xml:space="preserve"> select a specific restaurant.</w:t>
             </w:r>
           </w:p>
         </w:tc>
@@ -8235,7 +8632,13 @@
               <w:widowControl w:val="0"/>
             </w:pPr>
             <w:r>
-              <w:t>The user has to select the meals from the restaurant.</w:t>
+              <w:t xml:space="preserve">The user </w:t>
+            </w:r>
+            <w:r>
+              <w:t>must</w:t>
+            </w:r>
+            <w:r>
+              <w:t xml:space="preserve"> select the meals from the restaurant.</w:t>
             </w:r>
           </w:p>
         </w:tc>
@@ -8350,7 +8753,15 @@
               <w:widowControl w:val="0"/>
             </w:pPr>
             <w:r>
-              <w:t>The user will  be navigated to another page that has a summary of the order. There will be two buttons: “Confirm” and “Cancel”.</w:t>
+              <w:t xml:space="preserve">The user </w:t>
+            </w:r>
+            <w:proofErr w:type="gramStart"/>
+            <w:r>
+              <w:t>will  be</w:t>
+            </w:r>
+            <w:proofErr w:type="gramEnd"/>
+            <w:r>
+              <w:t xml:space="preserve"> navigated to another page that has a summary of the order. There will be two buttons: “Confirm” and “Cancel”.</w:t>
             </w:r>
           </w:p>
           <w:p>
@@ -8365,7 +8776,15 @@
               <w:widowControl w:val="0"/>
             </w:pPr>
             <w:r>
-              <w:t>If the user is sure of his order he will click on the “Confirm” button and a pop-up message appears saying “Order Confirmed and X points are added”.</w:t>
+              <w:t xml:space="preserve">If the user is sure of his </w:t>
+            </w:r>
+            <w:proofErr w:type="gramStart"/>
+            <w:r>
+              <w:t>order</w:t>
+            </w:r>
+            <w:proofErr w:type="gramEnd"/>
+            <w:r>
+              <w:t xml:space="preserve"> he will click on the “Confirm” button and a pop-up message appears saying “Order Confirmed and X points are added”.</w:t>
             </w:r>
           </w:p>
           <w:p>
@@ -8389,7 +8808,15 @@
               <w:widowControl w:val="0"/>
             </w:pPr>
             <w:r>
-              <w:t>If the user is not sure of his order he will click on the “Cancel” button and he will be navigated back to the menu page.</w:t>
+              <w:t xml:space="preserve">If the user is not sure of his </w:t>
+            </w:r>
+            <w:proofErr w:type="gramStart"/>
+            <w:r>
+              <w:t>order</w:t>
+            </w:r>
+            <w:proofErr w:type="gramEnd"/>
+            <w:r>
+              <w:t xml:space="preserve"> he will click on the “Cancel” button and he will be navigated back to the menu page.</w:t>
             </w:r>
           </w:p>
           <w:p>
@@ -8425,7 +8852,15 @@
               <w:widowControl w:val="0"/>
             </w:pPr>
             <w:r>
-              <w:t>If the user clicks on the “Confirm Order” button while all the counters equal to zero a pop up message will appear saying “No meals have been selected” and stay in the menu page.</w:t>
+              <w:t xml:space="preserve">If the user clicks on the “Confirm Order” button while all the counters equal to zero a </w:t>
+            </w:r>
+            <w:proofErr w:type="gramStart"/>
+            <w:r>
+              <w:t>pop up</w:t>
+            </w:r>
+            <w:proofErr w:type="gramEnd"/>
+            <w:r>
+              <w:t xml:space="preserve"> message will appear saying “No meals have been selected” and stay in the menu page.</w:t>
             </w:r>
           </w:p>
         </w:tc>
@@ -8651,7 +9086,11 @@
               <w:widowControl w:val="0"/>
             </w:pPr>
             <w:r>
-              <w:t>In “foodies App”, first the user has to sign in</w:t>
+              <w:t xml:space="preserve">In “foodies App”, first the user has to sign </w:t>
+            </w:r>
+            <w:proofErr w:type="gramStart"/>
+            <w:r>
+              <w:t>in</w:t>
             </w:r>
             <w:r>
               <w:rPr>
@@ -8660,7 +9099,11 @@
               <w:t xml:space="preserve"> </w:t>
             </w:r>
             <w:r>
-              <w:t>to his pre-registered account.</w:t>
+              <w:t>to</w:t>
+            </w:r>
+            <w:proofErr w:type="gramEnd"/>
+            <w:r>
+              <w:t xml:space="preserve"> his pre-registered account.</w:t>
             </w:r>
           </w:p>
         </w:tc>
@@ -8802,7 +9245,23 @@
               <w:widowControl w:val="0"/>
             </w:pPr>
             <w:r>
-              <w:t>25 LE  OFF.. etc).</w:t>
+              <w:t xml:space="preserve">25 </w:t>
+            </w:r>
+            <w:proofErr w:type="gramStart"/>
+            <w:r>
+              <w:t>LE  OFF..</w:t>
+            </w:r>
+            <w:proofErr w:type="gramEnd"/>
+            <w:r>
+              <w:t xml:space="preserve"> </w:t>
+            </w:r>
+            <w:proofErr w:type="spellStart"/>
+            <w:r>
+              <w:t>etc</w:t>
+            </w:r>
+            <w:proofErr w:type="spellEnd"/>
+            <w:r>
+              <w:t>).</w:t>
             </w:r>
           </w:p>
           <w:p>
@@ -9040,7 +9499,11 @@
               <w:widowControl w:val="0"/>
             </w:pPr>
             <w:r>
-              <w:t>In “foodies App”, first the user has to sign in</w:t>
+              <w:t xml:space="preserve">In “foodies App”, first the user has to sign </w:t>
+            </w:r>
+            <w:proofErr w:type="gramStart"/>
+            <w:r>
+              <w:t>in</w:t>
             </w:r>
             <w:r>
               <w:rPr>
@@ -9049,7 +9512,11 @@
               <w:t xml:space="preserve"> </w:t>
             </w:r>
             <w:r>
-              <w:t>to his pre-registered account.</w:t>
+              <w:t>to</w:t>
+            </w:r>
+            <w:proofErr w:type="gramEnd"/>
+            <w:r>
+              <w:t xml:space="preserve"> his pre-registered account.</w:t>
             </w:r>
           </w:p>
         </w:tc>
@@ -9075,6 +9542,7 @@
                 <w:szCs w:val="22"/>
               </w:rPr>
             </w:pPr>
+            <w:proofErr w:type="spellStart"/>
             <w:r>
               <w:rPr>
                 <w:rFonts w:ascii="Arial" w:eastAsia="Arial" w:hAnsi="Arial" w:cs="Arial"/>
@@ -9084,6 +9552,7 @@
               </w:rPr>
               <w:t>HIgh</w:t>
             </w:r>
+            <w:proofErr w:type="spellEnd"/>
           </w:p>
         </w:tc>
       </w:tr>
@@ -9352,7 +9821,21 @@
               <w:rPr>
                 <w:color w:val="0D0D0D"/>
               </w:rPr>
-              <w:t>The user can either use an offer from a restaurant or use his loyalty points; he can not do both.</w:t>
+              <w:t xml:space="preserve">The user can either use an offer from a restaurant or use his loyalty points; he </w:t>
+            </w:r>
+            <w:proofErr w:type="spellStart"/>
+            <w:r>
+              <w:rPr>
+                <w:color w:val="0D0D0D"/>
+              </w:rPr>
+              <w:t>can not</w:t>
+            </w:r>
+            <w:proofErr w:type="spellEnd"/>
+            <w:r>
+              <w:rPr>
+                <w:color w:val="0D0D0D"/>
+              </w:rPr>
+              <w:t xml:space="preserve"> do both.</w:t>
             </w:r>
           </w:p>
         </w:tc>
@@ -9860,6 +10343,7 @@
                 <w:szCs w:val="28"/>
               </w:rPr>
             </w:pPr>
+            <w:proofErr w:type="gramStart"/>
             <w:r>
               <w:t>.</w:t>
             </w:r>
@@ -9869,7 +10353,16 @@
                 <w:sz w:val="28"/>
                 <w:szCs w:val="28"/>
               </w:rPr>
-              <w:t>Add Restaurant</w:t>
+              <w:t>Add</w:t>
+            </w:r>
+            <w:proofErr w:type="gramEnd"/>
+            <w:r>
+              <w:rPr>
+                <w:b/>
+                <w:sz w:val="28"/>
+                <w:szCs w:val="28"/>
+              </w:rPr>
+              <w:t xml:space="preserve"> Restaurant</w:t>
             </w:r>
           </w:p>
           <w:p>
@@ -9992,7 +10485,27 @@
               <w:widowControl w:val="0"/>
             </w:pPr>
             <w:r>
-              <w:t xml:space="preserve"> in case of invaild Restaurant Name,an error message will appear that ”Restaurant Name must be characters only”</w:t>
+              <w:t xml:space="preserve"> in case of </w:t>
+            </w:r>
+            <w:r>
+              <w:t>invalid</w:t>
+            </w:r>
+            <w:r>
+              <w:t xml:space="preserve"> Restaurant </w:t>
+            </w:r>
+            <w:r>
+              <w:t>Name, an</w:t>
+            </w:r>
+            <w:r>
+              <w:t xml:space="preserve"> error message will appear </w:t>
+            </w:r>
+            <w:proofErr w:type="gramStart"/>
+            <w:r>
+              <w:t>that ”Restaurant</w:t>
+            </w:r>
+            <w:proofErr w:type="gramEnd"/>
+            <w:r>
+              <w:t xml:space="preserve"> Name must be characters only”</w:t>
             </w:r>
           </w:p>
           <w:p>
@@ -10009,15 +10522,43 @@
               <w:t>Restaurant logo</w:t>
             </w:r>
             <w:r>
-              <w:t xml:space="preserve"> field must contains only files with the following extension -JPG   -JPEG    -PNG</w:t>
-            </w:r>
-          </w:p>
-          <w:p>
-            <w:pPr>
-              <w:widowControl w:val="0"/>
-            </w:pPr>
-            <w:r>
-              <w:t>in case of invaild Restaurant logo,an error message will appear that ”Restaurant logo must be  JPG  ,JPEG  or PNG extension ”</w:t>
+              <w:t xml:space="preserve"> field must </w:t>
+            </w:r>
+            <w:proofErr w:type="gramStart"/>
+            <w:r>
+              <w:t>contains</w:t>
+            </w:r>
+            <w:proofErr w:type="gramEnd"/>
+            <w:r>
+              <w:t xml:space="preserve"> only files with the following extension -JPG   -JPEG    -PNG</w:t>
+            </w:r>
+          </w:p>
+          <w:p>
+            <w:pPr>
+              <w:widowControl w:val="0"/>
+            </w:pPr>
+            <w:r>
+              <w:t xml:space="preserve">in case of </w:t>
+            </w:r>
+            <w:r>
+              <w:t>invalid</w:t>
+            </w:r>
+            <w:r>
+              <w:t xml:space="preserve"> Restaurant </w:t>
+            </w:r>
+            <w:r>
+              <w:t>logo, an</w:t>
+            </w:r>
+            <w:r>
+              <w:t xml:space="preserve"> error message will appear </w:t>
+            </w:r>
+            <w:proofErr w:type="gramStart"/>
+            <w:r>
+              <w:t>that ”Restaurant</w:t>
+            </w:r>
+            <w:proofErr w:type="gramEnd"/>
+            <w:r>
+              <w:t xml:space="preserve"> logo must be  JPG  ,JPEG  or PNG extension ”</w:t>
             </w:r>
           </w:p>
           <w:p>
@@ -10412,6 +10953,7 @@
             <w:r>
               <w:t xml:space="preserve"> menu item </w:t>
             </w:r>
+            <w:proofErr w:type="gramStart"/>
             <w:r>
               <w:rPr>
                 <w:b/>
@@ -10423,7 +10965,11 @@
               <w:t xml:space="preserve"> </w:t>
             </w:r>
             <w:r>
-              <w:t xml:space="preserve"> and enter the </w:t>
+              <w:t xml:space="preserve"> and</w:t>
+            </w:r>
+            <w:proofErr w:type="gramEnd"/>
+            <w:r>
+              <w:t xml:space="preserve"> enter the </w:t>
             </w:r>
             <w:r>
               <w:rPr>
@@ -10523,15 +11069,37 @@
               <w:t xml:space="preserve">menu item image </w:t>
             </w:r>
             <w:r>
-              <w:t>field must contains only files with the following extension -JPG   -JPEG    -PNG</w:t>
-            </w:r>
-          </w:p>
-          <w:p>
-            <w:pPr>
-              <w:widowControl w:val="0"/>
-            </w:pPr>
-            <w:r>
-              <w:t>in case of invaild menu image ,an error message will appear that ”menu item image must be  JPG  ,JPEG  or PNG extension ”</w:t>
+              <w:t xml:space="preserve">field must </w:t>
+            </w:r>
+            <w:proofErr w:type="gramStart"/>
+            <w:r>
+              <w:t>contains</w:t>
+            </w:r>
+            <w:proofErr w:type="gramEnd"/>
+            <w:r>
+              <w:t xml:space="preserve"> only files with the following extension -JPG   -JPEG    -PNG</w:t>
+            </w:r>
+          </w:p>
+          <w:p>
+            <w:pPr>
+              <w:widowControl w:val="0"/>
+            </w:pPr>
+            <w:r>
+              <w:t xml:space="preserve">in case of </w:t>
+            </w:r>
+            <w:r>
+              <w:t>invalid</w:t>
+            </w:r>
+            <w:r>
+              <w:t xml:space="preserve"> menu </w:t>
+            </w:r>
+            <w:proofErr w:type="gramStart"/>
+            <w:r>
+              <w:t>image ,an</w:t>
+            </w:r>
+            <w:proofErr w:type="gramEnd"/>
+            <w:r>
+              <w:t xml:space="preserve"> error message will appear that ”menu item image must be  JPG  ,JPEG  or PNG extension ”</w:t>
             </w:r>
           </w:p>
           <w:p>
@@ -10558,20 +11126,36 @@
               <w:t xml:space="preserve">price </w:t>
             </w:r>
             <w:r>
-              <w:t>must contains only integers and cannot be zero or less.</w:t>
-            </w:r>
-          </w:p>
-          <w:p>
-            <w:pPr>
-              <w:widowControl w:val="0"/>
-            </w:pPr>
-          </w:p>
-          <w:p>
-            <w:pPr>
-              <w:widowControl w:val="0"/>
-            </w:pPr>
-            <w:r>
-              <w:t>in case valid data a pop up must appear saying “Add Successfully”</w:t>
+              <w:t xml:space="preserve">must </w:t>
+            </w:r>
+            <w:proofErr w:type="gramStart"/>
+            <w:r>
+              <w:t>contains</w:t>
+            </w:r>
+            <w:proofErr w:type="gramEnd"/>
+            <w:r>
+              <w:t xml:space="preserve"> only integers and cannot be zero or less.</w:t>
+            </w:r>
+          </w:p>
+          <w:p>
+            <w:pPr>
+              <w:widowControl w:val="0"/>
+            </w:pPr>
+          </w:p>
+          <w:p>
+            <w:pPr>
+              <w:widowControl w:val="0"/>
+            </w:pPr>
+            <w:r>
+              <w:t xml:space="preserve">in case valid data a </w:t>
+            </w:r>
+            <w:proofErr w:type="gramStart"/>
+            <w:r>
+              <w:t>pop</w:t>
+            </w:r>
+            <w:proofErr w:type="gramEnd"/>
+            <w:r>
+              <w:t xml:space="preserve"> up must appear saying “Add Successfully”</w:t>
             </w:r>
           </w:p>
         </w:tc>
@@ -10759,7 +11343,13 @@
               <w:widowControl w:val="0"/>
             </w:pPr>
             <w:r>
-              <w:t xml:space="preserve">an admin can add a promotion to  a Restaurant by clicking “Add </w:t>
+              <w:t xml:space="preserve">an admin can add a promotion </w:t>
+            </w:r>
+            <w:r>
+              <w:t>to a</w:t>
+            </w:r>
+            <w:r>
+              <w:t xml:space="preserve"> Restaurant by clicking “Add </w:t>
             </w:r>
             <w:r>
               <w:t>offer</w:t>
@@ -10837,8 +11427,13 @@
               <w:t>offer info by</w:t>
             </w:r>
             <w:r>
-              <w:t xml:space="preserve"> the following fields :</w:t>
-            </w:r>
+              <w:t xml:space="preserve"> the following </w:t>
+            </w:r>
+            <w:proofErr w:type="gramStart"/>
+            <w:r>
+              <w:t>fields :</w:t>
+            </w:r>
+            <w:proofErr w:type="gramEnd"/>
             <w:r>
               <w:br/>
               <w:t>-offer Code</w:t>
@@ -10951,6 +11546,7 @@
               </w:rPr>
               <w:t xml:space="preserve">Offer </w:t>
             </w:r>
+            <w:proofErr w:type="gramStart"/>
             <w:r>
               <w:rPr>
                 <w:b/>
@@ -10958,7 +11554,11 @@
               <w:t xml:space="preserve">Code  </w:t>
             </w:r>
             <w:r>
-              <w:t xml:space="preserve">must contain characters </w:t>
+              <w:t>must</w:t>
+            </w:r>
+            <w:proofErr w:type="gramEnd"/>
+            <w:r>
+              <w:t xml:space="preserve"> contain characters </w:t>
             </w:r>
           </w:p>
           <w:p>
@@ -10978,8 +11578,16 @@
               <w:t xml:space="preserve">offer </w:t>
             </w:r>
             <w:r>
-              <w:t>Code,an error message will appear that ”</w:t>
-            </w:r>
+              <w:t>Code, an</w:t>
+            </w:r>
+            <w:r>
+              <w:t xml:space="preserve"> error message will appear </w:t>
+            </w:r>
+            <w:proofErr w:type="gramStart"/>
+            <w:r>
+              <w:t>that ”</w:t>
+            </w:r>
+            <w:proofErr w:type="gramEnd"/>
             <w:r>
               <w:rPr>
                 <w:rFonts w:ascii="Cascadia Mono" w:hAnsi="Cascadia Mono" w:cs="Cascadia Mono"/>
@@ -11001,7 +11609,11 @@
               <w:widowControl w:val="0"/>
             </w:pPr>
             <w:r>
-              <w:t xml:space="preserve">2-the </w:t>
+              <w:t>2-</w:t>
+            </w:r>
+            <w:proofErr w:type="gramStart"/>
+            <w:r>
+              <w:t xml:space="preserve">the </w:t>
             </w:r>
             <w:r>
               <w:rPr>
@@ -11017,6 +11629,7 @@
               </w:rPr>
               <w:t>Discount</w:t>
             </w:r>
+            <w:proofErr w:type="gramEnd"/>
             <w:r>
               <w:rPr>
                 <w:b/>
@@ -11044,7 +11657,13 @@
               <w:t>offer</w:t>
             </w:r>
             <w:r>
-              <w:t xml:space="preserve"> Discount amount,an error message will appear” </w:t>
+              <w:t xml:space="preserve"> Discount </w:t>
+            </w:r>
+            <w:r>
+              <w:t>amount, an</w:t>
+            </w:r>
+            <w:r>
+              <w:t xml:space="preserve"> error message will appear” </w:t>
             </w:r>
             <w:r>
               <w:rPr>
@@ -11158,7 +11777,23 @@
           <w:rFonts w:ascii="Arial" w:eastAsia="Arial" w:hAnsi="Arial" w:cs="Arial"/>
           <w:i/>
         </w:rPr>
-        <w:t>Supported Web Browsers: Chrome, Firefox and Microsoft Edge.</w:t>
+        <w:t xml:space="preserve">Supported Web Browsers: Chrome, </w:t>
+      </w:r>
+      <w:proofErr w:type="gramStart"/>
+      <w:r>
+        <w:rPr>
+          <w:rFonts w:ascii="Arial" w:eastAsia="Arial" w:hAnsi="Arial" w:cs="Arial"/>
+          <w:i/>
+        </w:rPr>
+        <w:t>Firefox</w:t>
+      </w:r>
+      <w:proofErr w:type="gramEnd"/>
+      <w:r>
+        <w:rPr>
+          <w:rFonts w:ascii="Arial" w:eastAsia="Arial" w:hAnsi="Arial" w:cs="Arial"/>
+          <w:i/>
+        </w:rPr>
+        <w:t xml:space="preserve"> and Microsoft Edge.</w:t>
       </w:r>
     </w:p>
     <w:p>
@@ -11412,7 +12047,31 @@
           <w:sz w:val="22"/>
           <w:szCs w:val="22"/>
         </w:rPr>
-        <w:t>-Authorization of admin to Update/Delete/Add users, admins, restaurants,menus and promotions.</w:t>
+        <w:t xml:space="preserve">-Authorization of admin to Update/Delete/Add users, admins, </w:t>
+      </w:r>
+      <w:proofErr w:type="spellStart"/>
+      <w:proofErr w:type="gramStart"/>
+      <w:r>
+        <w:rPr>
+          <w:rFonts w:ascii="Arial" w:eastAsia="Arial" w:hAnsi="Arial" w:cs="Arial"/>
+          <w:i/>
+          <w:color w:val="000000"/>
+          <w:sz w:val="22"/>
+          <w:szCs w:val="22"/>
+        </w:rPr>
+        <w:t>restaurants,menus</w:t>
+      </w:r>
+      <w:proofErr w:type="spellEnd"/>
+      <w:proofErr w:type="gramEnd"/>
+      <w:r>
+        <w:rPr>
+          <w:rFonts w:ascii="Arial" w:eastAsia="Arial" w:hAnsi="Arial" w:cs="Arial"/>
+          <w:i/>
+          <w:color w:val="000000"/>
+          <w:sz w:val="22"/>
+          <w:szCs w:val="22"/>
+        </w:rPr>
+        <w:t xml:space="preserve"> and promotions.</w:t>
       </w:r>
     </w:p>
     <w:p>
@@ -11661,7 +12320,29 @@
         <w:sz w:val="20"/>
         <w:szCs w:val="20"/>
       </w:rPr>
-      <w:t>Copyright © 2002 by Karl E. Wiegers. Permission is granted to use, modify, and distribute this document.</w:t>
+      <w:t xml:space="preserve">Copyright © 2002 by Karl E. </w:t>
+    </w:r>
+    <w:proofErr w:type="spellStart"/>
+    <w:r>
+      <w:rPr>
+        <w:b/>
+        <w:i/>
+        <w:color w:val="000000"/>
+        <w:sz w:val="20"/>
+        <w:szCs w:val="20"/>
+      </w:rPr>
+      <w:t>Wiegers</w:t>
+    </w:r>
+    <w:proofErr w:type="spellEnd"/>
+    <w:r>
+      <w:rPr>
+        <w:b/>
+        <w:i/>
+        <w:color w:val="000000"/>
+        <w:sz w:val="20"/>
+        <w:szCs w:val="20"/>
+      </w:rPr>
+      <w:t>. Permission is granted to use, modify, and distribute this document.</w:t>
     </w:r>
   </w:p>
 </w:ftr>

</xml_diff>

<commit_message>
Final virsion Of SRS
</commit_message>
<xml_diff>
--- a/Definition/Requirements/F_SRS.docx
+++ b/Definition/Requirements/F_SRS.docx
@@ -108,7 +108,7 @@
           <w:i/>
           <w:color w:val="0000FF"/>
         </w:rPr>
-        <w:t>1.</w:t>
+        <w:t>1</w:t>
       </w:r>
       <w:r>
         <w:rPr>
@@ -116,7 +116,7 @@
           <w:i/>
           <w:color w:val="0000FF"/>
         </w:rPr>
-        <w:t>3</w:t>
+        <w:t>.4</w:t>
       </w:r>
     </w:p>
     <w:p>
@@ -3200,6 +3200,65 @@
             <w:tcW w:w="1170" w:type="dxa"/>
             <w:tcBorders>
               <w:top w:val="single" w:sz="12" w:space="0" w:color="auto"/>
+              <w:bottom w:val="single" w:sz="12" w:space="0" w:color="auto"/>
+            </w:tcBorders>
+          </w:tcPr>
+          <w:p>
+            <w:pPr>
+              <w:spacing w:before="40" w:after="40"/>
+            </w:pPr>
+            <w:r>
+              <w:t>20/5</w:t>
+            </w:r>
+          </w:p>
+          <w:p>
+            <w:pPr>
+              <w:spacing w:before="40" w:after="40"/>
+              <w:ind w:firstLine="720"/>
+            </w:pPr>
+          </w:p>
+        </w:tc>
+        <w:tc>
+          <w:tcPr>
+            <w:tcW w:w="2685" w:type="dxa"/>
+            <w:tcBorders>
+              <w:top w:val="single" w:sz="12" w:space="0" w:color="auto"/>
+              <w:bottom w:val="single" w:sz="12" w:space="0" w:color="auto"/>
+            </w:tcBorders>
+          </w:tcPr>
+          <w:p>
+            <w:pPr>
+              <w:spacing w:before="40" w:after="40"/>
+            </w:pPr>
+            <w:r>
+              <w:t>Due to customer Requirements</w:t>
+            </w:r>
+          </w:p>
+        </w:tc>
+        <w:tc>
+          <w:tcPr>
+            <w:tcW w:w="3855" w:type="dxa"/>
+            <w:tcBorders>
+              <w:top w:val="single" w:sz="12" w:space="0" w:color="auto"/>
+              <w:bottom w:val="single" w:sz="12" w:space="0" w:color="auto"/>
+            </w:tcBorders>
+          </w:tcPr>
+          <w:p>
+            <w:pPr>
+              <w:spacing w:before="40" w:after="40"/>
+            </w:pPr>
+            <w:r>
+              <w:t>1.3</w:t>
+            </w:r>
+          </w:p>
+        </w:tc>
+      </w:tr>
+      <w:tr>
+        <w:tc>
+          <w:tcPr>
+            <w:tcW w:w="2160" w:type="dxa"/>
+            <w:tcBorders>
+              <w:top w:val="single" w:sz="12" w:space="0" w:color="000000"/>
               <w:bottom w:val="single" w:sz="12" w:space="0" w:color="000000"/>
             </w:tcBorders>
           </w:tcPr>
@@ -3208,14 +3267,25 @@
               <w:spacing w:before="40" w:after="40"/>
             </w:pPr>
             <w:r>
-              <w:t>20/5</w:t>
-            </w:r>
-          </w:p>
+              <w:t>Monica Atef</w:t>
+            </w:r>
+          </w:p>
+        </w:tc>
+        <w:tc>
+          <w:tcPr>
+            <w:tcW w:w="1170" w:type="dxa"/>
+            <w:tcBorders>
+              <w:top w:val="single" w:sz="12" w:space="0" w:color="auto"/>
+              <w:bottom w:val="single" w:sz="12" w:space="0" w:color="000000"/>
+            </w:tcBorders>
+          </w:tcPr>
           <w:p>
             <w:pPr>
               <w:spacing w:before="40" w:after="40"/>
-              <w:ind w:firstLine="720"/>
-            </w:pPr>
+            </w:pPr>
+            <w:r>
+              <w:t>27/5</w:t>
+            </w:r>
           </w:p>
         </w:tc>
         <w:tc>
@@ -3231,7 +3301,7 @@
               <w:spacing w:before="40" w:after="40"/>
             </w:pPr>
             <w:r>
-              <w:t>Due to customer Requirements</w:t>
+              <w:t>Final version</w:t>
             </w:r>
           </w:p>
         </w:tc>
@@ -3248,7 +3318,7 @@
               <w:spacing w:before="40" w:after="40"/>
             </w:pPr>
             <w:r>
-              <w:t>1.3</w:t>
+              <w:t>1.4</w:t>
             </w:r>
           </w:p>
         </w:tc>

</xml_diff>